<commit_message>
basic understanding of App.js file
</commit_message>
<xml_diff>
--- a/React Js.docx
+++ b/React Js.docx
@@ -7,13 +7,8 @@
         <w:pStyle w:val="IntenseQuote"/>
       </w:pPr>
       <w:r>
-        <w:t xml:space="preserve">React </w:t>
-      </w:r>
-      <w:proofErr w:type="spellStart"/>
-      <w:r>
-        <w:t>Js</w:t>
-      </w:r>
-      <w:proofErr w:type="spellEnd"/>
+        <w:t>React Js</w:t>
+      </w:r>
     </w:p>
     <w:p>
       <w:pPr>
@@ -32,10 +27,7 @@
         <w:pStyle w:val="ListParagraph"/>
       </w:pPr>
       <w:r>
-        <w:t xml:space="preserve">  </w:t>
-      </w:r>
-      <w:r>
-        <w:t>Asus@ASUS-VIVOBOOK-PRO-15 MINGW64 /d/</w:t>
+        <w:t xml:space="preserve">  Asus@ASUS-VIVOBOOK-PRO-15 MINGW64 /d/</w:t>
       </w:r>
       <w:proofErr w:type="spellStart"/>
       <w:r>
@@ -117,10 +109,7 @@
         <w:pStyle w:val="ListParagraph"/>
       </w:pPr>
       <w:r>
-        <w:t xml:space="preserve">  </w:t>
-      </w:r>
-      <w:r>
-        <w:t>Asus@ASUS-VIVOBOOK-PRO-15 MINGW64 /d/</w:t>
+        <w:t xml:space="preserve">  Asus@ASUS-VIVOBOOK-PRO-15 MINGW64 /d/</w:t>
       </w:r>
       <w:proofErr w:type="spellStart"/>
       <w:r>
@@ -231,6 +220,7 @@
         <w:rPr>
           <w:b/>
           <w:bCs/>
+          <w:noProof/>
         </w:rPr>
       </w:pPr>
       <w:r>
@@ -280,6 +270,3330 @@
             </a:graphic>
           </wp:inline>
         </w:drawing>
+      </w:r>
+    </w:p>
+    <w:p>
+      <w:pPr>
+        <w:rPr>
+          <w:b/>
+          <w:bCs/>
+          <w:noProof/>
+        </w:rPr>
+      </w:pPr>
+    </w:p>
+    <w:p>
+      <w:pPr>
+        <w:pStyle w:val="ListParagraph"/>
+        <w:numPr>
+          <w:ilvl w:val="0"/>
+          <w:numId w:val="1"/>
+        </w:numPr>
+      </w:pPr>
+      <w:r>
+        <w:t>imp point</w:t>
+      </w:r>
+    </w:p>
+    <w:p>
+      <w:pPr>
+        <w:pStyle w:val="ListParagraph"/>
+      </w:pPr>
+      <w:r>
+        <w:t>we can not directly add multiple tags in App.js</w:t>
+      </w:r>
+    </w:p>
+    <w:p>
+      <w:pPr>
+        <w:pStyle w:val="ListParagraph"/>
+      </w:pPr>
+      <w:r>
+        <w:t xml:space="preserve">we got an error </w:t>
+      </w:r>
+      <w:r>
+        <w:rPr>
+          <w:color w:val="FF0000"/>
+        </w:rPr>
+        <w:t>JSX expressions must have one parent element.</w:t>
+      </w:r>
+    </w:p>
+    <w:p>
+      <w:pPr>
+        <w:shd w:val="clear" w:color="auto" w:fill="1F1F1F"/>
+        <w:spacing w:after="0" w:line="285" w:lineRule="atLeast"/>
+        <w:rPr>
+          <w:rFonts w:ascii="Cascadia Code" w:eastAsia="Times New Roman" w:hAnsi="Cascadia Code" w:cs="Cascadia Code"/>
+          <w:color w:val="CCCCCC"/>
+          <w:kern w:val="0"/>
+          <w:sz w:val="21"/>
+          <w:szCs w:val="21"/>
+          <w:lang w:eastAsia="en-IN"/>
+          <w14:ligatures w14:val="none"/>
+        </w:rPr>
+      </w:pPr>
+      <w:r>
+        <w:rPr>
+          <w:rFonts w:ascii="Cascadia Code" w:eastAsia="Times New Roman" w:hAnsi="Cascadia Code" w:cs="Cascadia Code"/>
+          <w:color w:val="C586C0"/>
+          <w:kern w:val="0"/>
+          <w:sz w:val="21"/>
+          <w:szCs w:val="21"/>
+          <w:lang w:eastAsia="en-IN"/>
+          <w14:ligatures w14:val="none"/>
+        </w:rPr>
+        <w:t>import</w:t>
+      </w:r>
+      <w:r>
+        <w:rPr>
+          <w:rFonts w:ascii="Cascadia Code" w:eastAsia="Times New Roman" w:hAnsi="Cascadia Code" w:cs="Cascadia Code"/>
+          <w:color w:val="CCCCCC"/>
+          <w:kern w:val="0"/>
+          <w:sz w:val="21"/>
+          <w:szCs w:val="21"/>
+          <w:lang w:eastAsia="en-IN"/>
+          <w14:ligatures w14:val="none"/>
+        </w:rPr>
+        <w:t xml:space="preserve"> </w:t>
+      </w:r>
+      <w:r>
+        <w:rPr>
+          <w:rFonts w:ascii="Cascadia Code" w:eastAsia="Times New Roman" w:hAnsi="Cascadia Code" w:cs="Cascadia Code"/>
+          <w:color w:val="CE9178"/>
+          <w:kern w:val="0"/>
+          <w:sz w:val="21"/>
+          <w:szCs w:val="21"/>
+          <w:lang w:eastAsia="en-IN"/>
+          <w14:ligatures w14:val="none"/>
+        </w:rPr>
+        <w:t>'./App.css'</w:t>
+      </w:r>
+      <w:r>
+        <w:rPr>
+          <w:rFonts w:ascii="Cascadia Code" w:eastAsia="Times New Roman" w:hAnsi="Cascadia Code" w:cs="Cascadia Code"/>
+          <w:color w:val="CCCCCC"/>
+          <w:kern w:val="0"/>
+          <w:sz w:val="21"/>
+          <w:szCs w:val="21"/>
+          <w:lang w:eastAsia="en-IN"/>
+          <w14:ligatures w14:val="none"/>
+        </w:rPr>
+        <w:t>;</w:t>
+      </w:r>
+    </w:p>
+    <w:p>
+      <w:pPr>
+        <w:shd w:val="clear" w:color="auto" w:fill="1F1F1F"/>
+        <w:spacing w:after="0" w:line="285" w:lineRule="atLeast"/>
+        <w:rPr>
+          <w:rFonts w:ascii="Cascadia Code" w:eastAsia="Times New Roman" w:hAnsi="Cascadia Code" w:cs="Cascadia Code"/>
+          <w:color w:val="CCCCCC"/>
+          <w:kern w:val="0"/>
+          <w:sz w:val="21"/>
+          <w:szCs w:val="21"/>
+          <w:lang w:eastAsia="en-IN"/>
+          <w14:ligatures w14:val="none"/>
+        </w:rPr>
+      </w:pPr>
+      <w:r>
+        <w:rPr>
+          <w:rFonts w:ascii="Cascadia Code" w:eastAsia="Times New Roman" w:hAnsi="Cascadia Code" w:cs="Cascadia Code"/>
+          <w:color w:val="569CD6"/>
+          <w:kern w:val="0"/>
+          <w:sz w:val="21"/>
+          <w:szCs w:val="21"/>
+          <w:lang w:eastAsia="en-IN"/>
+          <w14:ligatures w14:val="none"/>
+        </w:rPr>
+        <w:t>function</w:t>
+      </w:r>
+      <w:r>
+        <w:rPr>
+          <w:rFonts w:ascii="Cascadia Code" w:eastAsia="Times New Roman" w:hAnsi="Cascadia Code" w:cs="Cascadia Code"/>
+          <w:color w:val="CCCCCC"/>
+          <w:kern w:val="0"/>
+          <w:sz w:val="21"/>
+          <w:szCs w:val="21"/>
+          <w:lang w:eastAsia="en-IN"/>
+          <w14:ligatures w14:val="none"/>
+        </w:rPr>
+        <w:t xml:space="preserve"> </w:t>
+      </w:r>
+      <w:proofErr w:type="gramStart"/>
+      <w:r>
+        <w:rPr>
+          <w:rFonts w:ascii="Cascadia Code" w:eastAsia="Times New Roman" w:hAnsi="Cascadia Code" w:cs="Cascadia Code"/>
+          <w:color w:val="DCDCAA"/>
+          <w:kern w:val="0"/>
+          <w:sz w:val="21"/>
+          <w:szCs w:val="21"/>
+          <w:lang w:eastAsia="en-IN"/>
+          <w14:ligatures w14:val="none"/>
+        </w:rPr>
+        <w:t>App</w:t>
+      </w:r>
+      <w:r>
+        <w:rPr>
+          <w:rFonts w:ascii="Cascadia Code" w:eastAsia="Times New Roman" w:hAnsi="Cascadia Code" w:cs="Cascadia Code"/>
+          <w:color w:val="CCCCCC"/>
+          <w:kern w:val="0"/>
+          <w:sz w:val="21"/>
+          <w:szCs w:val="21"/>
+          <w:lang w:eastAsia="en-IN"/>
+          <w14:ligatures w14:val="none"/>
+        </w:rPr>
+        <w:t>(</w:t>
+      </w:r>
+      <w:proofErr w:type="gramEnd"/>
+      <w:r>
+        <w:rPr>
+          <w:rFonts w:ascii="Cascadia Code" w:eastAsia="Times New Roman" w:hAnsi="Cascadia Code" w:cs="Cascadia Code"/>
+          <w:color w:val="CCCCCC"/>
+          <w:kern w:val="0"/>
+          <w:sz w:val="21"/>
+          <w:szCs w:val="21"/>
+          <w:lang w:eastAsia="en-IN"/>
+          <w14:ligatures w14:val="none"/>
+        </w:rPr>
+        <w:t>) {</w:t>
+      </w:r>
+    </w:p>
+    <w:p>
+      <w:pPr>
+        <w:shd w:val="clear" w:color="auto" w:fill="1F1F1F"/>
+        <w:spacing w:after="0" w:line="285" w:lineRule="atLeast"/>
+        <w:rPr>
+          <w:rFonts w:ascii="Cascadia Code" w:eastAsia="Times New Roman" w:hAnsi="Cascadia Code" w:cs="Cascadia Code"/>
+          <w:color w:val="CCCCCC"/>
+          <w:kern w:val="0"/>
+          <w:sz w:val="21"/>
+          <w:szCs w:val="21"/>
+          <w:lang w:eastAsia="en-IN"/>
+          <w14:ligatures w14:val="none"/>
+        </w:rPr>
+      </w:pPr>
+      <w:r>
+        <w:rPr>
+          <w:rFonts w:ascii="Cascadia Code" w:eastAsia="Times New Roman" w:hAnsi="Cascadia Code" w:cs="Cascadia Code"/>
+          <w:color w:val="CCCCCC"/>
+          <w:kern w:val="0"/>
+          <w:sz w:val="21"/>
+          <w:szCs w:val="21"/>
+          <w:lang w:eastAsia="en-IN"/>
+          <w14:ligatures w14:val="none"/>
+        </w:rPr>
+        <w:t xml:space="preserve">  </w:t>
+      </w:r>
+      <w:r>
+        <w:rPr>
+          <w:rFonts w:ascii="Cascadia Code" w:eastAsia="Times New Roman" w:hAnsi="Cascadia Code" w:cs="Cascadia Code"/>
+          <w:color w:val="C586C0"/>
+          <w:kern w:val="0"/>
+          <w:sz w:val="21"/>
+          <w:szCs w:val="21"/>
+          <w:lang w:eastAsia="en-IN"/>
+          <w14:ligatures w14:val="none"/>
+        </w:rPr>
+        <w:t>return</w:t>
+      </w:r>
+      <w:r>
+        <w:rPr>
+          <w:rFonts w:ascii="Cascadia Code" w:eastAsia="Times New Roman" w:hAnsi="Cascadia Code" w:cs="Cascadia Code"/>
+          <w:color w:val="CCCCCC"/>
+          <w:kern w:val="0"/>
+          <w:sz w:val="21"/>
+          <w:szCs w:val="21"/>
+          <w:lang w:eastAsia="en-IN"/>
+          <w14:ligatures w14:val="none"/>
+        </w:rPr>
+        <w:t xml:space="preserve"> (</w:t>
+      </w:r>
+    </w:p>
+    <w:p>
+      <w:pPr>
+        <w:shd w:val="clear" w:color="auto" w:fill="1F1F1F"/>
+        <w:spacing w:after="0" w:line="285" w:lineRule="atLeast"/>
+        <w:rPr>
+          <w:rFonts w:ascii="Cascadia Code" w:eastAsia="Times New Roman" w:hAnsi="Cascadia Code" w:cs="Cascadia Code"/>
+          <w:color w:val="CCCCCC"/>
+          <w:kern w:val="0"/>
+          <w:sz w:val="21"/>
+          <w:szCs w:val="21"/>
+          <w:lang w:eastAsia="en-IN"/>
+          <w14:ligatures w14:val="none"/>
+        </w:rPr>
+      </w:pPr>
+      <w:r>
+        <w:rPr>
+          <w:rFonts w:ascii="Cascadia Code" w:eastAsia="Times New Roman" w:hAnsi="Cascadia Code" w:cs="Cascadia Code"/>
+          <w:color w:val="CCCCCC"/>
+          <w:kern w:val="0"/>
+          <w:sz w:val="21"/>
+          <w:szCs w:val="21"/>
+          <w:lang w:eastAsia="en-IN"/>
+          <w14:ligatures w14:val="none"/>
+        </w:rPr>
+        <w:t xml:space="preserve">    </w:t>
+      </w:r>
+      <w:r>
+        <w:rPr>
+          <w:rFonts w:ascii="Cascadia Code" w:eastAsia="Times New Roman" w:hAnsi="Cascadia Code" w:cs="Cascadia Code"/>
+          <w:color w:val="808080"/>
+          <w:kern w:val="0"/>
+          <w:sz w:val="21"/>
+          <w:szCs w:val="21"/>
+          <w:lang w:eastAsia="en-IN"/>
+          <w14:ligatures w14:val="none"/>
+        </w:rPr>
+        <w:t>&lt;</w:t>
+      </w:r>
+      <w:r>
+        <w:rPr>
+          <w:rFonts w:ascii="Cascadia Code" w:eastAsia="Times New Roman" w:hAnsi="Cascadia Code" w:cs="Cascadia Code"/>
+          <w:color w:val="569CD6"/>
+          <w:kern w:val="0"/>
+          <w:sz w:val="21"/>
+          <w:szCs w:val="21"/>
+          <w:lang w:eastAsia="en-IN"/>
+          <w14:ligatures w14:val="none"/>
+        </w:rPr>
+        <w:t>div</w:t>
+      </w:r>
+      <w:r>
+        <w:rPr>
+          <w:rFonts w:ascii="Cascadia Code" w:eastAsia="Times New Roman" w:hAnsi="Cascadia Code" w:cs="Cascadia Code"/>
+          <w:color w:val="CCCCCC"/>
+          <w:kern w:val="0"/>
+          <w:sz w:val="21"/>
+          <w:szCs w:val="21"/>
+          <w:lang w:eastAsia="en-IN"/>
+          <w14:ligatures w14:val="none"/>
+        </w:rPr>
+        <w:t xml:space="preserve"> </w:t>
+      </w:r>
+      <w:proofErr w:type="spellStart"/>
+      <w:r>
+        <w:rPr>
+          <w:rFonts w:ascii="Cascadia Code" w:eastAsia="Times New Roman" w:hAnsi="Cascadia Code" w:cs="Cascadia Code"/>
+          <w:color w:val="9CDCFE"/>
+          <w:kern w:val="0"/>
+          <w:sz w:val="21"/>
+          <w:szCs w:val="21"/>
+          <w:lang w:eastAsia="en-IN"/>
+          <w14:ligatures w14:val="none"/>
+        </w:rPr>
+        <w:t>className</w:t>
+      </w:r>
+      <w:proofErr w:type="spellEnd"/>
+      <w:r>
+        <w:rPr>
+          <w:rFonts w:ascii="Cascadia Code" w:eastAsia="Times New Roman" w:hAnsi="Cascadia Code" w:cs="Cascadia Code"/>
+          <w:color w:val="D4D4D4"/>
+          <w:kern w:val="0"/>
+          <w:sz w:val="21"/>
+          <w:szCs w:val="21"/>
+          <w:lang w:eastAsia="en-IN"/>
+          <w14:ligatures w14:val="none"/>
+        </w:rPr>
+        <w:t>=</w:t>
+      </w:r>
+      <w:r>
+        <w:rPr>
+          <w:rFonts w:ascii="Cascadia Code" w:eastAsia="Times New Roman" w:hAnsi="Cascadia Code" w:cs="Cascadia Code"/>
+          <w:color w:val="CE9178"/>
+          <w:kern w:val="0"/>
+          <w:sz w:val="21"/>
+          <w:szCs w:val="21"/>
+          <w:lang w:eastAsia="en-IN"/>
+          <w14:ligatures w14:val="none"/>
+        </w:rPr>
+        <w:t>"1"</w:t>
+      </w:r>
+      <w:r>
+        <w:rPr>
+          <w:rFonts w:ascii="Cascadia Code" w:eastAsia="Times New Roman" w:hAnsi="Cascadia Code" w:cs="Cascadia Code"/>
+          <w:color w:val="808080"/>
+          <w:kern w:val="0"/>
+          <w:sz w:val="21"/>
+          <w:szCs w:val="21"/>
+          <w:lang w:eastAsia="en-IN"/>
+          <w14:ligatures w14:val="none"/>
+        </w:rPr>
+        <w:t>&gt;</w:t>
+      </w:r>
+    </w:p>
+    <w:p>
+      <w:pPr>
+        <w:shd w:val="clear" w:color="auto" w:fill="1F1F1F"/>
+        <w:spacing w:after="0" w:line="285" w:lineRule="atLeast"/>
+        <w:rPr>
+          <w:rFonts w:ascii="Cascadia Code" w:eastAsia="Times New Roman" w:hAnsi="Cascadia Code" w:cs="Cascadia Code"/>
+          <w:color w:val="CCCCCC"/>
+          <w:kern w:val="0"/>
+          <w:sz w:val="21"/>
+          <w:szCs w:val="21"/>
+          <w:lang w:eastAsia="en-IN"/>
+          <w14:ligatures w14:val="none"/>
+        </w:rPr>
+      </w:pPr>
+      <w:r>
+        <w:rPr>
+          <w:rFonts w:ascii="Cascadia Code" w:eastAsia="Times New Roman" w:hAnsi="Cascadia Code" w:cs="Cascadia Code"/>
+          <w:color w:val="CCCCCC"/>
+          <w:kern w:val="0"/>
+          <w:sz w:val="21"/>
+          <w:szCs w:val="21"/>
+          <w:lang w:eastAsia="en-IN"/>
+          <w14:ligatures w14:val="none"/>
+        </w:rPr>
+        <w:t xml:space="preserve">      </w:t>
+      </w:r>
+      <w:r>
+        <w:rPr>
+          <w:rFonts w:ascii="Cascadia Code" w:eastAsia="Times New Roman" w:hAnsi="Cascadia Code" w:cs="Cascadia Code"/>
+          <w:color w:val="808080"/>
+          <w:kern w:val="0"/>
+          <w:sz w:val="21"/>
+          <w:szCs w:val="21"/>
+          <w:lang w:eastAsia="en-IN"/>
+          <w14:ligatures w14:val="none"/>
+        </w:rPr>
+        <w:t>&lt;</w:t>
+      </w:r>
+      <w:r>
+        <w:rPr>
+          <w:rFonts w:ascii="Cascadia Code" w:eastAsia="Times New Roman" w:hAnsi="Cascadia Code" w:cs="Cascadia Code"/>
+          <w:color w:val="569CD6"/>
+          <w:kern w:val="0"/>
+          <w:sz w:val="21"/>
+          <w:szCs w:val="21"/>
+          <w:lang w:eastAsia="en-IN"/>
+          <w14:ligatures w14:val="none"/>
+        </w:rPr>
+        <w:t>h1</w:t>
+      </w:r>
+      <w:r>
+        <w:rPr>
+          <w:rFonts w:ascii="Cascadia Code" w:eastAsia="Times New Roman" w:hAnsi="Cascadia Code" w:cs="Cascadia Code"/>
+          <w:color w:val="808080"/>
+          <w:kern w:val="0"/>
+          <w:sz w:val="21"/>
+          <w:szCs w:val="21"/>
+          <w:lang w:eastAsia="en-IN"/>
+          <w14:ligatures w14:val="none"/>
+        </w:rPr>
+        <w:t>&gt;</w:t>
+      </w:r>
+      <w:r>
+        <w:rPr>
+          <w:rFonts w:ascii="Cascadia Code" w:eastAsia="Times New Roman" w:hAnsi="Cascadia Code" w:cs="Cascadia Code"/>
+          <w:color w:val="CCCCCC"/>
+          <w:kern w:val="0"/>
+          <w:sz w:val="21"/>
+          <w:szCs w:val="21"/>
+          <w:lang w:eastAsia="en-IN"/>
+          <w14:ligatures w14:val="none"/>
+        </w:rPr>
+        <w:t>1</w:t>
+      </w:r>
+      <w:r>
+        <w:rPr>
+          <w:rFonts w:ascii="Cascadia Code" w:eastAsia="Times New Roman" w:hAnsi="Cascadia Code" w:cs="Cascadia Code"/>
+          <w:color w:val="808080"/>
+          <w:kern w:val="0"/>
+          <w:sz w:val="21"/>
+          <w:szCs w:val="21"/>
+          <w:lang w:eastAsia="en-IN"/>
+          <w14:ligatures w14:val="none"/>
+        </w:rPr>
+        <w:t>&lt;/</w:t>
+      </w:r>
+      <w:r>
+        <w:rPr>
+          <w:rFonts w:ascii="Cascadia Code" w:eastAsia="Times New Roman" w:hAnsi="Cascadia Code" w:cs="Cascadia Code"/>
+          <w:color w:val="569CD6"/>
+          <w:kern w:val="0"/>
+          <w:sz w:val="21"/>
+          <w:szCs w:val="21"/>
+          <w:lang w:eastAsia="en-IN"/>
+          <w14:ligatures w14:val="none"/>
+        </w:rPr>
+        <w:t>h1</w:t>
+      </w:r>
+      <w:r>
+        <w:rPr>
+          <w:rFonts w:ascii="Cascadia Code" w:eastAsia="Times New Roman" w:hAnsi="Cascadia Code" w:cs="Cascadia Code"/>
+          <w:color w:val="808080"/>
+          <w:kern w:val="0"/>
+          <w:sz w:val="21"/>
+          <w:szCs w:val="21"/>
+          <w:lang w:eastAsia="en-IN"/>
+          <w14:ligatures w14:val="none"/>
+        </w:rPr>
+        <w:t>&gt;</w:t>
+      </w:r>
+    </w:p>
+    <w:p>
+      <w:pPr>
+        <w:shd w:val="clear" w:color="auto" w:fill="1F1F1F"/>
+        <w:spacing w:after="0" w:line="285" w:lineRule="atLeast"/>
+        <w:rPr>
+          <w:rFonts w:ascii="Cascadia Code" w:eastAsia="Times New Roman" w:hAnsi="Cascadia Code" w:cs="Cascadia Code"/>
+          <w:color w:val="CCCCCC"/>
+          <w:kern w:val="0"/>
+          <w:sz w:val="21"/>
+          <w:szCs w:val="21"/>
+          <w:lang w:eastAsia="en-IN"/>
+          <w14:ligatures w14:val="none"/>
+        </w:rPr>
+      </w:pPr>
+      <w:r>
+        <w:rPr>
+          <w:rFonts w:ascii="Cascadia Code" w:eastAsia="Times New Roman" w:hAnsi="Cascadia Code" w:cs="Cascadia Code"/>
+          <w:color w:val="CCCCCC"/>
+          <w:kern w:val="0"/>
+          <w:sz w:val="21"/>
+          <w:szCs w:val="21"/>
+          <w:lang w:eastAsia="en-IN"/>
+          <w14:ligatures w14:val="none"/>
+        </w:rPr>
+        <w:t xml:space="preserve">    </w:t>
+      </w:r>
+      <w:r>
+        <w:rPr>
+          <w:rFonts w:ascii="Cascadia Code" w:eastAsia="Times New Roman" w:hAnsi="Cascadia Code" w:cs="Cascadia Code"/>
+          <w:color w:val="808080"/>
+          <w:kern w:val="0"/>
+          <w:sz w:val="21"/>
+          <w:szCs w:val="21"/>
+          <w:lang w:eastAsia="en-IN"/>
+          <w14:ligatures w14:val="none"/>
+        </w:rPr>
+        <w:t>&lt;/</w:t>
+      </w:r>
+      <w:r>
+        <w:rPr>
+          <w:rFonts w:ascii="Cascadia Code" w:eastAsia="Times New Roman" w:hAnsi="Cascadia Code" w:cs="Cascadia Code"/>
+          <w:color w:val="569CD6"/>
+          <w:kern w:val="0"/>
+          <w:sz w:val="21"/>
+          <w:szCs w:val="21"/>
+          <w:lang w:eastAsia="en-IN"/>
+          <w14:ligatures w14:val="none"/>
+        </w:rPr>
+        <w:t>div</w:t>
+      </w:r>
+      <w:r>
+        <w:rPr>
+          <w:rFonts w:ascii="Cascadia Code" w:eastAsia="Times New Roman" w:hAnsi="Cascadia Code" w:cs="Cascadia Code"/>
+          <w:color w:val="808080"/>
+          <w:kern w:val="0"/>
+          <w:sz w:val="21"/>
+          <w:szCs w:val="21"/>
+          <w:lang w:eastAsia="en-IN"/>
+          <w14:ligatures w14:val="none"/>
+        </w:rPr>
+        <w:t>&gt;</w:t>
+      </w:r>
+    </w:p>
+    <w:p>
+      <w:pPr>
+        <w:shd w:val="clear" w:color="auto" w:fill="1F1F1F"/>
+        <w:spacing w:after="0" w:line="285" w:lineRule="atLeast"/>
+        <w:rPr>
+          <w:rFonts w:ascii="Cascadia Code" w:eastAsia="Times New Roman" w:hAnsi="Cascadia Code" w:cs="Cascadia Code"/>
+          <w:color w:val="CCCCCC"/>
+          <w:kern w:val="0"/>
+          <w:sz w:val="21"/>
+          <w:szCs w:val="21"/>
+          <w:lang w:eastAsia="en-IN"/>
+          <w14:ligatures w14:val="none"/>
+        </w:rPr>
+      </w:pPr>
+      <w:r>
+        <w:rPr>
+          <w:rFonts w:ascii="Cascadia Code" w:eastAsia="Times New Roman" w:hAnsi="Cascadia Code" w:cs="Cascadia Code"/>
+          <w:color w:val="CCCCCC"/>
+          <w:kern w:val="0"/>
+          <w:sz w:val="21"/>
+          <w:szCs w:val="21"/>
+          <w:lang w:eastAsia="en-IN"/>
+          <w14:ligatures w14:val="none"/>
+        </w:rPr>
+        <w:t xml:space="preserve">    </w:t>
+      </w:r>
+      <w:r>
+        <w:rPr>
+          <w:rFonts w:ascii="Cascadia Code" w:eastAsia="Times New Roman" w:hAnsi="Cascadia Code" w:cs="Cascadia Code"/>
+          <w:color w:val="808080"/>
+          <w:kern w:val="0"/>
+          <w:sz w:val="21"/>
+          <w:szCs w:val="21"/>
+          <w:lang w:eastAsia="en-IN"/>
+          <w14:ligatures w14:val="none"/>
+        </w:rPr>
+        <w:t>&lt;</w:t>
+      </w:r>
+      <w:r>
+        <w:rPr>
+          <w:rFonts w:ascii="Cascadia Code" w:eastAsia="Times New Roman" w:hAnsi="Cascadia Code" w:cs="Cascadia Code"/>
+          <w:color w:val="569CD6"/>
+          <w:kern w:val="0"/>
+          <w:sz w:val="21"/>
+          <w:szCs w:val="21"/>
+          <w:lang w:eastAsia="en-IN"/>
+          <w14:ligatures w14:val="none"/>
+        </w:rPr>
+        <w:t>div</w:t>
+      </w:r>
+      <w:r>
+        <w:rPr>
+          <w:rFonts w:ascii="Cascadia Code" w:eastAsia="Times New Roman" w:hAnsi="Cascadia Code" w:cs="Cascadia Code"/>
+          <w:color w:val="CCCCCC"/>
+          <w:kern w:val="0"/>
+          <w:sz w:val="21"/>
+          <w:szCs w:val="21"/>
+          <w:lang w:eastAsia="en-IN"/>
+          <w14:ligatures w14:val="none"/>
+        </w:rPr>
+        <w:t xml:space="preserve"> </w:t>
+      </w:r>
+      <w:proofErr w:type="spellStart"/>
+      <w:r>
+        <w:rPr>
+          <w:rFonts w:ascii="Cascadia Code" w:eastAsia="Times New Roman" w:hAnsi="Cascadia Code" w:cs="Cascadia Code"/>
+          <w:color w:val="9CDCFE"/>
+          <w:kern w:val="0"/>
+          <w:sz w:val="21"/>
+          <w:szCs w:val="21"/>
+          <w:lang w:eastAsia="en-IN"/>
+          <w14:ligatures w14:val="none"/>
+        </w:rPr>
+        <w:t>className</w:t>
+      </w:r>
+      <w:proofErr w:type="spellEnd"/>
+      <w:r>
+        <w:rPr>
+          <w:rFonts w:ascii="Cascadia Code" w:eastAsia="Times New Roman" w:hAnsi="Cascadia Code" w:cs="Cascadia Code"/>
+          <w:color w:val="D4D4D4"/>
+          <w:kern w:val="0"/>
+          <w:sz w:val="21"/>
+          <w:szCs w:val="21"/>
+          <w:lang w:eastAsia="en-IN"/>
+          <w14:ligatures w14:val="none"/>
+        </w:rPr>
+        <w:t>=</w:t>
+      </w:r>
+      <w:r>
+        <w:rPr>
+          <w:rFonts w:ascii="Cascadia Code" w:eastAsia="Times New Roman" w:hAnsi="Cascadia Code" w:cs="Cascadia Code"/>
+          <w:color w:val="CE9178"/>
+          <w:kern w:val="0"/>
+          <w:sz w:val="21"/>
+          <w:szCs w:val="21"/>
+          <w:lang w:eastAsia="en-IN"/>
+          <w14:ligatures w14:val="none"/>
+        </w:rPr>
+        <w:t>"2"</w:t>
+      </w:r>
+      <w:r>
+        <w:rPr>
+          <w:rFonts w:ascii="Cascadia Code" w:eastAsia="Times New Roman" w:hAnsi="Cascadia Code" w:cs="Cascadia Code"/>
+          <w:color w:val="808080"/>
+          <w:kern w:val="0"/>
+          <w:sz w:val="21"/>
+          <w:szCs w:val="21"/>
+          <w:lang w:eastAsia="en-IN"/>
+          <w14:ligatures w14:val="none"/>
+        </w:rPr>
+        <w:t>&gt;</w:t>
+      </w:r>
+    </w:p>
+    <w:p>
+      <w:pPr>
+        <w:shd w:val="clear" w:color="auto" w:fill="1F1F1F"/>
+        <w:spacing w:after="0" w:line="285" w:lineRule="atLeast"/>
+        <w:rPr>
+          <w:rFonts w:ascii="Cascadia Code" w:eastAsia="Times New Roman" w:hAnsi="Cascadia Code" w:cs="Cascadia Code"/>
+          <w:color w:val="CCCCCC"/>
+          <w:kern w:val="0"/>
+          <w:sz w:val="21"/>
+          <w:szCs w:val="21"/>
+          <w:lang w:eastAsia="en-IN"/>
+          <w14:ligatures w14:val="none"/>
+        </w:rPr>
+      </w:pPr>
+      <w:r>
+        <w:rPr>
+          <w:rFonts w:ascii="Cascadia Code" w:eastAsia="Times New Roman" w:hAnsi="Cascadia Code" w:cs="Cascadia Code"/>
+          <w:color w:val="CCCCCC"/>
+          <w:kern w:val="0"/>
+          <w:sz w:val="21"/>
+          <w:szCs w:val="21"/>
+          <w:lang w:eastAsia="en-IN"/>
+          <w14:ligatures w14:val="none"/>
+        </w:rPr>
+        <w:t xml:space="preserve">      </w:t>
+      </w:r>
+      <w:r>
+        <w:rPr>
+          <w:rFonts w:ascii="Cascadia Code" w:eastAsia="Times New Roman" w:hAnsi="Cascadia Code" w:cs="Cascadia Code"/>
+          <w:color w:val="808080"/>
+          <w:kern w:val="0"/>
+          <w:sz w:val="21"/>
+          <w:szCs w:val="21"/>
+          <w:lang w:eastAsia="en-IN"/>
+          <w14:ligatures w14:val="none"/>
+        </w:rPr>
+        <w:t>&lt;</w:t>
+      </w:r>
+      <w:r>
+        <w:rPr>
+          <w:rFonts w:ascii="Cascadia Code" w:eastAsia="Times New Roman" w:hAnsi="Cascadia Code" w:cs="Cascadia Code"/>
+          <w:color w:val="569CD6"/>
+          <w:kern w:val="0"/>
+          <w:sz w:val="21"/>
+          <w:szCs w:val="21"/>
+          <w:lang w:eastAsia="en-IN"/>
+          <w14:ligatures w14:val="none"/>
+        </w:rPr>
+        <w:t>h1</w:t>
+      </w:r>
+      <w:r>
+        <w:rPr>
+          <w:rFonts w:ascii="Cascadia Code" w:eastAsia="Times New Roman" w:hAnsi="Cascadia Code" w:cs="Cascadia Code"/>
+          <w:color w:val="808080"/>
+          <w:kern w:val="0"/>
+          <w:sz w:val="21"/>
+          <w:szCs w:val="21"/>
+          <w:lang w:eastAsia="en-IN"/>
+          <w14:ligatures w14:val="none"/>
+        </w:rPr>
+        <w:t>&gt;</w:t>
+      </w:r>
+      <w:r>
+        <w:rPr>
+          <w:rFonts w:ascii="Cascadia Code" w:eastAsia="Times New Roman" w:hAnsi="Cascadia Code" w:cs="Cascadia Code"/>
+          <w:color w:val="CCCCCC"/>
+          <w:kern w:val="0"/>
+          <w:sz w:val="21"/>
+          <w:szCs w:val="21"/>
+          <w:lang w:eastAsia="en-IN"/>
+          <w14:ligatures w14:val="none"/>
+        </w:rPr>
+        <w:t>2</w:t>
+      </w:r>
+      <w:r>
+        <w:rPr>
+          <w:rFonts w:ascii="Cascadia Code" w:eastAsia="Times New Roman" w:hAnsi="Cascadia Code" w:cs="Cascadia Code"/>
+          <w:color w:val="808080"/>
+          <w:kern w:val="0"/>
+          <w:sz w:val="21"/>
+          <w:szCs w:val="21"/>
+          <w:lang w:eastAsia="en-IN"/>
+          <w14:ligatures w14:val="none"/>
+        </w:rPr>
+        <w:t>&lt;/</w:t>
+      </w:r>
+      <w:r>
+        <w:rPr>
+          <w:rFonts w:ascii="Cascadia Code" w:eastAsia="Times New Roman" w:hAnsi="Cascadia Code" w:cs="Cascadia Code"/>
+          <w:color w:val="569CD6"/>
+          <w:kern w:val="0"/>
+          <w:sz w:val="21"/>
+          <w:szCs w:val="21"/>
+          <w:lang w:eastAsia="en-IN"/>
+          <w14:ligatures w14:val="none"/>
+        </w:rPr>
+        <w:t>h1</w:t>
+      </w:r>
+      <w:r>
+        <w:rPr>
+          <w:rFonts w:ascii="Cascadia Code" w:eastAsia="Times New Roman" w:hAnsi="Cascadia Code" w:cs="Cascadia Code"/>
+          <w:color w:val="808080"/>
+          <w:kern w:val="0"/>
+          <w:sz w:val="21"/>
+          <w:szCs w:val="21"/>
+          <w:lang w:eastAsia="en-IN"/>
+          <w14:ligatures w14:val="none"/>
+        </w:rPr>
+        <w:t>&gt;</w:t>
+      </w:r>
+    </w:p>
+    <w:p>
+      <w:pPr>
+        <w:shd w:val="clear" w:color="auto" w:fill="1F1F1F"/>
+        <w:spacing w:after="0" w:line="285" w:lineRule="atLeast"/>
+        <w:rPr>
+          <w:rFonts w:ascii="Cascadia Code" w:eastAsia="Times New Roman" w:hAnsi="Cascadia Code" w:cs="Cascadia Code"/>
+          <w:color w:val="CCCCCC"/>
+          <w:kern w:val="0"/>
+          <w:sz w:val="21"/>
+          <w:szCs w:val="21"/>
+          <w:lang w:eastAsia="en-IN"/>
+          <w14:ligatures w14:val="none"/>
+        </w:rPr>
+      </w:pPr>
+      <w:r>
+        <w:rPr>
+          <w:rFonts w:ascii="Cascadia Code" w:eastAsia="Times New Roman" w:hAnsi="Cascadia Code" w:cs="Cascadia Code"/>
+          <w:color w:val="CCCCCC"/>
+          <w:kern w:val="0"/>
+          <w:sz w:val="21"/>
+          <w:szCs w:val="21"/>
+          <w:lang w:eastAsia="en-IN"/>
+          <w14:ligatures w14:val="none"/>
+        </w:rPr>
+        <w:t xml:space="preserve">    </w:t>
+      </w:r>
+      <w:r>
+        <w:rPr>
+          <w:rFonts w:ascii="Cascadia Code" w:eastAsia="Times New Roman" w:hAnsi="Cascadia Code" w:cs="Cascadia Code"/>
+          <w:color w:val="808080"/>
+          <w:kern w:val="0"/>
+          <w:sz w:val="21"/>
+          <w:szCs w:val="21"/>
+          <w:lang w:eastAsia="en-IN"/>
+          <w14:ligatures w14:val="none"/>
+        </w:rPr>
+        <w:t>&lt;/</w:t>
+      </w:r>
+      <w:r>
+        <w:rPr>
+          <w:rFonts w:ascii="Cascadia Code" w:eastAsia="Times New Roman" w:hAnsi="Cascadia Code" w:cs="Cascadia Code"/>
+          <w:color w:val="569CD6"/>
+          <w:kern w:val="0"/>
+          <w:sz w:val="21"/>
+          <w:szCs w:val="21"/>
+          <w:lang w:eastAsia="en-IN"/>
+          <w14:ligatures w14:val="none"/>
+        </w:rPr>
+        <w:t>div</w:t>
+      </w:r>
+      <w:r>
+        <w:rPr>
+          <w:rFonts w:ascii="Cascadia Code" w:eastAsia="Times New Roman" w:hAnsi="Cascadia Code" w:cs="Cascadia Code"/>
+          <w:color w:val="808080"/>
+          <w:kern w:val="0"/>
+          <w:sz w:val="21"/>
+          <w:szCs w:val="21"/>
+          <w:lang w:eastAsia="en-IN"/>
+          <w14:ligatures w14:val="none"/>
+        </w:rPr>
+        <w:t>&gt;</w:t>
+      </w:r>
+    </w:p>
+    <w:p>
+      <w:pPr>
+        <w:shd w:val="clear" w:color="auto" w:fill="1F1F1F"/>
+        <w:spacing w:after="0" w:line="285" w:lineRule="atLeast"/>
+        <w:rPr>
+          <w:rFonts w:ascii="Cascadia Code" w:eastAsia="Times New Roman" w:hAnsi="Cascadia Code" w:cs="Cascadia Code"/>
+          <w:color w:val="CCCCCC"/>
+          <w:kern w:val="0"/>
+          <w:sz w:val="21"/>
+          <w:szCs w:val="21"/>
+          <w:lang w:eastAsia="en-IN"/>
+          <w14:ligatures w14:val="none"/>
+        </w:rPr>
+      </w:pPr>
+      <w:r>
+        <w:rPr>
+          <w:rFonts w:ascii="Cascadia Code" w:eastAsia="Times New Roman" w:hAnsi="Cascadia Code" w:cs="Cascadia Code"/>
+          <w:color w:val="CCCCCC"/>
+          <w:kern w:val="0"/>
+          <w:sz w:val="21"/>
+          <w:szCs w:val="21"/>
+          <w:lang w:eastAsia="en-IN"/>
+          <w14:ligatures w14:val="none"/>
+        </w:rPr>
+        <w:t>  );</w:t>
+      </w:r>
+    </w:p>
+    <w:p>
+      <w:pPr>
+        <w:shd w:val="clear" w:color="auto" w:fill="1F1F1F"/>
+        <w:spacing w:after="0" w:line="285" w:lineRule="atLeast"/>
+        <w:rPr>
+          <w:rFonts w:ascii="Cascadia Code" w:eastAsia="Times New Roman" w:hAnsi="Cascadia Code" w:cs="Cascadia Code"/>
+          <w:color w:val="CCCCCC"/>
+          <w:kern w:val="0"/>
+          <w:sz w:val="21"/>
+          <w:szCs w:val="21"/>
+          <w:lang w:eastAsia="en-IN"/>
+          <w14:ligatures w14:val="none"/>
+        </w:rPr>
+      </w:pPr>
+      <w:r>
+        <w:rPr>
+          <w:rFonts w:ascii="Cascadia Code" w:eastAsia="Times New Roman" w:hAnsi="Cascadia Code" w:cs="Cascadia Code"/>
+          <w:color w:val="CCCCCC"/>
+          <w:kern w:val="0"/>
+          <w:sz w:val="21"/>
+          <w:szCs w:val="21"/>
+          <w:lang w:eastAsia="en-IN"/>
+          <w14:ligatures w14:val="none"/>
+        </w:rPr>
+        <w:t>}</w:t>
+      </w:r>
+    </w:p>
+    <w:p>
+      <w:pPr>
+        <w:shd w:val="clear" w:color="auto" w:fill="1F1F1F"/>
+        <w:spacing w:after="0" w:line="285" w:lineRule="atLeast"/>
+        <w:rPr>
+          <w:rFonts w:ascii="Cascadia Code" w:eastAsia="Times New Roman" w:hAnsi="Cascadia Code" w:cs="Cascadia Code"/>
+          <w:color w:val="CCCCCC"/>
+          <w:kern w:val="0"/>
+          <w:sz w:val="21"/>
+          <w:szCs w:val="21"/>
+          <w:lang w:eastAsia="en-IN"/>
+          <w14:ligatures w14:val="none"/>
+        </w:rPr>
+      </w:pPr>
+      <w:r>
+        <w:rPr>
+          <w:rFonts w:ascii="Cascadia Code" w:eastAsia="Times New Roman" w:hAnsi="Cascadia Code" w:cs="Cascadia Code"/>
+          <w:color w:val="C586C0"/>
+          <w:kern w:val="0"/>
+          <w:sz w:val="21"/>
+          <w:szCs w:val="21"/>
+          <w:lang w:eastAsia="en-IN"/>
+          <w14:ligatures w14:val="none"/>
+        </w:rPr>
+        <w:t>export</w:t>
+      </w:r>
+      <w:r>
+        <w:rPr>
+          <w:rFonts w:ascii="Cascadia Code" w:eastAsia="Times New Roman" w:hAnsi="Cascadia Code" w:cs="Cascadia Code"/>
+          <w:color w:val="CCCCCC"/>
+          <w:kern w:val="0"/>
+          <w:sz w:val="21"/>
+          <w:szCs w:val="21"/>
+          <w:lang w:eastAsia="en-IN"/>
+          <w14:ligatures w14:val="none"/>
+        </w:rPr>
+        <w:t xml:space="preserve"> </w:t>
+      </w:r>
+      <w:r>
+        <w:rPr>
+          <w:rFonts w:ascii="Cascadia Code" w:eastAsia="Times New Roman" w:hAnsi="Cascadia Code" w:cs="Cascadia Code"/>
+          <w:color w:val="C586C0"/>
+          <w:kern w:val="0"/>
+          <w:sz w:val="21"/>
+          <w:szCs w:val="21"/>
+          <w:lang w:eastAsia="en-IN"/>
+          <w14:ligatures w14:val="none"/>
+        </w:rPr>
+        <w:t>default</w:t>
+      </w:r>
+      <w:r>
+        <w:rPr>
+          <w:rFonts w:ascii="Cascadia Code" w:eastAsia="Times New Roman" w:hAnsi="Cascadia Code" w:cs="Cascadia Code"/>
+          <w:color w:val="CCCCCC"/>
+          <w:kern w:val="0"/>
+          <w:sz w:val="21"/>
+          <w:szCs w:val="21"/>
+          <w:lang w:eastAsia="en-IN"/>
+          <w14:ligatures w14:val="none"/>
+        </w:rPr>
+        <w:t xml:space="preserve"> </w:t>
+      </w:r>
+      <w:r>
+        <w:rPr>
+          <w:rFonts w:ascii="Cascadia Code" w:eastAsia="Times New Roman" w:hAnsi="Cascadia Code" w:cs="Cascadia Code"/>
+          <w:color w:val="DCDCAA"/>
+          <w:kern w:val="0"/>
+          <w:sz w:val="21"/>
+          <w:szCs w:val="21"/>
+          <w:lang w:eastAsia="en-IN"/>
+          <w14:ligatures w14:val="none"/>
+        </w:rPr>
+        <w:t>App</w:t>
+      </w:r>
+      <w:r>
+        <w:rPr>
+          <w:rFonts w:ascii="Cascadia Code" w:eastAsia="Times New Roman" w:hAnsi="Cascadia Code" w:cs="Cascadia Code"/>
+          <w:color w:val="CCCCCC"/>
+          <w:kern w:val="0"/>
+          <w:sz w:val="21"/>
+          <w:szCs w:val="21"/>
+          <w:lang w:eastAsia="en-IN"/>
+          <w14:ligatures w14:val="none"/>
+        </w:rPr>
+        <w:t>;</w:t>
+      </w:r>
+    </w:p>
+    <w:p>
+      <w:pPr>
+        <w:shd w:val="clear" w:color="auto" w:fill="1F1F1F"/>
+        <w:spacing w:after="0" w:line="285" w:lineRule="atLeast"/>
+        <w:rPr>
+          <w:rFonts w:ascii="Cascadia Code" w:eastAsia="Times New Roman" w:hAnsi="Cascadia Code" w:cs="Cascadia Code"/>
+          <w:color w:val="CCCCCC"/>
+          <w:kern w:val="0"/>
+          <w:sz w:val="21"/>
+          <w:szCs w:val="21"/>
+          <w:lang w:eastAsia="en-IN"/>
+          <w14:ligatures w14:val="none"/>
+        </w:rPr>
+      </w:pPr>
+    </w:p>
+    <w:p>
+      <w:pPr>
+        <w:pStyle w:val="ListParagraph"/>
+      </w:pPr>
+    </w:p>
+    <w:p>
+      <w:pPr>
+        <w:pStyle w:val="ListParagraph"/>
+      </w:pPr>
+      <w:r>
+        <w:t xml:space="preserve">so, to do that we have an option </w:t>
+      </w:r>
+    </w:p>
+    <w:p>
+      <w:pPr>
+        <w:pStyle w:val="ListParagraph"/>
+      </w:pPr>
+      <w:r>
+        <w:t>we simply write our code in &lt;</w:t>
+      </w:r>
+      <w:proofErr w:type="gramStart"/>
+      <w:r>
+        <w:t>&gt;  &lt;</w:t>
+      </w:r>
+      <w:proofErr w:type="gramEnd"/>
+      <w:r>
+        <w:t>/&gt; in this braces</w:t>
+      </w:r>
+    </w:p>
+    <w:p>
+      <w:pPr>
+        <w:shd w:val="clear" w:color="auto" w:fill="1F1F1F"/>
+        <w:spacing w:after="0" w:line="285" w:lineRule="atLeast"/>
+        <w:rPr>
+          <w:rFonts w:ascii="Cascadia Code" w:eastAsia="Times New Roman" w:hAnsi="Cascadia Code" w:cs="Cascadia Code"/>
+          <w:color w:val="CCCCCC"/>
+          <w:kern w:val="0"/>
+          <w:sz w:val="21"/>
+          <w:szCs w:val="21"/>
+          <w:lang w:eastAsia="en-IN"/>
+          <w14:ligatures w14:val="none"/>
+        </w:rPr>
+      </w:pPr>
+      <w:r>
+        <w:rPr>
+          <w:rFonts w:ascii="Cascadia Code" w:eastAsia="Times New Roman" w:hAnsi="Cascadia Code" w:cs="Cascadia Code"/>
+          <w:color w:val="C586C0"/>
+          <w:kern w:val="0"/>
+          <w:sz w:val="21"/>
+          <w:szCs w:val="21"/>
+          <w:lang w:eastAsia="en-IN"/>
+          <w14:ligatures w14:val="none"/>
+        </w:rPr>
+        <w:lastRenderedPageBreak/>
+        <w:t>import</w:t>
+      </w:r>
+      <w:r>
+        <w:rPr>
+          <w:rFonts w:ascii="Cascadia Code" w:eastAsia="Times New Roman" w:hAnsi="Cascadia Code" w:cs="Cascadia Code"/>
+          <w:color w:val="CCCCCC"/>
+          <w:kern w:val="0"/>
+          <w:sz w:val="21"/>
+          <w:szCs w:val="21"/>
+          <w:lang w:eastAsia="en-IN"/>
+          <w14:ligatures w14:val="none"/>
+        </w:rPr>
+        <w:t xml:space="preserve"> </w:t>
+      </w:r>
+      <w:r>
+        <w:rPr>
+          <w:rFonts w:ascii="Cascadia Code" w:eastAsia="Times New Roman" w:hAnsi="Cascadia Code" w:cs="Cascadia Code"/>
+          <w:color w:val="CE9178"/>
+          <w:kern w:val="0"/>
+          <w:sz w:val="21"/>
+          <w:szCs w:val="21"/>
+          <w:lang w:eastAsia="en-IN"/>
+          <w14:ligatures w14:val="none"/>
+        </w:rPr>
+        <w:t>'./App.css'</w:t>
+      </w:r>
+      <w:r>
+        <w:rPr>
+          <w:rFonts w:ascii="Cascadia Code" w:eastAsia="Times New Roman" w:hAnsi="Cascadia Code" w:cs="Cascadia Code"/>
+          <w:color w:val="CCCCCC"/>
+          <w:kern w:val="0"/>
+          <w:sz w:val="21"/>
+          <w:szCs w:val="21"/>
+          <w:lang w:eastAsia="en-IN"/>
+          <w14:ligatures w14:val="none"/>
+        </w:rPr>
+        <w:t>;</w:t>
+      </w:r>
+    </w:p>
+    <w:p>
+      <w:pPr>
+        <w:shd w:val="clear" w:color="auto" w:fill="1F1F1F"/>
+        <w:spacing w:after="0" w:line="285" w:lineRule="atLeast"/>
+        <w:rPr>
+          <w:rFonts w:ascii="Cascadia Code" w:eastAsia="Times New Roman" w:hAnsi="Cascadia Code" w:cs="Cascadia Code"/>
+          <w:color w:val="CCCCCC"/>
+          <w:kern w:val="0"/>
+          <w:sz w:val="21"/>
+          <w:szCs w:val="21"/>
+          <w:lang w:eastAsia="en-IN"/>
+          <w14:ligatures w14:val="none"/>
+        </w:rPr>
+      </w:pPr>
+      <w:r>
+        <w:rPr>
+          <w:rFonts w:ascii="Cascadia Code" w:eastAsia="Times New Roman" w:hAnsi="Cascadia Code" w:cs="Cascadia Code"/>
+          <w:color w:val="569CD6"/>
+          <w:kern w:val="0"/>
+          <w:sz w:val="21"/>
+          <w:szCs w:val="21"/>
+          <w:lang w:eastAsia="en-IN"/>
+          <w14:ligatures w14:val="none"/>
+        </w:rPr>
+        <w:t>function</w:t>
+      </w:r>
+      <w:r>
+        <w:rPr>
+          <w:rFonts w:ascii="Cascadia Code" w:eastAsia="Times New Roman" w:hAnsi="Cascadia Code" w:cs="Cascadia Code"/>
+          <w:color w:val="CCCCCC"/>
+          <w:kern w:val="0"/>
+          <w:sz w:val="21"/>
+          <w:szCs w:val="21"/>
+          <w:lang w:eastAsia="en-IN"/>
+          <w14:ligatures w14:val="none"/>
+        </w:rPr>
+        <w:t xml:space="preserve"> </w:t>
+      </w:r>
+      <w:proofErr w:type="gramStart"/>
+      <w:r>
+        <w:rPr>
+          <w:rFonts w:ascii="Cascadia Code" w:eastAsia="Times New Roman" w:hAnsi="Cascadia Code" w:cs="Cascadia Code"/>
+          <w:color w:val="DCDCAA"/>
+          <w:kern w:val="0"/>
+          <w:sz w:val="21"/>
+          <w:szCs w:val="21"/>
+          <w:lang w:eastAsia="en-IN"/>
+          <w14:ligatures w14:val="none"/>
+        </w:rPr>
+        <w:t>App</w:t>
+      </w:r>
+      <w:r>
+        <w:rPr>
+          <w:rFonts w:ascii="Cascadia Code" w:eastAsia="Times New Roman" w:hAnsi="Cascadia Code" w:cs="Cascadia Code"/>
+          <w:color w:val="CCCCCC"/>
+          <w:kern w:val="0"/>
+          <w:sz w:val="21"/>
+          <w:szCs w:val="21"/>
+          <w:lang w:eastAsia="en-IN"/>
+          <w14:ligatures w14:val="none"/>
+        </w:rPr>
+        <w:t>(</w:t>
+      </w:r>
+      <w:proofErr w:type="gramEnd"/>
+      <w:r>
+        <w:rPr>
+          <w:rFonts w:ascii="Cascadia Code" w:eastAsia="Times New Roman" w:hAnsi="Cascadia Code" w:cs="Cascadia Code"/>
+          <w:color w:val="CCCCCC"/>
+          <w:kern w:val="0"/>
+          <w:sz w:val="21"/>
+          <w:szCs w:val="21"/>
+          <w:lang w:eastAsia="en-IN"/>
+          <w14:ligatures w14:val="none"/>
+        </w:rPr>
+        <w:t>) {</w:t>
+      </w:r>
+    </w:p>
+    <w:p>
+      <w:pPr>
+        <w:shd w:val="clear" w:color="auto" w:fill="1F1F1F"/>
+        <w:spacing w:after="0" w:line="285" w:lineRule="atLeast"/>
+        <w:rPr>
+          <w:rFonts w:ascii="Cascadia Code" w:eastAsia="Times New Roman" w:hAnsi="Cascadia Code" w:cs="Cascadia Code"/>
+          <w:color w:val="CCCCCC"/>
+          <w:kern w:val="0"/>
+          <w:sz w:val="21"/>
+          <w:szCs w:val="21"/>
+          <w:lang w:eastAsia="en-IN"/>
+          <w14:ligatures w14:val="none"/>
+        </w:rPr>
+      </w:pPr>
+      <w:r>
+        <w:rPr>
+          <w:rFonts w:ascii="Cascadia Code" w:eastAsia="Times New Roman" w:hAnsi="Cascadia Code" w:cs="Cascadia Code"/>
+          <w:color w:val="CCCCCC"/>
+          <w:kern w:val="0"/>
+          <w:sz w:val="21"/>
+          <w:szCs w:val="21"/>
+          <w:lang w:eastAsia="en-IN"/>
+          <w14:ligatures w14:val="none"/>
+        </w:rPr>
+        <w:t xml:space="preserve">  </w:t>
+      </w:r>
+      <w:r>
+        <w:rPr>
+          <w:rFonts w:ascii="Cascadia Code" w:eastAsia="Times New Roman" w:hAnsi="Cascadia Code" w:cs="Cascadia Code"/>
+          <w:color w:val="C586C0"/>
+          <w:kern w:val="0"/>
+          <w:sz w:val="21"/>
+          <w:szCs w:val="21"/>
+          <w:lang w:eastAsia="en-IN"/>
+          <w14:ligatures w14:val="none"/>
+        </w:rPr>
+        <w:t>return</w:t>
+      </w:r>
+      <w:r>
+        <w:rPr>
+          <w:rFonts w:ascii="Cascadia Code" w:eastAsia="Times New Roman" w:hAnsi="Cascadia Code" w:cs="Cascadia Code"/>
+          <w:color w:val="CCCCCC"/>
+          <w:kern w:val="0"/>
+          <w:sz w:val="21"/>
+          <w:szCs w:val="21"/>
+          <w:lang w:eastAsia="en-IN"/>
+          <w14:ligatures w14:val="none"/>
+        </w:rPr>
+        <w:t xml:space="preserve"> (</w:t>
+      </w:r>
+    </w:p>
+    <w:p>
+      <w:pPr>
+        <w:shd w:val="clear" w:color="auto" w:fill="1F1F1F"/>
+        <w:spacing w:after="0" w:line="285" w:lineRule="atLeast"/>
+        <w:rPr>
+          <w:rFonts w:ascii="Cascadia Code" w:eastAsia="Times New Roman" w:hAnsi="Cascadia Code" w:cs="Cascadia Code"/>
+          <w:color w:val="CCCCCC"/>
+          <w:kern w:val="0"/>
+          <w:sz w:val="21"/>
+          <w:szCs w:val="21"/>
+          <w:lang w:eastAsia="en-IN"/>
+          <w14:ligatures w14:val="none"/>
+        </w:rPr>
+      </w:pPr>
+      <w:r>
+        <w:rPr>
+          <w:rFonts w:ascii="Cascadia Code" w:eastAsia="Times New Roman" w:hAnsi="Cascadia Code" w:cs="Cascadia Code"/>
+          <w:color w:val="CCCCCC"/>
+          <w:kern w:val="0"/>
+          <w:sz w:val="21"/>
+          <w:szCs w:val="21"/>
+          <w:lang w:eastAsia="en-IN"/>
+          <w14:ligatures w14:val="none"/>
+        </w:rPr>
+        <w:t xml:space="preserve">    </w:t>
+      </w:r>
+      <w:r>
+        <w:rPr>
+          <w:rFonts w:ascii="Cascadia Code" w:eastAsia="Times New Roman" w:hAnsi="Cascadia Code" w:cs="Cascadia Code"/>
+          <w:color w:val="808080"/>
+          <w:kern w:val="0"/>
+          <w:sz w:val="21"/>
+          <w:szCs w:val="21"/>
+          <w:lang w:eastAsia="en-IN"/>
+          <w14:ligatures w14:val="none"/>
+        </w:rPr>
+        <w:t>&lt;&gt;</w:t>
+      </w:r>
+    </w:p>
+    <w:p>
+      <w:pPr>
+        <w:shd w:val="clear" w:color="auto" w:fill="1F1F1F"/>
+        <w:spacing w:after="0" w:line="285" w:lineRule="atLeast"/>
+        <w:rPr>
+          <w:rFonts w:ascii="Cascadia Code" w:eastAsia="Times New Roman" w:hAnsi="Cascadia Code" w:cs="Cascadia Code"/>
+          <w:color w:val="CCCCCC"/>
+          <w:kern w:val="0"/>
+          <w:sz w:val="21"/>
+          <w:szCs w:val="21"/>
+          <w:lang w:eastAsia="en-IN"/>
+          <w14:ligatures w14:val="none"/>
+        </w:rPr>
+      </w:pPr>
+      <w:r>
+        <w:rPr>
+          <w:rFonts w:ascii="Cascadia Code" w:eastAsia="Times New Roman" w:hAnsi="Cascadia Code" w:cs="Cascadia Code"/>
+          <w:color w:val="CCCCCC"/>
+          <w:kern w:val="0"/>
+          <w:sz w:val="21"/>
+          <w:szCs w:val="21"/>
+          <w:lang w:eastAsia="en-IN"/>
+          <w14:ligatures w14:val="none"/>
+        </w:rPr>
+        <w:t xml:space="preserve">      </w:t>
+      </w:r>
+      <w:r>
+        <w:rPr>
+          <w:rFonts w:ascii="Cascadia Code" w:eastAsia="Times New Roman" w:hAnsi="Cascadia Code" w:cs="Cascadia Code"/>
+          <w:color w:val="808080"/>
+          <w:kern w:val="0"/>
+          <w:sz w:val="21"/>
+          <w:szCs w:val="21"/>
+          <w:lang w:eastAsia="en-IN"/>
+          <w14:ligatures w14:val="none"/>
+        </w:rPr>
+        <w:t>&lt;</w:t>
+      </w:r>
+      <w:r>
+        <w:rPr>
+          <w:rFonts w:ascii="Cascadia Code" w:eastAsia="Times New Roman" w:hAnsi="Cascadia Code" w:cs="Cascadia Code"/>
+          <w:color w:val="569CD6"/>
+          <w:kern w:val="0"/>
+          <w:sz w:val="21"/>
+          <w:szCs w:val="21"/>
+          <w:lang w:eastAsia="en-IN"/>
+          <w14:ligatures w14:val="none"/>
+        </w:rPr>
+        <w:t>div</w:t>
+      </w:r>
+      <w:r>
+        <w:rPr>
+          <w:rFonts w:ascii="Cascadia Code" w:eastAsia="Times New Roman" w:hAnsi="Cascadia Code" w:cs="Cascadia Code"/>
+          <w:color w:val="CCCCCC"/>
+          <w:kern w:val="0"/>
+          <w:sz w:val="21"/>
+          <w:szCs w:val="21"/>
+          <w:lang w:eastAsia="en-IN"/>
+          <w14:ligatures w14:val="none"/>
+        </w:rPr>
+        <w:t xml:space="preserve"> </w:t>
+      </w:r>
+      <w:proofErr w:type="spellStart"/>
+      <w:r>
+        <w:rPr>
+          <w:rFonts w:ascii="Cascadia Code" w:eastAsia="Times New Roman" w:hAnsi="Cascadia Code" w:cs="Cascadia Code"/>
+          <w:color w:val="9CDCFE"/>
+          <w:kern w:val="0"/>
+          <w:sz w:val="21"/>
+          <w:szCs w:val="21"/>
+          <w:lang w:eastAsia="en-IN"/>
+          <w14:ligatures w14:val="none"/>
+        </w:rPr>
+        <w:t>className</w:t>
+      </w:r>
+      <w:proofErr w:type="spellEnd"/>
+      <w:r>
+        <w:rPr>
+          <w:rFonts w:ascii="Cascadia Code" w:eastAsia="Times New Roman" w:hAnsi="Cascadia Code" w:cs="Cascadia Code"/>
+          <w:color w:val="D4D4D4"/>
+          <w:kern w:val="0"/>
+          <w:sz w:val="21"/>
+          <w:szCs w:val="21"/>
+          <w:lang w:eastAsia="en-IN"/>
+          <w14:ligatures w14:val="none"/>
+        </w:rPr>
+        <w:t>=</w:t>
+      </w:r>
+      <w:r>
+        <w:rPr>
+          <w:rFonts w:ascii="Cascadia Code" w:eastAsia="Times New Roman" w:hAnsi="Cascadia Code" w:cs="Cascadia Code"/>
+          <w:color w:val="CE9178"/>
+          <w:kern w:val="0"/>
+          <w:sz w:val="21"/>
+          <w:szCs w:val="21"/>
+          <w:lang w:eastAsia="en-IN"/>
+          <w14:ligatures w14:val="none"/>
+        </w:rPr>
+        <w:t>"1"</w:t>
+      </w:r>
+      <w:r>
+        <w:rPr>
+          <w:rFonts w:ascii="Cascadia Code" w:eastAsia="Times New Roman" w:hAnsi="Cascadia Code" w:cs="Cascadia Code"/>
+          <w:color w:val="808080"/>
+          <w:kern w:val="0"/>
+          <w:sz w:val="21"/>
+          <w:szCs w:val="21"/>
+          <w:lang w:eastAsia="en-IN"/>
+          <w14:ligatures w14:val="none"/>
+        </w:rPr>
+        <w:t>&gt;</w:t>
+      </w:r>
+    </w:p>
+    <w:p>
+      <w:pPr>
+        <w:shd w:val="clear" w:color="auto" w:fill="1F1F1F"/>
+        <w:spacing w:after="0" w:line="285" w:lineRule="atLeast"/>
+        <w:rPr>
+          <w:rFonts w:ascii="Cascadia Code" w:eastAsia="Times New Roman" w:hAnsi="Cascadia Code" w:cs="Cascadia Code"/>
+          <w:color w:val="CCCCCC"/>
+          <w:kern w:val="0"/>
+          <w:sz w:val="21"/>
+          <w:szCs w:val="21"/>
+          <w:lang w:eastAsia="en-IN"/>
+          <w14:ligatures w14:val="none"/>
+        </w:rPr>
+      </w:pPr>
+      <w:r>
+        <w:rPr>
+          <w:rFonts w:ascii="Cascadia Code" w:eastAsia="Times New Roman" w:hAnsi="Cascadia Code" w:cs="Cascadia Code"/>
+          <w:color w:val="CCCCCC"/>
+          <w:kern w:val="0"/>
+          <w:sz w:val="21"/>
+          <w:szCs w:val="21"/>
+          <w:lang w:eastAsia="en-IN"/>
+          <w14:ligatures w14:val="none"/>
+        </w:rPr>
+        <w:t xml:space="preserve">        </w:t>
+      </w:r>
+      <w:r>
+        <w:rPr>
+          <w:rFonts w:ascii="Cascadia Code" w:eastAsia="Times New Roman" w:hAnsi="Cascadia Code" w:cs="Cascadia Code"/>
+          <w:color w:val="808080"/>
+          <w:kern w:val="0"/>
+          <w:sz w:val="21"/>
+          <w:szCs w:val="21"/>
+          <w:lang w:eastAsia="en-IN"/>
+          <w14:ligatures w14:val="none"/>
+        </w:rPr>
+        <w:t>&lt;</w:t>
+      </w:r>
+      <w:r>
+        <w:rPr>
+          <w:rFonts w:ascii="Cascadia Code" w:eastAsia="Times New Roman" w:hAnsi="Cascadia Code" w:cs="Cascadia Code"/>
+          <w:color w:val="569CD6"/>
+          <w:kern w:val="0"/>
+          <w:sz w:val="21"/>
+          <w:szCs w:val="21"/>
+          <w:lang w:eastAsia="en-IN"/>
+          <w14:ligatures w14:val="none"/>
+        </w:rPr>
+        <w:t>h1</w:t>
+      </w:r>
+      <w:r>
+        <w:rPr>
+          <w:rFonts w:ascii="Cascadia Code" w:eastAsia="Times New Roman" w:hAnsi="Cascadia Code" w:cs="Cascadia Code"/>
+          <w:color w:val="808080"/>
+          <w:kern w:val="0"/>
+          <w:sz w:val="21"/>
+          <w:szCs w:val="21"/>
+          <w:lang w:eastAsia="en-IN"/>
+          <w14:ligatures w14:val="none"/>
+        </w:rPr>
+        <w:t>&gt;</w:t>
+      </w:r>
+      <w:r>
+        <w:rPr>
+          <w:rFonts w:ascii="Cascadia Code" w:eastAsia="Times New Roman" w:hAnsi="Cascadia Code" w:cs="Cascadia Code"/>
+          <w:color w:val="CCCCCC"/>
+          <w:kern w:val="0"/>
+          <w:sz w:val="21"/>
+          <w:szCs w:val="21"/>
+          <w:lang w:eastAsia="en-IN"/>
+          <w14:ligatures w14:val="none"/>
+        </w:rPr>
+        <w:t>1</w:t>
+      </w:r>
+      <w:r>
+        <w:rPr>
+          <w:rFonts w:ascii="Cascadia Code" w:eastAsia="Times New Roman" w:hAnsi="Cascadia Code" w:cs="Cascadia Code"/>
+          <w:color w:val="808080"/>
+          <w:kern w:val="0"/>
+          <w:sz w:val="21"/>
+          <w:szCs w:val="21"/>
+          <w:lang w:eastAsia="en-IN"/>
+          <w14:ligatures w14:val="none"/>
+        </w:rPr>
+        <w:t>&lt;/</w:t>
+      </w:r>
+      <w:r>
+        <w:rPr>
+          <w:rFonts w:ascii="Cascadia Code" w:eastAsia="Times New Roman" w:hAnsi="Cascadia Code" w:cs="Cascadia Code"/>
+          <w:color w:val="569CD6"/>
+          <w:kern w:val="0"/>
+          <w:sz w:val="21"/>
+          <w:szCs w:val="21"/>
+          <w:lang w:eastAsia="en-IN"/>
+          <w14:ligatures w14:val="none"/>
+        </w:rPr>
+        <w:t>h1</w:t>
+      </w:r>
+      <w:r>
+        <w:rPr>
+          <w:rFonts w:ascii="Cascadia Code" w:eastAsia="Times New Roman" w:hAnsi="Cascadia Code" w:cs="Cascadia Code"/>
+          <w:color w:val="808080"/>
+          <w:kern w:val="0"/>
+          <w:sz w:val="21"/>
+          <w:szCs w:val="21"/>
+          <w:lang w:eastAsia="en-IN"/>
+          <w14:ligatures w14:val="none"/>
+        </w:rPr>
+        <w:t>&gt;</w:t>
+      </w:r>
+    </w:p>
+    <w:p>
+      <w:pPr>
+        <w:shd w:val="clear" w:color="auto" w:fill="1F1F1F"/>
+        <w:spacing w:after="0" w:line="285" w:lineRule="atLeast"/>
+        <w:rPr>
+          <w:rFonts w:ascii="Cascadia Code" w:eastAsia="Times New Roman" w:hAnsi="Cascadia Code" w:cs="Cascadia Code"/>
+          <w:color w:val="CCCCCC"/>
+          <w:kern w:val="0"/>
+          <w:sz w:val="21"/>
+          <w:szCs w:val="21"/>
+          <w:lang w:eastAsia="en-IN"/>
+          <w14:ligatures w14:val="none"/>
+        </w:rPr>
+      </w:pPr>
+      <w:r>
+        <w:rPr>
+          <w:rFonts w:ascii="Cascadia Code" w:eastAsia="Times New Roman" w:hAnsi="Cascadia Code" w:cs="Cascadia Code"/>
+          <w:color w:val="CCCCCC"/>
+          <w:kern w:val="0"/>
+          <w:sz w:val="21"/>
+          <w:szCs w:val="21"/>
+          <w:lang w:eastAsia="en-IN"/>
+          <w14:ligatures w14:val="none"/>
+        </w:rPr>
+        <w:t xml:space="preserve">      </w:t>
+      </w:r>
+      <w:r>
+        <w:rPr>
+          <w:rFonts w:ascii="Cascadia Code" w:eastAsia="Times New Roman" w:hAnsi="Cascadia Code" w:cs="Cascadia Code"/>
+          <w:color w:val="808080"/>
+          <w:kern w:val="0"/>
+          <w:sz w:val="21"/>
+          <w:szCs w:val="21"/>
+          <w:lang w:eastAsia="en-IN"/>
+          <w14:ligatures w14:val="none"/>
+        </w:rPr>
+        <w:t>&lt;/</w:t>
+      </w:r>
+      <w:r>
+        <w:rPr>
+          <w:rFonts w:ascii="Cascadia Code" w:eastAsia="Times New Roman" w:hAnsi="Cascadia Code" w:cs="Cascadia Code"/>
+          <w:color w:val="569CD6"/>
+          <w:kern w:val="0"/>
+          <w:sz w:val="21"/>
+          <w:szCs w:val="21"/>
+          <w:lang w:eastAsia="en-IN"/>
+          <w14:ligatures w14:val="none"/>
+        </w:rPr>
+        <w:t>div</w:t>
+      </w:r>
+      <w:r>
+        <w:rPr>
+          <w:rFonts w:ascii="Cascadia Code" w:eastAsia="Times New Roman" w:hAnsi="Cascadia Code" w:cs="Cascadia Code"/>
+          <w:color w:val="808080"/>
+          <w:kern w:val="0"/>
+          <w:sz w:val="21"/>
+          <w:szCs w:val="21"/>
+          <w:lang w:eastAsia="en-IN"/>
+          <w14:ligatures w14:val="none"/>
+        </w:rPr>
+        <w:t>&gt;</w:t>
+      </w:r>
+    </w:p>
+    <w:p>
+      <w:pPr>
+        <w:shd w:val="clear" w:color="auto" w:fill="1F1F1F"/>
+        <w:spacing w:after="0" w:line="285" w:lineRule="atLeast"/>
+        <w:rPr>
+          <w:rFonts w:ascii="Cascadia Code" w:eastAsia="Times New Roman" w:hAnsi="Cascadia Code" w:cs="Cascadia Code"/>
+          <w:color w:val="CCCCCC"/>
+          <w:kern w:val="0"/>
+          <w:sz w:val="21"/>
+          <w:szCs w:val="21"/>
+          <w:lang w:eastAsia="en-IN"/>
+          <w14:ligatures w14:val="none"/>
+        </w:rPr>
+      </w:pPr>
+      <w:r>
+        <w:rPr>
+          <w:rFonts w:ascii="Cascadia Code" w:eastAsia="Times New Roman" w:hAnsi="Cascadia Code" w:cs="Cascadia Code"/>
+          <w:color w:val="CCCCCC"/>
+          <w:kern w:val="0"/>
+          <w:sz w:val="21"/>
+          <w:szCs w:val="21"/>
+          <w:lang w:eastAsia="en-IN"/>
+          <w14:ligatures w14:val="none"/>
+        </w:rPr>
+        <w:t xml:space="preserve">      </w:t>
+      </w:r>
+      <w:r>
+        <w:rPr>
+          <w:rFonts w:ascii="Cascadia Code" w:eastAsia="Times New Roman" w:hAnsi="Cascadia Code" w:cs="Cascadia Code"/>
+          <w:color w:val="808080"/>
+          <w:kern w:val="0"/>
+          <w:sz w:val="21"/>
+          <w:szCs w:val="21"/>
+          <w:lang w:eastAsia="en-IN"/>
+          <w14:ligatures w14:val="none"/>
+        </w:rPr>
+        <w:t>&lt;</w:t>
+      </w:r>
+      <w:r>
+        <w:rPr>
+          <w:rFonts w:ascii="Cascadia Code" w:eastAsia="Times New Roman" w:hAnsi="Cascadia Code" w:cs="Cascadia Code"/>
+          <w:color w:val="569CD6"/>
+          <w:kern w:val="0"/>
+          <w:sz w:val="21"/>
+          <w:szCs w:val="21"/>
+          <w:lang w:eastAsia="en-IN"/>
+          <w14:ligatures w14:val="none"/>
+        </w:rPr>
+        <w:t>div</w:t>
+      </w:r>
+      <w:r>
+        <w:rPr>
+          <w:rFonts w:ascii="Cascadia Code" w:eastAsia="Times New Roman" w:hAnsi="Cascadia Code" w:cs="Cascadia Code"/>
+          <w:color w:val="CCCCCC"/>
+          <w:kern w:val="0"/>
+          <w:sz w:val="21"/>
+          <w:szCs w:val="21"/>
+          <w:lang w:eastAsia="en-IN"/>
+          <w14:ligatures w14:val="none"/>
+        </w:rPr>
+        <w:t xml:space="preserve"> </w:t>
+      </w:r>
+      <w:proofErr w:type="spellStart"/>
+      <w:r>
+        <w:rPr>
+          <w:rFonts w:ascii="Cascadia Code" w:eastAsia="Times New Roman" w:hAnsi="Cascadia Code" w:cs="Cascadia Code"/>
+          <w:color w:val="9CDCFE"/>
+          <w:kern w:val="0"/>
+          <w:sz w:val="21"/>
+          <w:szCs w:val="21"/>
+          <w:lang w:eastAsia="en-IN"/>
+          <w14:ligatures w14:val="none"/>
+        </w:rPr>
+        <w:t>className</w:t>
+      </w:r>
+      <w:proofErr w:type="spellEnd"/>
+      <w:r>
+        <w:rPr>
+          <w:rFonts w:ascii="Cascadia Code" w:eastAsia="Times New Roman" w:hAnsi="Cascadia Code" w:cs="Cascadia Code"/>
+          <w:color w:val="D4D4D4"/>
+          <w:kern w:val="0"/>
+          <w:sz w:val="21"/>
+          <w:szCs w:val="21"/>
+          <w:lang w:eastAsia="en-IN"/>
+          <w14:ligatures w14:val="none"/>
+        </w:rPr>
+        <w:t>=</w:t>
+      </w:r>
+      <w:r>
+        <w:rPr>
+          <w:rFonts w:ascii="Cascadia Code" w:eastAsia="Times New Roman" w:hAnsi="Cascadia Code" w:cs="Cascadia Code"/>
+          <w:color w:val="CE9178"/>
+          <w:kern w:val="0"/>
+          <w:sz w:val="21"/>
+          <w:szCs w:val="21"/>
+          <w:lang w:eastAsia="en-IN"/>
+          <w14:ligatures w14:val="none"/>
+        </w:rPr>
+        <w:t>"2"</w:t>
+      </w:r>
+      <w:r>
+        <w:rPr>
+          <w:rFonts w:ascii="Cascadia Code" w:eastAsia="Times New Roman" w:hAnsi="Cascadia Code" w:cs="Cascadia Code"/>
+          <w:color w:val="808080"/>
+          <w:kern w:val="0"/>
+          <w:sz w:val="21"/>
+          <w:szCs w:val="21"/>
+          <w:lang w:eastAsia="en-IN"/>
+          <w14:ligatures w14:val="none"/>
+        </w:rPr>
+        <w:t>&gt;</w:t>
+      </w:r>
+    </w:p>
+    <w:p>
+      <w:pPr>
+        <w:shd w:val="clear" w:color="auto" w:fill="1F1F1F"/>
+        <w:spacing w:after="0" w:line="285" w:lineRule="atLeast"/>
+        <w:rPr>
+          <w:rFonts w:ascii="Cascadia Code" w:eastAsia="Times New Roman" w:hAnsi="Cascadia Code" w:cs="Cascadia Code"/>
+          <w:color w:val="CCCCCC"/>
+          <w:kern w:val="0"/>
+          <w:sz w:val="21"/>
+          <w:szCs w:val="21"/>
+          <w:lang w:eastAsia="en-IN"/>
+          <w14:ligatures w14:val="none"/>
+        </w:rPr>
+      </w:pPr>
+      <w:r>
+        <w:rPr>
+          <w:rFonts w:ascii="Cascadia Code" w:eastAsia="Times New Roman" w:hAnsi="Cascadia Code" w:cs="Cascadia Code"/>
+          <w:color w:val="CCCCCC"/>
+          <w:kern w:val="0"/>
+          <w:sz w:val="21"/>
+          <w:szCs w:val="21"/>
+          <w:lang w:eastAsia="en-IN"/>
+          <w14:ligatures w14:val="none"/>
+        </w:rPr>
+        <w:t xml:space="preserve">        </w:t>
+      </w:r>
+      <w:r>
+        <w:rPr>
+          <w:rFonts w:ascii="Cascadia Code" w:eastAsia="Times New Roman" w:hAnsi="Cascadia Code" w:cs="Cascadia Code"/>
+          <w:color w:val="808080"/>
+          <w:kern w:val="0"/>
+          <w:sz w:val="21"/>
+          <w:szCs w:val="21"/>
+          <w:lang w:eastAsia="en-IN"/>
+          <w14:ligatures w14:val="none"/>
+        </w:rPr>
+        <w:t>&lt;</w:t>
+      </w:r>
+      <w:r>
+        <w:rPr>
+          <w:rFonts w:ascii="Cascadia Code" w:eastAsia="Times New Roman" w:hAnsi="Cascadia Code" w:cs="Cascadia Code"/>
+          <w:color w:val="569CD6"/>
+          <w:kern w:val="0"/>
+          <w:sz w:val="21"/>
+          <w:szCs w:val="21"/>
+          <w:lang w:eastAsia="en-IN"/>
+          <w14:ligatures w14:val="none"/>
+        </w:rPr>
+        <w:t>h1</w:t>
+      </w:r>
+      <w:r>
+        <w:rPr>
+          <w:rFonts w:ascii="Cascadia Code" w:eastAsia="Times New Roman" w:hAnsi="Cascadia Code" w:cs="Cascadia Code"/>
+          <w:color w:val="808080"/>
+          <w:kern w:val="0"/>
+          <w:sz w:val="21"/>
+          <w:szCs w:val="21"/>
+          <w:lang w:eastAsia="en-IN"/>
+          <w14:ligatures w14:val="none"/>
+        </w:rPr>
+        <w:t>&gt;</w:t>
+      </w:r>
+      <w:r>
+        <w:rPr>
+          <w:rFonts w:ascii="Cascadia Code" w:eastAsia="Times New Roman" w:hAnsi="Cascadia Code" w:cs="Cascadia Code"/>
+          <w:color w:val="CCCCCC"/>
+          <w:kern w:val="0"/>
+          <w:sz w:val="21"/>
+          <w:szCs w:val="21"/>
+          <w:lang w:eastAsia="en-IN"/>
+          <w14:ligatures w14:val="none"/>
+        </w:rPr>
+        <w:t>2</w:t>
+      </w:r>
+      <w:r>
+        <w:rPr>
+          <w:rFonts w:ascii="Cascadia Code" w:eastAsia="Times New Roman" w:hAnsi="Cascadia Code" w:cs="Cascadia Code"/>
+          <w:color w:val="808080"/>
+          <w:kern w:val="0"/>
+          <w:sz w:val="21"/>
+          <w:szCs w:val="21"/>
+          <w:lang w:eastAsia="en-IN"/>
+          <w14:ligatures w14:val="none"/>
+        </w:rPr>
+        <w:t>&lt;/</w:t>
+      </w:r>
+      <w:r>
+        <w:rPr>
+          <w:rFonts w:ascii="Cascadia Code" w:eastAsia="Times New Roman" w:hAnsi="Cascadia Code" w:cs="Cascadia Code"/>
+          <w:color w:val="569CD6"/>
+          <w:kern w:val="0"/>
+          <w:sz w:val="21"/>
+          <w:szCs w:val="21"/>
+          <w:lang w:eastAsia="en-IN"/>
+          <w14:ligatures w14:val="none"/>
+        </w:rPr>
+        <w:t>h1</w:t>
+      </w:r>
+      <w:r>
+        <w:rPr>
+          <w:rFonts w:ascii="Cascadia Code" w:eastAsia="Times New Roman" w:hAnsi="Cascadia Code" w:cs="Cascadia Code"/>
+          <w:color w:val="808080"/>
+          <w:kern w:val="0"/>
+          <w:sz w:val="21"/>
+          <w:szCs w:val="21"/>
+          <w:lang w:eastAsia="en-IN"/>
+          <w14:ligatures w14:val="none"/>
+        </w:rPr>
+        <w:t>&gt;</w:t>
+      </w:r>
+    </w:p>
+    <w:p>
+      <w:pPr>
+        <w:shd w:val="clear" w:color="auto" w:fill="1F1F1F"/>
+        <w:spacing w:after="0" w:line="285" w:lineRule="atLeast"/>
+        <w:rPr>
+          <w:rFonts w:ascii="Cascadia Code" w:eastAsia="Times New Roman" w:hAnsi="Cascadia Code" w:cs="Cascadia Code"/>
+          <w:color w:val="CCCCCC"/>
+          <w:kern w:val="0"/>
+          <w:sz w:val="21"/>
+          <w:szCs w:val="21"/>
+          <w:lang w:eastAsia="en-IN"/>
+          <w14:ligatures w14:val="none"/>
+        </w:rPr>
+      </w:pPr>
+      <w:r>
+        <w:rPr>
+          <w:rFonts w:ascii="Cascadia Code" w:eastAsia="Times New Roman" w:hAnsi="Cascadia Code" w:cs="Cascadia Code"/>
+          <w:color w:val="CCCCCC"/>
+          <w:kern w:val="0"/>
+          <w:sz w:val="21"/>
+          <w:szCs w:val="21"/>
+          <w:lang w:eastAsia="en-IN"/>
+          <w14:ligatures w14:val="none"/>
+        </w:rPr>
+        <w:t xml:space="preserve">      </w:t>
+      </w:r>
+      <w:r>
+        <w:rPr>
+          <w:rFonts w:ascii="Cascadia Code" w:eastAsia="Times New Roman" w:hAnsi="Cascadia Code" w:cs="Cascadia Code"/>
+          <w:color w:val="808080"/>
+          <w:kern w:val="0"/>
+          <w:sz w:val="21"/>
+          <w:szCs w:val="21"/>
+          <w:lang w:eastAsia="en-IN"/>
+          <w14:ligatures w14:val="none"/>
+        </w:rPr>
+        <w:t>&lt;/</w:t>
+      </w:r>
+      <w:r>
+        <w:rPr>
+          <w:rFonts w:ascii="Cascadia Code" w:eastAsia="Times New Roman" w:hAnsi="Cascadia Code" w:cs="Cascadia Code"/>
+          <w:color w:val="569CD6"/>
+          <w:kern w:val="0"/>
+          <w:sz w:val="21"/>
+          <w:szCs w:val="21"/>
+          <w:lang w:eastAsia="en-IN"/>
+          <w14:ligatures w14:val="none"/>
+        </w:rPr>
+        <w:t>div</w:t>
+      </w:r>
+      <w:r>
+        <w:rPr>
+          <w:rFonts w:ascii="Cascadia Code" w:eastAsia="Times New Roman" w:hAnsi="Cascadia Code" w:cs="Cascadia Code"/>
+          <w:color w:val="808080"/>
+          <w:kern w:val="0"/>
+          <w:sz w:val="21"/>
+          <w:szCs w:val="21"/>
+          <w:lang w:eastAsia="en-IN"/>
+          <w14:ligatures w14:val="none"/>
+        </w:rPr>
+        <w:t>&gt;</w:t>
+      </w:r>
+    </w:p>
+    <w:p>
+      <w:pPr>
+        <w:shd w:val="clear" w:color="auto" w:fill="1F1F1F"/>
+        <w:spacing w:after="0" w:line="285" w:lineRule="atLeast"/>
+        <w:rPr>
+          <w:rFonts w:ascii="Cascadia Code" w:eastAsia="Times New Roman" w:hAnsi="Cascadia Code" w:cs="Cascadia Code"/>
+          <w:color w:val="CCCCCC"/>
+          <w:kern w:val="0"/>
+          <w:sz w:val="21"/>
+          <w:szCs w:val="21"/>
+          <w:lang w:eastAsia="en-IN"/>
+          <w14:ligatures w14:val="none"/>
+        </w:rPr>
+      </w:pPr>
+      <w:r>
+        <w:rPr>
+          <w:rFonts w:ascii="Cascadia Code" w:eastAsia="Times New Roman" w:hAnsi="Cascadia Code" w:cs="Cascadia Code"/>
+          <w:color w:val="CCCCCC"/>
+          <w:kern w:val="0"/>
+          <w:sz w:val="21"/>
+          <w:szCs w:val="21"/>
+          <w:lang w:eastAsia="en-IN"/>
+          <w14:ligatures w14:val="none"/>
+        </w:rPr>
+        <w:t xml:space="preserve">    </w:t>
+      </w:r>
+      <w:r>
+        <w:rPr>
+          <w:rFonts w:ascii="Cascadia Code" w:eastAsia="Times New Roman" w:hAnsi="Cascadia Code" w:cs="Cascadia Code"/>
+          <w:color w:val="808080"/>
+          <w:kern w:val="0"/>
+          <w:sz w:val="21"/>
+          <w:szCs w:val="21"/>
+          <w:lang w:eastAsia="en-IN"/>
+          <w14:ligatures w14:val="none"/>
+        </w:rPr>
+        <w:t>&lt;/&gt;</w:t>
+      </w:r>
+    </w:p>
+    <w:p>
+      <w:pPr>
+        <w:shd w:val="clear" w:color="auto" w:fill="1F1F1F"/>
+        <w:spacing w:after="0" w:line="285" w:lineRule="atLeast"/>
+        <w:rPr>
+          <w:rFonts w:ascii="Cascadia Code" w:eastAsia="Times New Roman" w:hAnsi="Cascadia Code" w:cs="Cascadia Code"/>
+          <w:color w:val="CCCCCC"/>
+          <w:kern w:val="0"/>
+          <w:sz w:val="21"/>
+          <w:szCs w:val="21"/>
+          <w:lang w:eastAsia="en-IN"/>
+          <w14:ligatures w14:val="none"/>
+        </w:rPr>
+      </w:pPr>
+      <w:r>
+        <w:rPr>
+          <w:rFonts w:ascii="Cascadia Code" w:eastAsia="Times New Roman" w:hAnsi="Cascadia Code" w:cs="Cascadia Code"/>
+          <w:color w:val="CCCCCC"/>
+          <w:kern w:val="0"/>
+          <w:sz w:val="21"/>
+          <w:szCs w:val="21"/>
+          <w:lang w:eastAsia="en-IN"/>
+          <w14:ligatures w14:val="none"/>
+        </w:rPr>
+        <w:t>  );</w:t>
+      </w:r>
+    </w:p>
+    <w:p>
+      <w:pPr>
+        <w:shd w:val="clear" w:color="auto" w:fill="1F1F1F"/>
+        <w:spacing w:after="0" w:line="285" w:lineRule="atLeast"/>
+        <w:rPr>
+          <w:rFonts w:ascii="Cascadia Code" w:eastAsia="Times New Roman" w:hAnsi="Cascadia Code" w:cs="Cascadia Code"/>
+          <w:color w:val="CCCCCC"/>
+          <w:kern w:val="0"/>
+          <w:sz w:val="21"/>
+          <w:szCs w:val="21"/>
+          <w:lang w:eastAsia="en-IN"/>
+          <w14:ligatures w14:val="none"/>
+        </w:rPr>
+      </w:pPr>
+      <w:r>
+        <w:rPr>
+          <w:rFonts w:ascii="Cascadia Code" w:eastAsia="Times New Roman" w:hAnsi="Cascadia Code" w:cs="Cascadia Code"/>
+          <w:color w:val="CCCCCC"/>
+          <w:kern w:val="0"/>
+          <w:sz w:val="21"/>
+          <w:szCs w:val="21"/>
+          <w:lang w:eastAsia="en-IN"/>
+          <w14:ligatures w14:val="none"/>
+        </w:rPr>
+        <w:t>}</w:t>
+      </w:r>
+    </w:p>
+    <w:p>
+      <w:pPr>
+        <w:shd w:val="clear" w:color="auto" w:fill="1F1F1F"/>
+        <w:spacing w:after="0" w:line="285" w:lineRule="atLeast"/>
+        <w:rPr>
+          <w:rFonts w:ascii="Cascadia Code" w:eastAsia="Times New Roman" w:hAnsi="Cascadia Code" w:cs="Cascadia Code"/>
+          <w:color w:val="CCCCCC"/>
+          <w:kern w:val="0"/>
+          <w:sz w:val="21"/>
+          <w:szCs w:val="21"/>
+          <w:lang w:eastAsia="en-IN"/>
+          <w14:ligatures w14:val="none"/>
+        </w:rPr>
+      </w:pPr>
+      <w:r>
+        <w:rPr>
+          <w:rFonts w:ascii="Cascadia Code" w:eastAsia="Times New Roman" w:hAnsi="Cascadia Code" w:cs="Cascadia Code"/>
+          <w:color w:val="C586C0"/>
+          <w:kern w:val="0"/>
+          <w:sz w:val="21"/>
+          <w:szCs w:val="21"/>
+          <w:lang w:eastAsia="en-IN"/>
+          <w14:ligatures w14:val="none"/>
+        </w:rPr>
+        <w:t>export</w:t>
+      </w:r>
+      <w:r>
+        <w:rPr>
+          <w:rFonts w:ascii="Cascadia Code" w:eastAsia="Times New Roman" w:hAnsi="Cascadia Code" w:cs="Cascadia Code"/>
+          <w:color w:val="CCCCCC"/>
+          <w:kern w:val="0"/>
+          <w:sz w:val="21"/>
+          <w:szCs w:val="21"/>
+          <w:lang w:eastAsia="en-IN"/>
+          <w14:ligatures w14:val="none"/>
+        </w:rPr>
+        <w:t xml:space="preserve"> </w:t>
+      </w:r>
+      <w:r>
+        <w:rPr>
+          <w:rFonts w:ascii="Cascadia Code" w:eastAsia="Times New Roman" w:hAnsi="Cascadia Code" w:cs="Cascadia Code"/>
+          <w:color w:val="C586C0"/>
+          <w:kern w:val="0"/>
+          <w:sz w:val="21"/>
+          <w:szCs w:val="21"/>
+          <w:lang w:eastAsia="en-IN"/>
+          <w14:ligatures w14:val="none"/>
+        </w:rPr>
+        <w:t>default</w:t>
+      </w:r>
+      <w:r>
+        <w:rPr>
+          <w:rFonts w:ascii="Cascadia Code" w:eastAsia="Times New Roman" w:hAnsi="Cascadia Code" w:cs="Cascadia Code"/>
+          <w:color w:val="CCCCCC"/>
+          <w:kern w:val="0"/>
+          <w:sz w:val="21"/>
+          <w:szCs w:val="21"/>
+          <w:lang w:eastAsia="en-IN"/>
+          <w14:ligatures w14:val="none"/>
+        </w:rPr>
+        <w:t xml:space="preserve"> </w:t>
+      </w:r>
+      <w:r>
+        <w:rPr>
+          <w:rFonts w:ascii="Cascadia Code" w:eastAsia="Times New Roman" w:hAnsi="Cascadia Code" w:cs="Cascadia Code"/>
+          <w:color w:val="DCDCAA"/>
+          <w:kern w:val="0"/>
+          <w:sz w:val="21"/>
+          <w:szCs w:val="21"/>
+          <w:lang w:eastAsia="en-IN"/>
+          <w14:ligatures w14:val="none"/>
+        </w:rPr>
+        <w:t>App</w:t>
+      </w:r>
+      <w:r>
+        <w:rPr>
+          <w:rFonts w:ascii="Cascadia Code" w:eastAsia="Times New Roman" w:hAnsi="Cascadia Code" w:cs="Cascadia Code"/>
+          <w:color w:val="CCCCCC"/>
+          <w:kern w:val="0"/>
+          <w:sz w:val="21"/>
+          <w:szCs w:val="21"/>
+          <w:lang w:eastAsia="en-IN"/>
+          <w14:ligatures w14:val="none"/>
+        </w:rPr>
+        <w:t>;</w:t>
+      </w:r>
+    </w:p>
+    <w:p>
+      <w:pPr>
+        <w:shd w:val="clear" w:color="auto" w:fill="1F1F1F"/>
+        <w:spacing w:after="0" w:line="285" w:lineRule="atLeast"/>
+        <w:rPr>
+          <w:rFonts w:ascii="Cascadia Code" w:eastAsia="Times New Roman" w:hAnsi="Cascadia Code" w:cs="Cascadia Code"/>
+          <w:color w:val="CCCCCC"/>
+          <w:kern w:val="0"/>
+          <w:sz w:val="21"/>
+          <w:szCs w:val="21"/>
+          <w:lang w:eastAsia="en-IN"/>
+          <w14:ligatures w14:val="none"/>
+        </w:rPr>
+      </w:pPr>
+    </w:p>
+    <w:p>
+      <w:pPr>
+        <w:pStyle w:val="ListParagraph"/>
+        <w:rPr>
+          <w:color w:val="385623" w:themeColor="accent6" w:themeShade="80"/>
+        </w:rPr>
+      </w:pPr>
+      <w:r>
+        <w:rPr>
+          <w:color w:val="385623" w:themeColor="accent6" w:themeShade="80"/>
+        </w:rPr>
+        <w:t xml:space="preserve">no error </w:t>
+      </w:r>
+    </w:p>
+    <w:p>
+      <w:pPr>
+        <w:pStyle w:val="ListParagraph"/>
+        <w:rPr>
+          <w:color w:val="385623" w:themeColor="accent6" w:themeShade="80"/>
+        </w:rPr>
+      </w:pPr>
+      <w:r>
+        <w:rPr>
+          <w:noProof/>
+          <w:color w:val="70AD47" w:themeColor="accent6"/>
+        </w:rPr>
+        <w:drawing>
+          <wp:inline distT="0" distB="0" distL="0" distR="0" wp14:anchorId="603E2E14" wp14:editId="18115EC4">
+            <wp:extent cx="1825148" cy="1177290"/>
+            <wp:effectExtent l="0" t="0" r="3810" b="3810"/>
+            <wp:docPr id="953565764" name="Picture 1"/>
+            <wp:cNvGraphicFramePr>
+              <a:graphicFrameLocks xmlns:a="http://schemas.openxmlformats.org/drawingml/2006/main" noChangeAspect="1"/>
+            </wp:cNvGraphicFramePr>
+            <a:graphic xmlns:a="http://schemas.openxmlformats.org/drawingml/2006/main">
+              <a:graphicData uri="http://schemas.openxmlformats.org/drawingml/2006/picture">
+                <pic:pic xmlns:pic="http://schemas.openxmlformats.org/drawingml/2006/picture">
+                  <pic:nvPicPr>
+                    <pic:cNvPr id="953565764" name="Picture 953565764"/>
+                    <pic:cNvPicPr/>
+                  </pic:nvPicPr>
+                  <pic:blipFill>
+                    <a:blip r:embed="rId6" cstate="print">
+                      <a:extLst>
+                        <a:ext uri="{28A0092B-C50C-407E-A947-70E740481C1C}">
+                          <a14:useLocalDpi xmlns:a14="http://schemas.microsoft.com/office/drawing/2010/main" val="0"/>
+                        </a:ext>
+                      </a:extLst>
+                    </a:blip>
+                    <a:stretch>
+                      <a:fillRect/>
+                    </a:stretch>
+                  </pic:blipFill>
+                  <pic:spPr>
+                    <a:xfrm>
+                      <a:off x="0" y="0"/>
+                      <a:ext cx="1844595" cy="1189834"/>
+                    </a:xfrm>
+                    <a:prstGeom prst="rect">
+                      <a:avLst/>
+                    </a:prstGeom>
+                  </pic:spPr>
+                </pic:pic>
+              </a:graphicData>
+            </a:graphic>
+          </wp:inline>
+        </w:drawing>
+      </w:r>
+    </w:p>
+    <w:p>
+      <w:pPr>
+        <w:pStyle w:val="ListParagraph"/>
+      </w:pPr>
+    </w:p>
+    <w:p>
+      <w:pPr>
+        <w:pStyle w:val="ListParagraph"/>
+        <w:numPr>
+          <w:ilvl w:val="0"/>
+          <w:numId w:val="1"/>
+        </w:numPr>
+      </w:pPr>
+      <w:r>
+        <w:t>is we can add js directly in App.js let’s try it</w:t>
+      </w:r>
+    </w:p>
+    <w:p>
+      <w:pPr>
+        <w:shd w:val="clear" w:color="auto" w:fill="1F1F1F"/>
+        <w:spacing w:line="285" w:lineRule="atLeast"/>
+        <w:rPr>
+          <w:rFonts w:ascii="Cascadia Code" w:eastAsia="Times New Roman" w:hAnsi="Cascadia Code" w:cs="Cascadia Code"/>
+          <w:color w:val="CCCCCC"/>
+          <w:kern w:val="0"/>
+          <w:sz w:val="21"/>
+          <w:szCs w:val="21"/>
+          <w:lang w:eastAsia="en-IN"/>
+          <w14:ligatures w14:val="none"/>
+        </w:rPr>
+      </w:pPr>
+      <w:r>
+        <w:rPr>
+          <w:rFonts w:ascii="Cascadia Code" w:eastAsia="Times New Roman" w:hAnsi="Cascadia Code" w:cs="Cascadia Code"/>
+          <w:color w:val="C586C0"/>
+          <w:kern w:val="0"/>
+          <w:sz w:val="21"/>
+          <w:szCs w:val="21"/>
+          <w:lang w:eastAsia="en-IN"/>
+          <w14:ligatures w14:val="none"/>
+        </w:rPr>
+        <w:t>import</w:t>
+      </w:r>
+      <w:r>
+        <w:rPr>
+          <w:rFonts w:ascii="Cascadia Code" w:eastAsia="Times New Roman" w:hAnsi="Cascadia Code" w:cs="Cascadia Code"/>
+          <w:color w:val="CCCCCC"/>
+          <w:kern w:val="0"/>
+          <w:sz w:val="21"/>
+          <w:szCs w:val="21"/>
+          <w:lang w:eastAsia="en-IN"/>
+          <w14:ligatures w14:val="none"/>
+        </w:rPr>
+        <w:t xml:space="preserve"> </w:t>
+      </w:r>
+      <w:r>
+        <w:rPr>
+          <w:rFonts w:ascii="Cascadia Code" w:eastAsia="Times New Roman" w:hAnsi="Cascadia Code" w:cs="Cascadia Code"/>
+          <w:color w:val="CE9178"/>
+          <w:kern w:val="0"/>
+          <w:sz w:val="21"/>
+          <w:szCs w:val="21"/>
+          <w:lang w:eastAsia="en-IN"/>
+          <w14:ligatures w14:val="none"/>
+        </w:rPr>
+        <w:t>'./App.css'</w:t>
+      </w:r>
+      <w:r>
+        <w:rPr>
+          <w:rFonts w:ascii="Cascadia Code" w:eastAsia="Times New Roman" w:hAnsi="Cascadia Code" w:cs="Cascadia Code"/>
+          <w:color w:val="CCCCCC"/>
+          <w:kern w:val="0"/>
+          <w:sz w:val="21"/>
+          <w:szCs w:val="21"/>
+          <w:lang w:eastAsia="en-IN"/>
+          <w14:ligatures w14:val="none"/>
+        </w:rPr>
+        <w:t>;</w:t>
+      </w:r>
+    </w:p>
+    <w:p>
+      <w:pPr>
+        <w:shd w:val="clear" w:color="auto" w:fill="1F1F1F"/>
+        <w:spacing w:after="0" w:line="285" w:lineRule="atLeast"/>
+        <w:rPr>
+          <w:rFonts w:ascii="Cascadia Code" w:eastAsia="Times New Roman" w:hAnsi="Cascadia Code" w:cs="Cascadia Code"/>
+          <w:color w:val="CCCCCC"/>
+          <w:kern w:val="0"/>
+          <w:sz w:val="21"/>
+          <w:szCs w:val="21"/>
+          <w:lang w:eastAsia="en-IN"/>
+          <w14:ligatures w14:val="none"/>
+        </w:rPr>
+      </w:pPr>
+      <w:r>
+        <w:rPr>
+          <w:rFonts w:ascii="Cascadia Code" w:eastAsia="Times New Roman" w:hAnsi="Cascadia Code" w:cs="Cascadia Code"/>
+          <w:color w:val="569CD6"/>
+          <w:kern w:val="0"/>
+          <w:sz w:val="21"/>
+          <w:szCs w:val="21"/>
+          <w:lang w:eastAsia="en-IN"/>
+          <w14:ligatures w14:val="none"/>
+        </w:rPr>
+        <w:t>let</w:t>
+      </w:r>
+      <w:r>
+        <w:rPr>
+          <w:rFonts w:ascii="Cascadia Code" w:eastAsia="Times New Roman" w:hAnsi="Cascadia Code" w:cs="Cascadia Code"/>
+          <w:color w:val="CCCCCC"/>
+          <w:kern w:val="0"/>
+          <w:sz w:val="21"/>
+          <w:szCs w:val="21"/>
+          <w:lang w:eastAsia="en-IN"/>
+          <w14:ligatures w14:val="none"/>
+        </w:rPr>
+        <w:t xml:space="preserve"> </w:t>
+      </w:r>
+      <w:r>
+        <w:rPr>
+          <w:rFonts w:ascii="Cascadia Code" w:eastAsia="Times New Roman" w:hAnsi="Cascadia Code" w:cs="Cascadia Code"/>
+          <w:color w:val="9CDCFE"/>
+          <w:kern w:val="0"/>
+          <w:sz w:val="21"/>
+          <w:szCs w:val="21"/>
+          <w:lang w:eastAsia="en-IN"/>
+          <w14:ligatures w14:val="none"/>
+        </w:rPr>
+        <w:t>name</w:t>
+      </w:r>
+      <w:r>
+        <w:rPr>
+          <w:rFonts w:ascii="Cascadia Code" w:eastAsia="Times New Roman" w:hAnsi="Cascadia Code" w:cs="Cascadia Code"/>
+          <w:color w:val="CCCCCC"/>
+          <w:kern w:val="0"/>
+          <w:sz w:val="21"/>
+          <w:szCs w:val="21"/>
+          <w:lang w:eastAsia="en-IN"/>
+          <w14:ligatures w14:val="none"/>
+        </w:rPr>
+        <w:t xml:space="preserve"> </w:t>
+      </w:r>
+      <w:r>
+        <w:rPr>
+          <w:rFonts w:ascii="Cascadia Code" w:eastAsia="Times New Roman" w:hAnsi="Cascadia Code" w:cs="Cascadia Code"/>
+          <w:color w:val="D4D4D4"/>
+          <w:kern w:val="0"/>
+          <w:sz w:val="21"/>
+          <w:szCs w:val="21"/>
+          <w:lang w:eastAsia="en-IN"/>
+          <w14:ligatures w14:val="none"/>
+        </w:rPr>
+        <w:t>=</w:t>
+      </w:r>
+      <w:r>
+        <w:rPr>
+          <w:rFonts w:ascii="Cascadia Code" w:eastAsia="Times New Roman" w:hAnsi="Cascadia Code" w:cs="Cascadia Code"/>
+          <w:color w:val="CCCCCC"/>
+          <w:kern w:val="0"/>
+          <w:sz w:val="21"/>
+          <w:szCs w:val="21"/>
+          <w:lang w:eastAsia="en-IN"/>
+          <w14:ligatures w14:val="none"/>
+        </w:rPr>
+        <w:t xml:space="preserve"> </w:t>
+      </w:r>
+      <w:r>
+        <w:rPr>
+          <w:rFonts w:ascii="Cascadia Code" w:eastAsia="Times New Roman" w:hAnsi="Cascadia Code" w:cs="Cascadia Code"/>
+          <w:color w:val="CE9178"/>
+          <w:kern w:val="0"/>
+          <w:sz w:val="21"/>
+          <w:szCs w:val="21"/>
+          <w:lang w:eastAsia="en-IN"/>
+          <w14:ligatures w14:val="none"/>
+        </w:rPr>
+        <w:t>"Suraj"</w:t>
+      </w:r>
+      <w:r>
+        <w:rPr>
+          <w:rFonts w:ascii="Cascadia Code" w:eastAsia="Times New Roman" w:hAnsi="Cascadia Code" w:cs="Cascadia Code"/>
+          <w:color w:val="CCCCCC"/>
+          <w:kern w:val="0"/>
+          <w:sz w:val="21"/>
+          <w:szCs w:val="21"/>
+          <w:lang w:eastAsia="en-IN"/>
+          <w14:ligatures w14:val="none"/>
+        </w:rPr>
+        <w:t>;</w:t>
+      </w:r>
+    </w:p>
+    <w:p>
+      <w:pPr>
+        <w:shd w:val="clear" w:color="auto" w:fill="1F1F1F"/>
+        <w:spacing w:after="0" w:line="285" w:lineRule="atLeast"/>
+        <w:rPr>
+          <w:rFonts w:ascii="Cascadia Code" w:eastAsia="Times New Roman" w:hAnsi="Cascadia Code" w:cs="Cascadia Code"/>
+          <w:color w:val="CCCCCC"/>
+          <w:kern w:val="0"/>
+          <w:sz w:val="21"/>
+          <w:szCs w:val="21"/>
+          <w:lang w:eastAsia="en-IN"/>
+          <w14:ligatures w14:val="none"/>
+        </w:rPr>
+      </w:pPr>
+      <w:r>
+        <w:rPr>
+          <w:rFonts w:ascii="Cascadia Code" w:eastAsia="Times New Roman" w:hAnsi="Cascadia Code" w:cs="Cascadia Code"/>
+          <w:color w:val="569CD6"/>
+          <w:kern w:val="0"/>
+          <w:sz w:val="21"/>
+          <w:szCs w:val="21"/>
+          <w:lang w:eastAsia="en-IN"/>
+          <w14:ligatures w14:val="none"/>
+        </w:rPr>
+        <w:t>function</w:t>
+      </w:r>
+      <w:r>
+        <w:rPr>
+          <w:rFonts w:ascii="Cascadia Code" w:eastAsia="Times New Roman" w:hAnsi="Cascadia Code" w:cs="Cascadia Code"/>
+          <w:color w:val="CCCCCC"/>
+          <w:kern w:val="0"/>
+          <w:sz w:val="21"/>
+          <w:szCs w:val="21"/>
+          <w:lang w:eastAsia="en-IN"/>
+          <w14:ligatures w14:val="none"/>
+        </w:rPr>
+        <w:t xml:space="preserve"> </w:t>
+      </w:r>
+      <w:proofErr w:type="gramStart"/>
+      <w:r>
+        <w:rPr>
+          <w:rFonts w:ascii="Cascadia Code" w:eastAsia="Times New Roman" w:hAnsi="Cascadia Code" w:cs="Cascadia Code"/>
+          <w:color w:val="DCDCAA"/>
+          <w:kern w:val="0"/>
+          <w:sz w:val="21"/>
+          <w:szCs w:val="21"/>
+          <w:lang w:eastAsia="en-IN"/>
+          <w14:ligatures w14:val="none"/>
+        </w:rPr>
+        <w:t>App</w:t>
+      </w:r>
+      <w:r>
+        <w:rPr>
+          <w:rFonts w:ascii="Cascadia Code" w:eastAsia="Times New Roman" w:hAnsi="Cascadia Code" w:cs="Cascadia Code"/>
+          <w:color w:val="CCCCCC"/>
+          <w:kern w:val="0"/>
+          <w:sz w:val="21"/>
+          <w:szCs w:val="21"/>
+          <w:lang w:eastAsia="en-IN"/>
+          <w14:ligatures w14:val="none"/>
+        </w:rPr>
+        <w:t>(</w:t>
+      </w:r>
+      <w:proofErr w:type="gramEnd"/>
+      <w:r>
+        <w:rPr>
+          <w:rFonts w:ascii="Cascadia Code" w:eastAsia="Times New Roman" w:hAnsi="Cascadia Code" w:cs="Cascadia Code"/>
+          <w:color w:val="CCCCCC"/>
+          <w:kern w:val="0"/>
+          <w:sz w:val="21"/>
+          <w:szCs w:val="21"/>
+          <w:lang w:eastAsia="en-IN"/>
+          <w14:ligatures w14:val="none"/>
+        </w:rPr>
+        <w:t>) {</w:t>
+      </w:r>
+    </w:p>
+    <w:p>
+      <w:pPr>
+        <w:shd w:val="clear" w:color="auto" w:fill="1F1F1F"/>
+        <w:spacing w:after="0" w:line="285" w:lineRule="atLeast"/>
+        <w:rPr>
+          <w:rFonts w:ascii="Cascadia Code" w:eastAsia="Times New Roman" w:hAnsi="Cascadia Code" w:cs="Cascadia Code"/>
+          <w:color w:val="CCCCCC"/>
+          <w:kern w:val="0"/>
+          <w:sz w:val="21"/>
+          <w:szCs w:val="21"/>
+          <w:lang w:eastAsia="en-IN"/>
+          <w14:ligatures w14:val="none"/>
+        </w:rPr>
+      </w:pPr>
+      <w:r>
+        <w:rPr>
+          <w:rFonts w:ascii="Cascadia Code" w:eastAsia="Times New Roman" w:hAnsi="Cascadia Code" w:cs="Cascadia Code"/>
+          <w:color w:val="CCCCCC"/>
+          <w:kern w:val="0"/>
+          <w:sz w:val="21"/>
+          <w:szCs w:val="21"/>
+          <w:lang w:eastAsia="en-IN"/>
+          <w14:ligatures w14:val="none"/>
+        </w:rPr>
+        <w:t xml:space="preserve">  </w:t>
+      </w:r>
+      <w:r>
+        <w:rPr>
+          <w:rFonts w:ascii="Cascadia Code" w:eastAsia="Times New Roman" w:hAnsi="Cascadia Code" w:cs="Cascadia Code"/>
+          <w:color w:val="C586C0"/>
+          <w:kern w:val="0"/>
+          <w:sz w:val="21"/>
+          <w:szCs w:val="21"/>
+          <w:lang w:eastAsia="en-IN"/>
+          <w14:ligatures w14:val="none"/>
+        </w:rPr>
+        <w:t>return</w:t>
+      </w:r>
+      <w:r>
+        <w:rPr>
+          <w:rFonts w:ascii="Cascadia Code" w:eastAsia="Times New Roman" w:hAnsi="Cascadia Code" w:cs="Cascadia Code"/>
+          <w:color w:val="CCCCCC"/>
+          <w:kern w:val="0"/>
+          <w:sz w:val="21"/>
+          <w:szCs w:val="21"/>
+          <w:lang w:eastAsia="en-IN"/>
+          <w14:ligatures w14:val="none"/>
+        </w:rPr>
+        <w:t xml:space="preserve"> (</w:t>
+      </w:r>
+    </w:p>
+    <w:p>
+      <w:pPr>
+        <w:shd w:val="clear" w:color="auto" w:fill="1F1F1F"/>
+        <w:spacing w:after="0" w:line="285" w:lineRule="atLeast"/>
+        <w:rPr>
+          <w:rFonts w:ascii="Cascadia Code" w:eastAsia="Times New Roman" w:hAnsi="Cascadia Code" w:cs="Cascadia Code"/>
+          <w:color w:val="CCCCCC"/>
+          <w:kern w:val="0"/>
+          <w:sz w:val="21"/>
+          <w:szCs w:val="21"/>
+          <w:lang w:eastAsia="en-IN"/>
+          <w14:ligatures w14:val="none"/>
+        </w:rPr>
+      </w:pPr>
+      <w:r>
+        <w:rPr>
+          <w:rFonts w:ascii="Cascadia Code" w:eastAsia="Times New Roman" w:hAnsi="Cascadia Code" w:cs="Cascadia Code"/>
+          <w:color w:val="CCCCCC"/>
+          <w:kern w:val="0"/>
+          <w:sz w:val="21"/>
+          <w:szCs w:val="21"/>
+          <w:lang w:eastAsia="en-IN"/>
+          <w14:ligatures w14:val="none"/>
+        </w:rPr>
+        <w:t xml:space="preserve">    </w:t>
+      </w:r>
+      <w:r>
+        <w:rPr>
+          <w:rFonts w:ascii="Cascadia Code" w:eastAsia="Times New Roman" w:hAnsi="Cascadia Code" w:cs="Cascadia Code"/>
+          <w:color w:val="808080"/>
+          <w:kern w:val="0"/>
+          <w:sz w:val="21"/>
+          <w:szCs w:val="21"/>
+          <w:lang w:eastAsia="en-IN"/>
+          <w14:ligatures w14:val="none"/>
+        </w:rPr>
+        <w:t>&lt;&gt;</w:t>
+      </w:r>
+    </w:p>
+    <w:p>
+      <w:pPr>
+        <w:shd w:val="clear" w:color="auto" w:fill="1F1F1F"/>
+        <w:spacing w:after="0" w:line="285" w:lineRule="atLeast"/>
+        <w:rPr>
+          <w:rFonts w:ascii="Cascadia Code" w:eastAsia="Times New Roman" w:hAnsi="Cascadia Code" w:cs="Cascadia Code"/>
+          <w:color w:val="CCCCCC"/>
+          <w:kern w:val="0"/>
+          <w:sz w:val="21"/>
+          <w:szCs w:val="21"/>
+          <w:lang w:eastAsia="en-IN"/>
+          <w14:ligatures w14:val="none"/>
+        </w:rPr>
+      </w:pPr>
+      <w:r>
+        <w:rPr>
+          <w:rFonts w:ascii="Cascadia Code" w:eastAsia="Times New Roman" w:hAnsi="Cascadia Code" w:cs="Cascadia Code"/>
+          <w:color w:val="CCCCCC"/>
+          <w:kern w:val="0"/>
+          <w:sz w:val="21"/>
+          <w:szCs w:val="21"/>
+          <w:lang w:eastAsia="en-IN"/>
+          <w14:ligatures w14:val="none"/>
+        </w:rPr>
+        <w:t xml:space="preserve">      </w:t>
+      </w:r>
+      <w:r>
+        <w:rPr>
+          <w:rFonts w:ascii="Cascadia Code" w:eastAsia="Times New Roman" w:hAnsi="Cascadia Code" w:cs="Cascadia Code"/>
+          <w:color w:val="808080"/>
+          <w:kern w:val="0"/>
+          <w:sz w:val="21"/>
+          <w:szCs w:val="21"/>
+          <w:lang w:eastAsia="en-IN"/>
+          <w14:ligatures w14:val="none"/>
+        </w:rPr>
+        <w:t>&lt;</w:t>
+      </w:r>
+      <w:r>
+        <w:rPr>
+          <w:rFonts w:ascii="Cascadia Code" w:eastAsia="Times New Roman" w:hAnsi="Cascadia Code" w:cs="Cascadia Code"/>
+          <w:color w:val="569CD6"/>
+          <w:kern w:val="0"/>
+          <w:sz w:val="21"/>
+          <w:szCs w:val="21"/>
+          <w:lang w:eastAsia="en-IN"/>
+          <w14:ligatures w14:val="none"/>
+        </w:rPr>
+        <w:t>p</w:t>
+      </w:r>
+      <w:r>
+        <w:rPr>
+          <w:rFonts w:ascii="Cascadia Code" w:eastAsia="Times New Roman" w:hAnsi="Cascadia Code" w:cs="Cascadia Code"/>
+          <w:color w:val="808080"/>
+          <w:kern w:val="0"/>
+          <w:sz w:val="21"/>
+          <w:szCs w:val="21"/>
+          <w:lang w:eastAsia="en-IN"/>
+          <w14:ligatures w14:val="none"/>
+        </w:rPr>
+        <w:t>&gt;</w:t>
+      </w:r>
+      <w:r>
+        <w:rPr>
+          <w:rFonts w:ascii="Cascadia Code" w:eastAsia="Times New Roman" w:hAnsi="Cascadia Code" w:cs="Cascadia Code"/>
+          <w:color w:val="CCCCCC"/>
+          <w:kern w:val="0"/>
+          <w:sz w:val="21"/>
+          <w:szCs w:val="21"/>
+          <w:lang w:eastAsia="en-IN"/>
+          <w14:ligatures w14:val="none"/>
+        </w:rPr>
+        <w:t xml:space="preserve">trying to print name variable </w:t>
+      </w:r>
+      <w:r>
+        <w:rPr>
+          <w:rFonts w:ascii="Cascadia Code" w:eastAsia="Times New Roman" w:hAnsi="Cascadia Code" w:cs="Cascadia Code"/>
+          <w:color w:val="808080"/>
+          <w:kern w:val="0"/>
+          <w:sz w:val="21"/>
+          <w:szCs w:val="21"/>
+          <w:lang w:eastAsia="en-IN"/>
+          <w14:ligatures w14:val="none"/>
+        </w:rPr>
+        <w:t>&lt;</w:t>
+      </w:r>
+      <w:r>
+        <w:rPr>
+          <w:rFonts w:ascii="Cascadia Code" w:eastAsia="Times New Roman" w:hAnsi="Cascadia Code" w:cs="Cascadia Code"/>
+          <w:color w:val="569CD6"/>
+          <w:kern w:val="0"/>
+          <w:sz w:val="21"/>
+          <w:szCs w:val="21"/>
+          <w:lang w:eastAsia="en-IN"/>
+          <w14:ligatures w14:val="none"/>
+        </w:rPr>
+        <w:t>b</w:t>
+      </w:r>
+      <w:r>
+        <w:rPr>
+          <w:rFonts w:ascii="Cascadia Code" w:eastAsia="Times New Roman" w:hAnsi="Cascadia Code" w:cs="Cascadia Code"/>
+          <w:color w:val="808080"/>
+          <w:kern w:val="0"/>
+          <w:sz w:val="21"/>
+          <w:szCs w:val="21"/>
+          <w:lang w:eastAsia="en-IN"/>
+          <w14:ligatures w14:val="none"/>
+        </w:rPr>
+        <w:t>&gt;</w:t>
+      </w:r>
+      <w:r>
+        <w:rPr>
+          <w:rFonts w:ascii="Cascadia Code" w:eastAsia="Times New Roman" w:hAnsi="Cascadia Code" w:cs="Cascadia Code"/>
+          <w:color w:val="CCCCCC"/>
+          <w:kern w:val="0"/>
+          <w:sz w:val="21"/>
+          <w:szCs w:val="21"/>
+          <w:lang w:eastAsia="en-IN"/>
+          <w14:ligatures w14:val="none"/>
+        </w:rPr>
+        <w:t>name</w:t>
+      </w:r>
+      <w:r>
+        <w:rPr>
+          <w:rFonts w:ascii="Cascadia Code" w:eastAsia="Times New Roman" w:hAnsi="Cascadia Code" w:cs="Cascadia Code"/>
+          <w:color w:val="808080"/>
+          <w:kern w:val="0"/>
+          <w:sz w:val="21"/>
+          <w:szCs w:val="21"/>
+          <w:lang w:eastAsia="en-IN"/>
+          <w14:ligatures w14:val="none"/>
+        </w:rPr>
+        <w:t>&lt;/</w:t>
+      </w:r>
+      <w:r>
+        <w:rPr>
+          <w:rFonts w:ascii="Cascadia Code" w:eastAsia="Times New Roman" w:hAnsi="Cascadia Code" w:cs="Cascadia Code"/>
+          <w:color w:val="569CD6"/>
+          <w:kern w:val="0"/>
+          <w:sz w:val="21"/>
+          <w:szCs w:val="21"/>
+          <w:lang w:eastAsia="en-IN"/>
+          <w14:ligatures w14:val="none"/>
+        </w:rPr>
+        <w:t>b</w:t>
+      </w:r>
+      <w:r>
+        <w:rPr>
+          <w:rFonts w:ascii="Cascadia Code" w:eastAsia="Times New Roman" w:hAnsi="Cascadia Code" w:cs="Cascadia Code"/>
+          <w:color w:val="808080"/>
+          <w:kern w:val="0"/>
+          <w:sz w:val="21"/>
+          <w:szCs w:val="21"/>
+          <w:lang w:eastAsia="en-IN"/>
+          <w14:ligatures w14:val="none"/>
+        </w:rPr>
+        <w:t>&gt;&lt;/</w:t>
+      </w:r>
+      <w:r>
+        <w:rPr>
+          <w:rFonts w:ascii="Cascadia Code" w:eastAsia="Times New Roman" w:hAnsi="Cascadia Code" w:cs="Cascadia Code"/>
+          <w:color w:val="569CD6"/>
+          <w:kern w:val="0"/>
+          <w:sz w:val="21"/>
+          <w:szCs w:val="21"/>
+          <w:lang w:eastAsia="en-IN"/>
+          <w14:ligatures w14:val="none"/>
+        </w:rPr>
+        <w:t>p</w:t>
+      </w:r>
+      <w:r>
+        <w:rPr>
+          <w:rFonts w:ascii="Cascadia Code" w:eastAsia="Times New Roman" w:hAnsi="Cascadia Code" w:cs="Cascadia Code"/>
+          <w:color w:val="808080"/>
+          <w:kern w:val="0"/>
+          <w:sz w:val="21"/>
+          <w:szCs w:val="21"/>
+          <w:lang w:eastAsia="en-IN"/>
+          <w14:ligatures w14:val="none"/>
+        </w:rPr>
+        <w:t>&gt;</w:t>
+      </w:r>
+    </w:p>
+    <w:p>
+      <w:pPr>
+        <w:shd w:val="clear" w:color="auto" w:fill="1F1F1F"/>
+        <w:spacing w:after="0" w:line="285" w:lineRule="atLeast"/>
+        <w:rPr>
+          <w:rFonts w:ascii="Cascadia Code" w:eastAsia="Times New Roman" w:hAnsi="Cascadia Code" w:cs="Cascadia Code"/>
+          <w:color w:val="CCCCCC"/>
+          <w:kern w:val="0"/>
+          <w:sz w:val="21"/>
+          <w:szCs w:val="21"/>
+          <w:lang w:eastAsia="en-IN"/>
+          <w14:ligatures w14:val="none"/>
+        </w:rPr>
+      </w:pPr>
+      <w:r>
+        <w:rPr>
+          <w:rFonts w:ascii="Cascadia Code" w:eastAsia="Times New Roman" w:hAnsi="Cascadia Code" w:cs="Cascadia Code"/>
+          <w:color w:val="CCCCCC"/>
+          <w:kern w:val="0"/>
+          <w:sz w:val="21"/>
+          <w:szCs w:val="21"/>
+          <w:lang w:eastAsia="en-IN"/>
+          <w14:ligatures w14:val="none"/>
+        </w:rPr>
+        <w:t xml:space="preserve">      </w:t>
+      </w:r>
+      <w:r>
+        <w:rPr>
+          <w:rFonts w:ascii="Cascadia Code" w:eastAsia="Times New Roman" w:hAnsi="Cascadia Code" w:cs="Cascadia Code"/>
+          <w:color w:val="569CD6"/>
+          <w:kern w:val="0"/>
+          <w:sz w:val="21"/>
+          <w:szCs w:val="21"/>
+          <w:lang w:eastAsia="en-IN"/>
+          <w14:ligatures w14:val="none"/>
+        </w:rPr>
+        <w:t>{</w:t>
+      </w:r>
+      <w:r>
+        <w:rPr>
+          <w:rFonts w:ascii="Cascadia Code" w:eastAsia="Times New Roman" w:hAnsi="Cascadia Code" w:cs="Cascadia Code"/>
+          <w:color w:val="6A9955"/>
+          <w:kern w:val="0"/>
+          <w:sz w:val="21"/>
+          <w:szCs w:val="21"/>
+          <w:lang w:eastAsia="en-IN"/>
+          <w14:ligatures w14:val="none"/>
+        </w:rPr>
+        <w:t>/* not printing variable name */</w:t>
+      </w:r>
+      <w:r>
+        <w:rPr>
+          <w:rFonts w:ascii="Cascadia Code" w:eastAsia="Times New Roman" w:hAnsi="Cascadia Code" w:cs="Cascadia Code"/>
+          <w:color w:val="569CD6"/>
+          <w:kern w:val="0"/>
+          <w:sz w:val="21"/>
+          <w:szCs w:val="21"/>
+          <w:lang w:eastAsia="en-IN"/>
+          <w14:ligatures w14:val="none"/>
+        </w:rPr>
+        <w:t>}</w:t>
+      </w:r>
+    </w:p>
+    <w:p>
+      <w:pPr>
+        <w:shd w:val="clear" w:color="auto" w:fill="1F1F1F"/>
+        <w:spacing w:after="0" w:line="285" w:lineRule="atLeast"/>
+        <w:rPr>
+          <w:rFonts w:ascii="Cascadia Code" w:eastAsia="Times New Roman" w:hAnsi="Cascadia Code" w:cs="Cascadia Code"/>
+          <w:color w:val="CCCCCC"/>
+          <w:kern w:val="0"/>
+          <w:sz w:val="21"/>
+          <w:szCs w:val="21"/>
+          <w:lang w:eastAsia="en-IN"/>
+          <w14:ligatures w14:val="none"/>
+        </w:rPr>
+      </w:pPr>
+      <w:r>
+        <w:rPr>
+          <w:rFonts w:ascii="Cascadia Code" w:eastAsia="Times New Roman" w:hAnsi="Cascadia Code" w:cs="Cascadia Code"/>
+          <w:color w:val="CCCCCC"/>
+          <w:kern w:val="0"/>
+          <w:sz w:val="21"/>
+          <w:szCs w:val="21"/>
+          <w:lang w:eastAsia="en-IN"/>
+          <w14:ligatures w14:val="none"/>
+        </w:rPr>
+        <w:t xml:space="preserve">      </w:t>
+      </w:r>
+      <w:r>
+        <w:rPr>
+          <w:rFonts w:ascii="Cascadia Code" w:eastAsia="Times New Roman" w:hAnsi="Cascadia Code" w:cs="Cascadia Code"/>
+          <w:color w:val="808080"/>
+          <w:kern w:val="0"/>
+          <w:sz w:val="21"/>
+          <w:szCs w:val="21"/>
+          <w:lang w:eastAsia="en-IN"/>
+          <w14:ligatures w14:val="none"/>
+        </w:rPr>
+        <w:t>&lt;</w:t>
+      </w:r>
+      <w:r>
+        <w:rPr>
+          <w:rFonts w:ascii="Cascadia Code" w:eastAsia="Times New Roman" w:hAnsi="Cascadia Code" w:cs="Cascadia Code"/>
+          <w:color w:val="569CD6"/>
+          <w:kern w:val="0"/>
+          <w:sz w:val="21"/>
+          <w:szCs w:val="21"/>
+          <w:lang w:eastAsia="en-IN"/>
+          <w14:ligatures w14:val="none"/>
+        </w:rPr>
+        <w:t>p</w:t>
+      </w:r>
+      <w:r>
+        <w:rPr>
+          <w:rFonts w:ascii="Cascadia Code" w:eastAsia="Times New Roman" w:hAnsi="Cascadia Code" w:cs="Cascadia Code"/>
+          <w:color w:val="808080"/>
+          <w:kern w:val="0"/>
+          <w:sz w:val="21"/>
+          <w:szCs w:val="21"/>
+          <w:lang w:eastAsia="en-IN"/>
+          <w14:ligatures w14:val="none"/>
+        </w:rPr>
+        <w:t>&gt;</w:t>
+      </w:r>
+      <w:r>
+        <w:rPr>
+          <w:rFonts w:ascii="Cascadia Code" w:eastAsia="Times New Roman" w:hAnsi="Cascadia Code" w:cs="Cascadia Code"/>
+          <w:color w:val="CCCCCC"/>
+          <w:kern w:val="0"/>
+          <w:sz w:val="21"/>
+          <w:szCs w:val="21"/>
+          <w:lang w:eastAsia="en-IN"/>
+          <w14:ligatures w14:val="none"/>
+        </w:rPr>
+        <w:t>trying to print name variable</w:t>
+      </w:r>
+      <w:r>
+        <w:rPr>
+          <w:rFonts w:ascii="Cascadia Code" w:eastAsia="Times New Roman" w:hAnsi="Cascadia Code" w:cs="Cascadia Code"/>
+          <w:color w:val="808080"/>
+          <w:kern w:val="0"/>
+          <w:sz w:val="21"/>
+          <w:szCs w:val="21"/>
+          <w:lang w:eastAsia="en-IN"/>
+          <w14:ligatures w14:val="none"/>
+        </w:rPr>
+        <w:t>&lt;</w:t>
+      </w:r>
+      <w:r>
+        <w:rPr>
+          <w:rFonts w:ascii="Cascadia Code" w:eastAsia="Times New Roman" w:hAnsi="Cascadia Code" w:cs="Cascadia Code"/>
+          <w:color w:val="569CD6"/>
+          <w:kern w:val="0"/>
+          <w:sz w:val="21"/>
+          <w:szCs w:val="21"/>
+          <w:lang w:eastAsia="en-IN"/>
+          <w14:ligatures w14:val="none"/>
+        </w:rPr>
+        <w:t>b</w:t>
+      </w:r>
+      <w:r>
+        <w:rPr>
+          <w:rFonts w:ascii="Cascadia Code" w:eastAsia="Times New Roman" w:hAnsi="Cascadia Code" w:cs="Cascadia Code"/>
+          <w:color w:val="808080"/>
+          <w:kern w:val="0"/>
+          <w:sz w:val="21"/>
+          <w:szCs w:val="21"/>
+          <w:lang w:eastAsia="en-IN"/>
+          <w14:ligatures w14:val="none"/>
+        </w:rPr>
+        <w:t>&gt;</w:t>
+      </w:r>
+      <w:r>
+        <w:rPr>
+          <w:rFonts w:ascii="Cascadia Code" w:eastAsia="Times New Roman" w:hAnsi="Cascadia Code" w:cs="Cascadia Code"/>
+          <w:color w:val="569CD6"/>
+          <w:kern w:val="0"/>
+          <w:sz w:val="21"/>
+          <w:szCs w:val="21"/>
+          <w:lang w:eastAsia="en-IN"/>
+          <w14:ligatures w14:val="none"/>
+        </w:rPr>
+        <w:t>{</w:t>
+      </w:r>
+      <w:r>
+        <w:rPr>
+          <w:rFonts w:ascii="Cascadia Code" w:eastAsia="Times New Roman" w:hAnsi="Cascadia Code" w:cs="Cascadia Code"/>
+          <w:color w:val="9CDCFE"/>
+          <w:kern w:val="0"/>
+          <w:sz w:val="21"/>
+          <w:szCs w:val="21"/>
+          <w:lang w:eastAsia="en-IN"/>
+          <w14:ligatures w14:val="none"/>
+        </w:rPr>
+        <w:t>name</w:t>
+      </w:r>
+      <w:r>
+        <w:rPr>
+          <w:rFonts w:ascii="Cascadia Code" w:eastAsia="Times New Roman" w:hAnsi="Cascadia Code" w:cs="Cascadia Code"/>
+          <w:color w:val="569CD6"/>
+          <w:kern w:val="0"/>
+          <w:sz w:val="21"/>
+          <w:szCs w:val="21"/>
+          <w:lang w:eastAsia="en-IN"/>
+          <w14:ligatures w14:val="none"/>
+        </w:rPr>
+        <w:t>}</w:t>
+      </w:r>
+      <w:r>
+        <w:rPr>
+          <w:rFonts w:ascii="Cascadia Code" w:eastAsia="Times New Roman" w:hAnsi="Cascadia Code" w:cs="Cascadia Code"/>
+          <w:color w:val="808080"/>
+          <w:kern w:val="0"/>
+          <w:sz w:val="21"/>
+          <w:szCs w:val="21"/>
+          <w:lang w:eastAsia="en-IN"/>
+          <w14:ligatures w14:val="none"/>
+        </w:rPr>
+        <w:t>&lt;/</w:t>
+      </w:r>
+      <w:r>
+        <w:rPr>
+          <w:rFonts w:ascii="Cascadia Code" w:eastAsia="Times New Roman" w:hAnsi="Cascadia Code" w:cs="Cascadia Code"/>
+          <w:color w:val="569CD6"/>
+          <w:kern w:val="0"/>
+          <w:sz w:val="21"/>
+          <w:szCs w:val="21"/>
+          <w:lang w:eastAsia="en-IN"/>
+          <w14:ligatures w14:val="none"/>
+        </w:rPr>
+        <w:t>b</w:t>
+      </w:r>
+      <w:r>
+        <w:rPr>
+          <w:rFonts w:ascii="Cascadia Code" w:eastAsia="Times New Roman" w:hAnsi="Cascadia Code" w:cs="Cascadia Code"/>
+          <w:color w:val="808080"/>
+          <w:kern w:val="0"/>
+          <w:sz w:val="21"/>
+          <w:szCs w:val="21"/>
+          <w:lang w:eastAsia="en-IN"/>
+          <w14:ligatures w14:val="none"/>
+        </w:rPr>
+        <w:t>&gt;</w:t>
+      </w:r>
+      <w:r>
+        <w:rPr>
+          <w:rFonts w:ascii="Cascadia Code" w:eastAsia="Times New Roman" w:hAnsi="Cascadia Code" w:cs="Cascadia Code"/>
+          <w:color w:val="CCCCCC"/>
+          <w:kern w:val="0"/>
+          <w:sz w:val="21"/>
+          <w:szCs w:val="21"/>
+          <w:lang w:eastAsia="en-IN"/>
+          <w14:ligatures w14:val="none"/>
+        </w:rPr>
+        <w:t xml:space="preserve"> </w:t>
+      </w:r>
+      <w:r>
+        <w:rPr>
+          <w:rFonts w:ascii="Cascadia Code" w:eastAsia="Times New Roman" w:hAnsi="Cascadia Code" w:cs="Cascadia Code"/>
+          <w:color w:val="808080"/>
+          <w:kern w:val="0"/>
+          <w:sz w:val="21"/>
+          <w:szCs w:val="21"/>
+          <w:lang w:eastAsia="en-IN"/>
+          <w14:ligatures w14:val="none"/>
+        </w:rPr>
+        <w:t>&lt;/</w:t>
+      </w:r>
+      <w:r>
+        <w:rPr>
+          <w:rFonts w:ascii="Cascadia Code" w:eastAsia="Times New Roman" w:hAnsi="Cascadia Code" w:cs="Cascadia Code"/>
+          <w:color w:val="569CD6"/>
+          <w:kern w:val="0"/>
+          <w:sz w:val="21"/>
+          <w:szCs w:val="21"/>
+          <w:lang w:eastAsia="en-IN"/>
+          <w14:ligatures w14:val="none"/>
+        </w:rPr>
+        <w:t>p</w:t>
+      </w:r>
+      <w:r>
+        <w:rPr>
+          <w:rFonts w:ascii="Cascadia Code" w:eastAsia="Times New Roman" w:hAnsi="Cascadia Code" w:cs="Cascadia Code"/>
+          <w:color w:val="808080"/>
+          <w:kern w:val="0"/>
+          <w:sz w:val="21"/>
+          <w:szCs w:val="21"/>
+          <w:lang w:eastAsia="en-IN"/>
+          <w14:ligatures w14:val="none"/>
+        </w:rPr>
+        <w:t>&gt;</w:t>
+      </w:r>
+    </w:p>
+    <w:p>
+      <w:pPr>
+        <w:shd w:val="clear" w:color="auto" w:fill="1F1F1F"/>
+        <w:spacing w:after="0" w:line="285" w:lineRule="atLeast"/>
+        <w:rPr>
+          <w:rFonts w:ascii="Cascadia Code" w:eastAsia="Times New Roman" w:hAnsi="Cascadia Code" w:cs="Cascadia Code"/>
+          <w:color w:val="CCCCCC"/>
+          <w:kern w:val="0"/>
+          <w:sz w:val="21"/>
+          <w:szCs w:val="21"/>
+          <w:lang w:eastAsia="en-IN"/>
+          <w14:ligatures w14:val="none"/>
+        </w:rPr>
+      </w:pPr>
+      <w:r>
+        <w:rPr>
+          <w:rFonts w:ascii="Cascadia Code" w:eastAsia="Times New Roman" w:hAnsi="Cascadia Code" w:cs="Cascadia Code"/>
+          <w:color w:val="CCCCCC"/>
+          <w:kern w:val="0"/>
+          <w:sz w:val="21"/>
+          <w:szCs w:val="21"/>
+          <w:lang w:eastAsia="en-IN"/>
+          <w14:ligatures w14:val="none"/>
+        </w:rPr>
+        <w:t xml:space="preserve">      </w:t>
+      </w:r>
+      <w:r>
+        <w:rPr>
+          <w:rFonts w:ascii="Cascadia Code" w:eastAsia="Times New Roman" w:hAnsi="Cascadia Code" w:cs="Cascadia Code"/>
+          <w:color w:val="569CD6"/>
+          <w:kern w:val="0"/>
+          <w:sz w:val="21"/>
+          <w:szCs w:val="21"/>
+          <w:lang w:eastAsia="en-IN"/>
+          <w14:ligatures w14:val="none"/>
+        </w:rPr>
+        <w:t>{</w:t>
+      </w:r>
+      <w:r>
+        <w:rPr>
+          <w:rFonts w:ascii="Cascadia Code" w:eastAsia="Times New Roman" w:hAnsi="Cascadia Code" w:cs="Cascadia Code"/>
+          <w:color w:val="6A9955"/>
+          <w:kern w:val="0"/>
+          <w:sz w:val="21"/>
+          <w:szCs w:val="21"/>
+          <w:lang w:eastAsia="en-IN"/>
+          <w14:ligatures w14:val="none"/>
+        </w:rPr>
+        <w:t>/* it will print variable name */</w:t>
+      </w:r>
+      <w:r>
+        <w:rPr>
+          <w:rFonts w:ascii="Cascadia Code" w:eastAsia="Times New Roman" w:hAnsi="Cascadia Code" w:cs="Cascadia Code"/>
+          <w:color w:val="569CD6"/>
+          <w:kern w:val="0"/>
+          <w:sz w:val="21"/>
+          <w:szCs w:val="21"/>
+          <w:lang w:eastAsia="en-IN"/>
+          <w14:ligatures w14:val="none"/>
+        </w:rPr>
+        <w:t>}</w:t>
+      </w:r>
+    </w:p>
+    <w:p>
+      <w:pPr>
+        <w:shd w:val="clear" w:color="auto" w:fill="1F1F1F"/>
+        <w:spacing w:after="0" w:line="285" w:lineRule="atLeast"/>
+        <w:rPr>
+          <w:rFonts w:ascii="Cascadia Code" w:eastAsia="Times New Roman" w:hAnsi="Cascadia Code" w:cs="Cascadia Code"/>
+          <w:color w:val="CCCCCC"/>
+          <w:kern w:val="0"/>
+          <w:sz w:val="21"/>
+          <w:szCs w:val="21"/>
+          <w:lang w:eastAsia="en-IN"/>
+          <w14:ligatures w14:val="none"/>
+        </w:rPr>
+      </w:pPr>
+    </w:p>
+    <w:p>
+      <w:pPr>
+        <w:shd w:val="clear" w:color="auto" w:fill="1F1F1F"/>
+        <w:spacing w:after="0" w:line="285" w:lineRule="atLeast"/>
+        <w:rPr>
+          <w:rFonts w:ascii="Cascadia Code" w:eastAsia="Times New Roman" w:hAnsi="Cascadia Code" w:cs="Cascadia Code"/>
+          <w:color w:val="CCCCCC"/>
+          <w:kern w:val="0"/>
+          <w:sz w:val="21"/>
+          <w:szCs w:val="21"/>
+          <w:lang w:eastAsia="en-IN"/>
+          <w14:ligatures w14:val="none"/>
+        </w:rPr>
+      </w:pPr>
+      <w:r>
+        <w:rPr>
+          <w:rFonts w:ascii="Cascadia Code" w:eastAsia="Times New Roman" w:hAnsi="Cascadia Code" w:cs="Cascadia Code"/>
+          <w:color w:val="CCCCCC"/>
+          <w:kern w:val="0"/>
+          <w:sz w:val="21"/>
+          <w:szCs w:val="21"/>
+          <w:lang w:eastAsia="en-IN"/>
+          <w14:ligatures w14:val="none"/>
+        </w:rPr>
+        <w:t xml:space="preserve">    </w:t>
+      </w:r>
+      <w:r>
+        <w:rPr>
+          <w:rFonts w:ascii="Cascadia Code" w:eastAsia="Times New Roman" w:hAnsi="Cascadia Code" w:cs="Cascadia Code"/>
+          <w:color w:val="808080"/>
+          <w:kern w:val="0"/>
+          <w:sz w:val="21"/>
+          <w:szCs w:val="21"/>
+          <w:lang w:eastAsia="en-IN"/>
+          <w14:ligatures w14:val="none"/>
+        </w:rPr>
+        <w:t>&lt;/&gt;</w:t>
+      </w:r>
+    </w:p>
+    <w:p>
+      <w:pPr>
+        <w:shd w:val="clear" w:color="auto" w:fill="1F1F1F"/>
+        <w:spacing w:after="0" w:line="285" w:lineRule="atLeast"/>
+        <w:rPr>
+          <w:rFonts w:ascii="Cascadia Code" w:eastAsia="Times New Roman" w:hAnsi="Cascadia Code" w:cs="Cascadia Code"/>
+          <w:color w:val="CCCCCC"/>
+          <w:kern w:val="0"/>
+          <w:sz w:val="21"/>
+          <w:szCs w:val="21"/>
+          <w:lang w:eastAsia="en-IN"/>
+          <w14:ligatures w14:val="none"/>
+        </w:rPr>
+      </w:pPr>
+      <w:r>
+        <w:rPr>
+          <w:rFonts w:ascii="Cascadia Code" w:eastAsia="Times New Roman" w:hAnsi="Cascadia Code" w:cs="Cascadia Code"/>
+          <w:color w:val="CCCCCC"/>
+          <w:kern w:val="0"/>
+          <w:sz w:val="21"/>
+          <w:szCs w:val="21"/>
+          <w:lang w:eastAsia="en-IN"/>
+          <w14:ligatures w14:val="none"/>
+        </w:rPr>
+        <w:t>  );</w:t>
+      </w:r>
+    </w:p>
+    <w:p>
+      <w:pPr>
+        <w:shd w:val="clear" w:color="auto" w:fill="1F1F1F"/>
+        <w:spacing w:after="0" w:line="285" w:lineRule="atLeast"/>
+        <w:rPr>
+          <w:rFonts w:ascii="Cascadia Code" w:eastAsia="Times New Roman" w:hAnsi="Cascadia Code" w:cs="Cascadia Code"/>
+          <w:color w:val="CCCCCC"/>
+          <w:kern w:val="0"/>
+          <w:sz w:val="21"/>
+          <w:szCs w:val="21"/>
+          <w:lang w:eastAsia="en-IN"/>
+          <w14:ligatures w14:val="none"/>
+        </w:rPr>
+      </w:pPr>
+      <w:r>
+        <w:rPr>
+          <w:rFonts w:ascii="Cascadia Code" w:eastAsia="Times New Roman" w:hAnsi="Cascadia Code" w:cs="Cascadia Code"/>
+          <w:color w:val="CCCCCC"/>
+          <w:kern w:val="0"/>
+          <w:sz w:val="21"/>
+          <w:szCs w:val="21"/>
+          <w:lang w:eastAsia="en-IN"/>
+          <w14:ligatures w14:val="none"/>
+        </w:rPr>
+        <w:t>}</w:t>
+      </w:r>
+    </w:p>
+    <w:p>
+      <w:pPr>
+        <w:shd w:val="clear" w:color="auto" w:fill="1F1F1F"/>
+        <w:spacing w:after="0" w:line="285" w:lineRule="atLeast"/>
+        <w:rPr>
+          <w:rFonts w:ascii="Cascadia Code" w:eastAsia="Times New Roman" w:hAnsi="Cascadia Code" w:cs="Cascadia Code"/>
+          <w:color w:val="CCCCCC"/>
+          <w:kern w:val="0"/>
+          <w:sz w:val="21"/>
+          <w:szCs w:val="21"/>
+          <w:lang w:eastAsia="en-IN"/>
+          <w14:ligatures w14:val="none"/>
+        </w:rPr>
+      </w:pPr>
+      <w:r>
+        <w:rPr>
+          <w:rFonts w:ascii="Cascadia Code" w:eastAsia="Times New Roman" w:hAnsi="Cascadia Code" w:cs="Cascadia Code"/>
+          <w:color w:val="C586C0"/>
+          <w:kern w:val="0"/>
+          <w:sz w:val="21"/>
+          <w:szCs w:val="21"/>
+          <w:lang w:eastAsia="en-IN"/>
+          <w14:ligatures w14:val="none"/>
+        </w:rPr>
+        <w:t>export</w:t>
+      </w:r>
+      <w:r>
+        <w:rPr>
+          <w:rFonts w:ascii="Cascadia Code" w:eastAsia="Times New Roman" w:hAnsi="Cascadia Code" w:cs="Cascadia Code"/>
+          <w:color w:val="CCCCCC"/>
+          <w:kern w:val="0"/>
+          <w:sz w:val="21"/>
+          <w:szCs w:val="21"/>
+          <w:lang w:eastAsia="en-IN"/>
+          <w14:ligatures w14:val="none"/>
+        </w:rPr>
+        <w:t xml:space="preserve"> </w:t>
+      </w:r>
+      <w:r>
+        <w:rPr>
+          <w:rFonts w:ascii="Cascadia Code" w:eastAsia="Times New Roman" w:hAnsi="Cascadia Code" w:cs="Cascadia Code"/>
+          <w:color w:val="C586C0"/>
+          <w:kern w:val="0"/>
+          <w:sz w:val="21"/>
+          <w:szCs w:val="21"/>
+          <w:lang w:eastAsia="en-IN"/>
+          <w14:ligatures w14:val="none"/>
+        </w:rPr>
+        <w:t>default</w:t>
+      </w:r>
+      <w:r>
+        <w:rPr>
+          <w:rFonts w:ascii="Cascadia Code" w:eastAsia="Times New Roman" w:hAnsi="Cascadia Code" w:cs="Cascadia Code"/>
+          <w:color w:val="CCCCCC"/>
+          <w:kern w:val="0"/>
+          <w:sz w:val="21"/>
+          <w:szCs w:val="21"/>
+          <w:lang w:eastAsia="en-IN"/>
+          <w14:ligatures w14:val="none"/>
+        </w:rPr>
+        <w:t xml:space="preserve"> </w:t>
+      </w:r>
+      <w:r>
+        <w:rPr>
+          <w:rFonts w:ascii="Cascadia Code" w:eastAsia="Times New Roman" w:hAnsi="Cascadia Code" w:cs="Cascadia Code"/>
+          <w:color w:val="DCDCAA"/>
+          <w:kern w:val="0"/>
+          <w:sz w:val="21"/>
+          <w:szCs w:val="21"/>
+          <w:lang w:eastAsia="en-IN"/>
+          <w14:ligatures w14:val="none"/>
+        </w:rPr>
+        <w:t>App</w:t>
+      </w:r>
+      <w:r>
+        <w:rPr>
+          <w:rFonts w:ascii="Cascadia Code" w:eastAsia="Times New Roman" w:hAnsi="Cascadia Code" w:cs="Cascadia Code"/>
+          <w:color w:val="CCCCCC"/>
+          <w:kern w:val="0"/>
+          <w:sz w:val="21"/>
+          <w:szCs w:val="21"/>
+          <w:lang w:eastAsia="en-IN"/>
+          <w14:ligatures w14:val="none"/>
+        </w:rPr>
+        <w:t>;</w:t>
+      </w:r>
+    </w:p>
+    <w:p>
+      <w:pPr>
+        <w:pStyle w:val="ListParagraph"/>
+      </w:pPr>
+    </w:p>
+    <w:p>
+      <w:pPr>
+        <w:pStyle w:val="ListParagraph"/>
+      </w:pPr>
+      <w:r>
+        <w:t xml:space="preserve">so, to do that we simply use </w:t>
+      </w:r>
+      <w:proofErr w:type="gramStart"/>
+      <w:r>
+        <w:rPr>
+          <w:highlight w:val="yellow"/>
+        </w:rPr>
+        <w:t>{ }</w:t>
+      </w:r>
+      <w:proofErr w:type="gramEnd"/>
+      <w:r>
+        <w:t xml:space="preserve"> brackets to print variables from js to react</w:t>
+      </w:r>
+    </w:p>
+    <w:p>
+      <w:pPr>
+        <w:pStyle w:val="ListParagraph"/>
+        <w:rPr>
+          <w:b/>
+          <w:bCs/>
+        </w:rPr>
+      </w:pPr>
+      <w:r>
+        <w:tab/>
+      </w:r>
+      <w:r>
+        <w:rPr>
+          <w:b/>
+          <w:bCs/>
+        </w:rPr>
+        <w:t>let a=”Data”;</w:t>
+      </w:r>
+    </w:p>
+    <w:p>
+      <w:pPr>
+        <w:pStyle w:val="ListParagraph"/>
+        <w:rPr>
+          <w:b/>
+          <w:bCs/>
+        </w:rPr>
+      </w:pPr>
+      <w:r>
+        <w:rPr>
+          <w:b/>
+          <w:bCs/>
+        </w:rPr>
+        <w:tab/>
+        <w:t>function App(</w:t>
+      </w:r>
+      <w:proofErr w:type="gramStart"/>
+      <w:r>
+        <w:rPr>
+          <w:b/>
+          <w:bCs/>
+        </w:rPr>
+        <w:t>){</w:t>
+      </w:r>
+      <w:proofErr w:type="gramEnd"/>
+    </w:p>
+    <w:p>
+      <w:pPr>
+        <w:pStyle w:val="ListParagraph"/>
+        <w:rPr>
+          <w:b/>
+          <w:bCs/>
+        </w:rPr>
+      </w:pPr>
+      <w:r>
+        <w:rPr>
+          <w:b/>
+          <w:bCs/>
+        </w:rPr>
+        <w:tab/>
+      </w:r>
+      <w:r>
+        <w:rPr>
+          <w:b/>
+          <w:bCs/>
+        </w:rPr>
+        <w:tab/>
+      </w:r>
+      <w:proofErr w:type="gramStart"/>
+      <w:r>
+        <w:rPr>
+          <w:b/>
+          <w:bCs/>
+        </w:rPr>
+        <w:t>return(</w:t>
+      </w:r>
+      <w:proofErr w:type="gramEnd"/>
+    </w:p>
+    <w:p>
+      <w:pPr>
+        <w:pStyle w:val="ListParagraph"/>
+        <w:ind w:left="1440" w:firstLine="720"/>
+        <w:rPr>
+          <w:b/>
+          <w:bCs/>
+        </w:rPr>
+      </w:pPr>
+      <w:r>
+        <w:rPr>
+          <w:b/>
+          <w:bCs/>
+        </w:rPr>
+        <w:tab/>
+        <w:t xml:space="preserve">&lt;h1&gt; </w:t>
+      </w:r>
+      <w:proofErr w:type="gramStart"/>
+      <w:r>
+        <w:rPr>
+          <w:b/>
+          <w:bCs/>
+        </w:rPr>
+        <w:t>{ a</w:t>
+      </w:r>
+      <w:proofErr w:type="gramEnd"/>
+      <w:r>
+        <w:rPr>
+          <w:b/>
+          <w:bCs/>
+        </w:rPr>
+        <w:t xml:space="preserve"> } &lt;/h1&gt;</w:t>
+      </w:r>
+    </w:p>
+    <w:p>
+      <w:pPr>
+        <w:pStyle w:val="ListParagraph"/>
+        <w:ind w:left="1440" w:firstLine="720"/>
+        <w:rPr>
+          <w:b/>
+          <w:bCs/>
+        </w:rPr>
+      </w:pPr>
+      <w:r>
+        <w:rPr>
+          <w:b/>
+          <w:bCs/>
+        </w:rPr>
+        <w:t>);</w:t>
+      </w:r>
+    </w:p>
+    <w:p>
+      <w:pPr>
+        <w:pStyle w:val="ListParagraph"/>
+        <w:rPr>
+          <w:b/>
+          <w:bCs/>
+        </w:rPr>
+      </w:pPr>
+      <w:r>
+        <w:rPr>
+          <w:b/>
+          <w:bCs/>
+        </w:rPr>
+        <w:tab/>
+        <w:t>}</w:t>
       </w:r>
     </w:p>
     <w:sectPr>
@@ -793,7 +4107,6 @@
   <w:style w:type="character" w:default="1" w:styleId="DefaultParagraphFont">
     <w:name w:val="Default Paragraph Font"/>
     <w:uiPriority w:val="1"/>
-    <w:semiHidden/>
     <w:unhideWhenUsed/>
   </w:style>
   <w:style w:type="table" w:default="1" w:styleId="TableNormal">

</xml_diff>

<commit_message>
understanding modeules exporting default and named
</commit_message>
<xml_diff>
--- a/React Js.docx
+++ b/React Js.docx
@@ -2284,7 +2284,7 @@
           <w:color w:val="70AD47" w:themeColor="accent6"/>
         </w:rPr>
         <w:drawing>
-          <wp:inline distT="0" distB="0" distL="0" distR="0" wp14:anchorId="603E2E14" wp14:editId="18115EC4">
+          <wp:inline distT="0" distB="0" distL="0" distR="0" wp14:anchorId="603E2E14" wp14:editId="6B01351C">
             <wp:extent cx="1825148" cy="1177290"/>
             <wp:effectExtent l="0" t="0" r="3810" b="3810"/>
             <wp:docPr id="953565764" name="Picture 1"/>
@@ -3476,7 +3476,7 @@
           <w:bCs/>
         </w:rPr>
         <w:tab/>
-        <w:t>function App(</w:t>
+        <w:t xml:space="preserve">function </w:t>
       </w:r>
       <w:proofErr w:type="gramStart"/>
       <w:r>
@@ -3484,9 +3484,16 @@
           <w:b/>
           <w:bCs/>
         </w:rPr>
+        <w:t>App(</w:t>
+      </w:r>
+      <w:proofErr w:type="gramEnd"/>
+      <w:r>
+        <w:rPr>
+          <w:b/>
+          <w:bCs/>
+        </w:rPr>
         <w:t>){</w:t>
       </w:r>
-      <w:proofErr w:type="gramEnd"/>
     </w:p>
     <w:p>
       <w:pPr>
@@ -10548,9 +10555,2282 @@
           <w:ilvl w:val="0"/>
           <w:numId w:val="1"/>
         </w:numPr>
-      </w:pPr>
+        <w:rPr>
+          <w:b/>
+          <w:bCs/>
+        </w:rPr>
+      </w:pPr>
+      <w:r>
+        <w:t>Modules in js</w:t>
+      </w:r>
+      <w:r>
+        <w:t xml:space="preserve"> </w:t>
+      </w:r>
+      <w:r>
+        <w:rPr>
+          <w:b/>
+          <w:bCs/>
+        </w:rPr>
+        <w:t>(to run default file open it in its directory node ./name.js)</w:t>
+      </w:r>
+    </w:p>
+    <w:p>
+      <w:pPr>
+        <w:pStyle w:val="ListParagraph"/>
+      </w:pPr>
+      <w:r>
+        <w:t>Named modules and default modules</w:t>
+      </w:r>
+    </w:p>
+    <w:p>
+      <w:pPr>
+        <w:pStyle w:val="ListParagraph"/>
+        <w:numPr>
+          <w:ilvl w:val="0"/>
+          <w:numId w:val="3"/>
+        </w:numPr>
+        <w:rPr>
+          <w:u w:val="single"/>
+        </w:rPr>
+      </w:pPr>
+      <w:r>
+        <w:rPr>
+          <w:u w:val="single"/>
+        </w:rPr>
+        <w:t>If we declared variable in</w:t>
+      </w:r>
+      <w:r>
+        <w:rPr>
+          <w:u w:val="single"/>
+        </w:rPr>
+        <w:t xml:space="preserve"> one</w:t>
+      </w:r>
+      <w:r>
+        <w:rPr>
+          <w:u w:val="single"/>
+        </w:rPr>
+        <w:t xml:space="preserve"> module and export it by default then while importing</w:t>
+      </w:r>
+      <w:r>
+        <w:rPr>
+          <w:u w:val="single"/>
+        </w:rPr>
+        <w:t xml:space="preserve"> it</w:t>
+      </w:r>
+      <w:r>
+        <w:rPr>
+          <w:u w:val="single"/>
+        </w:rPr>
+        <w:t xml:space="preserve"> to any</w:t>
+      </w:r>
+      <w:r>
+        <w:rPr>
+          <w:u w:val="single"/>
+        </w:rPr>
+        <w:t xml:space="preserve"> other</w:t>
+      </w:r>
+      <w:r>
+        <w:rPr>
+          <w:u w:val="single"/>
+        </w:rPr>
+        <w:t xml:space="preserve"> module</w:t>
+      </w:r>
+      <w:r>
+        <w:rPr>
+          <w:u w:val="single"/>
+        </w:rPr>
+        <w:t>,</w:t>
+      </w:r>
+      <w:r>
+        <w:rPr>
+          <w:u w:val="single"/>
+        </w:rPr>
+        <w:t xml:space="preserve"> we can import it by using any name it will work</w:t>
+      </w:r>
+    </w:p>
+    <w:p>
+      <w:pPr>
+        <w:pStyle w:val="ListParagraph"/>
+        <w:ind w:left="1080"/>
+      </w:pPr>
+    </w:p>
+    <w:p>
+      <w:pPr>
+        <w:pStyle w:val="ListParagraph"/>
+        <w:ind w:left="1080"/>
+      </w:pPr>
+      <w:r>
+        <w:t>Module2</w:t>
+      </w:r>
+      <w:r>
+        <w:t xml:space="preserve">.mjs </w:t>
+      </w:r>
+      <w:r>
+        <w:t>=&gt;</w:t>
+      </w:r>
+    </w:p>
+    <w:p>
+      <w:pPr>
+        <w:pStyle w:val="ListParagraph"/>
+        <w:ind w:left="1440"/>
+      </w:pPr>
+      <w:r>
+        <w:t>Const a=20;</w:t>
+      </w:r>
+    </w:p>
+    <w:p>
+      <w:pPr>
+        <w:pStyle w:val="ListParagraph"/>
+        <w:ind w:left="1440"/>
+      </w:pPr>
+      <w:r>
+        <w:t>Export default a;</w:t>
+      </w:r>
+    </w:p>
+    <w:p>
+      <w:r>
+        <w:tab/>
+        <w:t xml:space="preserve">       Module1</w:t>
+      </w:r>
+      <w:r>
+        <w:t xml:space="preserve">.mjs </w:t>
+      </w:r>
+      <w:r>
+        <w:t>=&gt;</w:t>
+      </w:r>
+    </w:p>
+    <w:p>
+      <w:r>
+        <w:tab/>
+      </w:r>
+      <w:r>
+        <w:tab/>
+        <w:t xml:space="preserve">Import </w:t>
+      </w:r>
+      <w:r>
+        <w:t>xyz from ‘module2.mjs’</w:t>
+      </w:r>
+    </w:p>
+    <w:p>
+      <w:r>
+        <w:tab/>
+      </w:r>
+      <w:r>
+        <w:tab/>
+        <w:t xml:space="preserve">Console.log(xyz); </w:t>
+      </w:r>
+      <w:r>
+        <w:rPr>
+          <w:color w:val="385623" w:themeColor="accent6" w:themeShade="80"/>
+        </w:rPr>
+        <w:t>//works</w:t>
+      </w:r>
     </w:p>
     <w:p/>
+    <w:p>
+      <w:pPr>
+        <w:pStyle w:val="ListParagraph"/>
+        <w:numPr>
+          <w:ilvl w:val="0"/>
+          <w:numId w:val="3"/>
+        </w:numPr>
+        <w:rPr>
+          <w:u w:val="single"/>
+        </w:rPr>
+      </w:pPr>
+      <w:r>
+        <w:rPr>
+          <w:u w:val="single"/>
+        </w:rPr>
+        <w:t xml:space="preserve">But of we exporting it using export </w:t>
+      </w:r>
+      <w:proofErr w:type="gramStart"/>
+      <w:r>
+        <w:rPr>
+          <w:u w:val="single"/>
+        </w:rPr>
+        <w:t>only(</w:t>
+      </w:r>
+      <w:proofErr w:type="gramEnd"/>
+      <w:r>
+        <w:rPr>
+          <w:u w:val="single"/>
+        </w:rPr>
+        <w:t>which means named export), then while importing we must define same name as present it in its own name</w:t>
+      </w:r>
+    </w:p>
+    <w:p>
+      <w:pPr>
+        <w:pStyle w:val="ListParagraph"/>
+        <w:ind w:left="1080"/>
+      </w:pPr>
+      <w:r>
+        <w:t>Module2.mjs =&gt;</w:t>
+      </w:r>
+    </w:p>
+    <w:p>
+      <w:pPr>
+        <w:pStyle w:val="ListParagraph"/>
+        <w:ind w:left="1440"/>
+      </w:pPr>
+      <w:r>
+        <w:t>c</w:t>
+      </w:r>
+      <w:r>
+        <w:t>onst a=20;</w:t>
+      </w:r>
+    </w:p>
+    <w:p>
+      <w:pPr>
+        <w:pStyle w:val="ListParagraph"/>
+        <w:ind w:left="1440"/>
+      </w:pPr>
+      <w:r>
+        <w:t>e</w:t>
+      </w:r>
+      <w:r>
+        <w:t>xport a;</w:t>
+      </w:r>
+    </w:p>
+    <w:p>
+      <w:r>
+        <w:tab/>
+        <w:t xml:space="preserve">       Module1.mjs =&gt;</w:t>
+      </w:r>
+    </w:p>
+    <w:p>
+      <w:r>
+        <w:tab/>
+      </w:r>
+      <w:r>
+        <w:tab/>
+        <w:t>Import xyz from ‘module2.mjs’</w:t>
+      </w:r>
+    </w:p>
+    <w:p>
+      <w:r>
+        <w:tab/>
+      </w:r>
+      <w:r>
+        <w:tab/>
+        <w:t xml:space="preserve">Console.log(xyz); </w:t>
+      </w:r>
+      <w:r>
+        <w:rPr>
+          <w:color w:val="FF0000"/>
+        </w:rPr>
+        <w:t>//won’t work</w:t>
+      </w:r>
+    </w:p>
+    <w:p>
+      <w:pPr>
+        <w:pStyle w:val="ListParagraph"/>
+        <w:ind w:left="1080"/>
+        <w:rPr>
+          <w:u w:val="single"/>
+        </w:rPr>
+      </w:pPr>
+    </w:p>
+    <w:p>
+      <w:pPr>
+        <w:shd w:val="clear" w:color="auto" w:fill="1F1F1F"/>
+        <w:spacing w:after="0" w:line="285" w:lineRule="atLeast"/>
+        <w:rPr>
+          <w:rFonts w:ascii="Cascadia Code" w:eastAsia="Times New Roman" w:hAnsi="Cascadia Code" w:cs="Cascadia Code"/>
+          <w:b/>
+          <w:bCs/>
+          <w:color w:val="569CD6"/>
+          <w:kern w:val="0"/>
+          <w:sz w:val="21"/>
+          <w:szCs w:val="21"/>
+          <w:lang w:eastAsia="en-IN"/>
+          <w14:ligatures w14:val="none"/>
+        </w:rPr>
+      </w:pPr>
+      <w:r>
+        <w:rPr>
+          <w:rFonts w:ascii="Cascadia Code" w:eastAsia="Times New Roman" w:hAnsi="Cascadia Code" w:cs="Cascadia Code"/>
+          <w:color w:val="569CD6"/>
+          <w:kern w:val="0"/>
+          <w:sz w:val="21"/>
+          <w:szCs w:val="21"/>
+          <w:lang w:eastAsia="en-IN"/>
+          <w14:ligatures w14:val="none"/>
+        </w:rPr>
+        <w:t>//</w:t>
+      </w:r>
+      <w:r>
+        <w:rPr>
+          <w:rFonts w:ascii="Cascadia Code" w:eastAsia="Times New Roman" w:hAnsi="Cascadia Code" w:cs="Cascadia Code"/>
+          <w:color w:val="569CD6"/>
+          <w:kern w:val="0"/>
+          <w:sz w:val="21"/>
+          <w:szCs w:val="21"/>
+          <w:lang w:eastAsia="en-IN"/>
+          <w14:ligatures w14:val="none"/>
+        </w:rPr>
+        <w:t>my-app1\</w:t>
+      </w:r>
+      <w:proofErr w:type="spellStart"/>
+      <w:r>
+        <w:rPr>
+          <w:rFonts w:ascii="Cascadia Code" w:eastAsia="Times New Roman" w:hAnsi="Cascadia Code" w:cs="Cascadia Code"/>
+          <w:color w:val="569CD6"/>
+          <w:kern w:val="0"/>
+          <w:sz w:val="21"/>
+          <w:szCs w:val="21"/>
+          <w:lang w:eastAsia="en-IN"/>
+          <w14:ligatures w14:val="none"/>
+        </w:rPr>
+        <w:t>src</w:t>
+      </w:r>
+      <w:proofErr w:type="spellEnd"/>
+      <w:r>
+        <w:rPr>
+          <w:rFonts w:ascii="Cascadia Code" w:eastAsia="Times New Roman" w:hAnsi="Cascadia Code" w:cs="Cascadia Code"/>
+          <w:color w:val="569CD6"/>
+          <w:kern w:val="0"/>
+          <w:sz w:val="21"/>
+          <w:szCs w:val="21"/>
+          <w:lang w:eastAsia="en-IN"/>
+          <w14:ligatures w14:val="none"/>
+        </w:rPr>
+        <w:t>\</w:t>
+      </w:r>
+      <w:r>
+        <w:rPr>
+          <w:rFonts w:ascii="Cascadia Code" w:eastAsia="Times New Roman" w:hAnsi="Cascadia Code" w:cs="Cascadia Code"/>
+          <w:b/>
+          <w:bCs/>
+          <w:color w:val="569CD6"/>
+          <w:kern w:val="0"/>
+          <w:sz w:val="21"/>
+          <w:szCs w:val="21"/>
+          <w:lang w:eastAsia="en-IN"/>
+          <w14:ligatures w14:val="none"/>
+        </w:rPr>
+        <w:t>module2.mjs</w:t>
+      </w:r>
+    </w:p>
+    <w:p>
+      <w:pPr>
+        <w:shd w:val="clear" w:color="auto" w:fill="1F1F1F"/>
+        <w:spacing w:after="0" w:line="285" w:lineRule="atLeast"/>
+        <w:rPr>
+          <w:rFonts w:ascii="Cascadia Code" w:eastAsia="Times New Roman" w:hAnsi="Cascadia Code" w:cs="Cascadia Code"/>
+          <w:color w:val="569CD6"/>
+          <w:kern w:val="0"/>
+          <w:sz w:val="21"/>
+          <w:szCs w:val="21"/>
+          <w:lang w:eastAsia="en-IN"/>
+          <w14:ligatures w14:val="none"/>
+        </w:rPr>
+      </w:pPr>
+    </w:p>
+    <w:p>
+      <w:pPr>
+        <w:shd w:val="clear" w:color="auto" w:fill="1F1F1F"/>
+        <w:spacing w:after="0" w:line="285" w:lineRule="atLeast"/>
+        <w:rPr>
+          <w:rFonts w:ascii="Cascadia Code" w:eastAsia="Times New Roman" w:hAnsi="Cascadia Code" w:cs="Cascadia Code"/>
+          <w:color w:val="CCCCCC"/>
+          <w:kern w:val="0"/>
+          <w:sz w:val="21"/>
+          <w:szCs w:val="21"/>
+          <w:lang w:eastAsia="en-IN"/>
+          <w14:ligatures w14:val="none"/>
+        </w:rPr>
+      </w:pPr>
+      <w:r>
+        <w:rPr>
+          <w:rFonts w:ascii="Cascadia Code" w:eastAsia="Times New Roman" w:hAnsi="Cascadia Code" w:cs="Cascadia Code"/>
+          <w:color w:val="569CD6"/>
+          <w:kern w:val="0"/>
+          <w:sz w:val="21"/>
+          <w:szCs w:val="21"/>
+          <w:lang w:eastAsia="en-IN"/>
+          <w14:ligatures w14:val="none"/>
+        </w:rPr>
+        <w:t>const</w:t>
+      </w:r>
+      <w:r>
+        <w:rPr>
+          <w:rFonts w:ascii="Cascadia Code" w:eastAsia="Times New Roman" w:hAnsi="Cascadia Code" w:cs="Cascadia Code"/>
+          <w:color w:val="CCCCCC"/>
+          <w:kern w:val="0"/>
+          <w:sz w:val="21"/>
+          <w:szCs w:val="21"/>
+          <w:lang w:eastAsia="en-IN"/>
+          <w14:ligatures w14:val="none"/>
+        </w:rPr>
+        <w:t xml:space="preserve"> </w:t>
+      </w:r>
+      <w:r>
+        <w:rPr>
+          <w:rFonts w:ascii="Cascadia Code" w:eastAsia="Times New Roman" w:hAnsi="Cascadia Code" w:cs="Cascadia Code"/>
+          <w:color w:val="4FC1FF"/>
+          <w:kern w:val="0"/>
+          <w:sz w:val="21"/>
+          <w:szCs w:val="21"/>
+          <w:lang w:eastAsia="en-IN"/>
+          <w14:ligatures w14:val="none"/>
+        </w:rPr>
+        <w:t>a</w:t>
+      </w:r>
+      <w:r>
+        <w:rPr>
+          <w:rFonts w:ascii="Cascadia Code" w:eastAsia="Times New Roman" w:hAnsi="Cascadia Code" w:cs="Cascadia Code"/>
+          <w:color w:val="D4D4D4"/>
+          <w:kern w:val="0"/>
+          <w:sz w:val="21"/>
+          <w:szCs w:val="21"/>
+          <w:lang w:eastAsia="en-IN"/>
+          <w14:ligatures w14:val="none"/>
+        </w:rPr>
+        <w:t>=</w:t>
+      </w:r>
+      <w:r>
+        <w:rPr>
+          <w:rFonts w:ascii="Cascadia Code" w:eastAsia="Times New Roman" w:hAnsi="Cascadia Code" w:cs="Cascadia Code"/>
+          <w:color w:val="CE9178"/>
+          <w:kern w:val="0"/>
+          <w:sz w:val="21"/>
+          <w:szCs w:val="21"/>
+          <w:lang w:eastAsia="en-IN"/>
+          <w14:ligatures w14:val="none"/>
+        </w:rPr>
+        <w:t>"</w:t>
+      </w:r>
+      <w:proofErr w:type="spellStart"/>
+      <w:r>
+        <w:rPr>
+          <w:rFonts w:ascii="Cascadia Code" w:eastAsia="Times New Roman" w:hAnsi="Cascadia Code" w:cs="Cascadia Code"/>
+          <w:color w:val="CE9178"/>
+          <w:kern w:val="0"/>
+          <w:sz w:val="21"/>
+          <w:szCs w:val="21"/>
+          <w:lang w:eastAsia="en-IN"/>
+          <w14:ligatures w14:val="none"/>
+        </w:rPr>
+        <w:t>suraj</w:t>
+      </w:r>
+      <w:proofErr w:type="spellEnd"/>
+      <w:r>
+        <w:rPr>
+          <w:rFonts w:ascii="Cascadia Code" w:eastAsia="Times New Roman" w:hAnsi="Cascadia Code" w:cs="Cascadia Code"/>
+          <w:color w:val="CE9178"/>
+          <w:kern w:val="0"/>
+          <w:sz w:val="21"/>
+          <w:szCs w:val="21"/>
+          <w:lang w:eastAsia="en-IN"/>
+          <w14:ligatures w14:val="none"/>
+        </w:rPr>
+        <w:t>"</w:t>
+      </w:r>
+      <w:r>
+        <w:rPr>
+          <w:rFonts w:ascii="Cascadia Code" w:eastAsia="Times New Roman" w:hAnsi="Cascadia Code" w:cs="Cascadia Code"/>
+          <w:color w:val="CCCCCC"/>
+          <w:kern w:val="0"/>
+          <w:sz w:val="21"/>
+          <w:szCs w:val="21"/>
+          <w:lang w:eastAsia="en-IN"/>
+          <w14:ligatures w14:val="none"/>
+        </w:rPr>
+        <w:t>;</w:t>
+      </w:r>
+    </w:p>
+    <w:p>
+      <w:pPr>
+        <w:shd w:val="clear" w:color="auto" w:fill="1F1F1F"/>
+        <w:spacing w:after="0" w:line="285" w:lineRule="atLeast"/>
+        <w:rPr>
+          <w:rFonts w:ascii="Cascadia Code" w:eastAsia="Times New Roman" w:hAnsi="Cascadia Code" w:cs="Cascadia Code"/>
+          <w:color w:val="CCCCCC"/>
+          <w:kern w:val="0"/>
+          <w:sz w:val="21"/>
+          <w:szCs w:val="21"/>
+          <w:lang w:eastAsia="en-IN"/>
+          <w14:ligatures w14:val="none"/>
+        </w:rPr>
+      </w:pPr>
+      <w:r>
+        <w:rPr>
+          <w:rFonts w:ascii="Cascadia Code" w:eastAsia="Times New Roman" w:hAnsi="Cascadia Code" w:cs="Cascadia Code"/>
+          <w:color w:val="569CD6"/>
+          <w:kern w:val="0"/>
+          <w:sz w:val="21"/>
+          <w:szCs w:val="21"/>
+          <w:lang w:eastAsia="en-IN"/>
+          <w14:ligatures w14:val="none"/>
+        </w:rPr>
+        <w:t>const</w:t>
+      </w:r>
+      <w:r>
+        <w:rPr>
+          <w:rFonts w:ascii="Cascadia Code" w:eastAsia="Times New Roman" w:hAnsi="Cascadia Code" w:cs="Cascadia Code"/>
+          <w:color w:val="CCCCCC"/>
+          <w:kern w:val="0"/>
+          <w:sz w:val="21"/>
+          <w:szCs w:val="21"/>
+          <w:lang w:eastAsia="en-IN"/>
+          <w14:ligatures w14:val="none"/>
+        </w:rPr>
+        <w:t xml:space="preserve"> </w:t>
+      </w:r>
+      <w:r>
+        <w:rPr>
+          <w:rFonts w:ascii="Cascadia Code" w:eastAsia="Times New Roman" w:hAnsi="Cascadia Code" w:cs="Cascadia Code"/>
+          <w:color w:val="4FC1FF"/>
+          <w:kern w:val="0"/>
+          <w:sz w:val="21"/>
+          <w:szCs w:val="21"/>
+          <w:lang w:eastAsia="en-IN"/>
+          <w14:ligatures w14:val="none"/>
+        </w:rPr>
+        <w:t>b</w:t>
+      </w:r>
+      <w:r>
+        <w:rPr>
+          <w:rFonts w:ascii="Cascadia Code" w:eastAsia="Times New Roman" w:hAnsi="Cascadia Code" w:cs="Cascadia Code"/>
+          <w:color w:val="D4D4D4"/>
+          <w:kern w:val="0"/>
+          <w:sz w:val="21"/>
+          <w:szCs w:val="21"/>
+          <w:lang w:eastAsia="en-IN"/>
+          <w14:ligatures w14:val="none"/>
+        </w:rPr>
+        <w:t>=</w:t>
+      </w:r>
+      <w:r>
+        <w:rPr>
+          <w:rFonts w:ascii="Cascadia Code" w:eastAsia="Times New Roman" w:hAnsi="Cascadia Code" w:cs="Cascadia Code"/>
+          <w:color w:val="CE9178"/>
+          <w:kern w:val="0"/>
+          <w:sz w:val="21"/>
+          <w:szCs w:val="21"/>
+          <w:lang w:eastAsia="en-IN"/>
+          <w14:ligatures w14:val="none"/>
+        </w:rPr>
+        <w:t>"</w:t>
+      </w:r>
+      <w:proofErr w:type="spellStart"/>
+      <w:r>
+        <w:rPr>
+          <w:rFonts w:ascii="Cascadia Code" w:eastAsia="Times New Roman" w:hAnsi="Cascadia Code" w:cs="Cascadia Code"/>
+          <w:color w:val="CE9178"/>
+          <w:kern w:val="0"/>
+          <w:sz w:val="21"/>
+          <w:szCs w:val="21"/>
+          <w:lang w:eastAsia="en-IN"/>
+          <w14:ligatures w14:val="none"/>
+        </w:rPr>
+        <w:t>adarsh</w:t>
+      </w:r>
+      <w:proofErr w:type="spellEnd"/>
+      <w:r>
+        <w:rPr>
+          <w:rFonts w:ascii="Cascadia Code" w:eastAsia="Times New Roman" w:hAnsi="Cascadia Code" w:cs="Cascadia Code"/>
+          <w:color w:val="CE9178"/>
+          <w:kern w:val="0"/>
+          <w:sz w:val="21"/>
+          <w:szCs w:val="21"/>
+          <w:lang w:eastAsia="en-IN"/>
+          <w14:ligatures w14:val="none"/>
+        </w:rPr>
+        <w:t>"</w:t>
+      </w:r>
+      <w:r>
+        <w:rPr>
+          <w:rFonts w:ascii="Cascadia Code" w:eastAsia="Times New Roman" w:hAnsi="Cascadia Code" w:cs="Cascadia Code"/>
+          <w:color w:val="CCCCCC"/>
+          <w:kern w:val="0"/>
+          <w:sz w:val="21"/>
+          <w:szCs w:val="21"/>
+          <w:lang w:eastAsia="en-IN"/>
+          <w14:ligatures w14:val="none"/>
+        </w:rPr>
+        <w:t>;</w:t>
+      </w:r>
+    </w:p>
+    <w:p>
+      <w:pPr>
+        <w:shd w:val="clear" w:color="auto" w:fill="1F1F1F"/>
+        <w:spacing w:after="0" w:line="285" w:lineRule="atLeast"/>
+        <w:rPr>
+          <w:rFonts w:ascii="Cascadia Code" w:eastAsia="Times New Roman" w:hAnsi="Cascadia Code" w:cs="Cascadia Code"/>
+          <w:color w:val="CCCCCC"/>
+          <w:kern w:val="0"/>
+          <w:sz w:val="21"/>
+          <w:szCs w:val="21"/>
+          <w:lang w:eastAsia="en-IN"/>
+          <w14:ligatures w14:val="none"/>
+        </w:rPr>
+      </w:pPr>
+      <w:r>
+        <w:rPr>
+          <w:rFonts w:ascii="Cascadia Code" w:eastAsia="Times New Roman" w:hAnsi="Cascadia Code" w:cs="Cascadia Code"/>
+          <w:color w:val="569CD6"/>
+          <w:kern w:val="0"/>
+          <w:sz w:val="21"/>
+          <w:szCs w:val="21"/>
+          <w:lang w:eastAsia="en-IN"/>
+          <w14:ligatures w14:val="none"/>
+        </w:rPr>
+        <w:t>const</w:t>
+      </w:r>
+      <w:r>
+        <w:rPr>
+          <w:rFonts w:ascii="Cascadia Code" w:eastAsia="Times New Roman" w:hAnsi="Cascadia Code" w:cs="Cascadia Code"/>
+          <w:color w:val="CCCCCC"/>
+          <w:kern w:val="0"/>
+          <w:sz w:val="21"/>
+          <w:szCs w:val="21"/>
+          <w:lang w:eastAsia="en-IN"/>
+          <w14:ligatures w14:val="none"/>
+        </w:rPr>
+        <w:t xml:space="preserve"> </w:t>
+      </w:r>
+      <w:r>
+        <w:rPr>
+          <w:rFonts w:ascii="Cascadia Code" w:eastAsia="Times New Roman" w:hAnsi="Cascadia Code" w:cs="Cascadia Code"/>
+          <w:color w:val="4FC1FF"/>
+          <w:kern w:val="0"/>
+          <w:sz w:val="21"/>
+          <w:szCs w:val="21"/>
+          <w:lang w:eastAsia="en-IN"/>
+          <w14:ligatures w14:val="none"/>
+        </w:rPr>
+        <w:t>c</w:t>
+      </w:r>
+      <w:r>
+        <w:rPr>
+          <w:rFonts w:ascii="Cascadia Code" w:eastAsia="Times New Roman" w:hAnsi="Cascadia Code" w:cs="Cascadia Code"/>
+          <w:color w:val="D4D4D4"/>
+          <w:kern w:val="0"/>
+          <w:sz w:val="21"/>
+          <w:szCs w:val="21"/>
+          <w:lang w:eastAsia="en-IN"/>
+          <w14:ligatures w14:val="none"/>
+        </w:rPr>
+        <w:t>=</w:t>
+      </w:r>
+      <w:r>
+        <w:rPr>
+          <w:rFonts w:ascii="Cascadia Code" w:eastAsia="Times New Roman" w:hAnsi="Cascadia Code" w:cs="Cascadia Code"/>
+          <w:color w:val="CE9178"/>
+          <w:kern w:val="0"/>
+          <w:sz w:val="21"/>
+          <w:szCs w:val="21"/>
+          <w:lang w:eastAsia="en-IN"/>
+          <w14:ligatures w14:val="none"/>
+        </w:rPr>
+        <w:t>"</w:t>
+      </w:r>
+      <w:proofErr w:type="spellStart"/>
+      <w:r>
+        <w:rPr>
+          <w:rFonts w:ascii="Cascadia Code" w:eastAsia="Times New Roman" w:hAnsi="Cascadia Code" w:cs="Cascadia Code"/>
+          <w:color w:val="CE9178"/>
+          <w:kern w:val="0"/>
+          <w:sz w:val="21"/>
+          <w:szCs w:val="21"/>
+          <w:lang w:eastAsia="en-IN"/>
+          <w14:ligatures w14:val="none"/>
+        </w:rPr>
+        <w:t>shubh</w:t>
+      </w:r>
+      <w:proofErr w:type="spellEnd"/>
+      <w:r>
+        <w:rPr>
+          <w:rFonts w:ascii="Cascadia Code" w:eastAsia="Times New Roman" w:hAnsi="Cascadia Code" w:cs="Cascadia Code"/>
+          <w:color w:val="CE9178"/>
+          <w:kern w:val="0"/>
+          <w:sz w:val="21"/>
+          <w:szCs w:val="21"/>
+          <w:lang w:eastAsia="en-IN"/>
+          <w14:ligatures w14:val="none"/>
+        </w:rPr>
+        <w:t>"</w:t>
+      </w:r>
+      <w:r>
+        <w:rPr>
+          <w:rFonts w:ascii="Cascadia Code" w:eastAsia="Times New Roman" w:hAnsi="Cascadia Code" w:cs="Cascadia Code"/>
+          <w:color w:val="CCCCCC"/>
+          <w:kern w:val="0"/>
+          <w:sz w:val="21"/>
+          <w:szCs w:val="21"/>
+          <w:lang w:eastAsia="en-IN"/>
+          <w14:ligatures w14:val="none"/>
+        </w:rPr>
+        <w:t>;</w:t>
+      </w:r>
+    </w:p>
+    <w:p>
+      <w:pPr>
+        <w:shd w:val="clear" w:color="auto" w:fill="1F1F1F"/>
+        <w:spacing w:after="0" w:line="285" w:lineRule="atLeast"/>
+        <w:rPr>
+          <w:rFonts w:ascii="Cascadia Code" w:eastAsia="Times New Roman" w:hAnsi="Cascadia Code" w:cs="Cascadia Code"/>
+          <w:color w:val="CCCCCC"/>
+          <w:kern w:val="0"/>
+          <w:sz w:val="21"/>
+          <w:szCs w:val="21"/>
+          <w:lang w:eastAsia="en-IN"/>
+          <w14:ligatures w14:val="none"/>
+        </w:rPr>
+      </w:pPr>
+      <w:r>
+        <w:rPr>
+          <w:rFonts w:ascii="Cascadia Code" w:eastAsia="Times New Roman" w:hAnsi="Cascadia Code" w:cs="Cascadia Code"/>
+          <w:color w:val="569CD6"/>
+          <w:kern w:val="0"/>
+          <w:sz w:val="21"/>
+          <w:szCs w:val="21"/>
+          <w:lang w:eastAsia="en-IN"/>
+          <w14:ligatures w14:val="none"/>
+        </w:rPr>
+        <w:t>const</w:t>
+      </w:r>
+      <w:r>
+        <w:rPr>
+          <w:rFonts w:ascii="Cascadia Code" w:eastAsia="Times New Roman" w:hAnsi="Cascadia Code" w:cs="Cascadia Code"/>
+          <w:color w:val="CCCCCC"/>
+          <w:kern w:val="0"/>
+          <w:sz w:val="21"/>
+          <w:szCs w:val="21"/>
+          <w:lang w:eastAsia="en-IN"/>
+          <w14:ligatures w14:val="none"/>
+        </w:rPr>
+        <w:t xml:space="preserve"> </w:t>
+      </w:r>
+      <w:r>
+        <w:rPr>
+          <w:rFonts w:ascii="Cascadia Code" w:eastAsia="Times New Roman" w:hAnsi="Cascadia Code" w:cs="Cascadia Code"/>
+          <w:color w:val="4FC1FF"/>
+          <w:kern w:val="0"/>
+          <w:sz w:val="21"/>
+          <w:szCs w:val="21"/>
+          <w:lang w:eastAsia="en-IN"/>
+          <w14:ligatures w14:val="none"/>
+        </w:rPr>
+        <w:t>d</w:t>
+      </w:r>
+      <w:r>
+        <w:rPr>
+          <w:rFonts w:ascii="Cascadia Code" w:eastAsia="Times New Roman" w:hAnsi="Cascadia Code" w:cs="Cascadia Code"/>
+          <w:color w:val="D4D4D4"/>
+          <w:kern w:val="0"/>
+          <w:sz w:val="21"/>
+          <w:szCs w:val="21"/>
+          <w:lang w:eastAsia="en-IN"/>
+          <w14:ligatures w14:val="none"/>
+        </w:rPr>
+        <w:t>=</w:t>
+      </w:r>
+      <w:r>
+        <w:rPr>
+          <w:rFonts w:ascii="Cascadia Code" w:eastAsia="Times New Roman" w:hAnsi="Cascadia Code" w:cs="Cascadia Code"/>
+          <w:color w:val="CE9178"/>
+          <w:kern w:val="0"/>
+          <w:sz w:val="21"/>
+          <w:szCs w:val="21"/>
+          <w:lang w:eastAsia="en-IN"/>
+          <w14:ligatures w14:val="none"/>
+        </w:rPr>
+        <w:t>"</w:t>
+      </w:r>
+      <w:proofErr w:type="spellStart"/>
+      <w:r>
+        <w:rPr>
+          <w:rFonts w:ascii="Cascadia Code" w:eastAsia="Times New Roman" w:hAnsi="Cascadia Code" w:cs="Cascadia Code"/>
+          <w:color w:val="CE9178"/>
+          <w:kern w:val="0"/>
+          <w:sz w:val="21"/>
+          <w:szCs w:val="21"/>
+          <w:lang w:eastAsia="en-IN"/>
+          <w14:ligatures w14:val="none"/>
+        </w:rPr>
+        <w:t>sonya</w:t>
+      </w:r>
+      <w:proofErr w:type="spellEnd"/>
+      <w:r>
+        <w:rPr>
+          <w:rFonts w:ascii="Cascadia Code" w:eastAsia="Times New Roman" w:hAnsi="Cascadia Code" w:cs="Cascadia Code"/>
+          <w:color w:val="CE9178"/>
+          <w:kern w:val="0"/>
+          <w:sz w:val="21"/>
+          <w:szCs w:val="21"/>
+          <w:lang w:eastAsia="en-IN"/>
+          <w14:ligatures w14:val="none"/>
+        </w:rPr>
+        <w:t>"</w:t>
+      </w:r>
+      <w:r>
+        <w:rPr>
+          <w:rFonts w:ascii="Cascadia Code" w:eastAsia="Times New Roman" w:hAnsi="Cascadia Code" w:cs="Cascadia Code"/>
+          <w:color w:val="CCCCCC"/>
+          <w:kern w:val="0"/>
+          <w:sz w:val="21"/>
+          <w:szCs w:val="21"/>
+          <w:lang w:eastAsia="en-IN"/>
+          <w14:ligatures w14:val="none"/>
+        </w:rPr>
+        <w:t>;</w:t>
+      </w:r>
+    </w:p>
+    <w:p>
+      <w:pPr>
+        <w:shd w:val="clear" w:color="auto" w:fill="1F1F1F"/>
+        <w:spacing w:after="0" w:line="285" w:lineRule="atLeast"/>
+        <w:rPr>
+          <w:rFonts w:ascii="Cascadia Code" w:eastAsia="Times New Roman" w:hAnsi="Cascadia Code" w:cs="Cascadia Code"/>
+          <w:color w:val="CCCCCC"/>
+          <w:kern w:val="0"/>
+          <w:sz w:val="21"/>
+          <w:szCs w:val="21"/>
+          <w:lang w:eastAsia="en-IN"/>
+          <w14:ligatures w14:val="none"/>
+        </w:rPr>
+      </w:pPr>
+    </w:p>
+    <w:p>
+      <w:pPr>
+        <w:shd w:val="clear" w:color="auto" w:fill="1F1F1F"/>
+        <w:spacing w:after="0" w:line="285" w:lineRule="atLeast"/>
+        <w:rPr>
+          <w:rFonts w:ascii="Cascadia Code" w:eastAsia="Times New Roman" w:hAnsi="Cascadia Code" w:cs="Cascadia Code"/>
+          <w:color w:val="CCCCCC"/>
+          <w:kern w:val="0"/>
+          <w:sz w:val="21"/>
+          <w:szCs w:val="21"/>
+          <w:lang w:eastAsia="en-IN"/>
+          <w14:ligatures w14:val="none"/>
+        </w:rPr>
+      </w:pPr>
+      <w:r>
+        <w:rPr>
+          <w:rFonts w:ascii="Cascadia Code" w:eastAsia="Times New Roman" w:hAnsi="Cascadia Code" w:cs="Cascadia Code"/>
+          <w:color w:val="C586C0"/>
+          <w:kern w:val="0"/>
+          <w:sz w:val="21"/>
+          <w:szCs w:val="21"/>
+          <w:lang w:eastAsia="en-IN"/>
+          <w14:ligatures w14:val="none"/>
+        </w:rPr>
+        <w:t>export</w:t>
+      </w:r>
+      <w:r>
+        <w:rPr>
+          <w:rFonts w:ascii="Cascadia Code" w:eastAsia="Times New Roman" w:hAnsi="Cascadia Code" w:cs="Cascadia Code"/>
+          <w:color w:val="CCCCCC"/>
+          <w:kern w:val="0"/>
+          <w:sz w:val="21"/>
+          <w:szCs w:val="21"/>
+          <w:lang w:eastAsia="en-IN"/>
+          <w14:ligatures w14:val="none"/>
+        </w:rPr>
+        <w:t xml:space="preserve"> </w:t>
+      </w:r>
+      <w:r>
+        <w:rPr>
+          <w:rFonts w:ascii="Cascadia Code" w:eastAsia="Times New Roman" w:hAnsi="Cascadia Code" w:cs="Cascadia Code"/>
+          <w:color w:val="C586C0"/>
+          <w:kern w:val="0"/>
+          <w:sz w:val="21"/>
+          <w:szCs w:val="21"/>
+          <w:lang w:eastAsia="en-IN"/>
+          <w14:ligatures w14:val="none"/>
+        </w:rPr>
+        <w:t>default</w:t>
+      </w:r>
+      <w:r>
+        <w:rPr>
+          <w:rFonts w:ascii="Cascadia Code" w:eastAsia="Times New Roman" w:hAnsi="Cascadia Code" w:cs="Cascadia Code"/>
+          <w:color w:val="CCCCCC"/>
+          <w:kern w:val="0"/>
+          <w:sz w:val="21"/>
+          <w:szCs w:val="21"/>
+          <w:lang w:eastAsia="en-IN"/>
+          <w14:ligatures w14:val="none"/>
+        </w:rPr>
+        <w:t xml:space="preserve"> </w:t>
+      </w:r>
+      <w:r>
+        <w:rPr>
+          <w:rFonts w:ascii="Cascadia Code" w:eastAsia="Times New Roman" w:hAnsi="Cascadia Code" w:cs="Cascadia Code"/>
+          <w:color w:val="4FC1FF"/>
+          <w:kern w:val="0"/>
+          <w:sz w:val="21"/>
+          <w:szCs w:val="21"/>
+          <w:lang w:eastAsia="en-IN"/>
+          <w14:ligatures w14:val="none"/>
+        </w:rPr>
+        <w:t>d</w:t>
+      </w:r>
+      <w:r>
+        <w:rPr>
+          <w:rFonts w:ascii="Cascadia Code" w:eastAsia="Times New Roman" w:hAnsi="Cascadia Code" w:cs="Cascadia Code"/>
+          <w:color w:val="CCCCCC"/>
+          <w:kern w:val="0"/>
+          <w:sz w:val="21"/>
+          <w:szCs w:val="21"/>
+          <w:lang w:eastAsia="en-IN"/>
+          <w14:ligatures w14:val="none"/>
+        </w:rPr>
+        <w:t>;</w:t>
+      </w:r>
+    </w:p>
+    <w:p>
+      <w:pPr>
+        <w:shd w:val="clear" w:color="auto" w:fill="1F1F1F"/>
+        <w:spacing w:after="0" w:line="285" w:lineRule="atLeast"/>
+        <w:rPr>
+          <w:rFonts w:ascii="Cascadia Code" w:eastAsia="Times New Roman" w:hAnsi="Cascadia Code" w:cs="Cascadia Code"/>
+          <w:color w:val="CCCCCC"/>
+          <w:kern w:val="0"/>
+          <w:sz w:val="21"/>
+          <w:szCs w:val="21"/>
+          <w:lang w:eastAsia="en-IN"/>
+          <w14:ligatures w14:val="none"/>
+        </w:rPr>
+      </w:pPr>
+      <w:r>
+        <w:rPr>
+          <w:rFonts w:ascii="Cascadia Code" w:eastAsia="Times New Roman" w:hAnsi="Cascadia Code" w:cs="Cascadia Code"/>
+          <w:color w:val="C586C0"/>
+          <w:kern w:val="0"/>
+          <w:sz w:val="21"/>
+          <w:szCs w:val="21"/>
+          <w:lang w:eastAsia="en-IN"/>
+          <w14:ligatures w14:val="none"/>
+        </w:rPr>
+        <w:t>export</w:t>
+      </w:r>
+      <w:r>
+        <w:rPr>
+          <w:rFonts w:ascii="Cascadia Code" w:eastAsia="Times New Roman" w:hAnsi="Cascadia Code" w:cs="Cascadia Code"/>
+          <w:color w:val="CCCCCC"/>
+          <w:kern w:val="0"/>
+          <w:sz w:val="21"/>
+          <w:szCs w:val="21"/>
+          <w:lang w:eastAsia="en-IN"/>
+          <w14:ligatures w14:val="none"/>
+        </w:rPr>
+        <w:t xml:space="preserve"> {</w:t>
+      </w:r>
+      <w:proofErr w:type="spellStart"/>
+      <w:proofErr w:type="gramStart"/>
+      <w:r>
+        <w:rPr>
+          <w:rFonts w:ascii="Cascadia Code" w:eastAsia="Times New Roman" w:hAnsi="Cascadia Code" w:cs="Cascadia Code"/>
+          <w:color w:val="4FC1FF"/>
+          <w:kern w:val="0"/>
+          <w:sz w:val="21"/>
+          <w:szCs w:val="21"/>
+          <w:lang w:eastAsia="en-IN"/>
+          <w14:ligatures w14:val="none"/>
+        </w:rPr>
+        <w:t>a</w:t>
+      </w:r>
+      <w:r>
+        <w:rPr>
+          <w:rFonts w:ascii="Cascadia Code" w:eastAsia="Times New Roman" w:hAnsi="Cascadia Code" w:cs="Cascadia Code"/>
+          <w:color w:val="CCCCCC"/>
+          <w:kern w:val="0"/>
+          <w:sz w:val="21"/>
+          <w:szCs w:val="21"/>
+          <w:lang w:eastAsia="en-IN"/>
+          <w14:ligatures w14:val="none"/>
+        </w:rPr>
+        <w:t>,</w:t>
+      </w:r>
+      <w:r>
+        <w:rPr>
+          <w:rFonts w:ascii="Cascadia Code" w:eastAsia="Times New Roman" w:hAnsi="Cascadia Code" w:cs="Cascadia Code"/>
+          <w:color w:val="4FC1FF"/>
+          <w:kern w:val="0"/>
+          <w:sz w:val="21"/>
+          <w:szCs w:val="21"/>
+          <w:lang w:eastAsia="en-IN"/>
+          <w14:ligatures w14:val="none"/>
+        </w:rPr>
+        <w:t>b</w:t>
+      </w:r>
+      <w:proofErr w:type="gramEnd"/>
+      <w:r>
+        <w:rPr>
+          <w:rFonts w:ascii="Cascadia Code" w:eastAsia="Times New Roman" w:hAnsi="Cascadia Code" w:cs="Cascadia Code"/>
+          <w:color w:val="CCCCCC"/>
+          <w:kern w:val="0"/>
+          <w:sz w:val="21"/>
+          <w:szCs w:val="21"/>
+          <w:lang w:eastAsia="en-IN"/>
+          <w14:ligatures w14:val="none"/>
+        </w:rPr>
+        <w:t>,</w:t>
+      </w:r>
+      <w:r>
+        <w:rPr>
+          <w:rFonts w:ascii="Cascadia Code" w:eastAsia="Times New Roman" w:hAnsi="Cascadia Code" w:cs="Cascadia Code"/>
+          <w:color w:val="4FC1FF"/>
+          <w:kern w:val="0"/>
+          <w:sz w:val="21"/>
+          <w:szCs w:val="21"/>
+          <w:lang w:eastAsia="en-IN"/>
+          <w14:ligatures w14:val="none"/>
+        </w:rPr>
+        <w:t>c</w:t>
+      </w:r>
+      <w:proofErr w:type="spellEnd"/>
+      <w:r>
+        <w:rPr>
+          <w:rFonts w:ascii="Cascadia Code" w:eastAsia="Times New Roman" w:hAnsi="Cascadia Code" w:cs="Cascadia Code"/>
+          <w:color w:val="CCCCCC"/>
+          <w:kern w:val="0"/>
+          <w:sz w:val="21"/>
+          <w:szCs w:val="21"/>
+          <w:lang w:eastAsia="en-IN"/>
+          <w14:ligatures w14:val="none"/>
+        </w:rPr>
+        <w:t>};</w:t>
+      </w:r>
+    </w:p>
+    <w:p>
+      <w:pPr>
+        <w:pStyle w:val="ListParagraph"/>
+      </w:pPr>
+    </w:p>
+    <w:p>
+      <w:pPr>
+        <w:shd w:val="clear" w:color="auto" w:fill="1F1F1F"/>
+        <w:spacing w:after="0" w:line="285" w:lineRule="atLeast"/>
+        <w:rPr>
+          <w:rFonts w:ascii="Cascadia Code" w:eastAsia="Times New Roman" w:hAnsi="Cascadia Code" w:cs="Cascadia Code"/>
+          <w:b/>
+          <w:bCs/>
+          <w:color w:val="C586C0"/>
+          <w:kern w:val="0"/>
+          <w:sz w:val="21"/>
+          <w:szCs w:val="21"/>
+          <w:lang w:eastAsia="en-IN"/>
+          <w14:ligatures w14:val="none"/>
+        </w:rPr>
+      </w:pPr>
+      <w:r>
+        <w:rPr>
+          <w:rFonts w:ascii="Cascadia Code" w:eastAsia="Times New Roman" w:hAnsi="Cascadia Code" w:cs="Cascadia Code"/>
+          <w:color w:val="C586C0"/>
+          <w:kern w:val="0"/>
+          <w:sz w:val="21"/>
+          <w:szCs w:val="21"/>
+          <w:lang w:eastAsia="en-IN"/>
+          <w14:ligatures w14:val="none"/>
+        </w:rPr>
+        <w:t>//</w:t>
+      </w:r>
+      <w:r>
+        <w:rPr>
+          <w:rFonts w:ascii="Cascadia Code" w:eastAsia="Times New Roman" w:hAnsi="Cascadia Code" w:cs="Cascadia Code"/>
+          <w:color w:val="C586C0"/>
+          <w:kern w:val="0"/>
+          <w:sz w:val="21"/>
+          <w:szCs w:val="21"/>
+          <w:lang w:eastAsia="en-IN"/>
+          <w14:ligatures w14:val="none"/>
+        </w:rPr>
+        <w:t>my-app1\</w:t>
+      </w:r>
+      <w:proofErr w:type="spellStart"/>
+      <w:r>
+        <w:rPr>
+          <w:rFonts w:ascii="Cascadia Code" w:eastAsia="Times New Roman" w:hAnsi="Cascadia Code" w:cs="Cascadia Code"/>
+          <w:color w:val="C586C0"/>
+          <w:kern w:val="0"/>
+          <w:sz w:val="21"/>
+          <w:szCs w:val="21"/>
+          <w:lang w:eastAsia="en-IN"/>
+          <w14:ligatures w14:val="none"/>
+        </w:rPr>
+        <w:t>src</w:t>
+      </w:r>
+      <w:proofErr w:type="spellEnd"/>
+      <w:r>
+        <w:rPr>
+          <w:rFonts w:ascii="Cascadia Code" w:eastAsia="Times New Roman" w:hAnsi="Cascadia Code" w:cs="Cascadia Code"/>
+          <w:color w:val="C586C0"/>
+          <w:kern w:val="0"/>
+          <w:sz w:val="21"/>
+          <w:szCs w:val="21"/>
+          <w:lang w:eastAsia="en-IN"/>
+          <w14:ligatures w14:val="none"/>
+        </w:rPr>
+        <w:t>\</w:t>
+      </w:r>
+      <w:r>
+        <w:rPr>
+          <w:rFonts w:ascii="Cascadia Code" w:eastAsia="Times New Roman" w:hAnsi="Cascadia Code" w:cs="Cascadia Code"/>
+          <w:b/>
+          <w:bCs/>
+          <w:color w:val="C586C0"/>
+          <w:kern w:val="0"/>
+          <w:sz w:val="21"/>
+          <w:szCs w:val="21"/>
+          <w:lang w:eastAsia="en-IN"/>
+          <w14:ligatures w14:val="none"/>
+        </w:rPr>
+        <w:t>module1.mjs</w:t>
+      </w:r>
+    </w:p>
+    <w:p>
+      <w:pPr>
+        <w:shd w:val="clear" w:color="auto" w:fill="1F1F1F"/>
+        <w:spacing w:after="0" w:line="285" w:lineRule="atLeast"/>
+        <w:rPr>
+          <w:rFonts w:ascii="Cascadia Code" w:eastAsia="Times New Roman" w:hAnsi="Cascadia Code" w:cs="Cascadia Code"/>
+          <w:color w:val="C586C0"/>
+          <w:kern w:val="0"/>
+          <w:sz w:val="21"/>
+          <w:szCs w:val="21"/>
+          <w:lang w:eastAsia="en-IN"/>
+          <w14:ligatures w14:val="none"/>
+        </w:rPr>
+      </w:pPr>
+    </w:p>
+    <w:p>
+      <w:pPr>
+        <w:shd w:val="clear" w:color="auto" w:fill="1F1F1F"/>
+        <w:spacing w:after="0" w:line="285" w:lineRule="atLeast"/>
+        <w:rPr>
+          <w:rFonts w:ascii="Cascadia Code" w:eastAsia="Times New Roman" w:hAnsi="Cascadia Code" w:cs="Cascadia Code"/>
+          <w:color w:val="CCCCCC"/>
+          <w:kern w:val="0"/>
+          <w:sz w:val="21"/>
+          <w:szCs w:val="21"/>
+          <w:lang w:eastAsia="en-IN"/>
+          <w14:ligatures w14:val="none"/>
+        </w:rPr>
+      </w:pPr>
+      <w:r>
+        <w:rPr>
+          <w:rFonts w:ascii="Cascadia Code" w:eastAsia="Times New Roman" w:hAnsi="Cascadia Code" w:cs="Cascadia Code"/>
+          <w:color w:val="C586C0"/>
+          <w:kern w:val="0"/>
+          <w:sz w:val="21"/>
+          <w:szCs w:val="21"/>
+          <w:lang w:eastAsia="en-IN"/>
+          <w14:ligatures w14:val="none"/>
+        </w:rPr>
+        <w:t>import</w:t>
+      </w:r>
+      <w:r>
+        <w:rPr>
+          <w:rFonts w:ascii="Cascadia Code" w:eastAsia="Times New Roman" w:hAnsi="Cascadia Code" w:cs="Cascadia Code"/>
+          <w:color w:val="CCCCCC"/>
+          <w:kern w:val="0"/>
+          <w:sz w:val="21"/>
+          <w:szCs w:val="21"/>
+          <w:lang w:eastAsia="en-IN"/>
+          <w14:ligatures w14:val="none"/>
+        </w:rPr>
+        <w:t xml:space="preserve"> </w:t>
+      </w:r>
+      <w:proofErr w:type="gramStart"/>
+      <w:r>
+        <w:rPr>
+          <w:rFonts w:ascii="Cascadia Code" w:eastAsia="Times New Roman" w:hAnsi="Cascadia Code" w:cs="Cascadia Code"/>
+          <w:color w:val="9CDCFE"/>
+          <w:kern w:val="0"/>
+          <w:sz w:val="21"/>
+          <w:szCs w:val="21"/>
+          <w:lang w:eastAsia="en-IN"/>
+          <w14:ligatures w14:val="none"/>
+        </w:rPr>
+        <w:t>xyz</w:t>
+      </w:r>
+      <w:r>
+        <w:rPr>
+          <w:rFonts w:ascii="Cascadia Code" w:eastAsia="Times New Roman" w:hAnsi="Cascadia Code" w:cs="Cascadia Code"/>
+          <w:color w:val="CCCCCC"/>
+          <w:kern w:val="0"/>
+          <w:sz w:val="21"/>
+          <w:szCs w:val="21"/>
+          <w:lang w:eastAsia="en-IN"/>
+          <w14:ligatures w14:val="none"/>
+        </w:rPr>
+        <w:t>,{</w:t>
+      </w:r>
+      <w:proofErr w:type="spellStart"/>
+      <w:proofErr w:type="gramEnd"/>
+      <w:r>
+        <w:rPr>
+          <w:rFonts w:ascii="Cascadia Code" w:eastAsia="Times New Roman" w:hAnsi="Cascadia Code" w:cs="Cascadia Code"/>
+          <w:color w:val="9CDCFE"/>
+          <w:kern w:val="0"/>
+          <w:sz w:val="21"/>
+          <w:szCs w:val="21"/>
+          <w:lang w:eastAsia="en-IN"/>
+          <w14:ligatures w14:val="none"/>
+        </w:rPr>
+        <w:t>a</w:t>
+      </w:r>
+      <w:r>
+        <w:rPr>
+          <w:rFonts w:ascii="Cascadia Code" w:eastAsia="Times New Roman" w:hAnsi="Cascadia Code" w:cs="Cascadia Code"/>
+          <w:color w:val="CCCCCC"/>
+          <w:kern w:val="0"/>
+          <w:sz w:val="21"/>
+          <w:szCs w:val="21"/>
+          <w:lang w:eastAsia="en-IN"/>
+          <w14:ligatures w14:val="none"/>
+        </w:rPr>
+        <w:t>,</w:t>
+      </w:r>
+      <w:r>
+        <w:rPr>
+          <w:rFonts w:ascii="Cascadia Code" w:eastAsia="Times New Roman" w:hAnsi="Cascadia Code" w:cs="Cascadia Code"/>
+          <w:color w:val="9CDCFE"/>
+          <w:kern w:val="0"/>
+          <w:sz w:val="21"/>
+          <w:szCs w:val="21"/>
+          <w:lang w:eastAsia="en-IN"/>
+          <w14:ligatures w14:val="none"/>
+        </w:rPr>
+        <w:t>b</w:t>
+      </w:r>
+      <w:r>
+        <w:rPr>
+          <w:rFonts w:ascii="Cascadia Code" w:eastAsia="Times New Roman" w:hAnsi="Cascadia Code" w:cs="Cascadia Code"/>
+          <w:color w:val="CCCCCC"/>
+          <w:kern w:val="0"/>
+          <w:sz w:val="21"/>
+          <w:szCs w:val="21"/>
+          <w:lang w:eastAsia="en-IN"/>
+          <w14:ligatures w14:val="none"/>
+        </w:rPr>
+        <w:t>,</w:t>
+      </w:r>
+      <w:r>
+        <w:rPr>
+          <w:rFonts w:ascii="Cascadia Code" w:eastAsia="Times New Roman" w:hAnsi="Cascadia Code" w:cs="Cascadia Code"/>
+          <w:color w:val="9CDCFE"/>
+          <w:kern w:val="0"/>
+          <w:sz w:val="21"/>
+          <w:szCs w:val="21"/>
+          <w:lang w:eastAsia="en-IN"/>
+          <w14:ligatures w14:val="none"/>
+        </w:rPr>
+        <w:t>c</w:t>
+      </w:r>
+      <w:proofErr w:type="spellEnd"/>
+      <w:r>
+        <w:rPr>
+          <w:rFonts w:ascii="Cascadia Code" w:eastAsia="Times New Roman" w:hAnsi="Cascadia Code" w:cs="Cascadia Code"/>
+          <w:color w:val="CCCCCC"/>
+          <w:kern w:val="0"/>
+          <w:sz w:val="21"/>
+          <w:szCs w:val="21"/>
+          <w:lang w:eastAsia="en-IN"/>
+          <w14:ligatures w14:val="none"/>
+        </w:rPr>
+        <w:t xml:space="preserve">} </w:t>
+      </w:r>
+      <w:r>
+        <w:rPr>
+          <w:rFonts w:ascii="Cascadia Code" w:eastAsia="Times New Roman" w:hAnsi="Cascadia Code" w:cs="Cascadia Code"/>
+          <w:color w:val="C586C0"/>
+          <w:kern w:val="0"/>
+          <w:sz w:val="21"/>
+          <w:szCs w:val="21"/>
+          <w:lang w:eastAsia="en-IN"/>
+          <w14:ligatures w14:val="none"/>
+        </w:rPr>
+        <w:t>from</w:t>
+      </w:r>
+      <w:r>
+        <w:rPr>
+          <w:rFonts w:ascii="Cascadia Code" w:eastAsia="Times New Roman" w:hAnsi="Cascadia Code" w:cs="Cascadia Code"/>
+          <w:color w:val="CCCCCC"/>
+          <w:kern w:val="0"/>
+          <w:sz w:val="21"/>
+          <w:szCs w:val="21"/>
+          <w:lang w:eastAsia="en-IN"/>
+          <w14:ligatures w14:val="none"/>
+        </w:rPr>
+        <w:t xml:space="preserve"> </w:t>
+      </w:r>
+      <w:r>
+        <w:rPr>
+          <w:rFonts w:ascii="Cascadia Code" w:eastAsia="Times New Roman" w:hAnsi="Cascadia Code" w:cs="Cascadia Code"/>
+          <w:color w:val="CE9178"/>
+          <w:kern w:val="0"/>
+          <w:sz w:val="21"/>
+          <w:szCs w:val="21"/>
+          <w:lang w:eastAsia="en-IN"/>
+          <w14:ligatures w14:val="none"/>
+        </w:rPr>
+        <w:t>'./module2.mjs'</w:t>
+      </w:r>
+    </w:p>
+    <w:p>
+      <w:pPr>
+        <w:shd w:val="clear" w:color="auto" w:fill="1F1F1F"/>
+        <w:spacing w:after="0" w:line="285" w:lineRule="atLeast"/>
+        <w:rPr>
+          <w:rFonts w:ascii="Cascadia Code" w:eastAsia="Times New Roman" w:hAnsi="Cascadia Code" w:cs="Cascadia Code"/>
+          <w:color w:val="CCCCCC"/>
+          <w:kern w:val="0"/>
+          <w:sz w:val="21"/>
+          <w:szCs w:val="21"/>
+          <w:lang w:eastAsia="en-IN"/>
+          <w14:ligatures w14:val="none"/>
+        </w:rPr>
+      </w:pPr>
+      <w:r>
+        <w:rPr>
+          <w:rFonts w:ascii="Cascadia Code" w:eastAsia="Times New Roman" w:hAnsi="Cascadia Code" w:cs="Cascadia Code"/>
+          <w:color w:val="6A9955"/>
+          <w:kern w:val="0"/>
+          <w:sz w:val="21"/>
+          <w:szCs w:val="21"/>
+          <w:lang w:eastAsia="en-IN"/>
+          <w14:ligatures w14:val="none"/>
+        </w:rPr>
+        <w:t xml:space="preserve">// import </w:t>
+      </w:r>
+      <w:proofErr w:type="gramStart"/>
+      <w:r>
+        <w:rPr>
+          <w:rFonts w:ascii="Cascadia Code" w:eastAsia="Times New Roman" w:hAnsi="Cascadia Code" w:cs="Cascadia Code"/>
+          <w:color w:val="6A9955"/>
+          <w:kern w:val="0"/>
+          <w:sz w:val="21"/>
+          <w:szCs w:val="21"/>
+          <w:lang w:eastAsia="en-IN"/>
+          <w14:ligatures w14:val="none"/>
+        </w:rPr>
+        <w:t>xyz,{</w:t>
+      </w:r>
+      <w:proofErr w:type="gramEnd"/>
+      <w:r>
+        <w:rPr>
+          <w:rFonts w:ascii="Cascadia Code" w:eastAsia="Times New Roman" w:hAnsi="Cascadia Code" w:cs="Cascadia Code"/>
+          <w:color w:val="6A9955"/>
+          <w:kern w:val="0"/>
+          <w:sz w:val="21"/>
+          <w:szCs w:val="21"/>
+          <w:lang w:eastAsia="en-IN"/>
+          <w14:ligatures w14:val="none"/>
+        </w:rPr>
+        <w:t>x1,x2,x3} from './module2.mjs'</w:t>
+      </w:r>
+    </w:p>
+    <w:p>
+      <w:pPr>
+        <w:shd w:val="clear" w:color="auto" w:fill="1F1F1F"/>
+        <w:spacing w:after="0" w:line="285" w:lineRule="atLeast"/>
+        <w:rPr>
+          <w:rFonts w:ascii="Cascadia Code" w:eastAsia="Times New Roman" w:hAnsi="Cascadia Code" w:cs="Cascadia Code"/>
+          <w:color w:val="CCCCCC"/>
+          <w:kern w:val="0"/>
+          <w:sz w:val="21"/>
+          <w:szCs w:val="21"/>
+          <w:lang w:eastAsia="en-IN"/>
+          <w14:ligatures w14:val="none"/>
+        </w:rPr>
+      </w:pPr>
+      <w:r>
+        <w:rPr>
+          <w:rFonts w:ascii="Cascadia Code" w:eastAsia="Times New Roman" w:hAnsi="Cascadia Code" w:cs="Cascadia Code"/>
+          <w:color w:val="6A9955"/>
+          <w:kern w:val="0"/>
+          <w:sz w:val="21"/>
+          <w:szCs w:val="21"/>
+          <w:lang w:eastAsia="en-IN"/>
+          <w14:ligatures w14:val="none"/>
+        </w:rPr>
+        <w:t>//for named we must define same name as declared or while exporting and importing</w:t>
+      </w:r>
+    </w:p>
+    <w:p>
+      <w:pPr>
+        <w:shd w:val="clear" w:color="auto" w:fill="1F1F1F"/>
+        <w:spacing w:after="0" w:line="285" w:lineRule="atLeast"/>
+        <w:rPr>
+          <w:rFonts w:ascii="Cascadia Code" w:eastAsia="Times New Roman" w:hAnsi="Cascadia Code" w:cs="Cascadia Code"/>
+          <w:color w:val="FF0000"/>
+          <w:kern w:val="0"/>
+          <w:sz w:val="21"/>
+          <w:szCs w:val="21"/>
+          <w:lang w:eastAsia="en-IN"/>
+          <w14:ligatures w14:val="none"/>
+        </w:rPr>
+      </w:pPr>
+      <w:r>
+        <w:rPr>
+          <w:rFonts w:ascii="Cascadia Code" w:eastAsia="Times New Roman" w:hAnsi="Cascadia Code" w:cs="Cascadia Code"/>
+          <w:color w:val="FF0000"/>
+          <w:kern w:val="0"/>
+          <w:sz w:val="21"/>
+          <w:szCs w:val="21"/>
+          <w:lang w:eastAsia="en-IN"/>
+          <w14:ligatures w14:val="none"/>
+        </w:rPr>
+        <w:t>/</w:t>
+      </w:r>
+      <w:proofErr w:type="gramStart"/>
+      <w:r>
+        <w:rPr>
+          <w:rFonts w:ascii="Cascadia Code" w:eastAsia="Times New Roman" w:hAnsi="Cascadia Code" w:cs="Cascadia Code"/>
+          <w:color w:val="FF0000"/>
+          <w:kern w:val="0"/>
+          <w:sz w:val="21"/>
+          <w:szCs w:val="21"/>
+          <w:lang w:eastAsia="en-IN"/>
+          <w14:ligatures w14:val="none"/>
+        </w:rPr>
+        <w:t>/!import</w:t>
+      </w:r>
+      <w:proofErr w:type="gramEnd"/>
+      <w:r>
+        <w:rPr>
+          <w:rFonts w:ascii="Cascadia Code" w:eastAsia="Times New Roman" w:hAnsi="Cascadia Code" w:cs="Cascadia Code"/>
+          <w:color w:val="FF0000"/>
+          <w:kern w:val="0"/>
+          <w:sz w:val="21"/>
+          <w:szCs w:val="21"/>
+          <w:lang w:eastAsia="en-IN"/>
+          <w14:ligatures w14:val="none"/>
+        </w:rPr>
+        <w:t xml:space="preserve"> xyz, { x1, x2, x3 } from './module2.mjs'</w:t>
+      </w:r>
+    </w:p>
+    <w:p>
+      <w:pPr>
+        <w:shd w:val="clear" w:color="auto" w:fill="1F1F1F"/>
+        <w:spacing w:after="0" w:line="285" w:lineRule="atLeast"/>
+        <w:rPr>
+          <w:rFonts w:ascii="Cascadia Code" w:eastAsia="Times New Roman" w:hAnsi="Cascadia Code" w:cs="Cascadia Code"/>
+          <w:color w:val="FF0000"/>
+          <w:kern w:val="0"/>
+          <w:sz w:val="21"/>
+          <w:szCs w:val="21"/>
+          <w:lang w:eastAsia="en-IN"/>
+          <w14:ligatures w14:val="none"/>
+        </w:rPr>
+      </w:pPr>
+      <w:r>
+        <w:rPr>
+          <w:rFonts w:ascii="Cascadia Code" w:eastAsia="Times New Roman" w:hAnsi="Cascadia Code" w:cs="Cascadia Code"/>
+          <w:color w:val="FF0000"/>
+          <w:kern w:val="0"/>
+          <w:sz w:val="21"/>
+          <w:szCs w:val="21"/>
+          <w:lang w:eastAsia="en-IN"/>
+          <w14:ligatures w14:val="none"/>
+        </w:rPr>
+        <w:t>//!              ^^</w:t>
+      </w:r>
+    </w:p>
+    <w:p>
+      <w:pPr>
+        <w:shd w:val="clear" w:color="auto" w:fill="1F1F1F"/>
+        <w:spacing w:after="0" w:line="285" w:lineRule="atLeast"/>
+        <w:rPr>
+          <w:rFonts w:ascii="Cascadia Code" w:eastAsia="Times New Roman" w:hAnsi="Cascadia Code" w:cs="Cascadia Code"/>
+          <w:color w:val="FF0000"/>
+          <w:kern w:val="0"/>
+          <w:sz w:val="21"/>
+          <w:szCs w:val="21"/>
+          <w:lang w:eastAsia="en-IN"/>
+          <w14:ligatures w14:val="none"/>
+        </w:rPr>
+      </w:pPr>
+      <w:r>
+        <w:rPr>
+          <w:rFonts w:ascii="Cascadia Code" w:eastAsia="Times New Roman" w:hAnsi="Cascadia Code" w:cs="Cascadia Code"/>
+          <w:color w:val="FF0000"/>
+          <w:kern w:val="0"/>
+          <w:sz w:val="21"/>
+          <w:szCs w:val="21"/>
+          <w:lang w:eastAsia="en-IN"/>
+          <w14:ligatures w14:val="none"/>
+        </w:rPr>
+        <w:t>/</w:t>
+      </w:r>
+      <w:proofErr w:type="gramStart"/>
+      <w:r>
+        <w:rPr>
+          <w:rFonts w:ascii="Cascadia Code" w:eastAsia="Times New Roman" w:hAnsi="Cascadia Code" w:cs="Cascadia Code"/>
+          <w:color w:val="FF0000"/>
+          <w:kern w:val="0"/>
+          <w:sz w:val="21"/>
+          <w:szCs w:val="21"/>
+          <w:lang w:eastAsia="en-IN"/>
+          <w14:ligatures w14:val="none"/>
+        </w:rPr>
+        <w:t>/!</w:t>
+      </w:r>
+      <w:proofErr w:type="spellStart"/>
+      <w:r>
+        <w:rPr>
+          <w:rFonts w:ascii="Cascadia Code" w:eastAsia="Times New Roman" w:hAnsi="Cascadia Code" w:cs="Cascadia Code"/>
+          <w:color w:val="FF0000"/>
+          <w:kern w:val="0"/>
+          <w:sz w:val="21"/>
+          <w:szCs w:val="21"/>
+          <w:lang w:eastAsia="en-IN"/>
+          <w14:ligatures w14:val="none"/>
+        </w:rPr>
+        <w:t>SyntaxError</w:t>
+      </w:r>
+      <w:proofErr w:type="spellEnd"/>
+      <w:proofErr w:type="gramEnd"/>
+      <w:r>
+        <w:rPr>
+          <w:rFonts w:ascii="Cascadia Code" w:eastAsia="Times New Roman" w:hAnsi="Cascadia Code" w:cs="Cascadia Code"/>
+          <w:color w:val="FF0000"/>
+          <w:kern w:val="0"/>
+          <w:sz w:val="21"/>
+          <w:szCs w:val="21"/>
+          <w:lang w:eastAsia="en-IN"/>
+          <w14:ligatures w14:val="none"/>
+        </w:rPr>
+        <w:t>: The requested module './module2.mjs' does not provide an export named 'x1'</w:t>
+      </w:r>
+    </w:p>
+    <w:p>
+      <w:pPr>
+        <w:shd w:val="clear" w:color="auto" w:fill="1F1F1F"/>
+        <w:spacing w:after="0" w:line="285" w:lineRule="atLeast"/>
+        <w:rPr>
+          <w:rFonts w:ascii="Cascadia Code" w:eastAsia="Times New Roman" w:hAnsi="Cascadia Code" w:cs="Cascadia Code"/>
+          <w:color w:val="CCCCCC"/>
+          <w:kern w:val="0"/>
+          <w:sz w:val="21"/>
+          <w:szCs w:val="21"/>
+          <w:lang w:eastAsia="en-IN"/>
+          <w14:ligatures w14:val="none"/>
+        </w:rPr>
+      </w:pPr>
+      <w:r>
+        <w:rPr>
+          <w:rFonts w:ascii="Cascadia Code" w:eastAsia="Times New Roman" w:hAnsi="Cascadia Code" w:cs="Cascadia Code"/>
+          <w:color w:val="6A9955"/>
+          <w:kern w:val="0"/>
+          <w:sz w:val="21"/>
+          <w:szCs w:val="21"/>
+          <w:lang w:eastAsia="en-IN"/>
+          <w14:ligatures w14:val="none"/>
+        </w:rPr>
+        <w:t>//this will not work</w:t>
+      </w:r>
+    </w:p>
+    <w:p>
+      <w:pPr>
+        <w:shd w:val="clear" w:color="auto" w:fill="1F1F1F"/>
+        <w:spacing w:after="0" w:line="285" w:lineRule="atLeast"/>
+        <w:rPr>
+          <w:rFonts w:ascii="Cascadia Code" w:eastAsia="Times New Roman" w:hAnsi="Cascadia Code" w:cs="Cascadia Code"/>
+          <w:color w:val="CCCCCC"/>
+          <w:kern w:val="0"/>
+          <w:sz w:val="21"/>
+          <w:szCs w:val="21"/>
+          <w:lang w:eastAsia="en-IN"/>
+          <w14:ligatures w14:val="none"/>
+        </w:rPr>
+      </w:pPr>
+      <w:r>
+        <w:rPr>
+          <w:rFonts w:ascii="Cascadia Code" w:eastAsia="Times New Roman" w:hAnsi="Cascadia Code" w:cs="Cascadia Code"/>
+          <w:color w:val="6A9955"/>
+          <w:kern w:val="0"/>
+          <w:sz w:val="21"/>
+          <w:szCs w:val="21"/>
+          <w:lang w:eastAsia="en-IN"/>
+          <w14:ligatures w14:val="none"/>
+        </w:rPr>
+        <w:t>// console.log("a:"+x1);</w:t>
+      </w:r>
+    </w:p>
+    <w:p>
+      <w:pPr>
+        <w:shd w:val="clear" w:color="auto" w:fill="1F1F1F"/>
+        <w:spacing w:after="0" w:line="285" w:lineRule="atLeast"/>
+        <w:rPr>
+          <w:rFonts w:ascii="Cascadia Code" w:eastAsia="Times New Roman" w:hAnsi="Cascadia Code" w:cs="Cascadia Code"/>
+          <w:color w:val="CCCCCC"/>
+          <w:kern w:val="0"/>
+          <w:sz w:val="21"/>
+          <w:szCs w:val="21"/>
+          <w:lang w:eastAsia="en-IN"/>
+          <w14:ligatures w14:val="none"/>
+        </w:rPr>
+      </w:pPr>
+      <w:r>
+        <w:rPr>
+          <w:rFonts w:ascii="Cascadia Code" w:eastAsia="Times New Roman" w:hAnsi="Cascadia Code" w:cs="Cascadia Code"/>
+          <w:color w:val="6A9955"/>
+          <w:kern w:val="0"/>
+          <w:sz w:val="21"/>
+          <w:szCs w:val="21"/>
+          <w:lang w:eastAsia="en-IN"/>
+          <w14:ligatures w14:val="none"/>
+        </w:rPr>
+        <w:t>// console.log("b:"+x2);</w:t>
+      </w:r>
+    </w:p>
+    <w:p>
+      <w:pPr>
+        <w:shd w:val="clear" w:color="auto" w:fill="1F1F1F"/>
+        <w:spacing w:after="0" w:line="285" w:lineRule="atLeast"/>
+        <w:rPr>
+          <w:rFonts w:ascii="Cascadia Code" w:eastAsia="Times New Roman" w:hAnsi="Cascadia Code" w:cs="Cascadia Code"/>
+          <w:color w:val="CCCCCC"/>
+          <w:kern w:val="0"/>
+          <w:sz w:val="21"/>
+          <w:szCs w:val="21"/>
+          <w:lang w:eastAsia="en-IN"/>
+          <w14:ligatures w14:val="none"/>
+        </w:rPr>
+      </w:pPr>
+      <w:r>
+        <w:rPr>
+          <w:rFonts w:ascii="Cascadia Code" w:eastAsia="Times New Roman" w:hAnsi="Cascadia Code" w:cs="Cascadia Code"/>
+          <w:color w:val="6A9955"/>
+          <w:kern w:val="0"/>
+          <w:sz w:val="21"/>
+          <w:szCs w:val="21"/>
+          <w:lang w:eastAsia="en-IN"/>
+          <w14:ligatures w14:val="none"/>
+        </w:rPr>
+        <w:t>// console.log("c:"+x3);</w:t>
+      </w:r>
+    </w:p>
+    <w:p>
+      <w:pPr>
+        <w:shd w:val="clear" w:color="auto" w:fill="1F1F1F"/>
+        <w:spacing w:after="0" w:line="285" w:lineRule="atLeast"/>
+        <w:rPr>
+          <w:rFonts w:ascii="Cascadia Code" w:eastAsia="Times New Roman" w:hAnsi="Cascadia Code" w:cs="Cascadia Code"/>
+          <w:color w:val="CCCCCC"/>
+          <w:kern w:val="0"/>
+          <w:sz w:val="21"/>
+          <w:szCs w:val="21"/>
+          <w:lang w:eastAsia="en-IN"/>
+          <w14:ligatures w14:val="none"/>
+        </w:rPr>
+      </w:pPr>
+      <w:r>
+        <w:rPr>
+          <w:rFonts w:ascii="Cascadia Code" w:eastAsia="Times New Roman" w:hAnsi="Cascadia Code" w:cs="Cascadia Code"/>
+          <w:color w:val="6A9955"/>
+          <w:kern w:val="0"/>
+          <w:sz w:val="21"/>
+          <w:szCs w:val="21"/>
+          <w:lang w:eastAsia="en-IN"/>
+          <w14:ligatures w14:val="none"/>
+        </w:rPr>
+        <w:t>//console.log("d:"+xyz);</w:t>
+      </w:r>
+    </w:p>
+    <w:p>
+      <w:pPr>
+        <w:shd w:val="clear" w:color="auto" w:fill="1F1F1F"/>
+        <w:spacing w:after="240" w:line="285" w:lineRule="atLeast"/>
+        <w:rPr>
+          <w:rFonts w:ascii="Cascadia Code" w:eastAsia="Times New Roman" w:hAnsi="Cascadia Code" w:cs="Cascadia Code"/>
+          <w:color w:val="CCCCCC"/>
+          <w:kern w:val="0"/>
+          <w:sz w:val="21"/>
+          <w:szCs w:val="21"/>
+          <w:lang w:eastAsia="en-IN"/>
+          <w14:ligatures w14:val="none"/>
+        </w:rPr>
+      </w:pPr>
+    </w:p>
+    <w:p>
+      <w:pPr>
+        <w:shd w:val="clear" w:color="auto" w:fill="1F1F1F"/>
+        <w:spacing w:after="0" w:line="285" w:lineRule="atLeast"/>
+        <w:rPr>
+          <w:rFonts w:ascii="Cascadia Code" w:eastAsia="Times New Roman" w:hAnsi="Cascadia Code" w:cs="Cascadia Code"/>
+          <w:color w:val="CCCCCC"/>
+          <w:kern w:val="0"/>
+          <w:sz w:val="21"/>
+          <w:szCs w:val="21"/>
+          <w:lang w:eastAsia="en-IN"/>
+          <w14:ligatures w14:val="none"/>
+        </w:rPr>
+      </w:pPr>
+      <w:r>
+        <w:rPr>
+          <w:rFonts w:ascii="Cascadia Code" w:eastAsia="Times New Roman" w:hAnsi="Cascadia Code" w:cs="Cascadia Code"/>
+          <w:color w:val="9CDCFE"/>
+          <w:kern w:val="0"/>
+          <w:sz w:val="21"/>
+          <w:szCs w:val="21"/>
+          <w:lang w:eastAsia="en-IN"/>
+          <w14:ligatures w14:val="none"/>
+        </w:rPr>
+        <w:lastRenderedPageBreak/>
+        <w:t>console</w:t>
+      </w:r>
+      <w:r>
+        <w:rPr>
+          <w:rFonts w:ascii="Cascadia Code" w:eastAsia="Times New Roman" w:hAnsi="Cascadia Code" w:cs="Cascadia Code"/>
+          <w:color w:val="CCCCCC"/>
+          <w:kern w:val="0"/>
+          <w:sz w:val="21"/>
+          <w:szCs w:val="21"/>
+          <w:lang w:eastAsia="en-IN"/>
+          <w14:ligatures w14:val="none"/>
+        </w:rPr>
+        <w:t>.</w:t>
+      </w:r>
+      <w:r>
+        <w:rPr>
+          <w:rFonts w:ascii="Cascadia Code" w:eastAsia="Times New Roman" w:hAnsi="Cascadia Code" w:cs="Cascadia Code"/>
+          <w:color w:val="DCDCAA"/>
+          <w:kern w:val="0"/>
+          <w:sz w:val="21"/>
+          <w:szCs w:val="21"/>
+          <w:lang w:eastAsia="en-IN"/>
+          <w14:ligatures w14:val="none"/>
+        </w:rPr>
+        <w:t>log</w:t>
+      </w:r>
+      <w:r>
+        <w:rPr>
+          <w:rFonts w:ascii="Cascadia Code" w:eastAsia="Times New Roman" w:hAnsi="Cascadia Code" w:cs="Cascadia Code"/>
+          <w:color w:val="CCCCCC"/>
+          <w:kern w:val="0"/>
+          <w:sz w:val="21"/>
+          <w:szCs w:val="21"/>
+          <w:lang w:eastAsia="en-IN"/>
+          <w14:ligatures w14:val="none"/>
+        </w:rPr>
+        <w:t>(</w:t>
+      </w:r>
+      <w:r>
+        <w:rPr>
+          <w:rFonts w:ascii="Cascadia Code" w:eastAsia="Times New Roman" w:hAnsi="Cascadia Code" w:cs="Cascadia Code"/>
+          <w:color w:val="CE9178"/>
+          <w:kern w:val="0"/>
+          <w:sz w:val="21"/>
+          <w:szCs w:val="21"/>
+          <w:lang w:eastAsia="en-IN"/>
+          <w14:ligatures w14:val="none"/>
+        </w:rPr>
+        <w:t>"a:"</w:t>
+      </w:r>
+      <w:r>
+        <w:rPr>
+          <w:rFonts w:ascii="Cascadia Code" w:eastAsia="Times New Roman" w:hAnsi="Cascadia Code" w:cs="Cascadia Code"/>
+          <w:color w:val="D4D4D4"/>
+          <w:kern w:val="0"/>
+          <w:sz w:val="21"/>
+          <w:szCs w:val="21"/>
+          <w:lang w:eastAsia="en-IN"/>
+          <w14:ligatures w14:val="none"/>
+        </w:rPr>
+        <w:t>+</w:t>
+      </w:r>
+      <w:r>
+        <w:rPr>
+          <w:rFonts w:ascii="Cascadia Code" w:eastAsia="Times New Roman" w:hAnsi="Cascadia Code" w:cs="Cascadia Code"/>
+          <w:color w:val="4FC1FF"/>
+          <w:kern w:val="0"/>
+          <w:sz w:val="21"/>
+          <w:szCs w:val="21"/>
+          <w:lang w:eastAsia="en-IN"/>
+          <w14:ligatures w14:val="none"/>
+        </w:rPr>
+        <w:t>a</w:t>
+      </w:r>
+      <w:r>
+        <w:rPr>
+          <w:rFonts w:ascii="Cascadia Code" w:eastAsia="Times New Roman" w:hAnsi="Cascadia Code" w:cs="Cascadia Code"/>
+          <w:color w:val="CCCCCC"/>
+          <w:kern w:val="0"/>
+          <w:sz w:val="21"/>
+          <w:szCs w:val="21"/>
+          <w:lang w:eastAsia="en-IN"/>
+          <w14:ligatures w14:val="none"/>
+        </w:rPr>
+        <w:t>);</w:t>
+      </w:r>
+    </w:p>
+    <w:p>
+      <w:pPr>
+        <w:shd w:val="clear" w:color="auto" w:fill="1F1F1F"/>
+        <w:spacing w:after="0" w:line="285" w:lineRule="atLeast"/>
+        <w:rPr>
+          <w:rFonts w:ascii="Cascadia Code" w:eastAsia="Times New Roman" w:hAnsi="Cascadia Code" w:cs="Cascadia Code"/>
+          <w:color w:val="CCCCCC"/>
+          <w:kern w:val="0"/>
+          <w:sz w:val="21"/>
+          <w:szCs w:val="21"/>
+          <w:lang w:eastAsia="en-IN"/>
+          <w14:ligatures w14:val="none"/>
+        </w:rPr>
+      </w:pPr>
+      <w:r>
+        <w:rPr>
+          <w:rFonts w:ascii="Cascadia Code" w:eastAsia="Times New Roman" w:hAnsi="Cascadia Code" w:cs="Cascadia Code"/>
+          <w:color w:val="9CDCFE"/>
+          <w:kern w:val="0"/>
+          <w:sz w:val="21"/>
+          <w:szCs w:val="21"/>
+          <w:lang w:eastAsia="en-IN"/>
+          <w14:ligatures w14:val="none"/>
+        </w:rPr>
+        <w:t>console</w:t>
+      </w:r>
+      <w:r>
+        <w:rPr>
+          <w:rFonts w:ascii="Cascadia Code" w:eastAsia="Times New Roman" w:hAnsi="Cascadia Code" w:cs="Cascadia Code"/>
+          <w:color w:val="CCCCCC"/>
+          <w:kern w:val="0"/>
+          <w:sz w:val="21"/>
+          <w:szCs w:val="21"/>
+          <w:lang w:eastAsia="en-IN"/>
+          <w14:ligatures w14:val="none"/>
+        </w:rPr>
+        <w:t>.</w:t>
+      </w:r>
+      <w:r>
+        <w:rPr>
+          <w:rFonts w:ascii="Cascadia Code" w:eastAsia="Times New Roman" w:hAnsi="Cascadia Code" w:cs="Cascadia Code"/>
+          <w:color w:val="DCDCAA"/>
+          <w:kern w:val="0"/>
+          <w:sz w:val="21"/>
+          <w:szCs w:val="21"/>
+          <w:lang w:eastAsia="en-IN"/>
+          <w14:ligatures w14:val="none"/>
+        </w:rPr>
+        <w:t>log</w:t>
+      </w:r>
+      <w:r>
+        <w:rPr>
+          <w:rFonts w:ascii="Cascadia Code" w:eastAsia="Times New Roman" w:hAnsi="Cascadia Code" w:cs="Cascadia Code"/>
+          <w:color w:val="CCCCCC"/>
+          <w:kern w:val="0"/>
+          <w:sz w:val="21"/>
+          <w:szCs w:val="21"/>
+          <w:lang w:eastAsia="en-IN"/>
+          <w14:ligatures w14:val="none"/>
+        </w:rPr>
+        <w:t>(</w:t>
+      </w:r>
+      <w:r>
+        <w:rPr>
+          <w:rFonts w:ascii="Cascadia Code" w:eastAsia="Times New Roman" w:hAnsi="Cascadia Code" w:cs="Cascadia Code"/>
+          <w:color w:val="CE9178"/>
+          <w:kern w:val="0"/>
+          <w:sz w:val="21"/>
+          <w:szCs w:val="21"/>
+          <w:lang w:eastAsia="en-IN"/>
+          <w14:ligatures w14:val="none"/>
+        </w:rPr>
+        <w:t>"b:"</w:t>
+      </w:r>
+      <w:r>
+        <w:rPr>
+          <w:rFonts w:ascii="Cascadia Code" w:eastAsia="Times New Roman" w:hAnsi="Cascadia Code" w:cs="Cascadia Code"/>
+          <w:color w:val="D4D4D4"/>
+          <w:kern w:val="0"/>
+          <w:sz w:val="21"/>
+          <w:szCs w:val="21"/>
+          <w:lang w:eastAsia="en-IN"/>
+          <w14:ligatures w14:val="none"/>
+        </w:rPr>
+        <w:t>+</w:t>
+      </w:r>
+      <w:r>
+        <w:rPr>
+          <w:rFonts w:ascii="Cascadia Code" w:eastAsia="Times New Roman" w:hAnsi="Cascadia Code" w:cs="Cascadia Code"/>
+          <w:color w:val="4FC1FF"/>
+          <w:kern w:val="0"/>
+          <w:sz w:val="21"/>
+          <w:szCs w:val="21"/>
+          <w:lang w:eastAsia="en-IN"/>
+          <w14:ligatures w14:val="none"/>
+        </w:rPr>
+        <w:t>b</w:t>
+      </w:r>
+      <w:r>
+        <w:rPr>
+          <w:rFonts w:ascii="Cascadia Code" w:eastAsia="Times New Roman" w:hAnsi="Cascadia Code" w:cs="Cascadia Code"/>
+          <w:color w:val="CCCCCC"/>
+          <w:kern w:val="0"/>
+          <w:sz w:val="21"/>
+          <w:szCs w:val="21"/>
+          <w:lang w:eastAsia="en-IN"/>
+          <w14:ligatures w14:val="none"/>
+        </w:rPr>
+        <w:t>);</w:t>
+      </w:r>
+    </w:p>
+    <w:p>
+      <w:pPr>
+        <w:shd w:val="clear" w:color="auto" w:fill="1F1F1F"/>
+        <w:spacing w:after="0" w:line="285" w:lineRule="atLeast"/>
+        <w:rPr>
+          <w:rFonts w:ascii="Cascadia Code" w:eastAsia="Times New Roman" w:hAnsi="Cascadia Code" w:cs="Cascadia Code"/>
+          <w:color w:val="CCCCCC"/>
+          <w:kern w:val="0"/>
+          <w:sz w:val="21"/>
+          <w:szCs w:val="21"/>
+          <w:lang w:eastAsia="en-IN"/>
+          <w14:ligatures w14:val="none"/>
+        </w:rPr>
+      </w:pPr>
+      <w:r>
+        <w:rPr>
+          <w:rFonts w:ascii="Cascadia Code" w:eastAsia="Times New Roman" w:hAnsi="Cascadia Code" w:cs="Cascadia Code"/>
+          <w:color w:val="9CDCFE"/>
+          <w:kern w:val="0"/>
+          <w:sz w:val="21"/>
+          <w:szCs w:val="21"/>
+          <w:lang w:eastAsia="en-IN"/>
+          <w14:ligatures w14:val="none"/>
+        </w:rPr>
+        <w:t>console</w:t>
+      </w:r>
+      <w:r>
+        <w:rPr>
+          <w:rFonts w:ascii="Cascadia Code" w:eastAsia="Times New Roman" w:hAnsi="Cascadia Code" w:cs="Cascadia Code"/>
+          <w:color w:val="CCCCCC"/>
+          <w:kern w:val="0"/>
+          <w:sz w:val="21"/>
+          <w:szCs w:val="21"/>
+          <w:lang w:eastAsia="en-IN"/>
+          <w14:ligatures w14:val="none"/>
+        </w:rPr>
+        <w:t>.</w:t>
+      </w:r>
+      <w:r>
+        <w:rPr>
+          <w:rFonts w:ascii="Cascadia Code" w:eastAsia="Times New Roman" w:hAnsi="Cascadia Code" w:cs="Cascadia Code"/>
+          <w:color w:val="DCDCAA"/>
+          <w:kern w:val="0"/>
+          <w:sz w:val="21"/>
+          <w:szCs w:val="21"/>
+          <w:lang w:eastAsia="en-IN"/>
+          <w14:ligatures w14:val="none"/>
+        </w:rPr>
+        <w:t>log</w:t>
+      </w:r>
+      <w:r>
+        <w:rPr>
+          <w:rFonts w:ascii="Cascadia Code" w:eastAsia="Times New Roman" w:hAnsi="Cascadia Code" w:cs="Cascadia Code"/>
+          <w:color w:val="CCCCCC"/>
+          <w:kern w:val="0"/>
+          <w:sz w:val="21"/>
+          <w:szCs w:val="21"/>
+          <w:lang w:eastAsia="en-IN"/>
+          <w14:ligatures w14:val="none"/>
+        </w:rPr>
+        <w:t>(</w:t>
+      </w:r>
+      <w:r>
+        <w:rPr>
+          <w:rFonts w:ascii="Cascadia Code" w:eastAsia="Times New Roman" w:hAnsi="Cascadia Code" w:cs="Cascadia Code"/>
+          <w:color w:val="CE9178"/>
+          <w:kern w:val="0"/>
+          <w:sz w:val="21"/>
+          <w:szCs w:val="21"/>
+          <w:lang w:eastAsia="en-IN"/>
+          <w14:ligatures w14:val="none"/>
+        </w:rPr>
+        <w:t>"c:"</w:t>
+      </w:r>
+      <w:r>
+        <w:rPr>
+          <w:rFonts w:ascii="Cascadia Code" w:eastAsia="Times New Roman" w:hAnsi="Cascadia Code" w:cs="Cascadia Code"/>
+          <w:color w:val="D4D4D4"/>
+          <w:kern w:val="0"/>
+          <w:sz w:val="21"/>
+          <w:szCs w:val="21"/>
+          <w:lang w:eastAsia="en-IN"/>
+          <w14:ligatures w14:val="none"/>
+        </w:rPr>
+        <w:t>+</w:t>
+      </w:r>
+      <w:r>
+        <w:rPr>
+          <w:rFonts w:ascii="Cascadia Code" w:eastAsia="Times New Roman" w:hAnsi="Cascadia Code" w:cs="Cascadia Code"/>
+          <w:color w:val="4FC1FF"/>
+          <w:kern w:val="0"/>
+          <w:sz w:val="21"/>
+          <w:szCs w:val="21"/>
+          <w:lang w:eastAsia="en-IN"/>
+          <w14:ligatures w14:val="none"/>
+        </w:rPr>
+        <w:t>c</w:t>
+      </w:r>
+      <w:r>
+        <w:rPr>
+          <w:rFonts w:ascii="Cascadia Code" w:eastAsia="Times New Roman" w:hAnsi="Cascadia Code" w:cs="Cascadia Code"/>
+          <w:color w:val="CCCCCC"/>
+          <w:kern w:val="0"/>
+          <w:sz w:val="21"/>
+          <w:szCs w:val="21"/>
+          <w:lang w:eastAsia="en-IN"/>
+          <w14:ligatures w14:val="none"/>
+        </w:rPr>
+        <w:t>);</w:t>
+      </w:r>
+    </w:p>
+    <w:p>
+      <w:pPr>
+        <w:shd w:val="clear" w:color="auto" w:fill="1F1F1F"/>
+        <w:spacing w:after="0" w:line="285" w:lineRule="atLeast"/>
+        <w:rPr>
+          <w:rFonts w:ascii="Cascadia Code" w:eastAsia="Times New Roman" w:hAnsi="Cascadia Code" w:cs="Cascadia Code"/>
+          <w:color w:val="CCCCCC"/>
+          <w:kern w:val="0"/>
+          <w:sz w:val="21"/>
+          <w:szCs w:val="21"/>
+          <w:lang w:eastAsia="en-IN"/>
+          <w14:ligatures w14:val="none"/>
+        </w:rPr>
+      </w:pPr>
+      <w:r>
+        <w:rPr>
+          <w:rFonts w:ascii="Cascadia Code" w:eastAsia="Times New Roman" w:hAnsi="Cascadia Code" w:cs="Cascadia Code"/>
+          <w:color w:val="9CDCFE"/>
+          <w:kern w:val="0"/>
+          <w:sz w:val="21"/>
+          <w:szCs w:val="21"/>
+          <w:lang w:eastAsia="en-IN"/>
+          <w14:ligatures w14:val="none"/>
+        </w:rPr>
+        <w:t>console</w:t>
+      </w:r>
+      <w:r>
+        <w:rPr>
+          <w:rFonts w:ascii="Cascadia Code" w:eastAsia="Times New Roman" w:hAnsi="Cascadia Code" w:cs="Cascadia Code"/>
+          <w:color w:val="CCCCCC"/>
+          <w:kern w:val="0"/>
+          <w:sz w:val="21"/>
+          <w:szCs w:val="21"/>
+          <w:lang w:eastAsia="en-IN"/>
+          <w14:ligatures w14:val="none"/>
+        </w:rPr>
+        <w:t>.</w:t>
+      </w:r>
+      <w:r>
+        <w:rPr>
+          <w:rFonts w:ascii="Cascadia Code" w:eastAsia="Times New Roman" w:hAnsi="Cascadia Code" w:cs="Cascadia Code"/>
+          <w:color w:val="DCDCAA"/>
+          <w:kern w:val="0"/>
+          <w:sz w:val="21"/>
+          <w:szCs w:val="21"/>
+          <w:lang w:eastAsia="en-IN"/>
+          <w14:ligatures w14:val="none"/>
+        </w:rPr>
+        <w:t>log</w:t>
+      </w:r>
+      <w:r>
+        <w:rPr>
+          <w:rFonts w:ascii="Cascadia Code" w:eastAsia="Times New Roman" w:hAnsi="Cascadia Code" w:cs="Cascadia Code"/>
+          <w:color w:val="CCCCCC"/>
+          <w:kern w:val="0"/>
+          <w:sz w:val="21"/>
+          <w:szCs w:val="21"/>
+          <w:lang w:eastAsia="en-IN"/>
+          <w14:ligatures w14:val="none"/>
+        </w:rPr>
+        <w:t>(</w:t>
+      </w:r>
+      <w:r>
+        <w:rPr>
+          <w:rFonts w:ascii="Cascadia Code" w:eastAsia="Times New Roman" w:hAnsi="Cascadia Code" w:cs="Cascadia Code"/>
+          <w:color w:val="CE9178"/>
+          <w:kern w:val="0"/>
+          <w:sz w:val="21"/>
+          <w:szCs w:val="21"/>
+          <w:lang w:eastAsia="en-IN"/>
+          <w14:ligatures w14:val="none"/>
+        </w:rPr>
+        <w:t>"d:"</w:t>
+      </w:r>
+      <w:r>
+        <w:rPr>
+          <w:rFonts w:ascii="Cascadia Code" w:eastAsia="Times New Roman" w:hAnsi="Cascadia Code" w:cs="Cascadia Code"/>
+          <w:color w:val="D4D4D4"/>
+          <w:kern w:val="0"/>
+          <w:sz w:val="21"/>
+          <w:szCs w:val="21"/>
+          <w:lang w:eastAsia="en-IN"/>
+          <w14:ligatures w14:val="none"/>
+        </w:rPr>
+        <w:t>+</w:t>
+      </w:r>
+      <w:r>
+        <w:rPr>
+          <w:rFonts w:ascii="Cascadia Code" w:eastAsia="Times New Roman" w:hAnsi="Cascadia Code" w:cs="Cascadia Code"/>
+          <w:color w:val="4FC1FF"/>
+          <w:kern w:val="0"/>
+          <w:sz w:val="21"/>
+          <w:szCs w:val="21"/>
+          <w:lang w:eastAsia="en-IN"/>
+          <w14:ligatures w14:val="none"/>
+        </w:rPr>
+        <w:t>xyz</w:t>
+      </w:r>
+      <w:r>
+        <w:rPr>
+          <w:rFonts w:ascii="Cascadia Code" w:eastAsia="Times New Roman" w:hAnsi="Cascadia Code" w:cs="Cascadia Code"/>
+          <w:color w:val="CCCCCC"/>
+          <w:kern w:val="0"/>
+          <w:sz w:val="21"/>
+          <w:szCs w:val="21"/>
+          <w:lang w:eastAsia="en-IN"/>
+          <w14:ligatures w14:val="none"/>
+        </w:rPr>
+        <w:t>);</w:t>
+      </w:r>
+    </w:p>
+    <w:p/>
+    <w:p>
+      <w:r>
+        <w:t>output:</w:t>
+      </w:r>
+    </w:p>
+    <w:p>
+      <w:pPr>
+        <w:spacing w:after="0"/>
+        <w:rPr>
+          <w:b/>
+          <w:bCs/>
+        </w:rPr>
+      </w:pPr>
+      <w:r>
+        <w:tab/>
+      </w:r>
+      <w:r>
+        <w:tab/>
+      </w:r>
+      <w:r>
+        <w:rPr>
+          <w:b/>
+          <w:bCs/>
+        </w:rPr>
+        <w:t>React/my-app1 (main)</w:t>
+      </w:r>
+    </w:p>
+    <w:p>
+      <w:pPr>
+        <w:spacing w:after="0"/>
+        <w:ind w:left="1440"/>
+        <w:rPr>
+          <w:b/>
+          <w:bCs/>
+        </w:rPr>
+      </w:pPr>
+      <w:r>
+        <w:rPr>
+          <w:b/>
+          <w:bCs/>
+        </w:rPr>
+        <w:t>$ node ./</w:t>
+      </w:r>
+      <w:proofErr w:type="spellStart"/>
+      <w:r>
+        <w:rPr>
+          <w:b/>
+          <w:bCs/>
+        </w:rPr>
+        <w:t>src</w:t>
+      </w:r>
+      <w:proofErr w:type="spellEnd"/>
+      <w:r>
+        <w:rPr>
+          <w:b/>
+          <w:bCs/>
+        </w:rPr>
+        <w:t>/module1.mjs</w:t>
+      </w:r>
+    </w:p>
+    <w:p>
+      <w:pPr>
+        <w:spacing w:after="0"/>
+        <w:ind w:left="1440"/>
+        <w:rPr>
+          <w:b/>
+          <w:bCs/>
+        </w:rPr>
+      </w:pPr>
+      <w:proofErr w:type="gramStart"/>
+      <w:r>
+        <w:rPr>
+          <w:b/>
+          <w:bCs/>
+        </w:rPr>
+        <w:t>a:suraj</w:t>
+      </w:r>
+      <w:proofErr w:type="gramEnd"/>
+    </w:p>
+    <w:p>
+      <w:pPr>
+        <w:spacing w:after="0"/>
+        <w:ind w:left="1440"/>
+        <w:rPr>
+          <w:b/>
+          <w:bCs/>
+        </w:rPr>
+      </w:pPr>
+      <w:proofErr w:type="gramStart"/>
+      <w:r>
+        <w:rPr>
+          <w:b/>
+          <w:bCs/>
+        </w:rPr>
+        <w:t>b:adarsh</w:t>
+      </w:r>
+      <w:proofErr w:type="gramEnd"/>
+    </w:p>
+    <w:p>
+      <w:pPr>
+        <w:spacing w:after="0"/>
+        <w:ind w:left="1440"/>
+        <w:rPr>
+          <w:b/>
+          <w:bCs/>
+        </w:rPr>
+      </w:pPr>
+      <w:proofErr w:type="gramStart"/>
+      <w:r>
+        <w:rPr>
+          <w:b/>
+          <w:bCs/>
+        </w:rPr>
+        <w:t>c:shubh</w:t>
+      </w:r>
+      <w:proofErr w:type="gramEnd"/>
+    </w:p>
+    <w:p>
+      <w:pPr>
+        <w:spacing w:after="0"/>
+        <w:ind w:left="1440"/>
+        <w:rPr>
+          <w:b/>
+          <w:bCs/>
+        </w:rPr>
+      </w:pPr>
+      <w:proofErr w:type="gramStart"/>
+      <w:r>
+        <w:rPr>
+          <w:b/>
+          <w:bCs/>
+        </w:rPr>
+        <w:t>d:sonya</w:t>
+      </w:r>
+      <w:proofErr w:type="gramEnd"/>
+    </w:p>
     <w:sectPr>
       <w:pgSz w:w="11906" w:h="16838"/>
       <w:pgMar w:top="284" w:right="284" w:bottom="284" w:left="284" w:header="709" w:footer="709" w:gutter="0"/>
@@ -11294,6 +13574,7 @@
   <w:style w:type="character" w:default="1" w:styleId="DefaultParagraphFont">
     <w:name w:val="Default Paragraph Font"/>
     <w:uiPriority w:val="1"/>
+    <w:semiHidden/>
     <w:unhideWhenUsed/>
   </w:style>
   <w:style w:type="table" w:default="1" w:styleId="TableNormal">

</xml_diff>

<commit_message>
word count its length and preview added
</commit_message>
<xml_diff>
--- a/React Js.docx
+++ b/React Js.docx
@@ -2292,7 +2292,7 @@
           <w:color w:val="70AD47" w:themeColor="accent6"/>
         </w:rPr>
         <w:drawing>
-          <wp:inline distT="0" distB="0" distL="0" distR="0" wp14:anchorId="603E2E14" wp14:editId="2DC94D5B">
+          <wp:inline distT="0" distB="0" distL="0" distR="0" wp14:anchorId="603E2E14" wp14:editId="37918075">
             <wp:extent cx="1825148" cy="1177290"/>
             <wp:effectExtent l="0" t="0" r="3810" b="3810"/>
             <wp:docPr id="953565764" name="Picture 1"/>
@@ -30011,6 +30011,4013 @@
           <w:tab w:val="left" w:pos="925"/>
         </w:tabs>
       </w:pPr>
+      <w:r>
+        <w:lastRenderedPageBreak/>
+        <w:t>Using state adding word count and character length preview.</w:t>
+      </w:r>
+    </w:p>
+    <w:p>
+      <w:pPr>
+        <w:shd w:val="clear" w:color="auto" w:fill="1F1F1F"/>
+        <w:spacing w:after="0" w:line="285" w:lineRule="atLeast"/>
+        <w:rPr>
+          <w:rFonts w:ascii="Cascadia Code" w:eastAsia="Times New Roman" w:hAnsi="Cascadia Code" w:cs="Cascadia Code"/>
+          <w:color w:val="CCCCCC"/>
+          <w:kern w:val="0"/>
+          <w:sz w:val="21"/>
+          <w:szCs w:val="21"/>
+          <w:lang w:eastAsia="en-IN"/>
+          <w14:ligatures w14:val="none"/>
+        </w:rPr>
+      </w:pPr>
+      <w:r>
+        <w:rPr>
+          <w:rFonts w:ascii="Cascadia Code" w:eastAsia="Times New Roman" w:hAnsi="Cascadia Code" w:cs="Cascadia Code"/>
+          <w:color w:val="9CDCFE"/>
+          <w:kern w:val="0"/>
+          <w:sz w:val="21"/>
+          <w:szCs w:val="21"/>
+          <w:lang w:eastAsia="en-IN"/>
+          <w14:ligatures w14:val="none"/>
+        </w:rPr>
+        <w:t>React</w:t>
+      </w:r>
+      <w:r>
+        <w:rPr>
+          <w:rFonts w:ascii="Cascadia Code" w:eastAsia="Times New Roman" w:hAnsi="Cascadia Code" w:cs="Cascadia Code"/>
+          <w:color w:val="CCCCCC"/>
+          <w:kern w:val="0"/>
+          <w:sz w:val="21"/>
+          <w:szCs w:val="21"/>
+          <w:lang w:eastAsia="en-IN"/>
+          <w14:ligatures w14:val="none"/>
+        </w:rPr>
+        <w:t xml:space="preserve">, </w:t>
+      </w:r>
+      <w:proofErr w:type="gramStart"/>
+      <w:r>
+        <w:rPr>
+          <w:rFonts w:ascii="Cascadia Code" w:eastAsia="Times New Roman" w:hAnsi="Cascadia Code" w:cs="Cascadia Code"/>
+          <w:color w:val="CCCCCC"/>
+          <w:kern w:val="0"/>
+          <w:sz w:val="21"/>
+          <w:szCs w:val="21"/>
+          <w:lang w:eastAsia="en-IN"/>
+          <w14:ligatures w14:val="none"/>
+        </w:rPr>
+        <w:t xml:space="preserve">{ </w:t>
+      </w:r>
+      <w:proofErr w:type="spellStart"/>
+      <w:r>
+        <w:rPr>
+          <w:rFonts w:ascii="Cascadia Code" w:eastAsia="Times New Roman" w:hAnsi="Cascadia Code" w:cs="Cascadia Code"/>
+          <w:color w:val="9CDCFE"/>
+          <w:kern w:val="0"/>
+          <w:sz w:val="21"/>
+          <w:szCs w:val="21"/>
+          <w:lang w:eastAsia="en-IN"/>
+          <w14:ligatures w14:val="none"/>
+        </w:rPr>
+        <w:t>useState</w:t>
+      </w:r>
+      <w:proofErr w:type="spellEnd"/>
+      <w:proofErr w:type="gramEnd"/>
+      <w:r>
+        <w:rPr>
+          <w:rFonts w:ascii="Cascadia Code" w:eastAsia="Times New Roman" w:hAnsi="Cascadia Code" w:cs="Cascadia Code"/>
+          <w:color w:val="CCCCCC"/>
+          <w:kern w:val="0"/>
+          <w:sz w:val="21"/>
+          <w:szCs w:val="21"/>
+          <w:lang w:eastAsia="en-IN"/>
+          <w14:ligatures w14:val="none"/>
+        </w:rPr>
+        <w:t xml:space="preserve"> } </w:t>
+      </w:r>
+      <w:r>
+        <w:rPr>
+          <w:rFonts w:ascii="Cascadia Code" w:eastAsia="Times New Roman" w:hAnsi="Cascadia Code" w:cs="Cascadia Code"/>
+          <w:color w:val="C586C0"/>
+          <w:kern w:val="0"/>
+          <w:sz w:val="21"/>
+          <w:szCs w:val="21"/>
+          <w:lang w:eastAsia="en-IN"/>
+          <w14:ligatures w14:val="none"/>
+        </w:rPr>
+        <w:t>from</w:t>
+      </w:r>
+      <w:r>
+        <w:rPr>
+          <w:rFonts w:ascii="Cascadia Code" w:eastAsia="Times New Roman" w:hAnsi="Cascadia Code" w:cs="Cascadia Code"/>
+          <w:color w:val="CCCCCC"/>
+          <w:kern w:val="0"/>
+          <w:sz w:val="21"/>
+          <w:szCs w:val="21"/>
+          <w:lang w:eastAsia="en-IN"/>
+          <w14:ligatures w14:val="none"/>
+        </w:rPr>
+        <w:t xml:space="preserve"> </w:t>
+      </w:r>
+      <w:r>
+        <w:rPr>
+          <w:rFonts w:ascii="Cascadia Code" w:eastAsia="Times New Roman" w:hAnsi="Cascadia Code" w:cs="Cascadia Code"/>
+          <w:color w:val="CE9178"/>
+          <w:kern w:val="0"/>
+          <w:sz w:val="21"/>
+          <w:szCs w:val="21"/>
+          <w:lang w:eastAsia="en-IN"/>
+          <w14:ligatures w14:val="none"/>
+        </w:rPr>
+        <w:t>'react'</w:t>
+      </w:r>
+    </w:p>
+    <w:p>
+      <w:pPr>
+        <w:shd w:val="clear" w:color="auto" w:fill="1F1F1F"/>
+        <w:spacing w:after="0" w:line="285" w:lineRule="atLeast"/>
+        <w:rPr>
+          <w:rFonts w:ascii="Cascadia Code" w:eastAsia="Times New Roman" w:hAnsi="Cascadia Code" w:cs="Cascadia Code"/>
+          <w:color w:val="CCCCCC"/>
+          <w:kern w:val="0"/>
+          <w:sz w:val="21"/>
+          <w:szCs w:val="21"/>
+          <w:lang w:eastAsia="en-IN"/>
+          <w14:ligatures w14:val="none"/>
+        </w:rPr>
+      </w:pPr>
+    </w:p>
+    <w:p>
+      <w:pPr>
+        <w:shd w:val="clear" w:color="auto" w:fill="1F1F1F"/>
+        <w:spacing w:after="0" w:line="285" w:lineRule="atLeast"/>
+        <w:rPr>
+          <w:rFonts w:ascii="Cascadia Code" w:eastAsia="Times New Roman" w:hAnsi="Cascadia Code" w:cs="Cascadia Code"/>
+          <w:color w:val="CCCCCC"/>
+          <w:kern w:val="0"/>
+          <w:sz w:val="21"/>
+          <w:szCs w:val="21"/>
+          <w:lang w:eastAsia="en-IN"/>
+          <w14:ligatures w14:val="none"/>
+        </w:rPr>
+      </w:pPr>
+      <w:r>
+        <w:rPr>
+          <w:rFonts w:ascii="Cascadia Code" w:eastAsia="Times New Roman" w:hAnsi="Cascadia Code" w:cs="Cascadia Code"/>
+          <w:color w:val="C586C0"/>
+          <w:kern w:val="0"/>
+          <w:sz w:val="21"/>
+          <w:szCs w:val="21"/>
+          <w:lang w:eastAsia="en-IN"/>
+          <w14:ligatures w14:val="none"/>
+        </w:rPr>
+        <w:t>export</w:t>
+      </w:r>
+      <w:r>
+        <w:rPr>
+          <w:rFonts w:ascii="Cascadia Code" w:eastAsia="Times New Roman" w:hAnsi="Cascadia Code" w:cs="Cascadia Code"/>
+          <w:color w:val="CCCCCC"/>
+          <w:kern w:val="0"/>
+          <w:sz w:val="21"/>
+          <w:szCs w:val="21"/>
+          <w:lang w:eastAsia="en-IN"/>
+          <w14:ligatures w14:val="none"/>
+        </w:rPr>
+        <w:t xml:space="preserve"> </w:t>
+      </w:r>
+      <w:r>
+        <w:rPr>
+          <w:rFonts w:ascii="Cascadia Code" w:eastAsia="Times New Roman" w:hAnsi="Cascadia Code" w:cs="Cascadia Code"/>
+          <w:color w:val="C586C0"/>
+          <w:kern w:val="0"/>
+          <w:sz w:val="21"/>
+          <w:szCs w:val="21"/>
+          <w:lang w:eastAsia="en-IN"/>
+          <w14:ligatures w14:val="none"/>
+        </w:rPr>
+        <w:t>default</w:t>
+      </w:r>
+      <w:r>
+        <w:rPr>
+          <w:rFonts w:ascii="Cascadia Code" w:eastAsia="Times New Roman" w:hAnsi="Cascadia Code" w:cs="Cascadia Code"/>
+          <w:color w:val="CCCCCC"/>
+          <w:kern w:val="0"/>
+          <w:sz w:val="21"/>
+          <w:szCs w:val="21"/>
+          <w:lang w:eastAsia="en-IN"/>
+          <w14:ligatures w14:val="none"/>
+        </w:rPr>
+        <w:t xml:space="preserve"> </w:t>
+      </w:r>
+      <w:r>
+        <w:rPr>
+          <w:rFonts w:ascii="Cascadia Code" w:eastAsia="Times New Roman" w:hAnsi="Cascadia Code" w:cs="Cascadia Code"/>
+          <w:color w:val="569CD6"/>
+          <w:kern w:val="0"/>
+          <w:sz w:val="21"/>
+          <w:szCs w:val="21"/>
+          <w:lang w:eastAsia="en-IN"/>
+          <w14:ligatures w14:val="none"/>
+        </w:rPr>
+        <w:t>function</w:t>
+      </w:r>
+      <w:r>
+        <w:rPr>
+          <w:rFonts w:ascii="Cascadia Code" w:eastAsia="Times New Roman" w:hAnsi="Cascadia Code" w:cs="Cascadia Code"/>
+          <w:color w:val="CCCCCC"/>
+          <w:kern w:val="0"/>
+          <w:sz w:val="21"/>
+          <w:szCs w:val="21"/>
+          <w:lang w:eastAsia="en-IN"/>
+          <w14:ligatures w14:val="none"/>
+        </w:rPr>
+        <w:t xml:space="preserve"> </w:t>
+      </w:r>
+      <w:proofErr w:type="spellStart"/>
+      <w:r>
+        <w:rPr>
+          <w:rFonts w:ascii="Cascadia Code" w:eastAsia="Times New Roman" w:hAnsi="Cascadia Code" w:cs="Cascadia Code"/>
+          <w:color w:val="DCDCAA"/>
+          <w:kern w:val="0"/>
+          <w:sz w:val="21"/>
+          <w:szCs w:val="21"/>
+          <w:lang w:eastAsia="en-IN"/>
+          <w14:ligatures w14:val="none"/>
+        </w:rPr>
+        <w:t>TextForm</w:t>
+      </w:r>
+      <w:proofErr w:type="spellEnd"/>
+      <w:r>
+        <w:rPr>
+          <w:rFonts w:ascii="Cascadia Code" w:eastAsia="Times New Roman" w:hAnsi="Cascadia Code" w:cs="Cascadia Code"/>
+          <w:color w:val="CCCCCC"/>
+          <w:kern w:val="0"/>
+          <w:sz w:val="21"/>
+          <w:szCs w:val="21"/>
+          <w:lang w:eastAsia="en-IN"/>
+          <w14:ligatures w14:val="none"/>
+        </w:rPr>
+        <w:t>(</w:t>
+      </w:r>
+      <w:r>
+        <w:rPr>
+          <w:rFonts w:ascii="Cascadia Code" w:eastAsia="Times New Roman" w:hAnsi="Cascadia Code" w:cs="Cascadia Code"/>
+          <w:color w:val="9CDCFE"/>
+          <w:kern w:val="0"/>
+          <w:sz w:val="21"/>
+          <w:szCs w:val="21"/>
+          <w:lang w:eastAsia="en-IN"/>
+          <w14:ligatures w14:val="none"/>
+        </w:rPr>
+        <w:t>prop</w:t>
+      </w:r>
+      <w:r>
+        <w:rPr>
+          <w:rFonts w:ascii="Cascadia Code" w:eastAsia="Times New Roman" w:hAnsi="Cascadia Code" w:cs="Cascadia Code"/>
+          <w:color w:val="CCCCCC"/>
+          <w:kern w:val="0"/>
+          <w:sz w:val="21"/>
+          <w:szCs w:val="21"/>
+          <w:lang w:eastAsia="en-IN"/>
+          <w14:ligatures w14:val="none"/>
+        </w:rPr>
+        <w:t>) {</w:t>
+      </w:r>
+    </w:p>
+    <w:p>
+      <w:pPr>
+        <w:shd w:val="clear" w:color="auto" w:fill="1F1F1F"/>
+        <w:spacing w:after="0" w:line="285" w:lineRule="atLeast"/>
+        <w:rPr>
+          <w:rFonts w:ascii="Cascadia Code" w:eastAsia="Times New Roman" w:hAnsi="Cascadia Code" w:cs="Cascadia Code"/>
+          <w:color w:val="CCCCCC"/>
+          <w:kern w:val="0"/>
+          <w:sz w:val="21"/>
+          <w:szCs w:val="21"/>
+          <w:lang w:eastAsia="en-IN"/>
+          <w14:ligatures w14:val="none"/>
+        </w:rPr>
+      </w:pPr>
+      <w:r>
+        <w:rPr>
+          <w:rFonts w:ascii="Cascadia Code" w:eastAsia="Times New Roman" w:hAnsi="Cascadia Code" w:cs="Cascadia Code"/>
+          <w:color w:val="CCCCCC"/>
+          <w:kern w:val="0"/>
+          <w:sz w:val="21"/>
+          <w:szCs w:val="21"/>
+          <w:lang w:eastAsia="en-IN"/>
+          <w14:ligatures w14:val="none"/>
+        </w:rPr>
+        <w:t xml:space="preserve">    </w:t>
+      </w:r>
+      <w:r>
+        <w:rPr>
+          <w:rFonts w:ascii="Cascadia Code" w:eastAsia="Times New Roman" w:hAnsi="Cascadia Code" w:cs="Cascadia Code"/>
+          <w:color w:val="569CD6"/>
+          <w:kern w:val="0"/>
+          <w:sz w:val="21"/>
+          <w:szCs w:val="21"/>
+          <w:lang w:eastAsia="en-IN"/>
+          <w14:ligatures w14:val="none"/>
+        </w:rPr>
+        <w:t>function</w:t>
+      </w:r>
+      <w:r>
+        <w:rPr>
+          <w:rFonts w:ascii="Cascadia Code" w:eastAsia="Times New Roman" w:hAnsi="Cascadia Code" w:cs="Cascadia Code"/>
+          <w:color w:val="CCCCCC"/>
+          <w:kern w:val="0"/>
+          <w:sz w:val="21"/>
+          <w:szCs w:val="21"/>
+          <w:lang w:eastAsia="en-IN"/>
+          <w14:ligatures w14:val="none"/>
+        </w:rPr>
+        <w:t xml:space="preserve"> </w:t>
+      </w:r>
+      <w:proofErr w:type="spellStart"/>
+      <w:proofErr w:type="gramStart"/>
+      <w:r>
+        <w:rPr>
+          <w:rFonts w:ascii="Cascadia Code" w:eastAsia="Times New Roman" w:hAnsi="Cascadia Code" w:cs="Cascadia Code"/>
+          <w:color w:val="DCDCAA"/>
+          <w:kern w:val="0"/>
+          <w:sz w:val="21"/>
+          <w:szCs w:val="21"/>
+          <w:lang w:eastAsia="en-IN"/>
+          <w14:ligatures w14:val="none"/>
+        </w:rPr>
+        <w:t>onClickUpper</w:t>
+      </w:r>
+      <w:proofErr w:type="spellEnd"/>
+      <w:r>
+        <w:rPr>
+          <w:rFonts w:ascii="Cascadia Code" w:eastAsia="Times New Roman" w:hAnsi="Cascadia Code" w:cs="Cascadia Code"/>
+          <w:color w:val="CCCCCC"/>
+          <w:kern w:val="0"/>
+          <w:sz w:val="21"/>
+          <w:szCs w:val="21"/>
+          <w:lang w:eastAsia="en-IN"/>
+          <w14:ligatures w14:val="none"/>
+        </w:rPr>
+        <w:t>(</w:t>
+      </w:r>
+      <w:proofErr w:type="gramEnd"/>
+      <w:r>
+        <w:rPr>
+          <w:rFonts w:ascii="Cascadia Code" w:eastAsia="Times New Roman" w:hAnsi="Cascadia Code" w:cs="Cascadia Code"/>
+          <w:color w:val="CCCCCC"/>
+          <w:kern w:val="0"/>
+          <w:sz w:val="21"/>
+          <w:szCs w:val="21"/>
+          <w:lang w:eastAsia="en-IN"/>
+          <w14:ligatures w14:val="none"/>
+        </w:rPr>
+        <w:t>) {</w:t>
+      </w:r>
+    </w:p>
+    <w:p>
+      <w:pPr>
+        <w:shd w:val="clear" w:color="auto" w:fill="1F1F1F"/>
+        <w:spacing w:after="0" w:line="285" w:lineRule="atLeast"/>
+        <w:rPr>
+          <w:rFonts w:ascii="Cascadia Code" w:eastAsia="Times New Roman" w:hAnsi="Cascadia Code" w:cs="Cascadia Code"/>
+          <w:color w:val="CCCCCC"/>
+          <w:kern w:val="0"/>
+          <w:sz w:val="21"/>
+          <w:szCs w:val="21"/>
+          <w:lang w:eastAsia="en-IN"/>
+          <w14:ligatures w14:val="none"/>
+        </w:rPr>
+      </w:pPr>
+      <w:r>
+        <w:rPr>
+          <w:rFonts w:ascii="Cascadia Code" w:eastAsia="Times New Roman" w:hAnsi="Cascadia Code" w:cs="Cascadia Code"/>
+          <w:color w:val="CCCCCC"/>
+          <w:kern w:val="0"/>
+          <w:sz w:val="21"/>
+          <w:szCs w:val="21"/>
+          <w:lang w:eastAsia="en-IN"/>
+          <w14:ligatures w14:val="none"/>
+        </w:rPr>
+        <w:t xml:space="preserve">        </w:t>
+      </w:r>
+      <w:r>
+        <w:rPr>
+          <w:rFonts w:ascii="Cascadia Code" w:eastAsia="Times New Roman" w:hAnsi="Cascadia Code" w:cs="Cascadia Code"/>
+          <w:color w:val="569CD6"/>
+          <w:kern w:val="0"/>
+          <w:sz w:val="21"/>
+          <w:szCs w:val="21"/>
+          <w:lang w:eastAsia="en-IN"/>
+          <w14:ligatures w14:val="none"/>
+        </w:rPr>
+        <w:t>let</w:t>
+      </w:r>
+      <w:r>
+        <w:rPr>
+          <w:rFonts w:ascii="Cascadia Code" w:eastAsia="Times New Roman" w:hAnsi="Cascadia Code" w:cs="Cascadia Code"/>
+          <w:color w:val="CCCCCC"/>
+          <w:kern w:val="0"/>
+          <w:sz w:val="21"/>
+          <w:szCs w:val="21"/>
+          <w:lang w:eastAsia="en-IN"/>
+          <w14:ligatures w14:val="none"/>
+        </w:rPr>
+        <w:t xml:space="preserve"> </w:t>
+      </w:r>
+      <w:proofErr w:type="spellStart"/>
+      <w:r>
+        <w:rPr>
+          <w:rFonts w:ascii="Cascadia Code" w:eastAsia="Times New Roman" w:hAnsi="Cascadia Code" w:cs="Cascadia Code"/>
+          <w:color w:val="9CDCFE"/>
+          <w:kern w:val="0"/>
+          <w:sz w:val="21"/>
+          <w:szCs w:val="21"/>
+          <w:lang w:eastAsia="en-IN"/>
+          <w14:ligatures w14:val="none"/>
+        </w:rPr>
+        <w:t>newText</w:t>
+      </w:r>
+      <w:proofErr w:type="spellEnd"/>
+      <w:r>
+        <w:rPr>
+          <w:rFonts w:ascii="Cascadia Code" w:eastAsia="Times New Roman" w:hAnsi="Cascadia Code" w:cs="Cascadia Code"/>
+          <w:color w:val="CCCCCC"/>
+          <w:kern w:val="0"/>
+          <w:sz w:val="21"/>
+          <w:szCs w:val="21"/>
+          <w:lang w:eastAsia="en-IN"/>
+          <w14:ligatures w14:val="none"/>
+        </w:rPr>
+        <w:t xml:space="preserve"> </w:t>
+      </w:r>
+      <w:r>
+        <w:rPr>
+          <w:rFonts w:ascii="Cascadia Code" w:eastAsia="Times New Roman" w:hAnsi="Cascadia Code" w:cs="Cascadia Code"/>
+          <w:color w:val="D4D4D4"/>
+          <w:kern w:val="0"/>
+          <w:sz w:val="21"/>
+          <w:szCs w:val="21"/>
+          <w:lang w:eastAsia="en-IN"/>
+          <w14:ligatures w14:val="none"/>
+        </w:rPr>
+        <w:t>=</w:t>
+      </w:r>
+      <w:r>
+        <w:rPr>
+          <w:rFonts w:ascii="Cascadia Code" w:eastAsia="Times New Roman" w:hAnsi="Cascadia Code" w:cs="Cascadia Code"/>
+          <w:color w:val="CCCCCC"/>
+          <w:kern w:val="0"/>
+          <w:sz w:val="21"/>
+          <w:szCs w:val="21"/>
+          <w:lang w:eastAsia="en-IN"/>
+          <w14:ligatures w14:val="none"/>
+        </w:rPr>
+        <w:t xml:space="preserve"> </w:t>
+      </w:r>
+      <w:proofErr w:type="spellStart"/>
+      <w:proofErr w:type="gramStart"/>
+      <w:r>
+        <w:rPr>
+          <w:rFonts w:ascii="Cascadia Code" w:eastAsia="Times New Roman" w:hAnsi="Cascadia Code" w:cs="Cascadia Code"/>
+          <w:color w:val="4FC1FF"/>
+          <w:kern w:val="0"/>
+          <w:sz w:val="21"/>
+          <w:szCs w:val="21"/>
+          <w:lang w:eastAsia="en-IN"/>
+          <w14:ligatures w14:val="none"/>
+        </w:rPr>
+        <w:t>text</w:t>
+      </w:r>
+      <w:r>
+        <w:rPr>
+          <w:rFonts w:ascii="Cascadia Code" w:eastAsia="Times New Roman" w:hAnsi="Cascadia Code" w:cs="Cascadia Code"/>
+          <w:color w:val="CCCCCC"/>
+          <w:kern w:val="0"/>
+          <w:sz w:val="21"/>
+          <w:szCs w:val="21"/>
+          <w:lang w:eastAsia="en-IN"/>
+          <w14:ligatures w14:val="none"/>
+        </w:rPr>
+        <w:t>.</w:t>
+      </w:r>
+      <w:r>
+        <w:rPr>
+          <w:rFonts w:ascii="Cascadia Code" w:eastAsia="Times New Roman" w:hAnsi="Cascadia Code" w:cs="Cascadia Code"/>
+          <w:color w:val="DCDCAA"/>
+          <w:kern w:val="0"/>
+          <w:sz w:val="21"/>
+          <w:szCs w:val="21"/>
+          <w:lang w:eastAsia="en-IN"/>
+          <w14:ligatures w14:val="none"/>
+        </w:rPr>
+        <w:t>toUpperCase</w:t>
+      </w:r>
+      <w:proofErr w:type="spellEnd"/>
+      <w:proofErr w:type="gramEnd"/>
+      <w:r>
+        <w:rPr>
+          <w:rFonts w:ascii="Cascadia Code" w:eastAsia="Times New Roman" w:hAnsi="Cascadia Code" w:cs="Cascadia Code"/>
+          <w:color w:val="CCCCCC"/>
+          <w:kern w:val="0"/>
+          <w:sz w:val="21"/>
+          <w:szCs w:val="21"/>
+          <w:lang w:eastAsia="en-IN"/>
+          <w14:ligatures w14:val="none"/>
+        </w:rPr>
+        <w:t>();</w:t>
+      </w:r>
+    </w:p>
+    <w:p>
+      <w:pPr>
+        <w:shd w:val="clear" w:color="auto" w:fill="1F1F1F"/>
+        <w:spacing w:after="0" w:line="285" w:lineRule="atLeast"/>
+        <w:rPr>
+          <w:rFonts w:ascii="Cascadia Code" w:eastAsia="Times New Roman" w:hAnsi="Cascadia Code" w:cs="Cascadia Code"/>
+          <w:color w:val="CCCCCC"/>
+          <w:kern w:val="0"/>
+          <w:sz w:val="21"/>
+          <w:szCs w:val="21"/>
+          <w:lang w:eastAsia="en-IN"/>
+          <w14:ligatures w14:val="none"/>
+        </w:rPr>
+      </w:pPr>
+      <w:r>
+        <w:rPr>
+          <w:rFonts w:ascii="Cascadia Code" w:eastAsia="Times New Roman" w:hAnsi="Cascadia Code" w:cs="Cascadia Code"/>
+          <w:color w:val="CCCCCC"/>
+          <w:kern w:val="0"/>
+          <w:sz w:val="21"/>
+          <w:szCs w:val="21"/>
+          <w:lang w:eastAsia="en-IN"/>
+          <w14:ligatures w14:val="none"/>
+        </w:rPr>
+        <w:t xml:space="preserve">        </w:t>
+      </w:r>
+      <w:proofErr w:type="spellStart"/>
+      <w:r>
+        <w:rPr>
+          <w:rFonts w:ascii="Cascadia Code" w:eastAsia="Times New Roman" w:hAnsi="Cascadia Code" w:cs="Cascadia Code"/>
+          <w:color w:val="DCDCAA"/>
+          <w:kern w:val="0"/>
+          <w:sz w:val="21"/>
+          <w:szCs w:val="21"/>
+          <w:lang w:eastAsia="en-IN"/>
+          <w14:ligatures w14:val="none"/>
+        </w:rPr>
+        <w:t>setText</w:t>
+      </w:r>
+      <w:proofErr w:type="spellEnd"/>
+      <w:r>
+        <w:rPr>
+          <w:rFonts w:ascii="Cascadia Code" w:eastAsia="Times New Roman" w:hAnsi="Cascadia Code" w:cs="Cascadia Code"/>
+          <w:color w:val="CCCCCC"/>
+          <w:kern w:val="0"/>
+          <w:sz w:val="21"/>
+          <w:szCs w:val="21"/>
+          <w:lang w:eastAsia="en-IN"/>
+          <w14:ligatures w14:val="none"/>
+        </w:rPr>
+        <w:t>(</w:t>
+      </w:r>
+      <w:proofErr w:type="spellStart"/>
+      <w:r>
+        <w:rPr>
+          <w:rFonts w:ascii="Cascadia Code" w:eastAsia="Times New Roman" w:hAnsi="Cascadia Code" w:cs="Cascadia Code"/>
+          <w:color w:val="9CDCFE"/>
+          <w:kern w:val="0"/>
+          <w:sz w:val="21"/>
+          <w:szCs w:val="21"/>
+          <w:lang w:eastAsia="en-IN"/>
+          <w14:ligatures w14:val="none"/>
+        </w:rPr>
+        <w:t>newText</w:t>
+      </w:r>
+      <w:proofErr w:type="spellEnd"/>
+      <w:r>
+        <w:rPr>
+          <w:rFonts w:ascii="Cascadia Code" w:eastAsia="Times New Roman" w:hAnsi="Cascadia Code" w:cs="Cascadia Code"/>
+          <w:color w:val="CCCCCC"/>
+          <w:kern w:val="0"/>
+          <w:sz w:val="21"/>
+          <w:szCs w:val="21"/>
+          <w:lang w:eastAsia="en-IN"/>
+          <w14:ligatures w14:val="none"/>
+        </w:rPr>
+        <w:t>);</w:t>
+      </w:r>
+    </w:p>
+    <w:p>
+      <w:pPr>
+        <w:shd w:val="clear" w:color="auto" w:fill="1F1F1F"/>
+        <w:spacing w:after="0" w:line="285" w:lineRule="atLeast"/>
+        <w:rPr>
+          <w:rFonts w:ascii="Cascadia Code" w:eastAsia="Times New Roman" w:hAnsi="Cascadia Code" w:cs="Cascadia Code"/>
+          <w:color w:val="CCCCCC"/>
+          <w:kern w:val="0"/>
+          <w:sz w:val="21"/>
+          <w:szCs w:val="21"/>
+          <w:lang w:eastAsia="en-IN"/>
+          <w14:ligatures w14:val="none"/>
+        </w:rPr>
+      </w:pPr>
+      <w:r>
+        <w:rPr>
+          <w:rFonts w:ascii="Cascadia Code" w:eastAsia="Times New Roman" w:hAnsi="Cascadia Code" w:cs="Cascadia Code"/>
+          <w:color w:val="CCCCCC"/>
+          <w:kern w:val="0"/>
+          <w:sz w:val="21"/>
+          <w:szCs w:val="21"/>
+          <w:lang w:eastAsia="en-IN"/>
+          <w14:ligatures w14:val="none"/>
+        </w:rPr>
+        <w:t>    }</w:t>
+      </w:r>
+    </w:p>
+    <w:p>
+      <w:pPr>
+        <w:shd w:val="clear" w:color="auto" w:fill="1F1F1F"/>
+        <w:spacing w:after="0" w:line="285" w:lineRule="atLeast"/>
+        <w:rPr>
+          <w:rFonts w:ascii="Cascadia Code" w:eastAsia="Times New Roman" w:hAnsi="Cascadia Code" w:cs="Cascadia Code"/>
+          <w:color w:val="CCCCCC"/>
+          <w:kern w:val="0"/>
+          <w:sz w:val="21"/>
+          <w:szCs w:val="21"/>
+          <w:lang w:eastAsia="en-IN"/>
+          <w14:ligatures w14:val="none"/>
+        </w:rPr>
+      </w:pPr>
+      <w:r>
+        <w:rPr>
+          <w:rFonts w:ascii="Cascadia Code" w:eastAsia="Times New Roman" w:hAnsi="Cascadia Code" w:cs="Cascadia Code"/>
+          <w:color w:val="CCCCCC"/>
+          <w:kern w:val="0"/>
+          <w:sz w:val="21"/>
+          <w:szCs w:val="21"/>
+          <w:lang w:eastAsia="en-IN"/>
+          <w14:ligatures w14:val="none"/>
+        </w:rPr>
+        <w:t xml:space="preserve">    </w:t>
+      </w:r>
+      <w:r>
+        <w:rPr>
+          <w:rFonts w:ascii="Cascadia Code" w:eastAsia="Times New Roman" w:hAnsi="Cascadia Code" w:cs="Cascadia Code"/>
+          <w:color w:val="569CD6"/>
+          <w:kern w:val="0"/>
+          <w:sz w:val="21"/>
+          <w:szCs w:val="21"/>
+          <w:lang w:eastAsia="en-IN"/>
+          <w14:ligatures w14:val="none"/>
+        </w:rPr>
+        <w:t>function</w:t>
+      </w:r>
+      <w:r>
+        <w:rPr>
+          <w:rFonts w:ascii="Cascadia Code" w:eastAsia="Times New Roman" w:hAnsi="Cascadia Code" w:cs="Cascadia Code"/>
+          <w:color w:val="CCCCCC"/>
+          <w:kern w:val="0"/>
+          <w:sz w:val="21"/>
+          <w:szCs w:val="21"/>
+          <w:lang w:eastAsia="en-IN"/>
+          <w14:ligatures w14:val="none"/>
+        </w:rPr>
+        <w:t xml:space="preserve"> </w:t>
+      </w:r>
+      <w:proofErr w:type="spellStart"/>
+      <w:proofErr w:type="gramStart"/>
+      <w:r>
+        <w:rPr>
+          <w:rFonts w:ascii="Cascadia Code" w:eastAsia="Times New Roman" w:hAnsi="Cascadia Code" w:cs="Cascadia Code"/>
+          <w:color w:val="DCDCAA"/>
+          <w:kern w:val="0"/>
+          <w:sz w:val="21"/>
+          <w:szCs w:val="21"/>
+          <w:lang w:eastAsia="en-IN"/>
+          <w14:ligatures w14:val="none"/>
+        </w:rPr>
+        <w:t>onClickLower</w:t>
+      </w:r>
+      <w:proofErr w:type="spellEnd"/>
+      <w:r>
+        <w:rPr>
+          <w:rFonts w:ascii="Cascadia Code" w:eastAsia="Times New Roman" w:hAnsi="Cascadia Code" w:cs="Cascadia Code"/>
+          <w:color w:val="CCCCCC"/>
+          <w:kern w:val="0"/>
+          <w:sz w:val="21"/>
+          <w:szCs w:val="21"/>
+          <w:lang w:eastAsia="en-IN"/>
+          <w14:ligatures w14:val="none"/>
+        </w:rPr>
+        <w:t>(</w:t>
+      </w:r>
+      <w:proofErr w:type="gramEnd"/>
+      <w:r>
+        <w:rPr>
+          <w:rFonts w:ascii="Cascadia Code" w:eastAsia="Times New Roman" w:hAnsi="Cascadia Code" w:cs="Cascadia Code"/>
+          <w:color w:val="CCCCCC"/>
+          <w:kern w:val="0"/>
+          <w:sz w:val="21"/>
+          <w:szCs w:val="21"/>
+          <w:lang w:eastAsia="en-IN"/>
+          <w14:ligatures w14:val="none"/>
+        </w:rPr>
+        <w:t>) {</w:t>
+      </w:r>
+    </w:p>
+    <w:p>
+      <w:pPr>
+        <w:shd w:val="clear" w:color="auto" w:fill="1F1F1F"/>
+        <w:spacing w:after="0" w:line="285" w:lineRule="atLeast"/>
+        <w:rPr>
+          <w:rFonts w:ascii="Cascadia Code" w:eastAsia="Times New Roman" w:hAnsi="Cascadia Code" w:cs="Cascadia Code"/>
+          <w:color w:val="CCCCCC"/>
+          <w:kern w:val="0"/>
+          <w:sz w:val="21"/>
+          <w:szCs w:val="21"/>
+          <w:lang w:eastAsia="en-IN"/>
+          <w14:ligatures w14:val="none"/>
+        </w:rPr>
+      </w:pPr>
+      <w:r>
+        <w:rPr>
+          <w:rFonts w:ascii="Cascadia Code" w:eastAsia="Times New Roman" w:hAnsi="Cascadia Code" w:cs="Cascadia Code"/>
+          <w:color w:val="CCCCCC"/>
+          <w:kern w:val="0"/>
+          <w:sz w:val="21"/>
+          <w:szCs w:val="21"/>
+          <w:lang w:eastAsia="en-IN"/>
+          <w14:ligatures w14:val="none"/>
+        </w:rPr>
+        <w:t xml:space="preserve">        </w:t>
+      </w:r>
+      <w:r>
+        <w:rPr>
+          <w:rFonts w:ascii="Cascadia Code" w:eastAsia="Times New Roman" w:hAnsi="Cascadia Code" w:cs="Cascadia Code"/>
+          <w:color w:val="569CD6"/>
+          <w:kern w:val="0"/>
+          <w:sz w:val="21"/>
+          <w:szCs w:val="21"/>
+          <w:lang w:eastAsia="en-IN"/>
+          <w14:ligatures w14:val="none"/>
+        </w:rPr>
+        <w:t>let</w:t>
+      </w:r>
+      <w:r>
+        <w:rPr>
+          <w:rFonts w:ascii="Cascadia Code" w:eastAsia="Times New Roman" w:hAnsi="Cascadia Code" w:cs="Cascadia Code"/>
+          <w:color w:val="CCCCCC"/>
+          <w:kern w:val="0"/>
+          <w:sz w:val="21"/>
+          <w:szCs w:val="21"/>
+          <w:lang w:eastAsia="en-IN"/>
+          <w14:ligatures w14:val="none"/>
+        </w:rPr>
+        <w:t xml:space="preserve"> </w:t>
+      </w:r>
+      <w:proofErr w:type="spellStart"/>
+      <w:r>
+        <w:rPr>
+          <w:rFonts w:ascii="Cascadia Code" w:eastAsia="Times New Roman" w:hAnsi="Cascadia Code" w:cs="Cascadia Code"/>
+          <w:color w:val="9CDCFE"/>
+          <w:kern w:val="0"/>
+          <w:sz w:val="21"/>
+          <w:szCs w:val="21"/>
+          <w:lang w:eastAsia="en-IN"/>
+          <w14:ligatures w14:val="none"/>
+        </w:rPr>
+        <w:t>newText</w:t>
+      </w:r>
+      <w:proofErr w:type="spellEnd"/>
+      <w:r>
+        <w:rPr>
+          <w:rFonts w:ascii="Cascadia Code" w:eastAsia="Times New Roman" w:hAnsi="Cascadia Code" w:cs="Cascadia Code"/>
+          <w:color w:val="CCCCCC"/>
+          <w:kern w:val="0"/>
+          <w:sz w:val="21"/>
+          <w:szCs w:val="21"/>
+          <w:lang w:eastAsia="en-IN"/>
+          <w14:ligatures w14:val="none"/>
+        </w:rPr>
+        <w:t xml:space="preserve"> </w:t>
+      </w:r>
+      <w:r>
+        <w:rPr>
+          <w:rFonts w:ascii="Cascadia Code" w:eastAsia="Times New Roman" w:hAnsi="Cascadia Code" w:cs="Cascadia Code"/>
+          <w:color w:val="D4D4D4"/>
+          <w:kern w:val="0"/>
+          <w:sz w:val="21"/>
+          <w:szCs w:val="21"/>
+          <w:lang w:eastAsia="en-IN"/>
+          <w14:ligatures w14:val="none"/>
+        </w:rPr>
+        <w:t>=</w:t>
+      </w:r>
+      <w:r>
+        <w:rPr>
+          <w:rFonts w:ascii="Cascadia Code" w:eastAsia="Times New Roman" w:hAnsi="Cascadia Code" w:cs="Cascadia Code"/>
+          <w:color w:val="CCCCCC"/>
+          <w:kern w:val="0"/>
+          <w:sz w:val="21"/>
+          <w:szCs w:val="21"/>
+          <w:lang w:eastAsia="en-IN"/>
+          <w14:ligatures w14:val="none"/>
+        </w:rPr>
+        <w:t xml:space="preserve"> </w:t>
+      </w:r>
+      <w:proofErr w:type="spellStart"/>
+      <w:proofErr w:type="gramStart"/>
+      <w:r>
+        <w:rPr>
+          <w:rFonts w:ascii="Cascadia Code" w:eastAsia="Times New Roman" w:hAnsi="Cascadia Code" w:cs="Cascadia Code"/>
+          <w:color w:val="4FC1FF"/>
+          <w:kern w:val="0"/>
+          <w:sz w:val="21"/>
+          <w:szCs w:val="21"/>
+          <w:lang w:eastAsia="en-IN"/>
+          <w14:ligatures w14:val="none"/>
+        </w:rPr>
+        <w:t>text</w:t>
+      </w:r>
+      <w:r>
+        <w:rPr>
+          <w:rFonts w:ascii="Cascadia Code" w:eastAsia="Times New Roman" w:hAnsi="Cascadia Code" w:cs="Cascadia Code"/>
+          <w:color w:val="CCCCCC"/>
+          <w:kern w:val="0"/>
+          <w:sz w:val="21"/>
+          <w:szCs w:val="21"/>
+          <w:lang w:eastAsia="en-IN"/>
+          <w14:ligatures w14:val="none"/>
+        </w:rPr>
+        <w:t>.</w:t>
+      </w:r>
+      <w:r>
+        <w:rPr>
+          <w:rFonts w:ascii="Cascadia Code" w:eastAsia="Times New Roman" w:hAnsi="Cascadia Code" w:cs="Cascadia Code"/>
+          <w:color w:val="DCDCAA"/>
+          <w:kern w:val="0"/>
+          <w:sz w:val="21"/>
+          <w:szCs w:val="21"/>
+          <w:lang w:eastAsia="en-IN"/>
+          <w14:ligatures w14:val="none"/>
+        </w:rPr>
+        <w:t>toLowerCase</w:t>
+      </w:r>
+      <w:proofErr w:type="spellEnd"/>
+      <w:proofErr w:type="gramEnd"/>
+      <w:r>
+        <w:rPr>
+          <w:rFonts w:ascii="Cascadia Code" w:eastAsia="Times New Roman" w:hAnsi="Cascadia Code" w:cs="Cascadia Code"/>
+          <w:color w:val="CCCCCC"/>
+          <w:kern w:val="0"/>
+          <w:sz w:val="21"/>
+          <w:szCs w:val="21"/>
+          <w:lang w:eastAsia="en-IN"/>
+          <w14:ligatures w14:val="none"/>
+        </w:rPr>
+        <w:t>();</w:t>
+      </w:r>
+    </w:p>
+    <w:p>
+      <w:pPr>
+        <w:shd w:val="clear" w:color="auto" w:fill="1F1F1F"/>
+        <w:spacing w:after="0" w:line="285" w:lineRule="atLeast"/>
+        <w:rPr>
+          <w:rFonts w:ascii="Cascadia Code" w:eastAsia="Times New Roman" w:hAnsi="Cascadia Code" w:cs="Cascadia Code"/>
+          <w:color w:val="CCCCCC"/>
+          <w:kern w:val="0"/>
+          <w:sz w:val="21"/>
+          <w:szCs w:val="21"/>
+          <w:lang w:eastAsia="en-IN"/>
+          <w14:ligatures w14:val="none"/>
+        </w:rPr>
+      </w:pPr>
+      <w:r>
+        <w:rPr>
+          <w:rFonts w:ascii="Cascadia Code" w:eastAsia="Times New Roman" w:hAnsi="Cascadia Code" w:cs="Cascadia Code"/>
+          <w:color w:val="CCCCCC"/>
+          <w:kern w:val="0"/>
+          <w:sz w:val="21"/>
+          <w:szCs w:val="21"/>
+          <w:lang w:eastAsia="en-IN"/>
+          <w14:ligatures w14:val="none"/>
+        </w:rPr>
+        <w:t xml:space="preserve">        </w:t>
+      </w:r>
+      <w:proofErr w:type="spellStart"/>
+      <w:r>
+        <w:rPr>
+          <w:rFonts w:ascii="Cascadia Code" w:eastAsia="Times New Roman" w:hAnsi="Cascadia Code" w:cs="Cascadia Code"/>
+          <w:color w:val="DCDCAA"/>
+          <w:kern w:val="0"/>
+          <w:sz w:val="21"/>
+          <w:szCs w:val="21"/>
+          <w:lang w:eastAsia="en-IN"/>
+          <w14:ligatures w14:val="none"/>
+        </w:rPr>
+        <w:t>setText</w:t>
+      </w:r>
+      <w:proofErr w:type="spellEnd"/>
+      <w:r>
+        <w:rPr>
+          <w:rFonts w:ascii="Cascadia Code" w:eastAsia="Times New Roman" w:hAnsi="Cascadia Code" w:cs="Cascadia Code"/>
+          <w:color w:val="CCCCCC"/>
+          <w:kern w:val="0"/>
+          <w:sz w:val="21"/>
+          <w:szCs w:val="21"/>
+          <w:lang w:eastAsia="en-IN"/>
+          <w14:ligatures w14:val="none"/>
+        </w:rPr>
+        <w:t>(</w:t>
+      </w:r>
+      <w:proofErr w:type="spellStart"/>
+      <w:r>
+        <w:rPr>
+          <w:rFonts w:ascii="Cascadia Code" w:eastAsia="Times New Roman" w:hAnsi="Cascadia Code" w:cs="Cascadia Code"/>
+          <w:color w:val="9CDCFE"/>
+          <w:kern w:val="0"/>
+          <w:sz w:val="21"/>
+          <w:szCs w:val="21"/>
+          <w:lang w:eastAsia="en-IN"/>
+          <w14:ligatures w14:val="none"/>
+        </w:rPr>
+        <w:t>newText</w:t>
+      </w:r>
+      <w:proofErr w:type="spellEnd"/>
+      <w:r>
+        <w:rPr>
+          <w:rFonts w:ascii="Cascadia Code" w:eastAsia="Times New Roman" w:hAnsi="Cascadia Code" w:cs="Cascadia Code"/>
+          <w:color w:val="CCCCCC"/>
+          <w:kern w:val="0"/>
+          <w:sz w:val="21"/>
+          <w:szCs w:val="21"/>
+          <w:lang w:eastAsia="en-IN"/>
+          <w14:ligatures w14:val="none"/>
+        </w:rPr>
+        <w:t>);</w:t>
+      </w:r>
+    </w:p>
+    <w:p>
+      <w:pPr>
+        <w:shd w:val="clear" w:color="auto" w:fill="1F1F1F"/>
+        <w:spacing w:after="0" w:line="285" w:lineRule="atLeast"/>
+        <w:rPr>
+          <w:rFonts w:ascii="Cascadia Code" w:eastAsia="Times New Roman" w:hAnsi="Cascadia Code" w:cs="Cascadia Code"/>
+          <w:color w:val="CCCCCC"/>
+          <w:kern w:val="0"/>
+          <w:sz w:val="21"/>
+          <w:szCs w:val="21"/>
+          <w:lang w:eastAsia="en-IN"/>
+          <w14:ligatures w14:val="none"/>
+        </w:rPr>
+      </w:pPr>
+      <w:r>
+        <w:rPr>
+          <w:rFonts w:ascii="Cascadia Code" w:eastAsia="Times New Roman" w:hAnsi="Cascadia Code" w:cs="Cascadia Code"/>
+          <w:color w:val="CCCCCC"/>
+          <w:kern w:val="0"/>
+          <w:sz w:val="21"/>
+          <w:szCs w:val="21"/>
+          <w:lang w:eastAsia="en-IN"/>
+          <w14:ligatures w14:val="none"/>
+        </w:rPr>
+        <w:t>    }</w:t>
+      </w:r>
+    </w:p>
+    <w:p>
+      <w:pPr>
+        <w:shd w:val="clear" w:color="auto" w:fill="1F1F1F"/>
+        <w:spacing w:after="0" w:line="285" w:lineRule="atLeast"/>
+        <w:rPr>
+          <w:rFonts w:ascii="Cascadia Code" w:eastAsia="Times New Roman" w:hAnsi="Cascadia Code" w:cs="Cascadia Code"/>
+          <w:color w:val="CCCCCC"/>
+          <w:kern w:val="0"/>
+          <w:sz w:val="21"/>
+          <w:szCs w:val="21"/>
+          <w:lang w:eastAsia="en-IN"/>
+          <w14:ligatures w14:val="none"/>
+        </w:rPr>
+      </w:pPr>
+      <w:r>
+        <w:rPr>
+          <w:rFonts w:ascii="Cascadia Code" w:eastAsia="Times New Roman" w:hAnsi="Cascadia Code" w:cs="Cascadia Code"/>
+          <w:color w:val="CCCCCC"/>
+          <w:kern w:val="0"/>
+          <w:sz w:val="21"/>
+          <w:szCs w:val="21"/>
+          <w:lang w:eastAsia="en-IN"/>
+          <w14:ligatures w14:val="none"/>
+        </w:rPr>
+        <w:t xml:space="preserve">    </w:t>
+      </w:r>
+      <w:r>
+        <w:rPr>
+          <w:rFonts w:ascii="Cascadia Code" w:eastAsia="Times New Roman" w:hAnsi="Cascadia Code" w:cs="Cascadia Code"/>
+          <w:color w:val="569CD6"/>
+          <w:kern w:val="0"/>
+          <w:sz w:val="21"/>
+          <w:szCs w:val="21"/>
+          <w:lang w:eastAsia="en-IN"/>
+          <w14:ligatures w14:val="none"/>
+        </w:rPr>
+        <w:t>function</w:t>
+      </w:r>
+      <w:r>
+        <w:rPr>
+          <w:rFonts w:ascii="Cascadia Code" w:eastAsia="Times New Roman" w:hAnsi="Cascadia Code" w:cs="Cascadia Code"/>
+          <w:color w:val="CCCCCC"/>
+          <w:kern w:val="0"/>
+          <w:sz w:val="21"/>
+          <w:szCs w:val="21"/>
+          <w:lang w:eastAsia="en-IN"/>
+          <w14:ligatures w14:val="none"/>
+        </w:rPr>
+        <w:t xml:space="preserve"> </w:t>
+      </w:r>
+      <w:proofErr w:type="spellStart"/>
+      <w:r>
+        <w:rPr>
+          <w:rFonts w:ascii="Cascadia Code" w:eastAsia="Times New Roman" w:hAnsi="Cascadia Code" w:cs="Cascadia Code"/>
+          <w:color w:val="DCDCAA"/>
+          <w:kern w:val="0"/>
+          <w:sz w:val="21"/>
+          <w:szCs w:val="21"/>
+          <w:lang w:eastAsia="en-IN"/>
+          <w14:ligatures w14:val="none"/>
+        </w:rPr>
+        <w:t>handelOnChange</w:t>
+      </w:r>
+      <w:proofErr w:type="spellEnd"/>
+      <w:r>
+        <w:rPr>
+          <w:rFonts w:ascii="Cascadia Code" w:eastAsia="Times New Roman" w:hAnsi="Cascadia Code" w:cs="Cascadia Code"/>
+          <w:color w:val="CCCCCC"/>
+          <w:kern w:val="0"/>
+          <w:sz w:val="21"/>
+          <w:szCs w:val="21"/>
+          <w:lang w:eastAsia="en-IN"/>
+          <w14:ligatures w14:val="none"/>
+        </w:rPr>
+        <w:t>(</w:t>
+      </w:r>
+      <w:r>
+        <w:rPr>
+          <w:rFonts w:ascii="Cascadia Code" w:eastAsia="Times New Roman" w:hAnsi="Cascadia Code" w:cs="Cascadia Code"/>
+          <w:color w:val="9CDCFE"/>
+          <w:kern w:val="0"/>
+          <w:sz w:val="21"/>
+          <w:szCs w:val="21"/>
+          <w:lang w:eastAsia="en-IN"/>
+          <w14:ligatures w14:val="none"/>
+        </w:rPr>
+        <w:t>event</w:t>
+      </w:r>
+      <w:r>
+        <w:rPr>
+          <w:rFonts w:ascii="Cascadia Code" w:eastAsia="Times New Roman" w:hAnsi="Cascadia Code" w:cs="Cascadia Code"/>
+          <w:color w:val="CCCCCC"/>
+          <w:kern w:val="0"/>
+          <w:sz w:val="21"/>
+          <w:szCs w:val="21"/>
+          <w:lang w:eastAsia="en-IN"/>
+          <w14:ligatures w14:val="none"/>
+        </w:rPr>
+        <w:t>) {</w:t>
+      </w:r>
+    </w:p>
+    <w:p>
+      <w:pPr>
+        <w:shd w:val="clear" w:color="auto" w:fill="1F1F1F"/>
+        <w:spacing w:after="0" w:line="285" w:lineRule="atLeast"/>
+        <w:rPr>
+          <w:rFonts w:ascii="Cascadia Code" w:eastAsia="Times New Roman" w:hAnsi="Cascadia Code" w:cs="Cascadia Code"/>
+          <w:color w:val="CCCCCC"/>
+          <w:kern w:val="0"/>
+          <w:sz w:val="21"/>
+          <w:szCs w:val="21"/>
+          <w:lang w:eastAsia="en-IN"/>
+          <w14:ligatures w14:val="none"/>
+        </w:rPr>
+      </w:pPr>
+      <w:r>
+        <w:rPr>
+          <w:rFonts w:ascii="Cascadia Code" w:eastAsia="Times New Roman" w:hAnsi="Cascadia Code" w:cs="Cascadia Code"/>
+          <w:color w:val="CCCCCC"/>
+          <w:kern w:val="0"/>
+          <w:sz w:val="21"/>
+          <w:szCs w:val="21"/>
+          <w:lang w:eastAsia="en-IN"/>
+          <w14:ligatures w14:val="none"/>
+        </w:rPr>
+        <w:t xml:space="preserve">        </w:t>
+      </w:r>
+      <w:proofErr w:type="spellStart"/>
+      <w:r>
+        <w:rPr>
+          <w:rFonts w:ascii="Cascadia Code" w:eastAsia="Times New Roman" w:hAnsi="Cascadia Code" w:cs="Cascadia Code"/>
+          <w:color w:val="DCDCAA"/>
+          <w:kern w:val="0"/>
+          <w:sz w:val="21"/>
+          <w:szCs w:val="21"/>
+          <w:lang w:eastAsia="en-IN"/>
+          <w14:ligatures w14:val="none"/>
+        </w:rPr>
+        <w:t>setText</w:t>
+      </w:r>
+      <w:proofErr w:type="spellEnd"/>
+      <w:r>
+        <w:rPr>
+          <w:rFonts w:ascii="Cascadia Code" w:eastAsia="Times New Roman" w:hAnsi="Cascadia Code" w:cs="Cascadia Code"/>
+          <w:color w:val="CCCCCC"/>
+          <w:kern w:val="0"/>
+          <w:sz w:val="21"/>
+          <w:szCs w:val="21"/>
+          <w:lang w:eastAsia="en-IN"/>
+          <w14:ligatures w14:val="none"/>
+        </w:rPr>
+        <w:t>(</w:t>
+      </w:r>
+      <w:proofErr w:type="spellStart"/>
+      <w:proofErr w:type="gramStart"/>
+      <w:r>
+        <w:rPr>
+          <w:rFonts w:ascii="Cascadia Code" w:eastAsia="Times New Roman" w:hAnsi="Cascadia Code" w:cs="Cascadia Code"/>
+          <w:color w:val="9CDCFE"/>
+          <w:kern w:val="0"/>
+          <w:sz w:val="21"/>
+          <w:szCs w:val="21"/>
+          <w:lang w:eastAsia="en-IN"/>
+          <w14:ligatures w14:val="none"/>
+        </w:rPr>
+        <w:t>event</w:t>
+      </w:r>
+      <w:r>
+        <w:rPr>
+          <w:rFonts w:ascii="Cascadia Code" w:eastAsia="Times New Roman" w:hAnsi="Cascadia Code" w:cs="Cascadia Code"/>
+          <w:color w:val="CCCCCC"/>
+          <w:kern w:val="0"/>
+          <w:sz w:val="21"/>
+          <w:szCs w:val="21"/>
+          <w:lang w:eastAsia="en-IN"/>
+          <w14:ligatures w14:val="none"/>
+        </w:rPr>
+        <w:t>.</w:t>
+      </w:r>
+      <w:r>
+        <w:rPr>
+          <w:rFonts w:ascii="Cascadia Code" w:eastAsia="Times New Roman" w:hAnsi="Cascadia Code" w:cs="Cascadia Code"/>
+          <w:color w:val="9CDCFE"/>
+          <w:kern w:val="0"/>
+          <w:sz w:val="21"/>
+          <w:szCs w:val="21"/>
+          <w:lang w:eastAsia="en-IN"/>
+          <w14:ligatures w14:val="none"/>
+        </w:rPr>
+        <w:t>target</w:t>
+      </w:r>
+      <w:proofErr w:type="gramEnd"/>
+      <w:r>
+        <w:rPr>
+          <w:rFonts w:ascii="Cascadia Code" w:eastAsia="Times New Roman" w:hAnsi="Cascadia Code" w:cs="Cascadia Code"/>
+          <w:color w:val="CCCCCC"/>
+          <w:kern w:val="0"/>
+          <w:sz w:val="21"/>
+          <w:szCs w:val="21"/>
+          <w:lang w:eastAsia="en-IN"/>
+          <w14:ligatures w14:val="none"/>
+        </w:rPr>
+        <w:t>.</w:t>
+      </w:r>
+      <w:r>
+        <w:rPr>
+          <w:rFonts w:ascii="Cascadia Code" w:eastAsia="Times New Roman" w:hAnsi="Cascadia Code" w:cs="Cascadia Code"/>
+          <w:color w:val="9CDCFE"/>
+          <w:kern w:val="0"/>
+          <w:sz w:val="21"/>
+          <w:szCs w:val="21"/>
+          <w:lang w:eastAsia="en-IN"/>
+          <w14:ligatures w14:val="none"/>
+        </w:rPr>
+        <w:t>value</w:t>
+      </w:r>
+      <w:proofErr w:type="spellEnd"/>
+      <w:r>
+        <w:rPr>
+          <w:rFonts w:ascii="Cascadia Code" w:eastAsia="Times New Roman" w:hAnsi="Cascadia Code" w:cs="Cascadia Code"/>
+          <w:color w:val="CCCCCC"/>
+          <w:kern w:val="0"/>
+          <w:sz w:val="21"/>
+          <w:szCs w:val="21"/>
+          <w:lang w:eastAsia="en-IN"/>
+          <w14:ligatures w14:val="none"/>
+        </w:rPr>
+        <w:t>);</w:t>
+      </w:r>
+    </w:p>
+    <w:p>
+      <w:pPr>
+        <w:shd w:val="clear" w:color="auto" w:fill="1F1F1F"/>
+        <w:spacing w:after="0" w:line="285" w:lineRule="atLeast"/>
+        <w:rPr>
+          <w:rFonts w:ascii="Cascadia Code" w:eastAsia="Times New Roman" w:hAnsi="Cascadia Code" w:cs="Cascadia Code"/>
+          <w:color w:val="CCCCCC"/>
+          <w:kern w:val="0"/>
+          <w:sz w:val="21"/>
+          <w:szCs w:val="21"/>
+          <w:lang w:eastAsia="en-IN"/>
+          <w14:ligatures w14:val="none"/>
+        </w:rPr>
+      </w:pPr>
+      <w:r>
+        <w:rPr>
+          <w:rFonts w:ascii="Cascadia Code" w:eastAsia="Times New Roman" w:hAnsi="Cascadia Code" w:cs="Cascadia Code"/>
+          <w:color w:val="CCCCCC"/>
+          <w:kern w:val="0"/>
+          <w:sz w:val="21"/>
+          <w:szCs w:val="21"/>
+          <w:lang w:eastAsia="en-IN"/>
+          <w14:ligatures w14:val="none"/>
+        </w:rPr>
+        <w:t>    };</w:t>
+      </w:r>
+    </w:p>
+    <w:p>
+      <w:pPr>
+        <w:shd w:val="clear" w:color="auto" w:fill="1F1F1F"/>
+        <w:spacing w:after="0" w:line="285" w:lineRule="atLeast"/>
+        <w:rPr>
+          <w:rFonts w:ascii="Cascadia Code" w:eastAsia="Times New Roman" w:hAnsi="Cascadia Code" w:cs="Cascadia Code"/>
+          <w:color w:val="CCCCCC"/>
+          <w:kern w:val="0"/>
+          <w:sz w:val="21"/>
+          <w:szCs w:val="21"/>
+          <w:lang w:eastAsia="en-IN"/>
+          <w14:ligatures w14:val="none"/>
+        </w:rPr>
+      </w:pPr>
+      <w:r>
+        <w:rPr>
+          <w:rFonts w:ascii="Cascadia Code" w:eastAsia="Times New Roman" w:hAnsi="Cascadia Code" w:cs="Cascadia Code"/>
+          <w:color w:val="CCCCCC"/>
+          <w:kern w:val="0"/>
+          <w:sz w:val="21"/>
+          <w:szCs w:val="21"/>
+          <w:lang w:eastAsia="en-IN"/>
+          <w14:ligatures w14:val="none"/>
+        </w:rPr>
+        <w:t xml:space="preserve">    </w:t>
+      </w:r>
+      <w:r>
+        <w:rPr>
+          <w:rFonts w:ascii="Cascadia Code" w:eastAsia="Times New Roman" w:hAnsi="Cascadia Code" w:cs="Cascadia Code"/>
+          <w:color w:val="569CD6"/>
+          <w:kern w:val="0"/>
+          <w:sz w:val="21"/>
+          <w:szCs w:val="21"/>
+          <w:lang w:eastAsia="en-IN"/>
+          <w14:ligatures w14:val="none"/>
+        </w:rPr>
+        <w:t>const</w:t>
+      </w:r>
+      <w:r>
+        <w:rPr>
+          <w:rFonts w:ascii="Cascadia Code" w:eastAsia="Times New Roman" w:hAnsi="Cascadia Code" w:cs="Cascadia Code"/>
+          <w:color w:val="CCCCCC"/>
+          <w:kern w:val="0"/>
+          <w:sz w:val="21"/>
+          <w:szCs w:val="21"/>
+          <w:lang w:eastAsia="en-IN"/>
+          <w14:ligatures w14:val="none"/>
+        </w:rPr>
+        <w:t xml:space="preserve"> [</w:t>
+      </w:r>
+      <w:r>
+        <w:rPr>
+          <w:rFonts w:ascii="Cascadia Code" w:eastAsia="Times New Roman" w:hAnsi="Cascadia Code" w:cs="Cascadia Code"/>
+          <w:color w:val="4FC1FF"/>
+          <w:kern w:val="0"/>
+          <w:sz w:val="21"/>
+          <w:szCs w:val="21"/>
+          <w:lang w:eastAsia="en-IN"/>
+          <w14:ligatures w14:val="none"/>
+        </w:rPr>
+        <w:t>text</w:t>
+      </w:r>
+      <w:r>
+        <w:rPr>
+          <w:rFonts w:ascii="Cascadia Code" w:eastAsia="Times New Roman" w:hAnsi="Cascadia Code" w:cs="Cascadia Code"/>
+          <w:color w:val="CCCCCC"/>
+          <w:kern w:val="0"/>
+          <w:sz w:val="21"/>
+          <w:szCs w:val="21"/>
+          <w:lang w:eastAsia="en-IN"/>
+          <w14:ligatures w14:val="none"/>
+        </w:rPr>
+        <w:t xml:space="preserve">, </w:t>
+      </w:r>
+      <w:proofErr w:type="spellStart"/>
+      <w:r>
+        <w:rPr>
+          <w:rFonts w:ascii="Cascadia Code" w:eastAsia="Times New Roman" w:hAnsi="Cascadia Code" w:cs="Cascadia Code"/>
+          <w:color w:val="DCDCAA"/>
+          <w:kern w:val="0"/>
+          <w:sz w:val="21"/>
+          <w:szCs w:val="21"/>
+          <w:lang w:eastAsia="en-IN"/>
+          <w14:ligatures w14:val="none"/>
+        </w:rPr>
+        <w:t>setText</w:t>
+      </w:r>
+      <w:proofErr w:type="spellEnd"/>
+      <w:r>
+        <w:rPr>
+          <w:rFonts w:ascii="Cascadia Code" w:eastAsia="Times New Roman" w:hAnsi="Cascadia Code" w:cs="Cascadia Code"/>
+          <w:color w:val="CCCCCC"/>
+          <w:kern w:val="0"/>
+          <w:sz w:val="21"/>
+          <w:szCs w:val="21"/>
+          <w:lang w:eastAsia="en-IN"/>
+          <w14:ligatures w14:val="none"/>
+        </w:rPr>
+        <w:t xml:space="preserve">] </w:t>
+      </w:r>
+      <w:r>
+        <w:rPr>
+          <w:rFonts w:ascii="Cascadia Code" w:eastAsia="Times New Roman" w:hAnsi="Cascadia Code" w:cs="Cascadia Code"/>
+          <w:color w:val="D4D4D4"/>
+          <w:kern w:val="0"/>
+          <w:sz w:val="21"/>
+          <w:szCs w:val="21"/>
+          <w:lang w:eastAsia="en-IN"/>
+          <w14:ligatures w14:val="none"/>
+        </w:rPr>
+        <w:t>=</w:t>
+      </w:r>
+      <w:r>
+        <w:rPr>
+          <w:rFonts w:ascii="Cascadia Code" w:eastAsia="Times New Roman" w:hAnsi="Cascadia Code" w:cs="Cascadia Code"/>
+          <w:color w:val="CCCCCC"/>
+          <w:kern w:val="0"/>
+          <w:sz w:val="21"/>
+          <w:szCs w:val="21"/>
+          <w:lang w:eastAsia="en-IN"/>
+          <w14:ligatures w14:val="none"/>
+        </w:rPr>
+        <w:t xml:space="preserve"> </w:t>
+      </w:r>
+      <w:proofErr w:type="spellStart"/>
+      <w:proofErr w:type="gramStart"/>
+      <w:r>
+        <w:rPr>
+          <w:rFonts w:ascii="Cascadia Code" w:eastAsia="Times New Roman" w:hAnsi="Cascadia Code" w:cs="Cascadia Code"/>
+          <w:color w:val="DCDCAA"/>
+          <w:kern w:val="0"/>
+          <w:sz w:val="21"/>
+          <w:szCs w:val="21"/>
+          <w:lang w:eastAsia="en-IN"/>
+          <w14:ligatures w14:val="none"/>
+        </w:rPr>
+        <w:t>useState</w:t>
+      </w:r>
+      <w:proofErr w:type="spellEnd"/>
+      <w:r>
+        <w:rPr>
+          <w:rFonts w:ascii="Cascadia Code" w:eastAsia="Times New Roman" w:hAnsi="Cascadia Code" w:cs="Cascadia Code"/>
+          <w:color w:val="CCCCCC"/>
+          <w:kern w:val="0"/>
+          <w:sz w:val="21"/>
+          <w:szCs w:val="21"/>
+          <w:lang w:eastAsia="en-IN"/>
+          <w14:ligatures w14:val="none"/>
+        </w:rPr>
+        <w:t>(</w:t>
+      </w:r>
+      <w:proofErr w:type="gramEnd"/>
+      <w:r>
+        <w:rPr>
+          <w:rFonts w:ascii="Cascadia Code" w:eastAsia="Times New Roman" w:hAnsi="Cascadia Code" w:cs="Cascadia Code"/>
+          <w:color w:val="CE9178"/>
+          <w:kern w:val="0"/>
+          <w:sz w:val="21"/>
+          <w:szCs w:val="21"/>
+          <w:lang w:eastAsia="en-IN"/>
+          <w14:ligatures w14:val="none"/>
+        </w:rPr>
+        <w:t>""</w:t>
+      </w:r>
+      <w:r>
+        <w:rPr>
+          <w:rFonts w:ascii="Cascadia Code" w:eastAsia="Times New Roman" w:hAnsi="Cascadia Code" w:cs="Cascadia Code"/>
+          <w:color w:val="CCCCCC"/>
+          <w:kern w:val="0"/>
+          <w:sz w:val="21"/>
+          <w:szCs w:val="21"/>
+          <w:lang w:eastAsia="en-IN"/>
+          <w14:ligatures w14:val="none"/>
+        </w:rPr>
+        <w:t>);</w:t>
+      </w:r>
+    </w:p>
+    <w:p>
+      <w:pPr>
+        <w:shd w:val="clear" w:color="auto" w:fill="1F1F1F"/>
+        <w:spacing w:after="0" w:line="285" w:lineRule="atLeast"/>
+        <w:rPr>
+          <w:rFonts w:ascii="Cascadia Code" w:eastAsia="Times New Roman" w:hAnsi="Cascadia Code" w:cs="Cascadia Code"/>
+          <w:color w:val="CCCCCC"/>
+          <w:kern w:val="0"/>
+          <w:sz w:val="21"/>
+          <w:szCs w:val="21"/>
+          <w:lang w:eastAsia="en-IN"/>
+          <w14:ligatures w14:val="none"/>
+        </w:rPr>
+      </w:pPr>
+      <w:r>
+        <w:rPr>
+          <w:rFonts w:ascii="Cascadia Code" w:eastAsia="Times New Roman" w:hAnsi="Cascadia Code" w:cs="Cascadia Code"/>
+          <w:color w:val="CCCCCC"/>
+          <w:kern w:val="0"/>
+          <w:sz w:val="21"/>
+          <w:szCs w:val="21"/>
+          <w:lang w:eastAsia="en-IN"/>
+          <w14:ligatures w14:val="none"/>
+        </w:rPr>
+        <w:t xml:space="preserve">    </w:t>
+      </w:r>
+      <w:r>
+        <w:rPr>
+          <w:rFonts w:ascii="Cascadia Code" w:eastAsia="Times New Roman" w:hAnsi="Cascadia Code" w:cs="Cascadia Code"/>
+          <w:color w:val="C586C0"/>
+          <w:kern w:val="0"/>
+          <w:sz w:val="21"/>
+          <w:szCs w:val="21"/>
+          <w:lang w:eastAsia="en-IN"/>
+          <w14:ligatures w14:val="none"/>
+        </w:rPr>
+        <w:t>return</w:t>
+      </w:r>
+      <w:r>
+        <w:rPr>
+          <w:rFonts w:ascii="Cascadia Code" w:eastAsia="Times New Roman" w:hAnsi="Cascadia Code" w:cs="Cascadia Code"/>
+          <w:color w:val="CCCCCC"/>
+          <w:kern w:val="0"/>
+          <w:sz w:val="21"/>
+          <w:szCs w:val="21"/>
+          <w:lang w:eastAsia="en-IN"/>
+          <w14:ligatures w14:val="none"/>
+        </w:rPr>
+        <w:t xml:space="preserve"> (</w:t>
+      </w:r>
+    </w:p>
+    <w:p>
+      <w:pPr>
+        <w:shd w:val="clear" w:color="auto" w:fill="1F1F1F"/>
+        <w:spacing w:after="0" w:line="285" w:lineRule="atLeast"/>
+        <w:rPr>
+          <w:rFonts w:ascii="Cascadia Code" w:eastAsia="Times New Roman" w:hAnsi="Cascadia Code" w:cs="Cascadia Code"/>
+          <w:color w:val="CCCCCC"/>
+          <w:kern w:val="0"/>
+          <w:sz w:val="21"/>
+          <w:szCs w:val="21"/>
+          <w:lang w:eastAsia="en-IN"/>
+          <w14:ligatures w14:val="none"/>
+        </w:rPr>
+      </w:pPr>
+      <w:r>
+        <w:rPr>
+          <w:rFonts w:ascii="Cascadia Code" w:eastAsia="Times New Roman" w:hAnsi="Cascadia Code" w:cs="Cascadia Code"/>
+          <w:color w:val="CCCCCC"/>
+          <w:kern w:val="0"/>
+          <w:sz w:val="21"/>
+          <w:szCs w:val="21"/>
+          <w:lang w:eastAsia="en-IN"/>
+          <w14:ligatures w14:val="none"/>
+        </w:rPr>
+        <w:t xml:space="preserve">        </w:t>
+      </w:r>
+      <w:r>
+        <w:rPr>
+          <w:rFonts w:ascii="Cascadia Code" w:eastAsia="Times New Roman" w:hAnsi="Cascadia Code" w:cs="Cascadia Code"/>
+          <w:color w:val="808080"/>
+          <w:kern w:val="0"/>
+          <w:sz w:val="21"/>
+          <w:szCs w:val="21"/>
+          <w:lang w:eastAsia="en-IN"/>
+          <w14:ligatures w14:val="none"/>
+        </w:rPr>
+        <w:t>&lt;&gt;</w:t>
+      </w:r>
+    </w:p>
+    <w:p>
+      <w:pPr>
+        <w:shd w:val="clear" w:color="auto" w:fill="1F1F1F"/>
+        <w:spacing w:after="0" w:line="285" w:lineRule="atLeast"/>
+        <w:rPr>
+          <w:rFonts w:ascii="Cascadia Code" w:eastAsia="Times New Roman" w:hAnsi="Cascadia Code" w:cs="Cascadia Code"/>
+          <w:color w:val="CCCCCC"/>
+          <w:kern w:val="0"/>
+          <w:sz w:val="21"/>
+          <w:szCs w:val="21"/>
+          <w:lang w:eastAsia="en-IN"/>
+          <w14:ligatures w14:val="none"/>
+        </w:rPr>
+      </w:pPr>
+      <w:r>
+        <w:rPr>
+          <w:rFonts w:ascii="Cascadia Code" w:eastAsia="Times New Roman" w:hAnsi="Cascadia Code" w:cs="Cascadia Code"/>
+          <w:color w:val="CCCCCC"/>
+          <w:kern w:val="0"/>
+          <w:sz w:val="21"/>
+          <w:szCs w:val="21"/>
+          <w:lang w:eastAsia="en-IN"/>
+          <w14:ligatures w14:val="none"/>
+        </w:rPr>
+        <w:t xml:space="preserve">        </w:t>
+      </w:r>
+      <w:r>
+        <w:rPr>
+          <w:rFonts w:ascii="Cascadia Code" w:eastAsia="Times New Roman" w:hAnsi="Cascadia Code" w:cs="Cascadia Code"/>
+          <w:color w:val="808080"/>
+          <w:kern w:val="0"/>
+          <w:sz w:val="21"/>
+          <w:szCs w:val="21"/>
+          <w:lang w:eastAsia="en-IN"/>
+          <w14:ligatures w14:val="none"/>
+        </w:rPr>
+        <w:t>&lt;</w:t>
+      </w:r>
+      <w:r>
+        <w:rPr>
+          <w:rFonts w:ascii="Cascadia Code" w:eastAsia="Times New Roman" w:hAnsi="Cascadia Code" w:cs="Cascadia Code"/>
+          <w:color w:val="569CD6"/>
+          <w:kern w:val="0"/>
+          <w:sz w:val="21"/>
+          <w:szCs w:val="21"/>
+          <w:lang w:eastAsia="en-IN"/>
+          <w14:ligatures w14:val="none"/>
+        </w:rPr>
+        <w:t>div</w:t>
+      </w:r>
+      <w:r>
+        <w:rPr>
+          <w:rFonts w:ascii="Cascadia Code" w:eastAsia="Times New Roman" w:hAnsi="Cascadia Code" w:cs="Cascadia Code"/>
+          <w:color w:val="CCCCCC"/>
+          <w:kern w:val="0"/>
+          <w:sz w:val="21"/>
+          <w:szCs w:val="21"/>
+          <w:lang w:eastAsia="en-IN"/>
+          <w14:ligatures w14:val="none"/>
+        </w:rPr>
+        <w:t xml:space="preserve"> </w:t>
+      </w:r>
+      <w:r>
+        <w:rPr>
+          <w:rFonts w:ascii="Cascadia Code" w:eastAsia="Times New Roman" w:hAnsi="Cascadia Code" w:cs="Cascadia Code"/>
+          <w:color w:val="9CDCFE"/>
+          <w:kern w:val="0"/>
+          <w:sz w:val="21"/>
+          <w:szCs w:val="21"/>
+          <w:lang w:eastAsia="en-IN"/>
+          <w14:ligatures w14:val="none"/>
+        </w:rPr>
+        <w:t>className</w:t>
+      </w:r>
+      <w:r>
+        <w:rPr>
+          <w:rFonts w:ascii="Cascadia Code" w:eastAsia="Times New Roman" w:hAnsi="Cascadia Code" w:cs="Cascadia Code"/>
+          <w:color w:val="D4D4D4"/>
+          <w:kern w:val="0"/>
+          <w:sz w:val="21"/>
+          <w:szCs w:val="21"/>
+          <w:lang w:eastAsia="en-IN"/>
+          <w14:ligatures w14:val="none"/>
+        </w:rPr>
+        <w:t>=</w:t>
+      </w:r>
+      <w:r>
+        <w:rPr>
+          <w:rFonts w:ascii="Cascadia Code" w:eastAsia="Times New Roman" w:hAnsi="Cascadia Code" w:cs="Cascadia Code"/>
+          <w:color w:val="CE9178"/>
+          <w:kern w:val="0"/>
+          <w:sz w:val="21"/>
+          <w:szCs w:val="21"/>
+          <w:lang w:eastAsia="en-IN"/>
+          <w14:ligatures w14:val="none"/>
+        </w:rPr>
+        <w:t>'container py-2'</w:t>
+      </w:r>
+      <w:r>
+        <w:rPr>
+          <w:rFonts w:ascii="Cascadia Code" w:eastAsia="Times New Roman" w:hAnsi="Cascadia Code" w:cs="Cascadia Code"/>
+          <w:color w:val="808080"/>
+          <w:kern w:val="0"/>
+          <w:sz w:val="21"/>
+          <w:szCs w:val="21"/>
+          <w:lang w:eastAsia="en-IN"/>
+          <w14:ligatures w14:val="none"/>
+        </w:rPr>
+        <w:t>&gt;</w:t>
+      </w:r>
+    </w:p>
+    <w:p>
+      <w:pPr>
+        <w:shd w:val="clear" w:color="auto" w:fill="1F1F1F"/>
+        <w:spacing w:after="0" w:line="285" w:lineRule="atLeast"/>
+        <w:rPr>
+          <w:rFonts w:ascii="Cascadia Code" w:eastAsia="Times New Roman" w:hAnsi="Cascadia Code" w:cs="Cascadia Code"/>
+          <w:color w:val="CCCCCC"/>
+          <w:kern w:val="0"/>
+          <w:sz w:val="21"/>
+          <w:szCs w:val="21"/>
+          <w:lang w:eastAsia="en-IN"/>
+          <w14:ligatures w14:val="none"/>
+        </w:rPr>
+      </w:pPr>
+      <w:r>
+        <w:rPr>
+          <w:rFonts w:ascii="Cascadia Code" w:eastAsia="Times New Roman" w:hAnsi="Cascadia Code" w:cs="Cascadia Code"/>
+          <w:color w:val="CCCCCC"/>
+          <w:kern w:val="0"/>
+          <w:sz w:val="21"/>
+          <w:szCs w:val="21"/>
+          <w:lang w:eastAsia="en-IN"/>
+          <w14:ligatures w14:val="none"/>
+        </w:rPr>
+        <w:t xml:space="preserve">            </w:t>
+      </w:r>
+      <w:r>
+        <w:rPr>
+          <w:rFonts w:ascii="Cascadia Code" w:eastAsia="Times New Roman" w:hAnsi="Cascadia Code" w:cs="Cascadia Code"/>
+          <w:color w:val="808080"/>
+          <w:kern w:val="0"/>
+          <w:sz w:val="21"/>
+          <w:szCs w:val="21"/>
+          <w:lang w:eastAsia="en-IN"/>
+          <w14:ligatures w14:val="none"/>
+        </w:rPr>
+        <w:t>&lt;</w:t>
+      </w:r>
+      <w:r>
+        <w:rPr>
+          <w:rFonts w:ascii="Cascadia Code" w:eastAsia="Times New Roman" w:hAnsi="Cascadia Code" w:cs="Cascadia Code"/>
+          <w:color w:val="569CD6"/>
+          <w:kern w:val="0"/>
+          <w:sz w:val="21"/>
+          <w:szCs w:val="21"/>
+          <w:lang w:eastAsia="en-IN"/>
+          <w14:ligatures w14:val="none"/>
+        </w:rPr>
+        <w:t>div</w:t>
+      </w:r>
+      <w:r>
+        <w:rPr>
+          <w:rFonts w:ascii="Cascadia Code" w:eastAsia="Times New Roman" w:hAnsi="Cascadia Code" w:cs="Cascadia Code"/>
+          <w:color w:val="CCCCCC"/>
+          <w:kern w:val="0"/>
+          <w:sz w:val="21"/>
+          <w:szCs w:val="21"/>
+          <w:lang w:eastAsia="en-IN"/>
+          <w14:ligatures w14:val="none"/>
+        </w:rPr>
+        <w:t xml:space="preserve"> </w:t>
+      </w:r>
+      <w:r>
+        <w:rPr>
+          <w:rFonts w:ascii="Cascadia Code" w:eastAsia="Times New Roman" w:hAnsi="Cascadia Code" w:cs="Cascadia Code"/>
+          <w:color w:val="9CDCFE"/>
+          <w:kern w:val="0"/>
+          <w:sz w:val="21"/>
+          <w:szCs w:val="21"/>
+          <w:lang w:eastAsia="en-IN"/>
+          <w14:ligatures w14:val="none"/>
+        </w:rPr>
+        <w:t>className</w:t>
+      </w:r>
+      <w:r>
+        <w:rPr>
+          <w:rFonts w:ascii="Cascadia Code" w:eastAsia="Times New Roman" w:hAnsi="Cascadia Code" w:cs="Cascadia Code"/>
+          <w:color w:val="D4D4D4"/>
+          <w:kern w:val="0"/>
+          <w:sz w:val="21"/>
+          <w:szCs w:val="21"/>
+          <w:lang w:eastAsia="en-IN"/>
+          <w14:ligatures w14:val="none"/>
+        </w:rPr>
+        <w:t>=</w:t>
+      </w:r>
+      <w:r>
+        <w:rPr>
+          <w:rFonts w:ascii="Cascadia Code" w:eastAsia="Times New Roman" w:hAnsi="Cascadia Code" w:cs="Cascadia Code"/>
+          <w:color w:val="CE9178"/>
+          <w:kern w:val="0"/>
+          <w:sz w:val="21"/>
+          <w:szCs w:val="21"/>
+          <w:lang w:eastAsia="en-IN"/>
+          <w14:ligatures w14:val="none"/>
+        </w:rPr>
+        <w:t>"mb-3"</w:t>
+      </w:r>
+      <w:r>
+        <w:rPr>
+          <w:rFonts w:ascii="Cascadia Code" w:eastAsia="Times New Roman" w:hAnsi="Cascadia Code" w:cs="Cascadia Code"/>
+          <w:color w:val="808080"/>
+          <w:kern w:val="0"/>
+          <w:sz w:val="21"/>
+          <w:szCs w:val="21"/>
+          <w:lang w:eastAsia="en-IN"/>
+          <w14:ligatures w14:val="none"/>
+        </w:rPr>
+        <w:t>&gt;</w:t>
+      </w:r>
+    </w:p>
+    <w:p>
+      <w:pPr>
+        <w:shd w:val="clear" w:color="auto" w:fill="1F1F1F"/>
+        <w:spacing w:after="0" w:line="285" w:lineRule="atLeast"/>
+        <w:rPr>
+          <w:rFonts w:ascii="Cascadia Code" w:eastAsia="Times New Roman" w:hAnsi="Cascadia Code" w:cs="Cascadia Code"/>
+          <w:color w:val="CCCCCC"/>
+          <w:kern w:val="0"/>
+          <w:sz w:val="21"/>
+          <w:szCs w:val="21"/>
+          <w:lang w:eastAsia="en-IN"/>
+          <w14:ligatures w14:val="none"/>
+        </w:rPr>
+      </w:pPr>
+      <w:r>
+        <w:rPr>
+          <w:rFonts w:ascii="Cascadia Code" w:eastAsia="Times New Roman" w:hAnsi="Cascadia Code" w:cs="Cascadia Code"/>
+          <w:color w:val="CCCCCC"/>
+          <w:kern w:val="0"/>
+          <w:sz w:val="21"/>
+          <w:szCs w:val="21"/>
+          <w:lang w:eastAsia="en-IN"/>
+          <w14:ligatures w14:val="none"/>
+        </w:rPr>
+        <w:t xml:space="preserve">                </w:t>
+      </w:r>
+      <w:r>
+        <w:rPr>
+          <w:rFonts w:ascii="Cascadia Code" w:eastAsia="Times New Roman" w:hAnsi="Cascadia Code" w:cs="Cascadia Code"/>
+          <w:color w:val="808080"/>
+          <w:kern w:val="0"/>
+          <w:sz w:val="21"/>
+          <w:szCs w:val="21"/>
+          <w:lang w:eastAsia="en-IN"/>
+          <w14:ligatures w14:val="none"/>
+        </w:rPr>
+        <w:t>&lt;</w:t>
+      </w:r>
+      <w:proofErr w:type="spellStart"/>
+      <w:r>
+        <w:rPr>
+          <w:rFonts w:ascii="Cascadia Code" w:eastAsia="Times New Roman" w:hAnsi="Cascadia Code" w:cs="Cascadia Code"/>
+          <w:color w:val="569CD6"/>
+          <w:kern w:val="0"/>
+          <w:sz w:val="21"/>
+          <w:szCs w:val="21"/>
+          <w:lang w:eastAsia="en-IN"/>
+          <w14:ligatures w14:val="none"/>
+        </w:rPr>
+        <w:t>textarea</w:t>
+      </w:r>
+      <w:proofErr w:type="spellEnd"/>
+      <w:r>
+        <w:rPr>
+          <w:rFonts w:ascii="Cascadia Code" w:eastAsia="Times New Roman" w:hAnsi="Cascadia Code" w:cs="Cascadia Code"/>
+          <w:color w:val="CCCCCC"/>
+          <w:kern w:val="0"/>
+          <w:sz w:val="21"/>
+          <w:szCs w:val="21"/>
+          <w:lang w:eastAsia="en-IN"/>
+          <w14:ligatures w14:val="none"/>
+        </w:rPr>
+        <w:t xml:space="preserve"> </w:t>
+      </w:r>
+      <w:r>
+        <w:rPr>
+          <w:rFonts w:ascii="Cascadia Code" w:eastAsia="Times New Roman" w:hAnsi="Cascadia Code" w:cs="Cascadia Code"/>
+          <w:color w:val="9CDCFE"/>
+          <w:kern w:val="0"/>
+          <w:sz w:val="21"/>
+          <w:szCs w:val="21"/>
+          <w:lang w:eastAsia="en-IN"/>
+          <w14:ligatures w14:val="none"/>
+        </w:rPr>
+        <w:t>className</w:t>
+      </w:r>
+      <w:r>
+        <w:rPr>
+          <w:rFonts w:ascii="Cascadia Code" w:eastAsia="Times New Roman" w:hAnsi="Cascadia Code" w:cs="Cascadia Code"/>
+          <w:color w:val="D4D4D4"/>
+          <w:kern w:val="0"/>
+          <w:sz w:val="21"/>
+          <w:szCs w:val="21"/>
+          <w:lang w:eastAsia="en-IN"/>
+          <w14:ligatures w14:val="none"/>
+        </w:rPr>
+        <w:t>=</w:t>
+      </w:r>
+      <w:r>
+        <w:rPr>
+          <w:rFonts w:ascii="Cascadia Code" w:eastAsia="Times New Roman" w:hAnsi="Cascadia Code" w:cs="Cascadia Code"/>
+          <w:color w:val="CE9178"/>
+          <w:kern w:val="0"/>
+          <w:sz w:val="21"/>
+          <w:szCs w:val="21"/>
+          <w:lang w:eastAsia="en-IN"/>
+          <w14:ligatures w14:val="none"/>
+        </w:rPr>
+        <w:t>"form-control"</w:t>
+      </w:r>
+      <w:r>
+        <w:rPr>
+          <w:rFonts w:ascii="Cascadia Code" w:eastAsia="Times New Roman" w:hAnsi="Cascadia Code" w:cs="Cascadia Code"/>
+          <w:color w:val="CCCCCC"/>
+          <w:kern w:val="0"/>
+          <w:sz w:val="21"/>
+          <w:szCs w:val="21"/>
+          <w:lang w:eastAsia="en-IN"/>
+          <w14:ligatures w14:val="none"/>
+        </w:rPr>
+        <w:t xml:space="preserve"> </w:t>
+      </w:r>
+      <w:r>
+        <w:rPr>
+          <w:rFonts w:ascii="Cascadia Code" w:eastAsia="Times New Roman" w:hAnsi="Cascadia Code" w:cs="Cascadia Code"/>
+          <w:color w:val="9CDCFE"/>
+          <w:kern w:val="0"/>
+          <w:sz w:val="21"/>
+          <w:szCs w:val="21"/>
+          <w:lang w:eastAsia="en-IN"/>
+          <w14:ligatures w14:val="none"/>
+        </w:rPr>
+        <w:t>id</w:t>
+      </w:r>
+      <w:r>
+        <w:rPr>
+          <w:rFonts w:ascii="Cascadia Code" w:eastAsia="Times New Roman" w:hAnsi="Cascadia Code" w:cs="Cascadia Code"/>
+          <w:color w:val="D4D4D4"/>
+          <w:kern w:val="0"/>
+          <w:sz w:val="21"/>
+          <w:szCs w:val="21"/>
+          <w:lang w:eastAsia="en-IN"/>
+          <w14:ligatures w14:val="none"/>
+        </w:rPr>
+        <w:t>=</w:t>
+      </w:r>
+      <w:r>
+        <w:rPr>
+          <w:rFonts w:ascii="Cascadia Code" w:eastAsia="Times New Roman" w:hAnsi="Cascadia Code" w:cs="Cascadia Code"/>
+          <w:color w:val="CE9178"/>
+          <w:kern w:val="0"/>
+          <w:sz w:val="21"/>
+          <w:szCs w:val="21"/>
+          <w:lang w:eastAsia="en-IN"/>
+          <w14:ligatures w14:val="none"/>
+        </w:rPr>
+        <w:t>"exampleFormControlTextarea1"</w:t>
+      </w:r>
+      <w:r>
+        <w:rPr>
+          <w:rFonts w:ascii="Cascadia Code" w:eastAsia="Times New Roman" w:hAnsi="Cascadia Code" w:cs="Cascadia Code"/>
+          <w:color w:val="CCCCCC"/>
+          <w:kern w:val="0"/>
+          <w:sz w:val="21"/>
+          <w:szCs w:val="21"/>
+          <w:lang w:eastAsia="en-IN"/>
+          <w14:ligatures w14:val="none"/>
+        </w:rPr>
+        <w:t xml:space="preserve"> </w:t>
+      </w:r>
+      <w:r>
+        <w:rPr>
+          <w:rFonts w:ascii="Cascadia Code" w:eastAsia="Times New Roman" w:hAnsi="Cascadia Code" w:cs="Cascadia Code"/>
+          <w:color w:val="9CDCFE"/>
+          <w:kern w:val="0"/>
+          <w:sz w:val="21"/>
+          <w:szCs w:val="21"/>
+          <w:lang w:eastAsia="en-IN"/>
+          <w14:ligatures w14:val="none"/>
+        </w:rPr>
+        <w:t>value</w:t>
+      </w:r>
+      <w:r>
+        <w:rPr>
+          <w:rFonts w:ascii="Cascadia Code" w:eastAsia="Times New Roman" w:hAnsi="Cascadia Code" w:cs="Cascadia Code"/>
+          <w:color w:val="D4D4D4"/>
+          <w:kern w:val="0"/>
+          <w:sz w:val="21"/>
+          <w:szCs w:val="21"/>
+          <w:lang w:eastAsia="en-IN"/>
+          <w14:ligatures w14:val="none"/>
+        </w:rPr>
+        <w:t>=</w:t>
+      </w:r>
+      <w:r>
+        <w:rPr>
+          <w:rFonts w:ascii="Cascadia Code" w:eastAsia="Times New Roman" w:hAnsi="Cascadia Code" w:cs="Cascadia Code"/>
+          <w:color w:val="569CD6"/>
+          <w:kern w:val="0"/>
+          <w:sz w:val="21"/>
+          <w:szCs w:val="21"/>
+          <w:lang w:eastAsia="en-IN"/>
+          <w14:ligatures w14:val="none"/>
+        </w:rPr>
+        <w:t>{</w:t>
+      </w:r>
+      <w:r>
+        <w:rPr>
+          <w:rFonts w:ascii="Cascadia Code" w:eastAsia="Times New Roman" w:hAnsi="Cascadia Code" w:cs="Cascadia Code"/>
+          <w:color w:val="4FC1FF"/>
+          <w:kern w:val="0"/>
+          <w:sz w:val="21"/>
+          <w:szCs w:val="21"/>
+          <w:lang w:eastAsia="en-IN"/>
+          <w14:ligatures w14:val="none"/>
+        </w:rPr>
+        <w:t>text</w:t>
+      </w:r>
+      <w:r>
+        <w:rPr>
+          <w:rFonts w:ascii="Cascadia Code" w:eastAsia="Times New Roman" w:hAnsi="Cascadia Code" w:cs="Cascadia Code"/>
+          <w:color w:val="569CD6"/>
+          <w:kern w:val="0"/>
+          <w:sz w:val="21"/>
+          <w:szCs w:val="21"/>
+          <w:lang w:eastAsia="en-IN"/>
+          <w14:ligatures w14:val="none"/>
+        </w:rPr>
+        <w:t>}</w:t>
+      </w:r>
+      <w:r>
+        <w:rPr>
+          <w:rFonts w:ascii="Cascadia Code" w:eastAsia="Times New Roman" w:hAnsi="Cascadia Code" w:cs="Cascadia Code"/>
+          <w:color w:val="CCCCCC"/>
+          <w:kern w:val="0"/>
+          <w:sz w:val="21"/>
+          <w:szCs w:val="21"/>
+          <w:lang w:eastAsia="en-IN"/>
+          <w14:ligatures w14:val="none"/>
+        </w:rPr>
+        <w:t xml:space="preserve"> </w:t>
+      </w:r>
+      <w:proofErr w:type="spellStart"/>
+      <w:r>
+        <w:rPr>
+          <w:rFonts w:ascii="Cascadia Code" w:eastAsia="Times New Roman" w:hAnsi="Cascadia Code" w:cs="Cascadia Code"/>
+          <w:color w:val="9CDCFE"/>
+          <w:kern w:val="0"/>
+          <w:sz w:val="21"/>
+          <w:szCs w:val="21"/>
+          <w:lang w:eastAsia="en-IN"/>
+          <w14:ligatures w14:val="none"/>
+        </w:rPr>
+        <w:t>onChange</w:t>
+      </w:r>
+      <w:proofErr w:type="spellEnd"/>
+      <w:r>
+        <w:rPr>
+          <w:rFonts w:ascii="Cascadia Code" w:eastAsia="Times New Roman" w:hAnsi="Cascadia Code" w:cs="Cascadia Code"/>
+          <w:color w:val="D4D4D4"/>
+          <w:kern w:val="0"/>
+          <w:sz w:val="21"/>
+          <w:szCs w:val="21"/>
+          <w:lang w:eastAsia="en-IN"/>
+          <w14:ligatures w14:val="none"/>
+        </w:rPr>
+        <w:t>=</w:t>
+      </w:r>
+      <w:r>
+        <w:rPr>
+          <w:rFonts w:ascii="Cascadia Code" w:eastAsia="Times New Roman" w:hAnsi="Cascadia Code" w:cs="Cascadia Code"/>
+          <w:color w:val="569CD6"/>
+          <w:kern w:val="0"/>
+          <w:sz w:val="21"/>
+          <w:szCs w:val="21"/>
+          <w:lang w:eastAsia="en-IN"/>
+          <w14:ligatures w14:val="none"/>
+        </w:rPr>
+        <w:t>{</w:t>
+      </w:r>
+      <w:proofErr w:type="spellStart"/>
+      <w:r>
+        <w:rPr>
+          <w:rFonts w:ascii="Cascadia Code" w:eastAsia="Times New Roman" w:hAnsi="Cascadia Code" w:cs="Cascadia Code"/>
+          <w:color w:val="DCDCAA"/>
+          <w:kern w:val="0"/>
+          <w:sz w:val="21"/>
+          <w:szCs w:val="21"/>
+          <w:lang w:eastAsia="en-IN"/>
+          <w14:ligatures w14:val="none"/>
+        </w:rPr>
+        <w:t>handelOnChange</w:t>
+      </w:r>
+      <w:proofErr w:type="spellEnd"/>
+      <w:r>
+        <w:rPr>
+          <w:rFonts w:ascii="Cascadia Code" w:eastAsia="Times New Roman" w:hAnsi="Cascadia Code" w:cs="Cascadia Code"/>
+          <w:color w:val="569CD6"/>
+          <w:kern w:val="0"/>
+          <w:sz w:val="21"/>
+          <w:szCs w:val="21"/>
+          <w:lang w:eastAsia="en-IN"/>
+          <w14:ligatures w14:val="none"/>
+        </w:rPr>
+        <w:t>}</w:t>
+      </w:r>
+      <w:r>
+        <w:rPr>
+          <w:rFonts w:ascii="Cascadia Code" w:eastAsia="Times New Roman" w:hAnsi="Cascadia Code" w:cs="Cascadia Code"/>
+          <w:color w:val="CCCCCC"/>
+          <w:kern w:val="0"/>
+          <w:sz w:val="21"/>
+          <w:szCs w:val="21"/>
+          <w:lang w:eastAsia="en-IN"/>
+          <w14:ligatures w14:val="none"/>
+        </w:rPr>
+        <w:t xml:space="preserve"> </w:t>
+      </w:r>
+      <w:r>
+        <w:rPr>
+          <w:rFonts w:ascii="Cascadia Code" w:eastAsia="Times New Roman" w:hAnsi="Cascadia Code" w:cs="Cascadia Code"/>
+          <w:color w:val="9CDCFE"/>
+          <w:kern w:val="0"/>
+          <w:sz w:val="21"/>
+          <w:szCs w:val="21"/>
+          <w:lang w:eastAsia="en-IN"/>
+          <w14:ligatures w14:val="none"/>
+        </w:rPr>
+        <w:t>rows</w:t>
+      </w:r>
+      <w:r>
+        <w:rPr>
+          <w:rFonts w:ascii="Cascadia Code" w:eastAsia="Times New Roman" w:hAnsi="Cascadia Code" w:cs="Cascadia Code"/>
+          <w:color w:val="D4D4D4"/>
+          <w:kern w:val="0"/>
+          <w:sz w:val="21"/>
+          <w:szCs w:val="21"/>
+          <w:lang w:eastAsia="en-IN"/>
+          <w14:ligatures w14:val="none"/>
+        </w:rPr>
+        <w:t>=</w:t>
+      </w:r>
+      <w:r>
+        <w:rPr>
+          <w:rFonts w:ascii="Cascadia Code" w:eastAsia="Times New Roman" w:hAnsi="Cascadia Code" w:cs="Cascadia Code"/>
+          <w:color w:val="CE9178"/>
+          <w:kern w:val="0"/>
+          <w:sz w:val="21"/>
+          <w:szCs w:val="21"/>
+          <w:lang w:eastAsia="en-IN"/>
+          <w14:ligatures w14:val="none"/>
+        </w:rPr>
+        <w:t>"8"</w:t>
+      </w:r>
+      <w:r>
+        <w:rPr>
+          <w:rFonts w:ascii="Cascadia Code" w:eastAsia="Times New Roman" w:hAnsi="Cascadia Code" w:cs="Cascadia Code"/>
+          <w:color w:val="808080"/>
+          <w:kern w:val="0"/>
+          <w:sz w:val="21"/>
+          <w:szCs w:val="21"/>
+          <w:lang w:eastAsia="en-IN"/>
+          <w14:ligatures w14:val="none"/>
+        </w:rPr>
+        <w:t>&gt;&lt;/</w:t>
+      </w:r>
+      <w:proofErr w:type="spellStart"/>
+      <w:r>
+        <w:rPr>
+          <w:rFonts w:ascii="Cascadia Code" w:eastAsia="Times New Roman" w:hAnsi="Cascadia Code" w:cs="Cascadia Code"/>
+          <w:color w:val="569CD6"/>
+          <w:kern w:val="0"/>
+          <w:sz w:val="21"/>
+          <w:szCs w:val="21"/>
+          <w:lang w:eastAsia="en-IN"/>
+          <w14:ligatures w14:val="none"/>
+        </w:rPr>
+        <w:t>textarea</w:t>
+      </w:r>
+      <w:proofErr w:type="spellEnd"/>
+      <w:r>
+        <w:rPr>
+          <w:rFonts w:ascii="Cascadia Code" w:eastAsia="Times New Roman" w:hAnsi="Cascadia Code" w:cs="Cascadia Code"/>
+          <w:color w:val="808080"/>
+          <w:kern w:val="0"/>
+          <w:sz w:val="21"/>
+          <w:szCs w:val="21"/>
+          <w:lang w:eastAsia="en-IN"/>
+          <w14:ligatures w14:val="none"/>
+        </w:rPr>
+        <w:t>&gt;</w:t>
+      </w:r>
+    </w:p>
+    <w:p>
+      <w:pPr>
+        <w:shd w:val="clear" w:color="auto" w:fill="1F1F1F"/>
+        <w:spacing w:after="0" w:line="285" w:lineRule="atLeast"/>
+        <w:rPr>
+          <w:rFonts w:ascii="Cascadia Code" w:eastAsia="Times New Roman" w:hAnsi="Cascadia Code" w:cs="Cascadia Code"/>
+          <w:color w:val="CCCCCC"/>
+          <w:kern w:val="0"/>
+          <w:sz w:val="21"/>
+          <w:szCs w:val="21"/>
+          <w:lang w:eastAsia="en-IN"/>
+          <w14:ligatures w14:val="none"/>
+        </w:rPr>
+      </w:pPr>
+      <w:r>
+        <w:rPr>
+          <w:rFonts w:ascii="Cascadia Code" w:eastAsia="Times New Roman" w:hAnsi="Cascadia Code" w:cs="Cascadia Code"/>
+          <w:color w:val="CCCCCC"/>
+          <w:kern w:val="0"/>
+          <w:sz w:val="21"/>
+          <w:szCs w:val="21"/>
+          <w:lang w:eastAsia="en-IN"/>
+          <w14:ligatures w14:val="none"/>
+        </w:rPr>
+        <w:t xml:space="preserve">            </w:t>
+      </w:r>
+      <w:r>
+        <w:rPr>
+          <w:rFonts w:ascii="Cascadia Code" w:eastAsia="Times New Roman" w:hAnsi="Cascadia Code" w:cs="Cascadia Code"/>
+          <w:color w:val="808080"/>
+          <w:kern w:val="0"/>
+          <w:sz w:val="21"/>
+          <w:szCs w:val="21"/>
+          <w:lang w:eastAsia="en-IN"/>
+          <w14:ligatures w14:val="none"/>
+        </w:rPr>
+        <w:t>&lt;/</w:t>
+      </w:r>
+      <w:r>
+        <w:rPr>
+          <w:rFonts w:ascii="Cascadia Code" w:eastAsia="Times New Roman" w:hAnsi="Cascadia Code" w:cs="Cascadia Code"/>
+          <w:color w:val="569CD6"/>
+          <w:kern w:val="0"/>
+          <w:sz w:val="21"/>
+          <w:szCs w:val="21"/>
+          <w:lang w:eastAsia="en-IN"/>
+          <w14:ligatures w14:val="none"/>
+        </w:rPr>
+        <w:t>div</w:t>
+      </w:r>
+      <w:r>
+        <w:rPr>
+          <w:rFonts w:ascii="Cascadia Code" w:eastAsia="Times New Roman" w:hAnsi="Cascadia Code" w:cs="Cascadia Code"/>
+          <w:color w:val="808080"/>
+          <w:kern w:val="0"/>
+          <w:sz w:val="21"/>
+          <w:szCs w:val="21"/>
+          <w:lang w:eastAsia="en-IN"/>
+          <w14:ligatures w14:val="none"/>
+        </w:rPr>
+        <w:t>&gt;</w:t>
+      </w:r>
+    </w:p>
+    <w:p>
+      <w:pPr>
+        <w:shd w:val="clear" w:color="auto" w:fill="1F1F1F"/>
+        <w:spacing w:after="0" w:line="285" w:lineRule="atLeast"/>
+        <w:rPr>
+          <w:rFonts w:ascii="Cascadia Code" w:eastAsia="Times New Roman" w:hAnsi="Cascadia Code" w:cs="Cascadia Code"/>
+          <w:color w:val="CCCCCC"/>
+          <w:kern w:val="0"/>
+          <w:sz w:val="21"/>
+          <w:szCs w:val="21"/>
+          <w:lang w:eastAsia="en-IN"/>
+          <w14:ligatures w14:val="none"/>
+        </w:rPr>
+      </w:pPr>
+      <w:r>
+        <w:rPr>
+          <w:rFonts w:ascii="Cascadia Code" w:eastAsia="Times New Roman" w:hAnsi="Cascadia Code" w:cs="Cascadia Code"/>
+          <w:color w:val="CCCCCC"/>
+          <w:kern w:val="0"/>
+          <w:sz w:val="21"/>
+          <w:szCs w:val="21"/>
+          <w:lang w:eastAsia="en-IN"/>
+          <w14:ligatures w14:val="none"/>
+        </w:rPr>
+        <w:t xml:space="preserve">            </w:t>
+      </w:r>
+      <w:r>
+        <w:rPr>
+          <w:rFonts w:ascii="Cascadia Code" w:eastAsia="Times New Roman" w:hAnsi="Cascadia Code" w:cs="Cascadia Code"/>
+          <w:color w:val="808080"/>
+          <w:kern w:val="0"/>
+          <w:sz w:val="21"/>
+          <w:szCs w:val="21"/>
+          <w:lang w:eastAsia="en-IN"/>
+          <w14:ligatures w14:val="none"/>
+        </w:rPr>
+        <w:t>&lt;</w:t>
+      </w:r>
+      <w:r>
+        <w:rPr>
+          <w:rFonts w:ascii="Cascadia Code" w:eastAsia="Times New Roman" w:hAnsi="Cascadia Code" w:cs="Cascadia Code"/>
+          <w:color w:val="569CD6"/>
+          <w:kern w:val="0"/>
+          <w:sz w:val="21"/>
+          <w:szCs w:val="21"/>
+          <w:lang w:eastAsia="en-IN"/>
+          <w14:ligatures w14:val="none"/>
+        </w:rPr>
+        <w:t>button</w:t>
+      </w:r>
+      <w:r>
+        <w:rPr>
+          <w:rFonts w:ascii="Cascadia Code" w:eastAsia="Times New Roman" w:hAnsi="Cascadia Code" w:cs="Cascadia Code"/>
+          <w:color w:val="CCCCCC"/>
+          <w:kern w:val="0"/>
+          <w:sz w:val="21"/>
+          <w:szCs w:val="21"/>
+          <w:lang w:eastAsia="en-IN"/>
+          <w14:ligatures w14:val="none"/>
+        </w:rPr>
+        <w:t xml:space="preserve"> </w:t>
+      </w:r>
+      <w:r>
+        <w:rPr>
+          <w:rFonts w:ascii="Cascadia Code" w:eastAsia="Times New Roman" w:hAnsi="Cascadia Code" w:cs="Cascadia Code"/>
+          <w:color w:val="9CDCFE"/>
+          <w:kern w:val="0"/>
+          <w:sz w:val="21"/>
+          <w:szCs w:val="21"/>
+          <w:lang w:eastAsia="en-IN"/>
+          <w14:ligatures w14:val="none"/>
+        </w:rPr>
+        <w:t>type</w:t>
+      </w:r>
+      <w:r>
+        <w:rPr>
+          <w:rFonts w:ascii="Cascadia Code" w:eastAsia="Times New Roman" w:hAnsi="Cascadia Code" w:cs="Cascadia Code"/>
+          <w:color w:val="D4D4D4"/>
+          <w:kern w:val="0"/>
+          <w:sz w:val="21"/>
+          <w:szCs w:val="21"/>
+          <w:lang w:eastAsia="en-IN"/>
+          <w14:ligatures w14:val="none"/>
+        </w:rPr>
+        <w:t>=</w:t>
+      </w:r>
+      <w:r>
+        <w:rPr>
+          <w:rFonts w:ascii="Cascadia Code" w:eastAsia="Times New Roman" w:hAnsi="Cascadia Code" w:cs="Cascadia Code"/>
+          <w:color w:val="CE9178"/>
+          <w:kern w:val="0"/>
+          <w:sz w:val="21"/>
+          <w:szCs w:val="21"/>
+          <w:lang w:eastAsia="en-IN"/>
+          <w14:ligatures w14:val="none"/>
+        </w:rPr>
+        <w:t>"button"</w:t>
+      </w:r>
+      <w:r>
+        <w:rPr>
+          <w:rFonts w:ascii="Cascadia Code" w:eastAsia="Times New Roman" w:hAnsi="Cascadia Code" w:cs="Cascadia Code"/>
+          <w:color w:val="CCCCCC"/>
+          <w:kern w:val="0"/>
+          <w:sz w:val="21"/>
+          <w:szCs w:val="21"/>
+          <w:lang w:eastAsia="en-IN"/>
+          <w14:ligatures w14:val="none"/>
+        </w:rPr>
+        <w:t xml:space="preserve"> </w:t>
+      </w:r>
+      <w:r>
+        <w:rPr>
+          <w:rFonts w:ascii="Cascadia Code" w:eastAsia="Times New Roman" w:hAnsi="Cascadia Code" w:cs="Cascadia Code"/>
+          <w:color w:val="9CDCFE"/>
+          <w:kern w:val="0"/>
+          <w:sz w:val="21"/>
+          <w:szCs w:val="21"/>
+          <w:lang w:eastAsia="en-IN"/>
+          <w14:ligatures w14:val="none"/>
+        </w:rPr>
+        <w:t>className</w:t>
+      </w:r>
+      <w:r>
+        <w:rPr>
+          <w:rFonts w:ascii="Cascadia Code" w:eastAsia="Times New Roman" w:hAnsi="Cascadia Code" w:cs="Cascadia Code"/>
+          <w:color w:val="D4D4D4"/>
+          <w:kern w:val="0"/>
+          <w:sz w:val="21"/>
+          <w:szCs w:val="21"/>
+          <w:lang w:eastAsia="en-IN"/>
+          <w14:ligatures w14:val="none"/>
+        </w:rPr>
+        <w:t>=</w:t>
+      </w:r>
+      <w:r>
+        <w:rPr>
+          <w:rFonts w:ascii="Cascadia Code" w:eastAsia="Times New Roman" w:hAnsi="Cascadia Code" w:cs="Cascadia Code"/>
+          <w:color w:val="CE9178"/>
+          <w:kern w:val="0"/>
+          <w:sz w:val="21"/>
+          <w:szCs w:val="21"/>
+          <w:lang w:eastAsia="en-IN"/>
+          <w14:ligatures w14:val="none"/>
+        </w:rPr>
+        <w:t>"</w:t>
+      </w:r>
+      <w:proofErr w:type="spellStart"/>
+      <w:r>
+        <w:rPr>
+          <w:rFonts w:ascii="Cascadia Code" w:eastAsia="Times New Roman" w:hAnsi="Cascadia Code" w:cs="Cascadia Code"/>
+          <w:color w:val="CE9178"/>
+          <w:kern w:val="0"/>
+          <w:sz w:val="21"/>
+          <w:szCs w:val="21"/>
+          <w:lang w:eastAsia="en-IN"/>
+          <w14:ligatures w14:val="none"/>
+        </w:rPr>
+        <w:t>btn</w:t>
+      </w:r>
+      <w:proofErr w:type="spellEnd"/>
+      <w:r>
+        <w:rPr>
+          <w:rFonts w:ascii="Cascadia Code" w:eastAsia="Times New Roman" w:hAnsi="Cascadia Code" w:cs="Cascadia Code"/>
+          <w:color w:val="CE9178"/>
+          <w:kern w:val="0"/>
+          <w:sz w:val="21"/>
+          <w:szCs w:val="21"/>
+          <w:lang w:eastAsia="en-IN"/>
+          <w14:ligatures w14:val="none"/>
+        </w:rPr>
+        <w:t xml:space="preserve"> </w:t>
+      </w:r>
+      <w:proofErr w:type="spellStart"/>
+      <w:r>
+        <w:rPr>
+          <w:rFonts w:ascii="Cascadia Code" w:eastAsia="Times New Roman" w:hAnsi="Cascadia Code" w:cs="Cascadia Code"/>
+          <w:color w:val="CE9178"/>
+          <w:kern w:val="0"/>
+          <w:sz w:val="21"/>
+          <w:szCs w:val="21"/>
+          <w:lang w:eastAsia="en-IN"/>
+          <w14:ligatures w14:val="none"/>
+        </w:rPr>
+        <w:t>btn</w:t>
+      </w:r>
+      <w:proofErr w:type="spellEnd"/>
+      <w:r>
+        <w:rPr>
+          <w:rFonts w:ascii="Cascadia Code" w:eastAsia="Times New Roman" w:hAnsi="Cascadia Code" w:cs="Cascadia Code"/>
+          <w:color w:val="CE9178"/>
+          <w:kern w:val="0"/>
+          <w:sz w:val="21"/>
+          <w:szCs w:val="21"/>
+          <w:lang w:eastAsia="en-IN"/>
+          <w14:ligatures w14:val="none"/>
+        </w:rPr>
+        <w:t>-primary mx-2"</w:t>
+      </w:r>
+      <w:r>
+        <w:rPr>
+          <w:rFonts w:ascii="Cascadia Code" w:eastAsia="Times New Roman" w:hAnsi="Cascadia Code" w:cs="Cascadia Code"/>
+          <w:color w:val="CCCCCC"/>
+          <w:kern w:val="0"/>
+          <w:sz w:val="21"/>
+          <w:szCs w:val="21"/>
+          <w:lang w:eastAsia="en-IN"/>
+          <w14:ligatures w14:val="none"/>
+        </w:rPr>
+        <w:t xml:space="preserve"> </w:t>
+      </w:r>
+      <w:proofErr w:type="spellStart"/>
+      <w:r>
+        <w:rPr>
+          <w:rFonts w:ascii="Cascadia Code" w:eastAsia="Times New Roman" w:hAnsi="Cascadia Code" w:cs="Cascadia Code"/>
+          <w:color w:val="9CDCFE"/>
+          <w:kern w:val="0"/>
+          <w:sz w:val="21"/>
+          <w:szCs w:val="21"/>
+          <w:lang w:eastAsia="en-IN"/>
+          <w14:ligatures w14:val="none"/>
+        </w:rPr>
+        <w:t>onClick</w:t>
+      </w:r>
+      <w:proofErr w:type="spellEnd"/>
+      <w:r>
+        <w:rPr>
+          <w:rFonts w:ascii="Cascadia Code" w:eastAsia="Times New Roman" w:hAnsi="Cascadia Code" w:cs="Cascadia Code"/>
+          <w:color w:val="D4D4D4"/>
+          <w:kern w:val="0"/>
+          <w:sz w:val="21"/>
+          <w:szCs w:val="21"/>
+          <w:lang w:eastAsia="en-IN"/>
+          <w14:ligatures w14:val="none"/>
+        </w:rPr>
+        <w:t>=</w:t>
+      </w:r>
+      <w:r>
+        <w:rPr>
+          <w:rFonts w:ascii="Cascadia Code" w:eastAsia="Times New Roman" w:hAnsi="Cascadia Code" w:cs="Cascadia Code"/>
+          <w:color w:val="569CD6"/>
+          <w:kern w:val="0"/>
+          <w:sz w:val="21"/>
+          <w:szCs w:val="21"/>
+          <w:lang w:eastAsia="en-IN"/>
+          <w14:ligatures w14:val="none"/>
+        </w:rPr>
+        <w:t>{</w:t>
+      </w:r>
+      <w:proofErr w:type="spellStart"/>
+      <w:r>
+        <w:rPr>
+          <w:rFonts w:ascii="Cascadia Code" w:eastAsia="Times New Roman" w:hAnsi="Cascadia Code" w:cs="Cascadia Code"/>
+          <w:color w:val="DCDCAA"/>
+          <w:kern w:val="0"/>
+          <w:sz w:val="21"/>
+          <w:szCs w:val="21"/>
+          <w:lang w:eastAsia="en-IN"/>
+          <w14:ligatures w14:val="none"/>
+        </w:rPr>
+        <w:t>onClickUpper</w:t>
+      </w:r>
+      <w:proofErr w:type="spellEnd"/>
+      <w:r>
+        <w:rPr>
+          <w:rFonts w:ascii="Cascadia Code" w:eastAsia="Times New Roman" w:hAnsi="Cascadia Code" w:cs="Cascadia Code"/>
+          <w:color w:val="569CD6"/>
+          <w:kern w:val="0"/>
+          <w:sz w:val="21"/>
+          <w:szCs w:val="21"/>
+          <w:lang w:eastAsia="en-IN"/>
+          <w14:ligatures w14:val="none"/>
+        </w:rPr>
+        <w:t>}</w:t>
+      </w:r>
+      <w:r>
+        <w:rPr>
+          <w:rFonts w:ascii="Cascadia Code" w:eastAsia="Times New Roman" w:hAnsi="Cascadia Code" w:cs="Cascadia Code"/>
+          <w:color w:val="808080"/>
+          <w:kern w:val="0"/>
+          <w:sz w:val="21"/>
+          <w:szCs w:val="21"/>
+          <w:lang w:eastAsia="en-IN"/>
+          <w14:ligatures w14:val="none"/>
+        </w:rPr>
+        <w:t>&gt;</w:t>
+      </w:r>
+      <w:proofErr w:type="spellStart"/>
+      <w:r>
+        <w:rPr>
+          <w:rFonts w:ascii="Cascadia Code" w:eastAsia="Times New Roman" w:hAnsi="Cascadia Code" w:cs="Cascadia Code"/>
+          <w:color w:val="CCCCCC"/>
+          <w:kern w:val="0"/>
+          <w:sz w:val="21"/>
+          <w:szCs w:val="21"/>
+          <w:lang w:eastAsia="en-IN"/>
+          <w14:ligatures w14:val="none"/>
+        </w:rPr>
+        <w:t>UpperCase</w:t>
+      </w:r>
+      <w:proofErr w:type="spellEnd"/>
+      <w:r>
+        <w:rPr>
+          <w:rFonts w:ascii="Cascadia Code" w:eastAsia="Times New Roman" w:hAnsi="Cascadia Code" w:cs="Cascadia Code"/>
+          <w:color w:val="808080"/>
+          <w:kern w:val="0"/>
+          <w:sz w:val="21"/>
+          <w:szCs w:val="21"/>
+          <w:lang w:eastAsia="en-IN"/>
+          <w14:ligatures w14:val="none"/>
+        </w:rPr>
+        <w:t>&lt;/</w:t>
+      </w:r>
+      <w:r>
+        <w:rPr>
+          <w:rFonts w:ascii="Cascadia Code" w:eastAsia="Times New Roman" w:hAnsi="Cascadia Code" w:cs="Cascadia Code"/>
+          <w:color w:val="569CD6"/>
+          <w:kern w:val="0"/>
+          <w:sz w:val="21"/>
+          <w:szCs w:val="21"/>
+          <w:lang w:eastAsia="en-IN"/>
+          <w14:ligatures w14:val="none"/>
+        </w:rPr>
+        <w:t>button</w:t>
+      </w:r>
+      <w:r>
+        <w:rPr>
+          <w:rFonts w:ascii="Cascadia Code" w:eastAsia="Times New Roman" w:hAnsi="Cascadia Code" w:cs="Cascadia Code"/>
+          <w:color w:val="808080"/>
+          <w:kern w:val="0"/>
+          <w:sz w:val="21"/>
+          <w:szCs w:val="21"/>
+          <w:lang w:eastAsia="en-IN"/>
+          <w14:ligatures w14:val="none"/>
+        </w:rPr>
+        <w:t>&gt;</w:t>
+      </w:r>
+    </w:p>
+    <w:p>
+      <w:pPr>
+        <w:shd w:val="clear" w:color="auto" w:fill="1F1F1F"/>
+        <w:spacing w:after="0" w:line="285" w:lineRule="atLeast"/>
+        <w:rPr>
+          <w:rFonts w:ascii="Cascadia Code" w:eastAsia="Times New Roman" w:hAnsi="Cascadia Code" w:cs="Cascadia Code"/>
+          <w:color w:val="CCCCCC"/>
+          <w:kern w:val="0"/>
+          <w:sz w:val="21"/>
+          <w:szCs w:val="21"/>
+          <w:lang w:eastAsia="en-IN"/>
+          <w14:ligatures w14:val="none"/>
+        </w:rPr>
+      </w:pPr>
+      <w:r>
+        <w:rPr>
+          <w:rFonts w:ascii="Cascadia Code" w:eastAsia="Times New Roman" w:hAnsi="Cascadia Code" w:cs="Cascadia Code"/>
+          <w:color w:val="CCCCCC"/>
+          <w:kern w:val="0"/>
+          <w:sz w:val="21"/>
+          <w:szCs w:val="21"/>
+          <w:lang w:eastAsia="en-IN"/>
+          <w14:ligatures w14:val="none"/>
+        </w:rPr>
+        <w:t xml:space="preserve">            </w:t>
+      </w:r>
+      <w:r>
+        <w:rPr>
+          <w:rFonts w:ascii="Cascadia Code" w:eastAsia="Times New Roman" w:hAnsi="Cascadia Code" w:cs="Cascadia Code"/>
+          <w:color w:val="808080"/>
+          <w:kern w:val="0"/>
+          <w:sz w:val="21"/>
+          <w:szCs w:val="21"/>
+          <w:lang w:eastAsia="en-IN"/>
+          <w14:ligatures w14:val="none"/>
+        </w:rPr>
+        <w:t>&lt;</w:t>
+      </w:r>
+      <w:r>
+        <w:rPr>
+          <w:rFonts w:ascii="Cascadia Code" w:eastAsia="Times New Roman" w:hAnsi="Cascadia Code" w:cs="Cascadia Code"/>
+          <w:color w:val="569CD6"/>
+          <w:kern w:val="0"/>
+          <w:sz w:val="21"/>
+          <w:szCs w:val="21"/>
+          <w:lang w:eastAsia="en-IN"/>
+          <w14:ligatures w14:val="none"/>
+        </w:rPr>
+        <w:t>button</w:t>
+      </w:r>
+      <w:r>
+        <w:rPr>
+          <w:rFonts w:ascii="Cascadia Code" w:eastAsia="Times New Roman" w:hAnsi="Cascadia Code" w:cs="Cascadia Code"/>
+          <w:color w:val="CCCCCC"/>
+          <w:kern w:val="0"/>
+          <w:sz w:val="21"/>
+          <w:szCs w:val="21"/>
+          <w:lang w:eastAsia="en-IN"/>
+          <w14:ligatures w14:val="none"/>
+        </w:rPr>
+        <w:t xml:space="preserve"> </w:t>
+      </w:r>
+      <w:r>
+        <w:rPr>
+          <w:rFonts w:ascii="Cascadia Code" w:eastAsia="Times New Roman" w:hAnsi="Cascadia Code" w:cs="Cascadia Code"/>
+          <w:color w:val="9CDCFE"/>
+          <w:kern w:val="0"/>
+          <w:sz w:val="21"/>
+          <w:szCs w:val="21"/>
+          <w:lang w:eastAsia="en-IN"/>
+          <w14:ligatures w14:val="none"/>
+        </w:rPr>
+        <w:t>type</w:t>
+      </w:r>
+      <w:r>
+        <w:rPr>
+          <w:rFonts w:ascii="Cascadia Code" w:eastAsia="Times New Roman" w:hAnsi="Cascadia Code" w:cs="Cascadia Code"/>
+          <w:color w:val="D4D4D4"/>
+          <w:kern w:val="0"/>
+          <w:sz w:val="21"/>
+          <w:szCs w:val="21"/>
+          <w:lang w:eastAsia="en-IN"/>
+          <w14:ligatures w14:val="none"/>
+        </w:rPr>
+        <w:t>=</w:t>
+      </w:r>
+      <w:r>
+        <w:rPr>
+          <w:rFonts w:ascii="Cascadia Code" w:eastAsia="Times New Roman" w:hAnsi="Cascadia Code" w:cs="Cascadia Code"/>
+          <w:color w:val="CE9178"/>
+          <w:kern w:val="0"/>
+          <w:sz w:val="21"/>
+          <w:szCs w:val="21"/>
+          <w:lang w:eastAsia="en-IN"/>
+          <w14:ligatures w14:val="none"/>
+        </w:rPr>
+        <w:t>"button"</w:t>
+      </w:r>
+      <w:r>
+        <w:rPr>
+          <w:rFonts w:ascii="Cascadia Code" w:eastAsia="Times New Roman" w:hAnsi="Cascadia Code" w:cs="Cascadia Code"/>
+          <w:color w:val="CCCCCC"/>
+          <w:kern w:val="0"/>
+          <w:sz w:val="21"/>
+          <w:szCs w:val="21"/>
+          <w:lang w:eastAsia="en-IN"/>
+          <w14:ligatures w14:val="none"/>
+        </w:rPr>
+        <w:t xml:space="preserve"> </w:t>
+      </w:r>
+      <w:r>
+        <w:rPr>
+          <w:rFonts w:ascii="Cascadia Code" w:eastAsia="Times New Roman" w:hAnsi="Cascadia Code" w:cs="Cascadia Code"/>
+          <w:color w:val="9CDCFE"/>
+          <w:kern w:val="0"/>
+          <w:sz w:val="21"/>
+          <w:szCs w:val="21"/>
+          <w:lang w:eastAsia="en-IN"/>
+          <w14:ligatures w14:val="none"/>
+        </w:rPr>
+        <w:t>className</w:t>
+      </w:r>
+      <w:r>
+        <w:rPr>
+          <w:rFonts w:ascii="Cascadia Code" w:eastAsia="Times New Roman" w:hAnsi="Cascadia Code" w:cs="Cascadia Code"/>
+          <w:color w:val="D4D4D4"/>
+          <w:kern w:val="0"/>
+          <w:sz w:val="21"/>
+          <w:szCs w:val="21"/>
+          <w:lang w:eastAsia="en-IN"/>
+          <w14:ligatures w14:val="none"/>
+        </w:rPr>
+        <w:t>=</w:t>
+      </w:r>
+      <w:r>
+        <w:rPr>
+          <w:rFonts w:ascii="Cascadia Code" w:eastAsia="Times New Roman" w:hAnsi="Cascadia Code" w:cs="Cascadia Code"/>
+          <w:color w:val="CE9178"/>
+          <w:kern w:val="0"/>
+          <w:sz w:val="21"/>
+          <w:szCs w:val="21"/>
+          <w:lang w:eastAsia="en-IN"/>
+          <w14:ligatures w14:val="none"/>
+        </w:rPr>
+        <w:t>"</w:t>
+      </w:r>
+      <w:proofErr w:type="spellStart"/>
+      <w:r>
+        <w:rPr>
+          <w:rFonts w:ascii="Cascadia Code" w:eastAsia="Times New Roman" w:hAnsi="Cascadia Code" w:cs="Cascadia Code"/>
+          <w:color w:val="CE9178"/>
+          <w:kern w:val="0"/>
+          <w:sz w:val="21"/>
+          <w:szCs w:val="21"/>
+          <w:lang w:eastAsia="en-IN"/>
+          <w14:ligatures w14:val="none"/>
+        </w:rPr>
+        <w:t>btn</w:t>
+      </w:r>
+      <w:proofErr w:type="spellEnd"/>
+      <w:r>
+        <w:rPr>
+          <w:rFonts w:ascii="Cascadia Code" w:eastAsia="Times New Roman" w:hAnsi="Cascadia Code" w:cs="Cascadia Code"/>
+          <w:color w:val="CE9178"/>
+          <w:kern w:val="0"/>
+          <w:sz w:val="21"/>
+          <w:szCs w:val="21"/>
+          <w:lang w:eastAsia="en-IN"/>
+          <w14:ligatures w14:val="none"/>
+        </w:rPr>
+        <w:t xml:space="preserve"> </w:t>
+      </w:r>
+      <w:proofErr w:type="spellStart"/>
+      <w:r>
+        <w:rPr>
+          <w:rFonts w:ascii="Cascadia Code" w:eastAsia="Times New Roman" w:hAnsi="Cascadia Code" w:cs="Cascadia Code"/>
+          <w:color w:val="CE9178"/>
+          <w:kern w:val="0"/>
+          <w:sz w:val="21"/>
+          <w:szCs w:val="21"/>
+          <w:lang w:eastAsia="en-IN"/>
+          <w14:ligatures w14:val="none"/>
+        </w:rPr>
+        <w:t>btn</w:t>
+      </w:r>
+      <w:proofErr w:type="spellEnd"/>
+      <w:r>
+        <w:rPr>
+          <w:rFonts w:ascii="Cascadia Code" w:eastAsia="Times New Roman" w:hAnsi="Cascadia Code" w:cs="Cascadia Code"/>
+          <w:color w:val="CE9178"/>
+          <w:kern w:val="0"/>
+          <w:sz w:val="21"/>
+          <w:szCs w:val="21"/>
+          <w:lang w:eastAsia="en-IN"/>
+          <w14:ligatures w14:val="none"/>
+        </w:rPr>
+        <w:t>-primary mx-2"</w:t>
+      </w:r>
+      <w:r>
+        <w:rPr>
+          <w:rFonts w:ascii="Cascadia Code" w:eastAsia="Times New Roman" w:hAnsi="Cascadia Code" w:cs="Cascadia Code"/>
+          <w:color w:val="CCCCCC"/>
+          <w:kern w:val="0"/>
+          <w:sz w:val="21"/>
+          <w:szCs w:val="21"/>
+          <w:lang w:eastAsia="en-IN"/>
+          <w14:ligatures w14:val="none"/>
+        </w:rPr>
+        <w:t xml:space="preserve"> </w:t>
+      </w:r>
+      <w:proofErr w:type="spellStart"/>
+      <w:r>
+        <w:rPr>
+          <w:rFonts w:ascii="Cascadia Code" w:eastAsia="Times New Roman" w:hAnsi="Cascadia Code" w:cs="Cascadia Code"/>
+          <w:color w:val="9CDCFE"/>
+          <w:kern w:val="0"/>
+          <w:sz w:val="21"/>
+          <w:szCs w:val="21"/>
+          <w:lang w:eastAsia="en-IN"/>
+          <w14:ligatures w14:val="none"/>
+        </w:rPr>
+        <w:t>onClick</w:t>
+      </w:r>
+      <w:proofErr w:type="spellEnd"/>
+      <w:r>
+        <w:rPr>
+          <w:rFonts w:ascii="Cascadia Code" w:eastAsia="Times New Roman" w:hAnsi="Cascadia Code" w:cs="Cascadia Code"/>
+          <w:color w:val="D4D4D4"/>
+          <w:kern w:val="0"/>
+          <w:sz w:val="21"/>
+          <w:szCs w:val="21"/>
+          <w:lang w:eastAsia="en-IN"/>
+          <w14:ligatures w14:val="none"/>
+        </w:rPr>
+        <w:t>=</w:t>
+      </w:r>
+      <w:r>
+        <w:rPr>
+          <w:rFonts w:ascii="Cascadia Code" w:eastAsia="Times New Roman" w:hAnsi="Cascadia Code" w:cs="Cascadia Code"/>
+          <w:color w:val="569CD6"/>
+          <w:kern w:val="0"/>
+          <w:sz w:val="21"/>
+          <w:szCs w:val="21"/>
+          <w:lang w:eastAsia="en-IN"/>
+          <w14:ligatures w14:val="none"/>
+        </w:rPr>
+        <w:t>{</w:t>
+      </w:r>
+      <w:proofErr w:type="spellStart"/>
+      <w:r>
+        <w:rPr>
+          <w:rFonts w:ascii="Cascadia Code" w:eastAsia="Times New Roman" w:hAnsi="Cascadia Code" w:cs="Cascadia Code"/>
+          <w:color w:val="DCDCAA"/>
+          <w:kern w:val="0"/>
+          <w:sz w:val="21"/>
+          <w:szCs w:val="21"/>
+          <w:lang w:eastAsia="en-IN"/>
+          <w14:ligatures w14:val="none"/>
+        </w:rPr>
+        <w:t>onClickLower</w:t>
+      </w:r>
+      <w:proofErr w:type="spellEnd"/>
+      <w:r>
+        <w:rPr>
+          <w:rFonts w:ascii="Cascadia Code" w:eastAsia="Times New Roman" w:hAnsi="Cascadia Code" w:cs="Cascadia Code"/>
+          <w:color w:val="569CD6"/>
+          <w:kern w:val="0"/>
+          <w:sz w:val="21"/>
+          <w:szCs w:val="21"/>
+          <w:lang w:eastAsia="en-IN"/>
+          <w14:ligatures w14:val="none"/>
+        </w:rPr>
+        <w:t>}</w:t>
+      </w:r>
+      <w:r>
+        <w:rPr>
+          <w:rFonts w:ascii="Cascadia Code" w:eastAsia="Times New Roman" w:hAnsi="Cascadia Code" w:cs="Cascadia Code"/>
+          <w:color w:val="808080"/>
+          <w:kern w:val="0"/>
+          <w:sz w:val="21"/>
+          <w:szCs w:val="21"/>
+          <w:lang w:eastAsia="en-IN"/>
+          <w14:ligatures w14:val="none"/>
+        </w:rPr>
+        <w:t>&gt;</w:t>
+      </w:r>
+      <w:proofErr w:type="spellStart"/>
+      <w:r>
+        <w:rPr>
+          <w:rFonts w:ascii="Cascadia Code" w:eastAsia="Times New Roman" w:hAnsi="Cascadia Code" w:cs="Cascadia Code"/>
+          <w:color w:val="CCCCCC"/>
+          <w:kern w:val="0"/>
+          <w:sz w:val="21"/>
+          <w:szCs w:val="21"/>
+          <w:lang w:eastAsia="en-IN"/>
+          <w14:ligatures w14:val="none"/>
+        </w:rPr>
+        <w:t>LowerCase</w:t>
+      </w:r>
+      <w:proofErr w:type="spellEnd"/>
+      <w:r>
+        <w:rPr>
+          <w:rFonts w:ascii="Cascadia Code" w:eastAsia="Times New Roman" w:hAnsi="Cascadia Code" w:cs="Cascadia Code"/>
+          <w:color w:val="808080"/>
+          <w:kern w:val="0"/>
+          <w:sz w:val="21"/>
+          <w:szCs w:val="21"/>
+          <w:lang w:eastAsia="en-IN"/>
+          <w14:ligatures w14:val="none"/>
+        </w:rPr>
+        <w:t>&lt;/</w:t>
+      </w:r>
+      <w:r>
+        <w:rPr>
+          <w:rFonts w:ascii="Cascadia Code" w:eastAsia="Times New Roman" w:hAnsi="Cascadia Code" w:cs="Cascadia Code"/>
+          <w:color w:val="569CD6"/>
+          <w:kern w:val="0"/>
+          <w:sz w:val="21"/>
+          <w:szCs w:val="21"/>
+          <w:lang w:eastAsia="en-IN"/>
+          <w14:ligatures w14:val="none"/>
+        </w:rPr>
+        <w:t>button</w:t>
+      </w:r>
+      <w:r>
+        <w:rPr>
+          <w:rFonts w:ascii="Cascadia Code" w:eastAsia="Times New Roman" w:hAnsi="Cascadia Code" w:cs="Cascadia Code"/>
+          <w:color w:val="808080"/>
+          <w:kern w:val="0"/>
+          <w:sz w:val="21"/>
+          <w:szCs w:val="21"/>
+          <w:lang w:eastAsia="en-IN"/>
+          <w14:ligatures w14:val="none"/>
+        </w:rPr>
+        <w:t>&gt;</w:t>
+      </w:r>
+    </w:p>
+    <w:p>
+      <w:pPr>
+        <w:shd w:val="clear" w:color="auto" w:fill="1F1F1F"/>
+        <w:spacing w:after="0" w:line="285" w:lineRule="atLeast"/>
+        <w:rPr>
+          <w:rFonts w:ascii="Cascadia Code" w:eastAsia="Times New Roman" w:hAnsi="Cascadia Code" w:cs="Cascadia Code"/>
+          <w:color w:val="CCCCCC"/>
+          <w:kern w:val="0"/>
+          <w:sz w:val="21"/>
+          <w:szCs w:val="21"/>
+          <w:lang w:eastAsia="en-IN"/>
+          <w14:ligatures w14:val="none"/>
+        </w:rPr>
+      </w:pPr>
+      <w:r>
+        <w:rPr>
+          <w:rFonts w:ascii="Cascadia Code" w:eastAsia="Times New Roman" w:hAnsi="Cascadia Code" w:cs="Cascadia Code"/>
+          <w:color w:val="CCCCCC"/>
+          <w:kern w:val="0"/>
+          <w:sz w:val="21"/>
+          <w:szCs w:val="21"/>
+          <w:lang w:eastAsia="en-IN"/>
+          <w14:ligatures w14:val="none"/>
+        </w:rPr>
+        <w:t xml:space="preserve">        </w:t>
+      </w:r>
+      <w:r>
+        <w:rPr>
+          <w:rFonts w:ascii="Cascadia Code" w:eastAsia="Times New Roman" w:hAnsi="Cascadia Code" w:cs="Cascadia Code"/>
+          <w:color w:val="808080"/>
+          <w:kern w:val="0"/>
+          <w:sz w:val="21"/>
+          <w:szCs w:val="21"/>
+          <w:lang w:eastAsia="en-IN"/>
+          <w14:ligatures w14:val="none"/>
+        </w:rPr>
+        <w:t>&lt;/</w:t>
+      </w:r>
+      <w:r>
+        <w:rPr>
+          <w:rFonts w:ascii="Cascadia Code" w:eastAsia="Times New Roman" w:hAnsi="Cascadia Code" w:cs="Cascadia Code"/>
+          <w:color w:val="569CD6"/>
+          <w:kern w:val="0"/>
+          <w:sz w:val="21"/>
+          <w:szCs w:val="21"/>
+          <w:lang w:eastAsia="en-IN"/>
+          <w14:ligatures w14:val="none"/>
+        </w:rPr>
+        <w:t>div</w:t>
+      </w:r>
+      <w:r>
+        <w:rPr>
+          <w:rFonts w:ascii="Cascadia Code" w:eastAsia="Times New Roman" w:hAnsi="Cascadia Code" w:cs="Cascadia Code"/>
+          <w:color w:val="808080"/>
+          <w:kern w:val="0"/>
+          <w:sz w:val="21"/>
+          <w:szCs w:val="21"/>
+          <w:lang w:eastAsia="en-IN"/>
+          <w14:ligatures w14:val="none"/>
+        </w:rPr>
+        <w:t>&gt;</w:t>
+      </w:r>
+    </w:p>
+    <w:p>
+      <w:pPr>
+        <w:shd w:val="clear" w:color="auto" w:fill="1F1F1F"/>
+        <w:spacing w:after="0" w:line="285" w:lineRule="atLeast"/>
+        <w:rPr>
+          <w:rFonts w:ascii="Cascadia Code" w:eastAsia="Times New Roman" w:hAnsi="Cascadia Code" w:cs="Cascadia Code"/>
+          <w:color w:val="CCCCCC"/>
+          <w:kern w:val="0"/>
+          <w:sz w:val="21"/>
+          <w:szCs w:val="21"/>
+          <w:lang w:eastAsia="en-IN"/>
+          <w14:ligatures w14:val="none"/>
+        </w:rPr>
+      </w:pPr>
+      <w:r>
+        <w:rPr>
+          <w:rFonts w:ascii="Cascadia Code" w:eastAsia="Times New Roman" w:hAnsi="Cascadia Code" w:cs="Cascadia Code"/>
+          <w:color w:val="CCCCCC"/>
+          <w:kern w:val="0"/>
+          <w:sz w:val="21"/>
+          <w:szCs w:val="21"/>
+          <w:lang w:eastAsia="en-IN"/>
+          <w14:ligatures w14:val="none"/>
+        </w:rPr>
+        <w:t xml:space="preserve">        </w:t>
+      </w:r>
+      <w:r>
+        <w:rPr>
+          <w:rFonts w:ascii="Cascadia Code" w:eastAsia="Times New Roman" w:hAnsi="Cascadia Code" w:cs="Cascadia Code"/>
+          <w:color w:val="808080"/>
+          <w:kern w:val="0"/>
+          <w:sz w:val="21"/>
+          <w:szCs w:val="21"/>
+          <w:lang w:eastAsia="en-IN"/>
+          <w14:ligatures w14:val="none"/>
+        </w:rPr>
+        <w:t>&lt;</w:t>
+      </w:r>
+      <w:r>
+        <w:rPr>
+          <w:rFonts w:ascii="Cascadia Code" w:eastAsia="Times New Roman" w:hAnsi="Cascadia Code" w:cs="Cascadia Code"/>
+          <w:color w:val="569CD6"/>
+          <w:kern w:val="0"/>
+          <w:sz w:val="21"/>
+          <w:szCs w:val="21"/>
+          <w:lang w:eastAsia="en-IN"/>
+          <w14:ligatures w14:val="none"/>
+        </w:rPr>
+        <w:t>div</w:t>
+      </w:r>
+      <w:r>
+        <w:rPr>
+          <w:rFonts w:ascii="Cascadia Code" w:eastAsia="Times New Roman" w:hAnsi="Cascadia Code" w:cs="Cascadia Code"/>
+          <w:color w:val="CCCCCC"/>
+          <w:kern w:val="0"/>
+          <w:sz w:val="21"/>
+          <w:szCs w:val="21"/>
+          <w:lang w:eastAsia="en-IN"/>
+          <w14:ligatures w14:val="none"/>
+        </w:rPr>
+        <w:t xml:space="preserve"> </w:t>
+      </w:r>
+      <w:r>
+        <w:rPr>
+          <w:rFonts w:ascii="Cascadia Code" w:eastAsia="Times New Roman" w:hAnsi="Cascadia Code" w:cs="Cascadia Code"/>
+          <w:color w:val="9CDCFE"/>
+          <w:kern w:val="0"/>
+          <w:sz w:val="21"/>
+          <w:szCs w:val="21"/>
+          <w:lang w:eastAsia="en-IN"/>
+          <w14:ligatures w14:val="none"/>
+        </w:rPr>
+        <w:t>className</w:t>
+      </w:r>
+      <w:r>
+        <w:rPr>
+          <w:rFonts w:ascii="Cascadia Code" w:eastAsia="Times New Roman" w:hAnsi="Cascadia Code" w:cs="Cascadia Code"/>
+          <w:color w:val="D4D4D4"/>
+          <w:kern w:val="0"/>
+          <w:sz w:val="21"/>
+          <w:szCs w:val="21"/>
+          <w:lang w:eastAsia="en-IN"/>
+          <w14:ligatures w14:val="none"/>
+        </w:rPr>
+        <w:t>=</w:t>
+      </w:r>
+      <w:r>
+        <w:rPr>
+          <w:rFonts w:ascii="Cascadia Code" w:eastAsia="Times New Roman" w:hAnsi="Cascadia Code" w:cs="Cascadia Code"/>
+          <w:color w:val="CE9178"/>
+          <w:kern w:val="0"/>
+          <w:sz w:val="21"/>
+          <w:szCs w:val="21"/>
+          <w:lang w:eastAsia="en-IN"/>
+          <w14:ligatures w14:val="none"/>
+        </w:rPr>
+        <w:t>"container"</w:t>
+      </w:r>
+      <w:r>
+        <w:rPr>
+          <w:rFonts w:ascii="Cascadia Code" w:eastAsia="Times New Roman" w:hAnsi="Cascadia Code" w:cs="Cascadia Code"/>
+          <w:color w:val="808080"/>
+          <w:kern w:val="0"/>
+          <w:sz w:val="21"/>
+          <w:szCs w:val="21"/>
+          <w:lang w:eastAsia="en-IN"/>
+          <w14:ligatures w14:val="none"/>
+        </w:rPr>
+        <w:t>&gt;</w:t>
+      </w:r>
+    </w:p>
+    <w:p>
+      <w:pPr>
+        <w:shd w:val="clear" w:color="auto" w:fill="1F1F1F"/>
+        <w:spacing w:after="0" w:line="285" w:lineRule="atLeast"/>
+        <w:rPr>
+          <w:rFonts w:ascii="Cascadia Code" w:eastAsia="Times New Roman" w:hAnsi="Cascadia Code" w:cs="Cascadia Code"/>
+          <w:color w:val="CCCCCC"/>
+          <w:kern w:val="0"/>
+          <w:sz w:val="21"/>
+          <w:szCs w:val="21"/>
+          <w:lang w:eastAsia="en-IN"/>
+          <w14:ligatures w14:val="none"/>
+        </w:rPr>
+      </w:pPr>
+      <w:r>
+        <w:rPr>
+          <w:rFonts w:ascii="Cascadia Code" w:eastAsia="Times New Roman" w:hAnsi="Cascadia Code" w:cs="Cascadia Code"/>
+          <w:color w:val="CCCCCC"/>
+          <w:kern w:val="0"/>
+          <w:sz w:val="21"/>
+          <w:szCs w:val="21"/>
+          <w:lang w:eastAsia="en-IN"/>
+          <w14:ligatures w14:val="none"/>
+        </w:rPr>
+        <w:t xml:space="preserve">            </w:t>
+      </w:r>
+      <w:r>
+        <w:rPr>
+          <w:rFonts w:ascii="Cascadia Code" w:eastAsia="Times New Roman" w:hAnsi="Cascadia Code" w:cs="Cascadia Code"/>
+          <w:color w:val="808080"/>
+          <w:kern w:val="0"/>
+          <w:sz w:val="21"/>
+          <w:szCs w:val="21"/>
+          <w:lang w:eastAsia="en-IN"/>
+          <w14:ligatures w14:val="none"/>
+        </w:rPr>
+        <w:t>&lt;</w:t>
+      </w:r>
+      <w:r>
+        <w:rPr>
+          <w:rFonts w:ascii="Cascadia Code" w:eastAsia="Times New Roman" w:hAnsi="Cascadia Code" w:cs="Cascadia Code"/>
+          <w:color w:val="569CD6"/>
+          <w:kern w:val="0"/>
+          <w:sz w:val="21"/>
+          <w:szCs w:val="21"/>
+          <w:lang w:eastAsia="en-IN"/>
+          <w14:ligatures w14:val="none"/>
+        </w:rPr>
+        <w:t>h3</w:t>
+      </w:r>
+      <w:r>
+        <w:rPr>
+          <w:rFonts w:ascii="Cascadia Code" w:eastAsia="Times New Roman" w:hAnsi="Cascadia Code" w:cs="Cascadia Code"/>
+          <w:color w:val="808080"/>
+          <w:kern w:val="0"/>
+          <w:sz w:val="21"/>
+          <w:szCs w:val="21"/>
+          <w:lang w:eastAsia="en-IN"/>
+          <w14:ligatures w14:val="none"/>
+        </w:rPr>
+        <w:t>&gt;</w:t>
+      </w:r>
+      <w:r>
+        <w:rPr>
+          <w:rFonts w:ascii="Cascadia Code" w:eastAsia="Times New Roman" w:hAnsi="Cascadia Code" w:cs="Cascadia Code"/>
+          <w:color w:val="CCCCCC"/>
+          <w:kern w:val="0"/>
+          <w:sz w:val="21"/>
+          <w:szCs w:val="21"/>
+          <w:lang w:eastAsia="en-IN"/>
+          <w14:ligatures w14:val="none"/>
+        </w:rPr>
+        <w:t>Summery</w:t>
+      </w:r>
+      <w:r>
+        <w:rPr>
+          <w:rFonts w:ascii="Cascadia Code" w:eastAsia="Times New Roman" w:hAnsi="Cascadia Code" w:cs="Cascadia Code"/>
+          <w:color w:val="808080"/>
+          <w:kern w:val="0"/>
+          <w:sz w:val="21"/>
+          <w:szCs w:val="21"/>
+          <w:lang w:eastAsia="en-IN"/>
+          <w14:ligatures w14:val="none"/>
+        </w:rPr>
+        <w:t>&lt;/</w:t>
+      </w:r>
+      <w:r>
+        <w:rPr>
+          <w:rFonts w:ascii="Cascadia Code" w:eastAsia="Times New Roman" w:hAnsi="Cascadia Code" w:cs="Cascadia Code"/>
+          <w:color w:val="569CD6"/>
+          <w:kern w:val="0"/>
+          <w:sz w:val="21"/>
+          <w:szCs w:val="21"/>
+          <w:lang w:eastAsia="en-IN"/>
+          <w14:ligatures w14:val="none"/>
+        </w:rPr>
+        <w:t>h3</w:t>
+      </w:r>
+      <w:r>
+        <w:rPr>
+          <w:rFonts w:ascii="Cascadia Code" w:eastAsia="Times New Roman" w:hAnsi="Cascadia Code" w:cs="Cascadia Code"/>
+          <w:color w:val="808080"/>
+          <w:kern w:val="0"/>
+          <w:sz w:val="21"/>
+          <w:szCs w:val="21"/>
+          <w:lang w:eastAsia="en-IN"/>
+          <w14:ligatures w14:val="none"/>
+        </w:rPr>
+        <w:t>&gt;</w:t>
+      </w:r>
+    </w:p>
+    <w:p>
+      <w:pPr>
+        <w:shd w:val="clear" w:color="auto" w:fill="1F1F1F"/>
+        <w:spacing w:after="0" w:line="285" w:lineRule="atLeast"/>
+        <w:rPr>
+          <w:rFonts w:ascii="Cascadia Code" w:eastAsia="Times New Roman" w:hAnsi="Cascadia Code" w:cs="Cascadia Code"/>
+          <w:color w:val="CCCCCC"/>
+          <w:kern w:val="0"/>
+          <w:sz w:val="21"/>
+          <w:szCs w:val="21"/>
+          <w:lang w:eastAsia="en-IN"/>
+          <w14:ligatures w14:val="none"/>
+        </w:rPr>
+      </w:pPr>
+      <w:r>
+        <w:rPr>
+          <w:rFonts w:ascii="Cascadia Code" w:eastAsia="Times New Roman" w:hAnsi="Cascadia Code" w:cs="Cascadia Code"/>
+          <w:color w:val="CCCCCC"/>
+          <w:kern w:val="0"/>
+          <w:sz w:val="21"/>
+          <w:szCs w:val="21"/>
+          <w:lang w:eastAsia="en-IN"/>
+          <w14:ligatures w14:val="none"/>
+        </w:rPr>
+        <w:t xml:space="preserve">            </w:t>
+      </w:r>
+      <w:r>
+        <w:rPr>
+          <w:rFonts w:ascii="Cascadia Code" w:eastAsia="Times New Roman" w:hAnsi="Cascadia Code" w:cs="Cascadia Code"/>
+          <w:color w:val="808080"/>
+          <w:kern w:val="0"/>
+          <w:sz w:val="21"/>
+          <w:szCs w:val="21"/>
+          <w:lang w:eastAsia="en-IN"/>
+          <w14:ligatures w14:val="none"/>
+        </w:rPr>
+        <w:t>&lt;</w:t>
+      </w:r>
+      <w:r>
+        <w:rPr>
+          <w:rFonts w:ascii="Cascadia Code" w:eastAsia="Times New Roman" w:hAnsi="Cascadia Code" w:cs="Cascadia Code"/>
+          <w:color w:val="569CD6"/>
+          <w:kern w:val="0"/>
+          <w:sz w:val="21"/>
+          <w:szCs w:val="21"/>
+          <w:lang w:eastAsia="en-IN"/>
+          <w14:ligatures w14:val="none"/>
+        </w:rPr>
+        <w:t>p</w:t>
+      </w:r>
+      <w:proofErr w:type="gramStart"/>
+      <w:r>
+        <w:rPr>
+          <w:rFonts w:ascii="Cascadia Code" w:eastAsia="Times New Roman" w:hAnsi="Cascadia Code" w:cs="Cascadia Code"/>
+          <w:color w:val="808080"/>
+          <w:kern w:val="0"/>
+          <w:sz w:val="21"/>
+          <w:szCs w:val="21"/>
+          <w:lang w:eastAsia="en-IN"/>
+          <w14:ligatures w14:val="none"/>
+        </w:rPr>
+        <w:t>&gt;</w:t>
+      </w:r>
+      <w:r>
+        <w:rPr>
+          <w:rFonts w:ascii="Cascadia Code" w:eastAsia="Times New Roman" w:hAnsi="Cascadia Code" w:cs="Cascadia Code"/>
+          <w:color w:val="569CD6"/>
+          <w:kern w:val="0"/>
+          <w:sz w:val="21"/>
+          <w:szCs w:val="21"/>
+          <w:lang w:eastAsia="en-IN"/>
+          <w14:ligatures w14:val="none"/>
+        </w:rPr>
+        <w:t>{</w:t>
+      </w:r>
+      <w:proofErr w:type="spellStart"/>
+      <w:proofErr w:type="gramEnd"/>
+      <w:r>
+        <w:rPr>
+          <w:rFonts w:ascii="Cascadia Code" w:eastAsia="Times New Roman" w:hAnsi="Cascadia Code" w:cs="Cascadia Code"/>
+          <w:color w:val="4FC1FF"/>
+          <w:kern w:val="0"/>
+          <w:sz w:val="21"/>
+          <w:szCs w:val="21"/>
+          <w:lang w:eastAsia="en-IN"/>
+          <w14:ligatures w14:val="none"/>
+        </w:rPr>
+        <w:t>text</w:t>
+      </w:r>
+      <w:r>
+        <w:rPr>
+          <w:rFonts w:ascii="Cascadia Code" w:eastAsia="Times New Roman" w:hAnsi="Cascadia Code" w:cs="Cascadia Code"/>
+          <w:color w:val="D4D4D4"/>
+          <w:kern w:val="0"/>
+          <w:sz w:val="21"/>
+          <w:szCs w:val="21"/>
+          <w:lang w:eastAsia="en-IN"/>
+          <w14:ligatures w14:val="none"/>
+        </w:rPr>
+        <w:t>.</w:t>
+      </w:r>
+      <w:r>
+        <w:rPr>
+          <w:rFonts w:ascii="Cascadia Code" w:eastAsia="Times New Roman" w:hAnsi="Cascadia Code" w:cs="Cascadia Code"/>
+          <w:color w:val="DCDCAA"/>
+          <w:kern w:val="0"/>
+          <w:sz w:val="21"/>
+          <w:szCs w:val="21"/>
+          <w:lang w:eastAsia="en-IN"/>
+          <w14:ligatures w14:val="none"/>
+        </w:rPr>
+        <w:t>split</w:t>
+      </w:r>
+      <w:proofErr w:type="spellEnd"/>
+      <w:r>
+        <w:rPr>
+          <w:rFonts w:ascii="Cascadia Code" w:eastAsia="Times New Roman" w:hAnsi="Cascadia Code" w:cs="Cascadia Code"/>
+          <w:color w:val="D4D4D4"/>
+          <w:kern w:val="0"/>
+          <w:sz w:val="21"/>
+          <w:szCs w:val="21"/>
+          <w:lang w:eastAsia="en-IN"/>
+          <w14:ligatures w14:val="none"/>
+        </w:rPr>
+        <w:t>(</w:t>
+      </w:r>
+      <w:r>
+        <w:rPr>
+          <w:rFonts w:ascii="Cascadia Code" w:eastAsia="Times New Roman" w:hAnsi="Cascadia Code" w:cs="Cascadia Code"/>
+          <w:color w:val="CE9178"/>
+          <w:kern w:val="0"/>
+          <w:sz w:val="21"/>
+          <w:szCs w:val="21"/>
+          <w:lang w:eastAsia="en-IN"/>
+          <w14:ligatures w14:val="none"/>
+        </w:rPr>
+        <w:t>" "</w:t>
+      </w:r>
+      <w:r>
+        <w:rPr>
+          <w:rFonts w:ascii="Cascadia Code" w:eastAsia="Times New Roman" w:hAnsi="Cascadia Code" w:cs="Cascadia Code"/>
+          <w:color w:val="D4D4D4"/>
+          <w:kern w:val="0"/>
+          <w:sz w:val="21"/>
+          <w:szCs w:val="21"/>
+          <w:lang w:eastAsia="en-IN"/>
+          <w14:ligatures w14:val="none"/>
+        </w:rPr>
+        <w:t>).</w:t>
+      </w:r>
+      <w:r>
+        <w:rPr>
+          <w:rFonts w:ascii="Cascadia Code" w:eastAsia="Times New Roman" w:hAnsi="Cascadia Code" w:cs="Cascadia Code"/>
+          <w:color w:val="9CDCFE"/>
+          <w:kern w:val="0"/>
+          <w:sz w:val="21"/>
+          <w:szCs w:val="21"/>
+          <w:lang w:eastAsia="en-IN"/>
+          <w14:ligatures w14:val="none"/>
+        </w:rPr>
+        <w:t>length</w:t>
+      </w:r>
+      <w:r>
+        <w:rPr>
+          <w:rFonts w:ascii="Cascadia Code" w:eastAsia="Times New Roman" w:hAnsi="Cascadia Code" w:cs="Cascadia Code"/>
+          <w:color w:val="569CD6"/>
+          <w:kern w:val="0"/>
+          <w:sz w:val="21"/>
+          <w:szCs w:val="21"/>
+          <w:lang w:eastAsia="en-IN"/>
+          <w14:ligatures w14:val="none"/>
+        </w:rPr>
+        <w:t>}</w:t>
+      </w:r>
+      <w:r>
+        <w:rPr>
+          <w:rFonts w:ascii="Cascadia Code" w:eastAsia="Times New Roman" w:hAnsi="Cascadia Code" w:cs="Cascadia Code"/>
+          <w:color w:val="CCCCCC"/>
+          <w:kern w:val="0"/>
+          <w:sz w:val="21"/>
+          <w:szCs w:val="21"/>
+          <w:lang w:eastAsia="en-IN"/>
+          <w14:ligatures w14:val="none"/>
+        </w:rPr>
+        <w:t xml:space="preserve"> words and </w:t>
+      </w:r>
+      <w:r>
+        <w:rPr>
+          <w:rFonts w:ascii="Cascadia Code" w:eastAsia="Times New Roman" w:hAnsi="Cascadia Code" w:cs="Cascadia Code"/>
+          <w:color w:val="569CD6"/>
+          <w:kern w:val="0"/>
+          <w:sz w:val="21"/>
+          <w:szCs w:val="21"/>
+          <w:lang w:eastAsia="en-IN"/>
+          <w14:ligatures w14:val="none"/>
+        </w:rPr>
+        <w:t>{</w:t>
+      </w:r>
+      <w:proofErr w:type="spellStart"/>
+      <w:r>
+        <w:rPr>
+          <w:rFonts w:ascii="Cascadia Code" w:eastAsia="Times New Roman" w:hAnsi="Cascadia Code" w:cs="Cascadia Code"/>
+          <w:color w:val="4FC1FF"/>
+          <w:kern w:val="0"/>
+          <w:sz w:val="21"/>
+          <w:szCs w:val="21"/>
+          <w:lang w:eastAsia="en-IN"/>
+          <w14:ligatures w14:val="none"/>
+        </w:rPr>
+        <w:t>text</w:t>
+      </w:r>
+      <w:r>
+        <w:rPr>
+          <w:rFonts w:ascii="Cascadia Code" w:eastAsia="Times New Roman" w:hAnsi="Cascadia Code" w:cs="Cascadia Code"/>
+          <w:color w:val="D4D4D4"/>
+          <w:kern w:val="0"/>
+          <w:sz w:val="21"/>
+          <w:szCs w:val="21"/>
+          <w:lang w:eastAsia="en-IN"/>
+          <w14:ligatures w14:val="none"/>
+        </w:rPr>
+        <w:t>.</w:t>
+      </w:r>
+      <w:r>
+        <w:rPr>
+          <w:rFonts w:ascii="Cascadia Code" w:eastAsia="Times New Roman" w:hAnsi="Cascadia Code" w:cs="Cascadia Code"/>
+          <w:color w:val="4FC1FF"/>
+          <w:kern w:val="0"/>
+          <w:sz w:val="21"/>
+          <w:szCs w:val="21"/>
+          <w:lang w:eastAsia="en-IN"/>
+          <w14:ligatures w14:val="none"/>
+        </w:rPr>
+        <w:t>length</w:t>
+      </w:r>
+      <w:proofErr w:type="spellEnd"/>
+      <w:r>
+        <w:rPr>
+          <w:rFonts w:ascii="Cascadia Code" w:eastAsia="Times New Roman" w:hAnsi="Cascadia Code" w:cs="Cascadia Code"/>
+          <w:color w:val="569CD6"/>
+          <w:kern w:val="0"/>
+          <w:sz w:val="21"/>
+          <w:szCs w:val="21"/>
+          <w:lang w:eastAsia="en-IN"/>
+          <w14:ligatures w14:val="none"/>
+        </w:rPr>
+        <w:t>}</w:t>
+      </w:r>
+      <w:r>
+        <w:rPr>
+          <w:rFonts w:ascii="Cascadia Code" w:eastAsia="Times New Roman" w:hAnsi="Cascadia Code" w:cs="Cascadia Code"/>
+          <w:color w:val="CCCCCC"/>
+          <w:kern w:val="0"/>
+          <w:sz w:val="21"/>
+          <w:szCs w:val="21"/>
+          <w:lang w:eastAsia="en-IN"/>
+          <w14:ligatures w14:val="none"/>
+        </w:rPr>
+        <w:t xml:space="preserve"> characters</w:t>
+      </w:r>
+      <w:r>
+        <w:rPr>
+          <w:rFonts w:ascii="Cascadia Code" w:eastAsia="Times New Roman" w:hAnsi="Cascadia Code" w:cs="Cascadia Code"/>
+          <w:color w:val="808080"/>
+          <w:kern w:val="0"/>
+          <w:sz w:val="21"/>
+          <w:szCs w:val="21"/>
+          <w:lang w:eastAsia="en-IN"/>
+          <w14:ligatures w14:val="none"/>
+        </w:rPr>
+        <w:t>&lt;/</w:t>
+      </w:r>
+      <w:r>
+        <w:rPr>
+          <w:rFonts w:ascii="Cascadia Code" w:eastAsia="Times New Roman" w:hAnsi="Cascadia Code" w:cs="Cascadia Code"/>
+          <w:color w:val="569CD6"/>
+          <w:kern w:val="0"/>
+          <w:sz w:val="21"/>
+          <w:szCs w:val="21"/>
+          <w:lang w:eastAsia="en-IN"/>
+          <w14:ligatures w14:val="none"/>
+        </w:rPr>
+        <w:t>p</w:t>
+      </w:r>
+      <w:r>
+        <w:rPr>
+          <w:rFonts w:ascii="Cascadia Code" w:eastAsia="Times New Roman" w:hAnsi="Cascadia Code" w:cs="Cascadia Code"/>
+          <w:color w:val="808080"/>
+          <w:kern w:val="0"/>
+          <w:sz w:val="21"/>
+          <w:szCs w:val="21"/>
+          <w:lang w:eastAsia="en-IN"/>
+          <w14:ligatures w14:val="none"/>
+        </w:rPr>
+        <w:t>&gt;</w:t>
+      </w:r>
+    </w:p>
+    <w:p>
+      <w:pPr>
+        <w:shd w:val="clear" w:color="auto" w:fill="1F1F1F"/>
+        <w:spacing w:after="0" w:line="285" w:lineRule="atLeast"/>
+        <w:rPr>
+          <w:rFonts w:ascii="Cascadia Code" w:eastAsia="Times New Roman" w:hAnsi="Cascadia Code" w:cs="Cascadia Code"/>
+          <w:color w:val="CCCCCC"/>
+          <w:kern w:val="0"/>
+          <w:sz w:val="21"/>
+          <w:szCs w:val="21"/>
+          <w:lang w:eastAsia="en-IN"/>
+          <w14:ligatures w14:val="none"/>
+        </w:rPr>
+      </w:pPr>
+      <w:r>
+        <w:rPr>
+          <w:rFonts w:ascii="Cascadia Code" w:eastAsia="Times New Roman" w:hAnsi="Cascadia Code" w:cs="Cascadia Code"/>
+          <w:color w:val="CCCCCC"/>
+          <w:kern w:val="0"/>
+          <w:sz w:val="21"/>
+          <w:szCs w:val="21"/>
+          <w:lang w:eastAsia="en-IN"/>
+          <w14:ligatures w14:val="none"/>
+        </w:rPr>
+        <w:t xml:space="preserve">            </w:t>
+      </w:r>
+      <w:r>
+        <w:rPr>
+          <w:rFonts w:ascii="Cascadia Code" w:eastAsia="Times New Roman" w:hAnsi="Cascadia Code" w:cs="Cascadia Code"/>
+          <w:color w:val="808080"/>
+          <w:kern w:val="0"/>
+          <w:sz w:val="21"/>
+          <w:szCs w:val="21"/>
+          <w:lang w:eastAsia="en-IN"/>
+          <w14:ligatures w14:val="none"/>
+        </w:rPr>
+        <w:t>&lt;</w:t>
+      </w:r>
+      <w:r>
+        <w:rPr>
+          <w:rFonts w:ascii="Cascadia Code" w:eastAsia="Times New Roman" w:hAnsi="Cascadia Code" w:cs="Cascadia Code"/>
+          <w:color w:val="569CD6"/>
+          <w:kern w:val="0"/>
+          <w:sz w:val="21"/>
+          <w:szCs w:val="21"/>
+          <w:lang w:eastAsia="en-IN"/>
+          <w14:ligatures w14:val="none"/>
+        </w:rPr>
+        <w:t>h3</w:t>
+      </w:r>
+      <w:r>
+        <w:rPr>
+          <w:rFonts w:ascii="Cascadia Code" w:eastAsia="Times New Roman" w:hAnsi="Cascadia Code" w:cs="Cascadia Code"/>
+          <w:color w:val="808080"/>
+          <w:kern w:val="0"/>
+          <w:sz w:val="21"/>
+          <w:szCs w:val="21"/>
+          <w:lang w:eastAsia="en-IN"/>
+          <w14:ligatures w14:val="none"/>
+        </w:rPr>
+        <w:t>&gt;</w:t>
+      </w:r>
+      <w:r>
+        <w:rPr>
+          <w:rFonts w:ascii="Cascadia Code" w:eastAsia="Times New Roman" w:hAnsi="Cascadia Code" w:cs="Cascadia Code"/>
+          <w:color w:val="CCCCCC"/>
+          <w:kern w:val="0"/>
+          <w:sz w:val="21"/>
+          <w:szCs w:val="21"/>
+          <w:lang w:eastAsia="en-IN"/>
+          <w14:ligatures w14:val="none"/>
+        </w:rPr>
+        <w:t>preview</w:t>
+      </w:r>
+      <w:r>
+        <w:rPr>
+          <w:rFonts w:ascii="Cascadia Code" w:eastAsia="Times New Roman" w:hAnsi="Cascadia Code" w:cs="Cascadia Code"/>
+          <w:color w:val="808080"/>
+          <w:kern w:val="0"/>
+          <w:sz w:val="21"/>
+          <w:szCs w:val="21"/>
+          <w:lang w:eastAsia="en-IN"/>
+          <w14:ligatures w14:val="none"/>
+        </w:rPr>
+        <w:t>&lt;/</w:t>
+      </w:r>
+      <w:r>
+        <w:rPr>
+          <w:rFonts w:ascii="Cascadia Code" w:eastAsia="Times New Roman" w:hAnsi="Cascadia Code" w:cs="Cascadia Code"/>
+          <w:color w:val="569CD6"/>
+          <w:kern w:val="0"/>
+          <w:sz w:val="21"/>
+          <w:szCs w:val="21"/>
+          <w:lang w:eastAsia="en-IN"/>
+          <w14:ligatures w14:val="none"/>
+        </w:rPr>
+        <w:t>h3</w:t>
+      </w:r>
+      <w:r>
+        <w:rPr>
+          <w:rFonts w:ascii="Cascadia Code" w:eastAsia="Times New Roman" w:hAnsi="Cascadia Code" w:cs="Cascadia Code"/>
+          <w:color w:val="808080"/>
+          <w:kern w:val="0"/>
+          <w:sz w:val="21"/>
+          <w:szCs w:val="21"/>
+          <w:lang w:eastAsia="en-IN"/>
+          <w14:ligatures w14:val="none"/>
+        </w:rPr>
+        <w:t>&gt;</w:t>
+      </w:r>
+    </w:p>
+    <w:p>
+      <w:pPr>
+        <w:shd w:val="clear" w:color="auto" w:fill="1F1F1F"/>
+        <w:spacing w:after="0" w:line="285" w:lineRule="atLeast"/>
+        <w:rPr>
+          <w:rFonts w:ascii="Cascadia Code" w:eastAsia="Times New Roman" w:hAnsi="Cascadia Code" w:cs="Cascadia Code"/>
+          <w:color w:val="CCCCCC"/>
+          <w:kern w:val="0"/>
+          <w:sz w:val="21"/>
+          <w:szCs w:val="21"/>
+          <w:lang w:eastAsia="en-IN"/>
+          <w14:ligatures w14:val="none"/>
+        </w:rPr>
+      </w:pPr>
+      <w:r>
+        <w:rPr>
+          <w:rFonts w:ascii="Cascadia Code" w:eastAsia="Times New Roman" w:hAnsi="Cascadia Code" w:cs="Cascadia Code"/>
+          <w:color w:val="CCCCCC"/>
+          <w:kern w:val="0"/>
+          <w:sz w:val="21"/>
+          <w:szCs w:val="21"/>
+          <w:lang w:eastAsia="en-IN"/>
+          <w14:ligatures w14:val="none"/>
+        </w:rPr>
+        <w:t xml:space="preserve">            </w:t>
+      </w:r>
+      <w:r>
+        <w:rPr>
+          <w:rFonts w:ascii="Cascadia Code" w:eastAsia="Times New Roman" w:hAnsi="Cascadia Code" w:cs="Cascadia Code"/>
+          <w:color w:val="808080"/>
+          <w:kern w:val="0"/>
+          <w:sz w:val="21"/>
+          <w:szCs w:val="21"/>
+          <w:lang w:eastAsia="en-IN"/>
+          <w14:ligatures w14:val="none"/>
+        </w:rPr>
+        <w:t>&lt;</w:t>
+      </w:r>
+      <w:r>
+        <w:rPr>
+          <w:rFonts w:ascii="Cascadia Code" w:eastAsia="Times New Roman" w:hAnsi="Cascadia Code" w:cs="Cascadia Code"/>
+          <w:color w:val="569CD6"/>
+          <w:kern w:val="0"/>
+          <w:sz w:val="21"/>
+          <w:szCs w:val="21"/>
+          <w:lang w:eastAsia="en-IN"/>
+          <w14:ligatures w14:val="none"/>
+        </w:rPr>
+        <w:t>p</w:t>
+      </w:r>
+      <w:proofErr w:type="gramStart"/>
+      <w:r>
+        <w:rPr>
+          <w:rFonts w:ascii="Cascadia Code" w:eastAsia="Times New Roman" w:hAnsi="Cascadia Code" w:cs="Cascadia Code"/>
+          <w:color w:val="808080"/>
+          <w:kern w:val="0"/>
+          <w:sz w:val="21"/>
+          <w:szCs w:val="21"/>
+          <w:lang w:eastAsia="en-IN"/>
+          <w14:ligatures w14:val="none"/>
+        </w:rPr>
+        <w:t>&gt;</w:t>
+      </w:r>
+      <w:r>
+        <w:rPr>
+          <w:rFonts w:ascii="Cascadia Code" w:eastAsia="Times New Roman" w:hAnsi="Cascadia Code" w:cs="Cascadia Code"/>
+          <w:color w:val="569CD6"/>
+          <w:kern w:val="0"/>
+          <w:sz w:val="21"/>
+          <w:szCs w:val="21"/>
+          <w:lang w:eastAsia="en-IN"/>
+          <w14:ligatures w14:val="none"/>
+        </w:rPr>
+        <w:t>{</w:t>
+      </w:r>
+      <w:proofErr w:type="spellStart"/>
+      <w:proofErr w:type="gramEnd"/>
+      <w:r>
+        <w:rPr>
+          <w:rFonts w:ascii="Cascadia Code" w:eastAsia="Times New Roman" w:hAnsi="Cascadia Code" w:cs="Cascadia Code"/>
+          <w:color w:val="4FC1FF"/>
+          <w:kern w:val="0"/>
+          <w:sz w:val="21"/>
+          <w:szCs w:val="21"/>
+          <w:lang w:eastAsia="en-IN"/>
+          <w14:ligatures w14:val="none"/>
+        </w:rPr>
+        <w:t>text</w:t>
+      </w:r>
+      <w:r>
+        <w:rPr>
+          <w:rFonts w:ascii="Cascadia Code" w:eastAsia="Times New Roman" w:hAnsi="Cascadia Code" w:cs="Cascadia Code"/>
+          <w:color w:val="D4D4D4"/>
+          <w:kern w:val="0"/>
+          <w:sz w:val="21"/>
+          <w:szCs w:val="21"/>
+          <w:lang w:eastAsia="en-IN"/>
+          <w14:ligatures w14:val="none"/>
+        </w:rPr>
+        <w:t>.</w:t>
+      </w:r>
+      <w:r>
+        <w:rPr>
+          <w:rFonts w:ascii="Cascadia Code" w:eastAsia="Times New Roman" w:hAnsi="Cascadia Code" w:cs="Cascadia Code"/>
+          <w:color w:val="4FC1FF"/>
+          <w:kern w:val="0"/>
+          <w:sz w:val="21"/>
+          <w:szCs w:val="21"/>
+          <w:lang w:eastAsia="en-IN"/>
+          <w14:ligatures w14:val="none"/>
+        </w:rPr>
+        <w:t>length</w:t>
+      </w:r>
+      <w:proofErr w:type="spellEnd"/>
+      <w:r>
+        <w:rPr>
+          <w:rFonts w:ascii="Cascadia Code" w:eastAsia="Times New Roman" w:hAnsi="Cascadia Code" w:cs="Cascadia Code"/>
+          <w:color w:val="D4D4D4"/>
+          <w:kern w:val="0"/>
+          <w:sz w:val="21"/>
+          <w:szCs w:val="21"/>
+          <w:lang w:eastAsia="en-IN"/>
+          <w14:ligatures w14:val="none"/>
+        </w:rPr>
+        <w:t>===</w:t>
+      </w:r>
+      <w:r>
+        <w:rPr>
+          <w:rFonts w:ascii="Cascadia Code" w:eastAsia="Times New Roman" w:hAnsi="Cascadia Code" w:cs="Cascadia Code"/>
+          <w:color w:val="B5CEA8"/>
+          <w:kern w:val="0"/>
+          <w:sz w:val="21"/>
+          <w:szCs w:val="21"/>
+          <w:lang w:eastAsia="en-IN"/>
+          <w14:ligatures w14:val="none"/>
+        </w:rPr>
+        <w:t>0</w:t>
+      </w:r>
+      <w:r>
+        <w:rPr>
+          <w:rFonts w:ascii="Cascadia Code" w:eastAsia="Times New Roman" w:hAnsi="Cascadia Code" w:cs="Cascadia Code"/>
+          <w:color w:val="D4D4D4"/>
+          <w:kern w:val="0"/>
+          <w:sz w:val="21"/>
+          <w:szCs w:val="21"/>
+          <w:lang w:eastAsia="en-IN"/>
+          <w14:ligatures w14:val="none"/>
+        </w:rPr>
+        <w:t>?</w:t>
+      </w:r>
+      <w:r>
+        <w:rPr>
+          <w:rFonts w:ascii="Cascadia Code" w:eastAsia="Times New Roman" w:hAnsi="Cascadia Code" w:cs="Cascadia Code"/>
+          <w:color w:val="CE9178"/>
+          <w:kern w:val="0"/>
+          <w:sz w:val="21"/>
+          <w:szCs w:val="21"/>
+          <w:lang w:eastAsia="en-IN"/>
+          <w14:ligatures w14:val="none"/>
+        </w:rPr>
+        <w:t xml:space="preserve">"please enter </w:t>
+      </w:r>
+      <w:proofErr w:type="spellStart"/>
+      <w:r>
+        <w:rPr>
+          <w:rFonts w:ascii="Cascadia Code" w:eastAsia="Times New Roman" w:hAnsi="Cascadia Code" w:cs="Cascadia Code"/>
+          <w:color w:val="CE9178"/>
+          <w:kern w:val="0"/>
+          <w:sz w:val="21"/>
+          <w:szCs w:val="21"/>
+          <w:lang w:eastAsia="en-IN"/>
+          <w14:ligatures w14:val="none"/>
+        </w:rPr>
+        <w:t>text"</w:t>
+      </w:r>
+      <w:r>
+        <w:rPr>
+          <w:rFonts w:ascii="Cascadia Code" w:eastAsia="Times New Roman" w:hAnsi="Cascadia Code" w:cs="Cascadia Code"/>
+          <w:color w:val="D4D4D4"/>
+          <w:kern w:val="0"/>
+          <w:sz w:val="21"/>
+          <w:szCs w:val="21"/>
+          <w:lang w:eastAsia="en-IN"/>
+          <w14:ligatures w14:val="none"/>
+        </w:rPr>
+        <w:t>:</w:t>
+      </w:r>
+      <w:r>
+        <w:rPr>
+          <w:rFonts w:ascii="Cascadia Code" w:eastAsia="Times New Roman" w:hAnsi="Cascadia Code" w:cs="Cascadia Code"/>
+          <w:color w:val="4FC1FF"/>
+          <w:kern w:val="0"/>
+          <w:sz w:val="21"/>
+          <w:szCs w:val="21"/>
+          <w:lang w:eastAsia="en-IN"/>
+          <w14:ligatures w14:val="none"/>
+        </w:rPr>
+        <w:t>text</w:t>
+      </w:r>
+      <w:proofErr w:type="spellEnd"/>
+      <w:r>
+        <w:rPr>
+          <w:rFonts w:ascii="Cascadia Code" w:eastAsia="Times New Roman" w:hAnsi="Cascadia Code" w:cs="Cascadia Code"/>
+          <w:color w:val="569CD6"/>
+          <w:kern w:val="0"/>
+          <w:sz w:val="21"/>
+          <w:szCs w:val="21"/>
+          <w:lang w:eastAsia="en-IN"/>
+          <w14:ligatures w14:val="none"/>
+        </w:rPr>
+        <w:t>}</w:t>
+      </w:r>
+      <w:r>
+        <w:rPr>
+          <w:rFonts w:ascii="Cascadia Code" w:eastAsia="Times New Roman" w:hAnsi="Cascadia Code" w:cs="Cascadia Code"/>
+          <w:color w:val="808080"/>
+          <w:kern w:val="0"/>
+          <w:sz w:val="21"/>
+          <w:szCs w:val="21"/>
+          <w:lang w:eastAsia="en-IN"/>
+          <w14:ligatures w14:val="none"/>
+        </w:rPr>
+        <w:t>&lt;/</w:t>
+      </w:r>
+      <w:r>
+        <w:rPr>
+          <w:rFonts w:ascii="Cascadia Code" w:eastAsia="Times New Roman" w:hAnsi="Cascadia Code" w:cs="Cascadia Code"/>
+          <w:color w:val="569CD6"/>
+          <w:kern w:val="0"/>
+          <w:sz w:val="21"/>
+          <w:szCs w:val="21"/>
+          <w:lang w:eastAsia="en-IN"/>
+          <w14:ligatures w14:val="none"/>
+        </w:rPr>
+        <w:t>p</w:t>
+      </w:r>
+      <w:r>
+        <w:rPr>
+          <w:rFonts w:ascii="Cascadia Code" w:eastAsia="Times New Roman" w:hAnsi="Cascadia Code" w:cs="Cascadia Code"/>
+          <w:color w:val="808080"/>
+          <w:kern w:val="0"/>
+          <w:sz w:val="21"/>
+          <w:szCs w:val="21"/>
+          <w:lang w:eastAsia="en-IN"/>
+          <w14:ligatures w14:val="none"/>
+        </w:rPr>
+        <w:t>&gt;</w:t>
+      </w:r>
+    </w:p>
+    <w:p>
+      <w:pPr>
+        <w:shd w:val="clear" w:color="auto" w:fill="1F1F1F"/>
+        <w:spacing w:after="0" w:line="285" w:lineRule="atLeast"/>
+        <w:rPr>
+          <w:rFonts w:ascii="Cascadia Code" w:eastAsia="Times New Roman" w:hAnsi="Cascadia Code" w:cs="Cascadia Code"/>
+          <w:color w:val="CCCCCC"/>
+          <w:kern w:val="0"/>
+          <w:sz w:val="21"/>
+          <w:szCs w:val="21"/>
+          <w:lang w:eastAsia="en-IN"/>
+          <w14:ligatures w14:val="none"/>
+        </w:rPr>
+      </w:pPr>
+      <w:r>
+        <w:rPr>
+          <w:rFonts w:ascii="Cascadia Code" w:eastAsia="Times New Roman" w:hAnsi="Cascadia Code" w:cs="Cascadia Code"/>
+          <w:color w:val="CCCCCC"/>
+          <w:kern w:val="0"/>
+          <w:sz w:val="21"/>
+          <w:szCs w:val="21"/>
+          <w:lang w:eastAsia="en-IN"/>
+          <w14:ligatures w14:val="none"/>
+        </w:rPr>
+        <w:t xml:space="preserve">        </w:t>
+      </w:r>
+      <w:r>
+        <w:rPr>
+          <w:rFonts w:ascii="Cascadia Code" w:eastAsia="Times New Roman" w:hAnsi="Cascadia Code" w:cs="Cascadia Code"/>
+          <w:color w:val="808080"/>
+          <w:kern w:val="0"/>
+          <w:sz w:val="21"/>
+          <w:szCs w:val="21"/>
+          <w:lang w:eastAsia="en-IN"/>
+          <w14:ligatures w14:val="none"/>
+        </w:rPr>
+        <w:t>&lt;/</w:t>
+      </w:r>
+      <w:r>
+        <w:rPr>
+          <w:rFonts w:ascii="Cascadia Code" w:eastAsia="Times New Roman" w:hAnsi="Cascadia Code" w:cs="Cascadia Code"/>
+          <w:color w:val="569CD6"/>
+          <w:kern w:val="0"/>
+          <w:sz w:val="21"/>
+          <w:szCs w:val="21"/>
+          <w:lang w:eastAsia="en-IN"/>
+          <w14:ligatures w14:val="none"/>
+        </w:rPr>
+        <w:t>div</w:t>
+      </w:r>
+      <w:r>
+        <w:rPr>
+          <w:rFonts w:ascii="Cascadia Code" w:eastAsia="Times New Roman" w:hAnsi="Cascadia Code" w:cs="Cascadia Code"/>
+          <w:color w:val="808080"/>
+          <w:kern w:val="0"/>
+          <w:sz w:val="21"/>
+          <w:szCs w:val="21"/>
+          <w:lang w:eastAsia="en-IN"/>
+          <w14:ligatures w14:val="none"/>
+        </w:rPr>
+        <w:t>&gt;</w:t>
+      </w:r>
+    </w:p>
+    <w:p>
+      <w:pPr>
+        <w:shd w:val="clear" w:color="auto" w:fill="1F1F1F"/>
+        <w:spacing w:after="0" w:line="285" w:lineRule="atLeast"/>
+        <w:rPr>
+          <w:rFonts w:ascii="Cascadia Code" w:eastAsia="Times New Roman" w:hAnsi="Cascadia Code" w:cs="Cascadia Code"/>
+          <w:color w:val="CCCCCC"/>
+          <w:kern w:val="0"/>
+          <w:sz w:val="21"/>
+          <w:szCs w:val="21"/>
+          <w:lang w:eastAsia="en-IN"/>
+          <w14:ligatures w14:val="none"/>
+        </w:rPr>
+      </w:pPr>
+      <w:r>
+        <w:rPr>
+          <w:rFonts w:ascii="Cascadia Code" w:eastAsia="Times New Roman" w:hAnsi="Cascadia Code" w:cs="Cascadia Code"/>
+          <w:color w:val="CCCCCC"/>
+          <w:kern w:val="0"/>
+          <w:sz w:val="21"/>
+          <w:szCs w:val="21"/>
+          <w:lang w:eastAsia="en-IN"/>
+          <w14:ligatures w14:val="none"/>
+        </w:rPr>
+        <w:t xml:space="preserve">        </w:t>
+      </w:r>
+      <w:r>
+        <w:rPr>
+          <w:rFonts w:ascii="Cascadia Code" w:eastAsia="Times New Roman" w:hAnsi="Cascadia Code" w:cs="Cascadia Code"/>
+          <w:color w:val="808080"/>
+          <w:kern w:val="0"/>
+          <w:sz w:val="21"/>
+          <w:szCs w:val="21"/>
+          <w:lang w:eastAsia="en-IN"/>
+          <w14:ligatures w14:val="none"/>
+        </w:rPr>
+        <w:t>&lt;/&gt;</w:t>
+      </w:r>
+    </w:p>
+    <w:p>
+      <w:pPr>
+        <w:shd w:val="clear" w:color="auto" w:fill="1F1F1F"/>
+        <w:spacing w:after="0" w:line="285" w:lineRule="atLeast"/>
+        <w:rPr>
+          <w:rFonts w:ascii="Cascadia Code" w:eastAsia="Times New Roman" w:hAnsi="Cascadia Code" w:cs="Cascadia Code"/>
+          <w:color w:val="CCCCCC"/>
+          <w:kern w:val="0"/>
+          <w:sz w:val="21"/>
+          <w:szCs w:val="21"/>
+          <w:lang w:eastAsia="en-IN"/>
+          <w14:ligatures w14:val="none"/>
+        </w:rPr>
+      </w:pPr>
+      <w:r>
+        <w:rPr>
+          <w:rFonts w:ascii="Cascadia Code" w:eastAsia="Times New Roman" w:hAnsi="Cascadia Code" w:cs="Cascadia Code"/>
+          <w:color w:val="CCCCCC"/>
+          <w:kern w:val="0"/>
+          <w:sz w:val="21"/>
+          <w:szCs w:val="21"/>
+          <w:lang w:eastAsia="en-IN"/>
+          <w14:ligatures w14:val="none"/>
+        </w:rPr>
+        <w:t>    )</w:t>
+      </w:r>
+    </w:p>
+    <w:p>
+      <w:pPr>
+        <w:shd w:val="clear" w:color="auto" w:fill="1F1F1F"/>
+        <w:spacing w:after="0" w:line="285" w:lineRule="atLeast"/>
+        <w:rPr>
+          <w:rFonts w:ascii="Cascadia Code" w:eastAsia="Times New Roman" w:hAnsi="Cascadia Code" w:cs="Cascadia Code"/>
+          <w:color w:val="CCCCCC"/>
+          <w:kern w:val="0"/>
+          <w:sz w:val="21"/>
+          <w:szCs w:val="21"/>
+          <w:lang w:eastAsia="en-IN"/>
+          <w14:ligatures w14:val="none"/>
+        </w:rPr>
+      </w:pPr>
+      <w:r>
+        <w:rPr>
+          <w:rFonts w:ascii="Cascadia Code" w:eastAsia="Times New Roman" w:hAnsi="Cascadia Code" w:cs="Cascadia Code"/>
+          <w:color w:val="CCCCCC"/>
+          <w:kern w:val="0"/>
+          <w:sz w:val="21"/>
+          <w:szCs w:val="21"/>
+          <w:lang w:eastAsia="en-IN"/>
+          <w14:ligatures w14:val="none"/>
+        </w:rPr>
+        <w:t>}</w:t>
+      </w:r>
+    </w:p>
+    <w:p>
+      <w:pPr>
+        <w:pStyle w:val="ListParagraph"/>
+        <w:tabs>
+          <w:tab w:val="left" w:pos="925"/>
+        </w:tabs>
+      </w:pPr>
+    </w:p>
+    <w:p>
+      <w:pPr>
+        <w:pStyle w:val="ListParagraph"/>
+        <w:tabs>
+          <w:tab w:val="left" w:pos="925"/>
+        </w:tabs>
+      </w:pPr>
+      <w:r>
+        <w:t>Output:</w:t>
+      </w:r>
+    </w:p>
+    <w:p>
+      <w:pPr>
+        <w:tabs>
+          <w:tab w:val="left" w:pos="925"/>
+        </w:tabs>
+      </w:pPr>
+      <w:r>
+        <w:rPr>
+          <w:noProof/>
+        </w:rPr>
+        <w:drawing>
+          <wp:inline distT="0" distB="0" distL="0" distR="0" wp14:anchorId="30543DEA" wp14:editId="26C390AA">
+            <wp:extent cx="5410378" cy="3043517"/>
+            <wp:effectExtent l="0" t="0" r="0" b="5080"/>
+            <wp:docPr id="504861001" name="Picture 1"/>
+            <wp:cNvGraphicFramePr>
+              <a:graphicFrameLocks xmlns:a="http://schemas.openxmlformats.org/drawingml/2006/main" noChangeAspect="1"/>
+            </wp:cNvGraphicFramePr>
+            <a:graphic xmlns:a="http://schemas.openxmlformats.org/drawingml/2006/main">
+              <a:graphicData uri="http://schemas.openxmlformats.org/drawingml/2006/picture">
+                <pic:pic xmlns:pic="http://schemas.openxmlformats.org/drawingml/2006/picture">
+                  <pic:nvPicPr>
+                    <pic:cNvPr id="504861001" name="Picture 504861001"/>
+                    <pic:cNvPicPr/>
+                  </pic:nvPicPr>
+                  <pic:blipFill>
+                    <a:blip r:embed="rId12" cstate="print">
+                      <a:extLst>
+                        <a:ext uri="{28A0092B-C50C-407E-A947-70E740481C1C}">
+                          <a14:useLocalDpi xmlns:a14="http://schemas.microsoft.com/office/drawing/2010/main" val="0"/>
+                        </a:ext>
+                      </a:extLst>
+                    </a:blip>
+                    <a:stretch>
+                      <a:fillRect/>
+                    </a:stretch>
+                  </pic:blipFill>
+                  <pic:spPr>
+                    <a:xfrm>
+                      <a:off x="0" y="0"/>
+                      <a:ext cx="5445241" cy="3063129"/>
+                    </a:xfrm>
+                    <a:prstGeom prst="rect">
+                      <a:avLst/>
+                    </a:prstGeom>
+                  </pic:spPr>
+                </pic:pic>
+              </a:graphicData>
+            </a:graphic>
+          </wp:inline>
+        </w:drawing>
+      </w:r>
     </w:p>
     <w:p>
       <w:pPr>

</xml_diff>